<commit_message>
given my justificartion to the wheter javascript is interpeted languge in entirty
</commit_message>
<xml_diff>
--- a/Doc1.docx
+++ b/Doc1.docx
@@ -36,7 +36,7 @@
                     <pic:cNvPicPr/>
                   </pic:nvPicPr>
                   <pic:blipFill>
-                    <a:blip r:embed="rId4">
+                    <a:blip r:embed="rId7">
                       <a:extLst>
                         <a:ext uri="{28A0092B-C50C-407E-A947-70E740481C1C}">
                           <a14:useLocalDpi xmlns:a14="http://schemas.microsoft.com/office/drawing/2010/main" val="0"/>
@@ -205,17 +205,1469 @@
     <w:p/>
     <w:p/>
     <w:p/>
-    <w:p/>
-    <w:p/>
-    <w:p/>
+    <w:p>
+      <w:pPr>
+        <w:rPr>
+          <w:rFonts w:ascii="Times New Roman" w:hAnsi="Times New Roman" w:cs="Times New Roman"/>
+          <w:sz w:val="48"/>
+          <w:szCs w:val="48"/>
+        </w:rPr>
+      </w:pPr>
+    </w:p>
+    <w:p>
+      <w:pPr>
+        <w:jc w:val="center"/>
+        <w:rPr>
+          <w:rFonts w:ascii="Times New Roman" w:hAnsi="Times New Roman" w:cs="Times New Roman"/>
+          <w:sz w:val="48"/>
+          <w:szCs w:val="48"/>
+        </w:rPr>
+      </w:pPr>
+      <w:r>
+        <w:rPr>
+          <w:rFonts w:ascii="Times New Roman" w:hAnsi="Times New Roman" w:cs="Times New Roman"/>
+          <w:sz w:val="48"/>
+          <w:szCs w:val="48"/>
+        </w:rPr>
+        <w:t>Assignment I</w:t>
+      </w:r>
+    </w:p>
+    <w:p/>
+    <w:p>
+      <w:pPr>
+        <w:rPr>
+          <w:rFonts w:ascii="Times New Roman" w:hAnsi="Times New Roman" w:cs="Times New Roman"/>
+        </w:rPr>
+      </w:pPr>
+      <w:r>
+        <w:tab/>
+      </w:r>
+      <w:r>
+        <w:tab/>
+      </w:r>
+      <w:r>
+        <w:tab/>
+      </w:r>
+      <w:r>
+        <w:tab/>
+      </w:r>
+    </w:p>
+    <w:p>
+      <w:pPr>
+        <w:rPr>
+          <w:rFonts w:ascii="Times New Roman" w:hAnsi="Times New Roman" w:cs="Times New Roman"/>
+          <w:sz w:val="32"/>
+          <w:szCs w:val="32"/>
+        </w:rPr>
+      </w:pPr>
+    </w:p>
+    <w:p>
+      <w:pPr>
+        <w:rPr>
+          <w:rFonts w:ascii="Times New Roman" w:hAnsi="Times New Roman" w:cs="Times New Roman"/>
+          <w:sz w:val="32"/>
+          <w:szCs w:val="32"/>
+        </w:rPr>
+      </w:pPr>
+      <w:r>
+        <w:rPr>
+          <w:rFonts w:ascii="Times New Roman" w:hAnsi="Times New Roman" w:cs="Times New Roman"/>
+          <w:sz w:val="32"/>
+          <w:szCs w:val="32"/>
+        </w:rPr>
+        <w:t xml:space="preserve">Name: </w:t>
+      </w:r>
+      <w:proofErr w:type="spellStart"/>
+      <w:r>
+        <w:rPr>
+          <w:rFonts w:ascii="Times New Roman" w:hAnsi="Times New Roman" w:cs="Times New Roman"/>
+          <w:sz w:val="32"/>
+          <w:szCs w:val="32"/>
+        </w:rPr>
+        <w:t>Mikiyas</w:t>
+      </w:r>
+      <w:proofErr w:type="spellEnd"/>
+      <w:r>
+        <w:rPr>
+          <w:rFonts w:ascii="Times New Roman" w:hAnsi="Times New Roman" w:cs="Times New Roman"/>
+          <w:sz w:val="32"/>
+          <w:szCs w:val="32"/>
+        </w:rPr>
+        <w:t xml:space="preserve"> Daniel Tefera</w:t>
+      </w:r>
+    </w:p>
+    <w:p>
+      <w:pPr>
+        <w:rPr>
+          <w:rFonts w:ascii="Times New Roman" w:hAnsi="Times New Roman" w:cs="Times New Roman"/>
+          <w:sz w:val="32"/>
+          <w:szCs w:val="32"/>
+        </w:rPr>
+      </w:pPr>
+      <w:r>
+        <w:rPr>
+          <w:rFonts w:ascii="Times New Roman" w:hAnsi="Times New Roman" w:cs="Times New Roman"/>
+          <w:sz w:val="32"/>
+          <w:szCs w:val="32"/>
+        </w:rPr>
+        <w:t>Id: ATR/1876/11</w:t>
+      </w:r>
+    </w:p>
+    <w:p>
+      <w:pPr>
+        <w:rPr>
+          <w:rFonts w:ascii="Times New Roman" w:hAnsi="Times New Roman" w:cs="Times New Roman"/>
+          <w:sz w:val="32"/>
+          <w:szCs w:val="32"/>
+        </w:rPr>
+      </w:pPr>
+      <w:proofErr w:type="spellStart"/>
+      <w:proofErr w:type="gramStart"/>
+      <w:r>
+        <w:rPr>
+          <w:rFonts w:ascii="Times New Roman" w:hAnsi="Times New Roman" w:cs="Times New Roman"/>
+          <w:sz w:val="32"/>
+          <w:szCs w:val="32"/>
+        </w:rPr>
+        <w:t>Section:It</w:t>
+      </w:r>
+      <w:proofErr w:type="spellEnd"/>
+      <w:proofErr w:type="gramEnd"/>
+    </w:p>
+    <w:p>
+      <w:pPr>
+        <w:rPr>
+          <w:rFonts w:ascii="Times New Roman" w:hAnsi="Times New Roman" w:cs="Times New Roman"/>
+          <w:sz w:val="32"/>
+          <w:szCs w:val="32"/>
+        </w:rPr>
+      </w:pPr>
+    </w:p>
+    <w:p>
+      <w:pPr>
+        <w:rPr>
+          <w:rFonts w:ascii="Times New Roman" w:hAnsi="Times New Roman" w:cs="Times New Roman"/>
+          <w:sz w:val="32"/>
+          <w:szCs w:val="32"/>
+        </w:rPr>
+      </w:pPr>
+    </w:p>
+    <w:p/>
+    <w:p/>
+    <w:p/>
+    <w:p/>
+    <w:p>
+      <w:r>
+        <w:tab/>
+      </w:r>
+      <w:r>
+        <w:tab/>
+      </w:r>
+      <w:r>
+        <w:tab/>
+      </w:r>
+      <w:r>
+        <w:tab/>
+      </w:r>
+      <w:r>
+        <w:tab/>
+      </w:r>
+      <w:r>
+        <w:tab/>
+      </w:r>
+      <w:r>
+        <w:tab/>
+      </w:r>
+      <w:r>
+        <w:tab/>
+      </w:r>
+      <w:r>
+        <w:tab/>
+      </w:r>
+    </w:p>
+    <w:p/>
+    <w:p/>
+    <w:p>
+      <w:pPr>
+        <w:jc w:val="right"/>
+        <w:rPr>
+          <w:rFonts w:ascii="Times New Roman" w:hAnsi="Times New Roman" w:cs="Times New Roman"/>
+          <w:sz w:val="32"/>
+          <w:szCs w:val="32"/>
+        </w:rPr>
+      </w:pPr>
+      <w:r>
+        <w:rPr>
+          <w:rFonts w:ascii="Times New Roman" w:hAnsi="Times New Roman" w:cs="Times New Roman"/>
+          <w:sz w:val="32"/>
+          <w:szCs w:val="32"/>
+        </w:rPr>
+        <w:t xml:space="preserve">To: </w:t>
+      </w:r>
+      <w:proofErr w:type="spellStart"/>
+      <w:r>
+        <w:rPr>
+          <w:rFonts w:ascii="Times New Roman" w:hAnsi="Times New Roman" w:cs="Times New Roman"/>
+          <w:sz w:val="32"/>
+          <w:szCs w:val="32"/>
+        </w:rPr>
+        <w:t>Fitum</w:t>
+      </w:r>
+      <w:proofErr w:type="spellEnd"/>
+      <w:r>
+        <w:rPr>
+          <w:rFonts w:ascii="Times New Roman" w:hAnsi="Times New Roman" w:cs="Times New Roman"/>
+          <w:sz w:val="32"/>
+          <w:szCs w:val="32"/>
+        </w:rPr>
+        <w:t xml:space="preserve"> </w:t>
+      </w:r>
+      <w:proofErr w:type="spellStart"/>
+      <w:r>
+        <w:rPr>
+          <w:rFonts w:ascii="Times New Roman" w:hAnsi="Times New Roman" w:cs="Times New Roman"/>
+          <w:sz w:val="32"/>
+          <w:szCs w:val="32"/>
+        </w:rPr>
+        <w:t>Almu</w:t>
+      </w:r>
+      <w:proofErr w:type="spellEnd"/>
+    </w:p>
+    <w:p>
+      <w:pPr>
+        <w:jc w:val="right"/>
+        <w:rPr>
+          <w:rFonts w:ascii="Times New Roman" w:hAnsi="Times New Roman" w:cs="Times New Roman"/>
+          <w:sz w:val="32"/>
+          <w:szCs w:val="32"/>
+        </w:rPr>
+      </w:pPr>
+      <w:r>
+        <w:rPr>
+          <w:rFonts w:ascii="Times New Roman" w:hAnsi="Times New Roman" w:cs="Times New Roman"/>
+          <w:sz w:val="32"/>
+          <w:szCs w:val="32"/>
+        </w:rPr>
+        <w:t>January</w:t>
+      </w:r>
+      <w:r>
+        <w:rPr>
+          <w:rFonts w:ascii="Times New Roman" w:hAnsi="Times New Roman" w:cs="Times New Roman"/>
+          <w:sz w:val="32"/>
+          <w:szCs w:val="32"/>
+        </w:rPr>
+        <w:t xml:space="preserve"> 2020</w:t>
+      </w:r>
+    </w:p>
+    <w:p/>
+    <w:p/>
+    <w:p/>
+    <w:p>
+      <w:r>
+        <w:tab/>
+      </w:r>
+      <w:r>
+        <w:tab/>
+      </w:r>
+      <w:r>
+        <w:tab/>
+      </w:r>
+      <w:r>
+        <w:tab/>
+      </w:r>
+      <w:r>
+        <w:tab/>
+      </w:r>
+      <w:r>
+        <w:tab/>
+      </w:r>
+    </w:p>
+    <w:p/>
+    <w:sdt>
+      <w:sdtPr>
+        <w:id w:val="142316592"/>
+        <w:docPartObj>
+          <w:docPartGallery w:val="Table of Contents"/>
+          <w:docPartUnique/>
+        </w:docPartObj>
+      </w:sdtPr>
+      <w:sdtEndPr>
+        <w:rPr>
+          <w:rFonts w:asciiTheme="minorHAnsi" w:eastAsiaTheme="minorHAnsi" w:hAnsiTheme="minorHAnsi" w:cstheme="minorBidi"/>
+          <w:b/>
+          <w:bCs/>
+          <w:noProof/>
+          <w:color w:val="auto"/>
+          <w:sz w:val="22"/>
+          <w:szCs w:val="22"/>
+        </w:rPr>
+      </w:sdtEndPr>
+      <w:sdtContent>
+        <w:p>
+          <w:pPr>
+            <w:pStyle w:val="TOCHeading"/>
+          </w:pPr>
+          <w:r>
+            <w:t>Contents</w:t>
+          </w:r>
+        </w:p>
+        <w:p>
+          <w:pPr>
+            <w:pStyle w:val="TOC1"/>
+            <w:tabs>
+              <w:tab w:val="right" w:leader="dot" w:pos="9350"/>
+            </w:tabs>
+            <w:rPr>
+              <w:noProof/>
+            </w:rPr>
+          </w:pPr>
+          <w:r>
+            <w:fldChar w:fldCharType="begin"/>
+          </w:r>
+          <w:r>
+            <w:instrText xml:space="preserve"> TOC \o "1-3" \h \z \u </w:instrText>
+          </w:r>
+          <w:r>
+            <w:fldChar w:fldCharType="separate"/>
+          </w:r>
+          <w:hyperlink w:anchor="_Toc62314273" w:history="1">
+            <w:r>
+              <w:rPr>
+                <w:rStyle w:val="Hyperlink"/>
+                <w:noProof/>
+              </w:rPr>
+              <w:t>IS JAVA INTERPRETED LANGUAGE IN IT ENTIRETY?</w:t>
+            </w:r>
+            <w:r>
+              <w:rPr>
+                <w:noProof/>
+                <w:webHidden/>
+              </w:rPr>
+              <w:tab/>
+            </w:r>
+            <w:r>
+              <w:rPr>
+                <w:noProof/>
+                <w:webHidden/>
+              </w:rPr>
+              <w:fldChar w:fldCharType="begin"/>
+            </w:r>
+            <w:r>
+              <w:rPr>
+                <w:noProof/>
+                <w:webHidden/>
+              </w:rPr>
+              <w:instrText xml:space="preserve"> PAGEREF _Toc62314273 \h </w:instrText>
+            </w:r>
+            <w:r>
+              <w:rPr>
+                <w:noProof/>
+                <w:webHidden/>
+              </w:rPr>
+            </w:r>
+            <w:r>
+              <w:rPr>
+                <w:noProof/>
+                <w:webHidden/>
+              </w:rPr>
+              <w:fldChar w:fldCharType="separate"/>
+            </w:r>
+            <w:r>
+              <w:rPr>
+                <w:noProof/>
+                <w:webHidden/>
+              </w:rPr>
+              <w:t>4</w:t>
+            </w:r>
+            <w:r>
+              <w:rPr>
+                <w:noProof/>
+                <w:webHidden/>
+              </w:rPr>
+              <w:fldChar w:fldCharType="end"/>
+            </w:r>
+          </w:hyperlink>
+        </w:p>
+        <w:p>
+          <w:pPr>
+            <w:pStyle w:val="TOC2"/>
+            <w:tabs>
+              <w:tab w:val="right" w:leader="dot" w:pos="9350"/>
+            </w:tabs>
+            <w:rPr>
+              <w:noProof/>
+            </w:rPr>
+          </w:pPr>
+          <w:hyperlink w:anchor="_Toc62314274" w:history="1">
+            <w:r>
+              <w:rPr>
+                <w:rStyle w:val="Hyperlink"/>
+                <w:noProof/>
+              </w:rPr>
+              <w:t>How does javascript work?</w:t>
+            </w:r>
+            <w:r>
+              <w:rPr>
+                <w:noProof/>
+                <w:webHidden/>
+              </w:rPr>
+              <w:tab/>
+            </w:r>
+            <w:r>
+              <w:rPr>
+                <w:noProof/>
+                <w:webHidden/>
+              </w:rPr>
+              <w:fldChar w:fldCharType="begin"/>
+            </w:r>
+            <w:r>
+              <w:rPr>
+                <w:noProof/>
+                <w:webHidden/>
+              </w:rPr>
+              <w:instrText xml:space="preserve"> PAGEREF _Toc62314274 \h </w:instrText>
+            </w:r>
+            <w:r>
+              <w:rPr>
+                <w:noProof/>
+                <w:webHidden/>
+              </w:rPr>
+            </w:r>
+            <w:r>
+              <w:rPr>
+                <w:noProof/>
+                <w:webHidden/>
+              </w:rPr>
+              <w:fldChar w:fldCharType="separate"/>
+            </w:r>
+            <w:r>
+              <w:rPr>
+                <w:noProof/>
+                <w:webHidden/>
+              </w:rPr>
+              <w:t>4</w:t>
+            </w:r>
+            <w:r>
+              <w:rPr>
+                <w:noProof/>
+                <w:webHidden/>
+              </w:rPr>
+              <w:fldChar w:fldCharType="end"/>
+            </w:r>
+          </w:hyperlink>
+        </w:p>
+        <w:p>
+          <w:pPr>
+            <w:pStyle w:val="TOC3"/>
+            <w:tabs>
+              <w:tab w:val="right" w:leader="dot" w:pos="9350"/>
+            </w:tabs>
+            <w:rPr>
+              <w:noProof/>
+            </w:rPr>
+          </w:pPr>
+          <w:hyperlink w:anchor="_Toc62314275" w:history="1">
+            <w:r>
+              <w:rPr>
+                <w:rStyle w:val="Hyperlink"/>
+                <w:noProof/>
+              </w:rPr>
+              <w:t>Just-in-time compiler (JIT)</w:t>
+            </w:r>
+            <w:r>
+              <w:rPr>
+                <w:noProof/>
+                <w:webHidden/>
+              </w:rPr>
+              <w:tab/>
+            </w:r>
+            <w:r>
+              <w:rPr>
+                <w:noProof/>
+                <w:webHidden/>
+              </w:rPr>
+              <w:fldChar w:fldCharType="begin"/>
+            </w:r>
+            <w:r>
+              <w:rPr>
+                <w:noProof/>
+                <w:webHidden/>
+              </w:rPr>
+              <w:instrText xml:space="preserve"> PAGEREF _Toc62314275 \h </w:instrText>
+            </w:r>
+            <w:r>
+              <w:rPr>
+                <w:noProof/>
+                <w:webHidden/>
+              </w:rPr>
+            </w:r>
+            <w:r>
+              <w:rPr>
+                <w:noProof/>
+                <w:webHidden/>
+              </w:rPr>
+              <w:fldChar w:fldCharType="separate"/>
+            </w:r>
+            <w:r>
+              <w:rPr>
+                <w:noProof/>
+                <w:webHidden/>
+              </w:rPr>
+              <w:t>4</w:t>
+            </w:r>
+            <w:r>
+              <w:rPr>
+                <w:noProof/>
+                <w:webHidden/>
+              </w:rPr>
+              <w:fldChar w:fldCharType="end"/>
+            </w:r>
+          </w:hyperlink>
+        </w:p>
+        <w:p>
+          <w:pPr>
+            <w:pStyle w:val="TOC2"/>
+            <w:tabs>
+              <w:tab w:val="right" w:leader="dot" w:pos="9350"/>
+            </w:tabs>
+            <w:rPr>
+              <w:noProof/>
+            </w:rPr>
+          </w:pPr>
+          <w:hyperlink w:anchor="_Toc62314276" w:history="1">
+            <w:r>
+              <w:rPr>
+                <w:rStyle w:val="Hyperlink"/>
+                <w:noProof/>
+                <w:shd w:val="clear" w:color="auto" w:fill="FFFFFF"/>
+              </w:rPr>
+              <w:t>Conclusion</w:t>
+            </w:r>
+            <w:r>
+              <w:rPr>
+                <w:noProof/>
+                <w:webHidden/>
+              </w:rPr>
+              <w:tab/>
+            </w:r>
+            <w:r>
+              <w:rPr>
+                <w:noProof/>
+                <w:webHidden/>
+              </w:rPr>
+              <w:fldChar w:fldCharType="begin"/>
+            </w:r>
+            <w:r>
+              <w:rPr>
+                <w:noProof/>
+                <w:webHidden/>
+              </w:rPr>
+              <w:instrText xml:space="preserve"> PAGEREF _Toc62314276 \h </w:instrText>
+            </w:r>
+            <w:r>
+              <w:rPr>
+                <w:noProof/>
+                <w:webHidden/>
+              </w:rPr>
+            </w:r>
+            <w:r>
+              <w:rPr>
+                <w:noProof/>
+                <w:webHidden/>
+              </w:rPr>
+              <w:fldChar w:fldCharType="separate"/>
+            </w:r>
+            <w:r>
+              <w:rPr>
+                <w:noProof/>
+                <w:webHidden/>
+              </w:rPr>
+              <w:t>5</w:t>
+            </w:r>
+            <w:r>
+              <w:rPr>
+                <w:noProof/>
+                <w:webHidden/>
+              </w:rPr>
+              <w:fldChar w:fldCharType="end"/>
+            </w:r>
+          </w:hyperlink>
+        </w:p>
+        <w:p>
+          <w:r>
+            <w:rPr>
+              <w:b/>
+              <w:bCs/>
+              <w:noProof/>
+            </w:rPr>
+            <w:fldChar w:fldCharType="end"/>
+          </w:r>
+        </w:p>
+      </w:sdtContent>
+    </w:sdt>
+    <w:p>
+      <w:r>
+        <w:br w:type="page"/>
+      </w:r>
+    </w:p>
+    <w:p>
+      <w:pPr>
+        <w:sectPr>
+          <w:headerReference w:type="even" r:id="rId8"/>
+          <w:headerReference w:type="default" r:id="rId9"/>
+          <w:footerReference w:type="even" r:id="rId10"/>
+          <w:footerReference w:type="default" r:id="rId11"/>
+          <w:headerReference w:type="first" r:id="rId12"/>
+          <w:footerReference w:type="first" r:id="rId13"/>
+          <w:pgSz w:w="12240" w:h="15840"/>
+          <w:pgMar w:top="1440" w:right="1440" w:bottom="1440" w:left="1440" w:header="720" w:footer="720" w:gutter="0"/>
+          <w:pgNumType w:start="1"/>
+          <w:cols w:space="720"/>
+          <w:docGrid w:linePitch="360"/>
+        </w:sectPr>
+      </w:pPr>
+    </w:p>
+    <w:p/>
+    <w:p>
+      <w:pPr>
+        <w:pStyle w:val="Heading1"/>
+      </w:pPr>
+      <w:bookmarkStart w:id="0" w:name="_Toc62314273"/>
+      <w:r>
+        <w:t>IS JAVA INTERPRETED LANGUAGE IN IT ENTIRETY?</w:t>
+      </w:r>
+      <w:bookmarkEnd w:id="0"/>
+    </w:p>
+    <w:p/>
+    <w:p>
+      <w:r>
+        <w:t xml:space="preserve">To answer this </w:t>
+      </w:r>
+      <w:proofErr w:type="gramStart"/>
+      <w:r>
+        <w:t>question</w:t>
+      </w:r>
+      <w:proofErr w:type="gramEnd"/>
+      <w:r>
+        <w:t xml:space="preserve"> we must look at how </w:t>
+      </w:r>
+      <w:proofErr w:type="spellStart"/>
+      <w:r>
+        <w:t>javascript</w:t>
+      </w:r>
+      <w:proofErr w:type="spellEnd"/>
+      <w:r>
+        <w:t xml:space="preserve"> works in the first place.</w:t>
+      </w:r>
+    </w:p>
+    <w:p>
+      <w:pPr>
+        <w:pStyle w:val="Heading2"/>
+      </w:pPr>
+      <w:bookmarkStart w:id="1" w:name="_Toc62314274"/>
+      <w:r>
+        <w:t xml:space="preserve">How does </w:t>
+      </w:r>
+      <w:proofErr w:type="spellStart"/>
+      <w:r>
+        <w:t>javascript</w:t>
+      </w:r>
+      <w:proofErr w:type="spellEnd"/>
+      <w:r>
+        <w:t xml:space="preserve"> work?</w:t>
+      </w:r>
+      <w:bookmarkEnd w:id="1"/>
+    </w:p>
+    <w:p/>
+    <w:p>
+      <w:r>
+        <w:t xml:space="preserve">For starters, </w:t>
+      </w:r>
+      <w:proofErr w:type="spellStart"/>
+      <w:r>
+        <w:t>javascript</w:t>
+      </w:r>
+      <w:proofErr w:type="spellEnd"/>
+      <w:r>
+        <w:t xml:space="preserve"> is supposed to run on browsers so for the browser to understand the language it has a </w:t>
+      </w:r>
+      <w:proofErr w:type="spellStart"/>
+      <w:r>
+        <w:t>javascript</w:t>
+      </w:r>
+      <w:proofErr w:type="spellEnd"/>
+      <w:r>
+        <w:t xml:space="preserve"> engine.</w:t>
+      </w:r>
+    </w:p>
+    <w:p>
+      <w:pPr>
+        <w:rPr>
+          <w:rFonts w:cstheme="minorHAnsi"/>
+        </w:rPr>
+      </w:pPr>
+      <w:proofErr w:type="spellStart"/>
+      <w:r>
+        <w:t>Javascript</w:t>
+      </w:r>
+      <w:proofErr w:type="spellEnd"/>
+      <w:r>
+        <w:t xml:space="preserve"> engine is a program that goes through the </w:t>
+      </w:r>
+      <w:proofErr w:type="spellStart"/>
+      <w:r>
+        <w:t>javascript</w:t>
+      </w:r>
+      <w:proofErr w:type="spellEnd"/>
+      <w:r>
+        <w:t xml:space="preserve"> code, character by character, and transforms it to a language that the computer CPU understands and executes which is machine code.</w:t>
+      </w:r>
+    </w:p>
+    <w:p>
+      <w:r>
+        <w:t xml:space="preserve">The </w:t>
+      </w:r>
+      <w:proofErr w:type="spellStart"/>
+      <w:r>
+        <w:t>javascript</w:t>
+      </w:r>
+      <w:proofErr w:type="spellEnd"/>
+      <w:r>
+        <w:t xml:space="preserve"> engine executes the </w:t>
+      </w:r>
+      <w:proofErr w:type="spellStart"/>
+      <w:r>
+        <w:t>javascript</w:t>
+      </w:r>
+      <w:proofErr w:type="spellEnd"/>
+      <w:r>
+        <w:t xml:space="preserve"> line by line which makes it go through the whole code blindly consequently making it redundant and inefficient, which means the </w:t>
+      </w:r>
+      <w:proofErr w:type="spellStart"/>
+      <w:r>
+        <w:t>javascript</w:t>
+      </w:r>
+      <w:proofErr w:type="spellEnd"/>
+      <w:r>
+        <w:t xml:space="preserve"> engine has to keep retranslating the same code like when you are in a loop which makes the execution slow. This where JIT comes.</w:t>
+      </w:r>
+    </w:p>
+    <w:p>
+      <w:pPr>
+        <w:pStyle w:val="Heading3"/>
+      </w:pPr>
+      <w:bookmarkStart w:id="2" w:name="_Toc62314275"/>
+      <w:r>
+        <w:t>Just-in-time compiler (JIT)</w:t>
+      </w:r>
+      <w:bookmarkEnd w:id="2"/>
+    </w:p>
+    <w:p>
+      <w:pPr>
+        <w:pStyle w:val="Heading3"/>
+      </w:pPr>
+    </w:p>
+    <w:p>
+      <w:r>
+        <w:t xml:space="preserve">As a way of getting rid of </w:t>
+      </w:r>
+      <w:proofErr w:type="spellStart"/>
+      <w:r>
+        <w:t>javascript</w:t>
+      </w:r>
+      <w:proofErr w:type="spellEnd"/>
+      <w:r>
+        <w:t xml:space="preserve"> interpreter inefficiency browsers started mixing compilers in.</w:t>
+      </w:r>
+    </w:p>
+    <w:p>
+      <w:r>
+        <w:t>Different browsers use different ways but the idea is still the same. They added a new part to the engine, called a monitor or also known as a profiler.</w:t>
+      </w:r>
+    </w:p>
+    <w:p>
+      <w:r>
+        <w:t>The profiler is used to watch the code as it runs making a note of how many times it runs and types used, so at first, the monitor just runs everything through the interpreter.</w:t>
+      </w:r>
+    </w:p>
+    <w:p>
+      <w:r>
+        <w:t>If the same lines of code are run multiple times the segment of codes is called hot.</w:t>
+      </w:r>
+    </w:p>
+    <w:p>
+      <w:r>
+        <w:t>When the part of the code is getting the getting very hot the monitor will send it off to the optimizing compiler which will make it complied and stored consequently making a faster version of the code, to do that the compiler has to make some assumptions.</w:t>
+      </w:r>
+    </w:p>
+    <w:p>
+      <w:pPr>
+        <w:rPr>
+          <w:rFonts w:cstheme="minorHAnsi"/>
+        </w:rPr>
+      </w:pPr>
+      <w:r>
+        <w:t>For example</w:t>
+      </w:r>
+      <w:r>
+        <w:rPr>
+          <w:rFonts w:cstheme="minorHAnsi"/>
+        </w:rPr>
+        <w:t xml:space="preserve">, if it </w:t>
+      </w:r>
+      <w:r>
+        <w:rPr>
+          <w:rFonts w:cstheme="minorHAnsi"/>
+        </w:rPr>
+        <w:t>can assume that all objects created by a particular constructor have the same shape-that is, that they always have the same property names and that those properties were added in the same order – then it can continue to be true.</w:t>
+      </w:r>
+    </w:p>
+    <w:p>
+      <w:pPr>
+        <w:rPr>
+          <w:rFonts w:cstheme="minorHAnsi"/>
+        </w:rPr>
+      </w:pPr>
+      <w:r>
+        <w:rPr>
+          <w:rFonts w:cstheme="minorHAnsi"/>
+        </w:rPr>
+        <w:t>But this might not always be true a code can have 99 objects that all have the same shapes, but the 100</w:t>
+      </w:r>
+      <w:r>
+        <w:rPr>
+          <w:rFonts w:cstheme="minorHAnsi"/>
+          <w:vertAlign w:val="superscript"/>
+        </w:rPr>
+        <w:t>th</w:t>
+      </w:r>
+      <w:r>
+        <w:rPr>
+          <w:rFonts w:cstheme="minorHAnsi"/>
+        </w:rPr>
+        <w:t xml:space="preserve"> might be missing a property.</w:t>
+      </w:r>
+    </w:p>
+    <w:p>
+      <w:pPr>
+        <w:rPr>
+          <w:rFonts w:cstheme="minorHAnsi"/>
+        </w:rPr>
+      </w:pPr>
+      <w:proofErr w:type="gramStart"/>
+      <w:r>
+        <w:rPr>
+          <w:rFonts w:cstheme="minorHAnsi"/>
+        </w:rPr>
+        <w:t>So</w:t>
+      </w:r>
+      <w:proofErr w:type="gramEnd"/>
+      <w:r>
+        <w:rPr>
+          <w:rFonts w:cstheme="minorHAnsi"/>
+        </w:rPr>
+        <w:t xml:space="preserve"> the compiled code needs to check before it runs to see whether the assumption is valid. if they are, then the compiled code </w:t>
+      </w:r>
+      <w:proofErr w:type="gramStart"/>
+      <w:r>
+        <w:rPr>
+          <w:rFonts w:cstheme="minorHAnsi"/>
+        </w:rPr>
+        <w:t>runs .but</w:t>
+      </w:r>
+      <w:proofErr w:type="gramEnd"/>
+      <w:r>
+        <w:rPr>
+          <w:rFonts w:cstheme="minorHAnsi"/>
+        </w:rPr>
+        <w:t xml:space="preserve"> if not, the </w:t>
+      </w:r>
+      <w:proofErr w:type="spellStart"/>
+      <w:r>
+        <w:rPr>
+          <w:rFonts w:cstheme="minorHAnsi"/>
+        </w:rPr>
+        <w:t>jit</w:t>
+      </w:r>
+      <w:proofErr w:type="spellEnd"/>
+      <w:r>
+        <w:rPr>
+          <w:rFonts w:cstheme="minorHAnsi"/>
+        </w:rPr>
+        <w:t xml:space="preserve"> assumes that it made the wrong assumptions and trashes the optimized code. which makes the execution go back to the </w:t>
+      </w:r>
+      <w:proofErr w:type="gramStart"/>
+      <w:r>
+        <w:rPr>
+          <w:rFonts w:cstheme="minorHAnsi"/>
+        </w:rPr>
+        <w:t>interpreter.</w:t>
+      </w:r>
+      <w:proofErr w:type="gramEnd"/>
+      <w:r>
+        <w:rPr>
+          <w:rFonts w:cstheme="minorHAnsi"/>
+        </w:rPr>
+        <w:t xml:space="preserve"> this process is called deoptimization.</w:t>
+      </w:r>
+    </w:p>
+    <w:p>
+      <w:pPr>
+        <w:rPr>
+          <w:rFonts w:cstheme="minorHAnsi"/>
+        </w:rPr>
+      </w:pPr>
+    </w:p>
+    <w:p>
+      <w:pPr>
+        <w:rPr>
+          <w:rFonts w:cstheme="minorHAnsi"/>
+        </w:rPr>
+      </w:pPr>
+      <w:r>
+        <w:rPr>
+          <w:rFonts w:cstheme="minorHAnsi"/>
+        </w:rPr>
+        <w:lastRenderedPageBreak/>
+        <w:t xml:space="preserve">Even if JIT is supposed to make the code run faster it can cause unexpected performance problems, to avoid that browsers have limits to break out of this optimization. </w:t>
+      </w:r>
+      <w:proofErr w:type="spellStart"/>
+      <w:r>
+        <w:rPr>
+          <w:rFonts w:cstheme="minorHAnsi"/>
+        </w:rPr>
+        <w:t>deoptimzation</w:t>
+      </w:r>
+      <w:proofErr w:type="spellEnd"/>
+      <w:r>
+        <w:rPr>
+          <w:rFonts w:cstheme="minorHAnsi"/>
+        </w:rPr>
+        <w:t xml:space="preserve"> cycle when needed.</w:t>
+      </w:r>
+    </w:p>
+    <w:p>
+      <w:pPr>
+        <w:pStyle w:val="Heading2"/>
+        <w:rPr>
+          <w:shd w:val="clear" w:color="auto" w:fill="FFFFFF"/>
+        </w:rPr>
+      </w:pPr>
+      <w:bookmarkStart w:id="3" w:name="_Toc62314276"/>
+      <w:r>
+        <w:rPr>
+          <w:shd w:val="clear" w:color="auto" w:fill="FFFFFF"/>
+        </w:rPr>
+        <w:t>Conclusion</w:t>
+      </w:r>
+      <w:bookmarkEnd w:id="3"/>
+      <w:r>
+        <w:rPr>
+          <w:shd w:val="clear" w:color="auto" w:fill="FFFFFF"/>
+        </w:rPr>
+        <w:t xml:space="preserve"> </w:t>
+      </w:r>
+    </w:p>
+    <w:p/>
+    <w:p>
+      <w:r>
+        <w:t xml:space="preserve">So, in my opinion, even if JIT acts as an optimizer for the </w:t>
+      </w:r>
+      <w:proofErr w:type="spellStart"/>
+      <w:r>
+        <w:t>javascript</w:t>
+      </w:r>
+      <w:proofErr w:type="spellEnd"/>
+      <w:r>
+        <w:t xml:space="preserve"> code we can't deny the fact that the java engine uses basic definitions of compiled language along the way, which paves the way for usage of both compiled and interpreted, so to address this question </w:t>
+      </w:r>
+      <w:proofErr w:type="spellStart"/>
+      <w:r>
+        <w:t>javascript</w:t>
+      </w:r>
+      <w:proofErr w:type="spellEnd"/>
+      <w:r>
+        <w:t xml:space="preserve"> isn’t interpreted language in its entirety but </w:t>
+      </w:r>
+      <w:r>
+        <w:rPr>
+          <w:b/>
+          <w:bCs/>
+        </w:rPr>
+        <w:t xml:space="preserve">depends on its implantation, </w:t>
+      </w:r>
+      <w:r>
+        <w:t>which means it depends on how the java engine choose to implement it, it could be solely interpreted, compiled or both at the same time, which most java engines do nowadays.</w:t>
+      </w:r>
+    </w:p>
+    <w:p/>
+    <w:p>
+      <w:pPr>
+        <w:rPr>
+          <w:rFonts w:ascii="Georgia" w:hAnsi="Georgia"/>
+          <w:color w:val="CECAC3"/>
+          <w:spacing w:val="-1"/>
+          <w:sz w:val="32"/>
+          <w:szCs w:val="32"/>
+          <w:shd w:val="clear" w:color="auto" w:fill="1E2F19"/>
+        </w:rPr>
+      </w:pPr>
+    </w:p>
+    <w:p>
+      <w:pPr>
+        <w:rPr>
+          <w:b/>
+          <w:bCs/>
+        </w:rPr>
+      </w:pPr>
+    </w:p>
+    <w:p>
+      <w:pPr>
+        <w:rPr>
+          <w:b/>
+          <w:bCs/>
+        </w:rPr>
+      </w:pPr>
+    </w:p>
+    <w:p>
+      <w:pPr>
+        <w:rPr>
+          <w:b/>
+          <w:bCs/>
+        </w:rPr>
+      </w:pPr>
+    </w:p>
+    <w:p>
+      <w:pPr>
+        <w:rPr>
+          <w:b/>
+          <w:bCs/>
+        </w:rPr>
+      </w:pPr>
+    </w:p>
+    <w:p>
+      <w:pPr>
+        <w:rPr>
+          <w:b/>
+          <w:bCs/>
+        </w:rPr>
+      </w:pPr>
+    </w:p>
+    <w:p>
+      <w:pPr>
+        <w:rPr>
+          <w:b/>
+          <w:bCs/>
+        </w:rPr>
+      </w:pPr>
+    </w:p>
+    <w:p>
+      <w:pPr>
+        <w:rPr>
+          <w:b/>
+          <w:bCs/>
+        </w:rPr>
+      </w:pPr>
+    </w:p>
+    <w:p>
+      <w:pPr>
+        <w:rPr>
+          <w:b/>
+          <w:bCs/>
+        </w:rPr>
+      </w:pPr>
+    </w:p>
+    <w:p>
+      <w:pPr>
+        <w:rPr>
+          <w:b/>
+          <w:bCs/>
+        </w:rPr>
+      </w:pPr>
+    </w:p>
+    <w:p>
+      <w:pPr>
+        <w:rPr>
+          <w:b/>
+          <w:bCs/>
+        </w:rPr>
+      </w:pPr>
+    </w:p>
+    <w:p>
+      <w:pPr>
+        <w:rPr>
+          <w:b/>
+          <w:bCs/>
+        </w:rPr>
+      </w:pPr>
+    </w:p>
+    <w:p>
+      <w:pPr>
+        <w:rPr>
+          <w:b/>
+          <w:bCs/>
+        </w:rPr>
+      </w:pPr>
+    </w:p>
+    <w:p>
+      <w:pPr>
+        <w:rPr>
+          <w:b/>
+          <w:bCs/>
+        </w:rPr>
+      </w:pPr>
+    </w:p>
+    <w:p>
+      <w:pPr>
+        <w:rPr>
+          <w:b/>
+          <w:bCs/>
+        </w:rPr>
+      </w:pPr>
+    </w:p>
+    <w:p>
+      <w:pPr>
+        <w:rPr>
+          <w:b/>
+          <w:bCs/>
+        </w:rPr>
+      </w:pPr>
+    </w:p>
+    <w:p>
+      <w:pPr>
+        <w:rPr>
+          <w:b/>
+          <w:bCs/>
+        </w:rPr>
+      </w:pPr>
+    </w:p>
+    <w:p>
+      <w:pPr>
+        <w:rPr>
+          <w:b/>
+          <w:bCs/>
+        </w:rPr>
+      </w:pPr>
+    </w:p>
+    <w:p>
+      <w:pPr>
+        <w:rPr>
+          <w:b/>
+          <w:bCs/>
+        </w:rPr>
+      </w:pPr>
+    </w:p>
+    <w:p>
+      <w:pPr>
+        <w:rPr>
+          <w:b/>
+          <w:bCs/>
+        </w:rPr>
+      </w:pPr>
+    </w:p>
+    <w:p>
+      <w:pPr>
+        <w:rPr>
+          <w:b/>
+          <w:bCs/>
+        </w:rPr>
+      </w:pPr>
+    </w:p>
+    <w:p>
+      <w:pPr>
+        <w:rPr>
+          <w:b/>
+          <w:bCs/>
+        </w:rPr>
+      </w:pPr>
+    </w:p>
+    <w:p>
+      <w:pPr>
+        <w:rPr>
+          <w:b/>
+          <w:bCs/>
+        </w:rPr>
+      </w:pPr>
+    </w:p>
+    <w:p>
+      <w:pPr>
+        <w:rPr>
+          <w:b/>
+          <w:bCs/>
+        </w:rPr>
+      </w:pPr>
+    </w:p>
     <w:sectPr>
+      <w:footerReference w:type="default" r:id="rId14"/>
+      <w:footerReference w:type="first" r:id="rId15"/>
       <w:pgSz w:w="12240" w:h="15840"/>
       <w:pgMar w:top="1440" w:right="1440" w:bottom="1440" w:left="1440" w:header="720" w:footer="720" w:gutter="0"/>
+      <w:pgNumType w:start="1"/>
       <w:cols w:space="720"/>
+      <w:titlePg/>
       <w:docGrid w:linePitch="360"/>
     </w:sectPr>
   </w:body>
 </w:document>
+</file>
+
+<file path=word/endnotes.xml><?xml version="1.0" encoding="utf-8"?>
+<w:endnotes xmlns:wpc="http://schemas.microsoft.com/office/word/2010/wordprocessingCanvas" xmlns:cx="http://schemas.microsoft.com/office/drawing/2014/chartex" xmlns:cx1="http://schemas.microsoft.com/office/drawing/2015/9/8/chartex" xmlns:cx2="http://schemas.microsoft.com/office/drawing/2015/10/21/chartex" xmlns:cx3="http://schemas.microsoft.com/office/drawing/2016/5/9/chartex" xmlns:cx4="http://schemas.microsoft.com/office/drawing/2016/5/10/chartex" xmlns:cx5="http://schemas.microsoft.com/office/drawing/2016/5/11/chartex" xmlns:cx6="http://schemas.microsoft.com/office/drawing/2016/5/12/chartex" xmlns:cx7="http://schemas.microsoft.com/office/drawing/2016/5/13/chartex" xmlns:cx8="http://schemas.microsoft.com/office/drawing/2016/5/14/chartex" xmlns:mc="http://schemas.openxmlformats.org/markup-compatibility/2006" xmlns:aink="http://schemas.microsoft.com/office/drawing/2016/ink" xmlns:am3d="http://schemas.microsoft.com/office/drawing/2017/model3d" xmlns:o="urn:schemas-microsoft-com:office:office" xmlns:r="http://schemas.openxmlformats.org/officeDocument/2006/relationships" xmlns:m="http://schemas.openxmlformats.org/officeDocument/2006/math" xmlns:v="urn:schemas-microsoft-com:vml" xmlns:wp14="http://schemas.microsoft.com/office/word/2010/wordprocessingDrawing" xmlns:wp="http://schemas.openxmlformats.org/drawingml/2006/wordprocessingDrawing" xmlns:w10="urn:schemas-microsoft-com:office:word" xmlns:w="http://schemas.openxmlformats.org/wordprocessingml/2006/main" xmlns:w14="http://schemas.microsoft.com/office/word/2010/wordml" xmlns:w15="http://schemas.microsoft.com/office/word/2012/wordml" xmlns:w16cex="http://schemas.microsoft.com/office/word/2018/wordml/cex" xmlns:w16cid="http://schemas.microsoft.com/office/word/2016/wordml/cid" xmlns:w16="http://schemas.microsoft.com/office/word/2018/wordml" xmlns:w16se="http://schemas.microsoft.com/office/word/2015/wordml/symex" xmlns:wpg="http://schemas.microsoft.com/office/word/2010/wordprocessingGroup" xmlns:wpi="http://schemas.microsoft.com/office/word/2010/wordprocessingInk" xmlns:wne="http://schemas.microsoft.com/office/word/2006/wordml" xmlns:wps="http://schemas.microsoft.com/office/word/2010/wordprocessingShape" mc:Ignorable="w14 w15 w16se w16cid w16 w16cex wp14">
+  <w:endnote w:type="separator" w:id="-1">
+    <w:p>
+      <w:pPr>
+        <w:spacing w:after="0" w:line="240" w:lineRule="auto"/>
+      </w:pPr>
+      <w:r>
+        <w:separator/>
+      </w:r>
+    </w:p>
+  </w:endnote>
+  <w:endnote w:type="continuationSeparator" w:id="0">
+    <w:p>
+      <w:pPr>
+        <w:spacing w:after="0" w:line="240" w:lineRule="auto"/>
+      </w:pPr>
+      <w:r>
+        <w:continuationSeparator/>
+      </w:r>
+    </w:p>
+  </w:endnote>
+</w:endnotes>
+</file>
+
+<file path=word/footer1.xml><?xml version="1.0" encoding="utf-8"?>
+<w:ftr xmlns:wpc="http://schemas.microsoft.com/office/word/2010/wordprocessingCanvas" xmlns:cx="http://schemas.microsoft.com/office/drawing/2014/chartex" xmlns:cx1="http://schemas.microsoft.com/office/drawing/2015/9/8/chartex" xmlns:cx2="http://schemas.microsoft.com/office/drawing/2015/10/21/chartex" xmlns:cx3="http://schemas.microsoft.com/office/drawing/2016/5/9/chartex" xmlns:cx4="http://schemas.microsoft.com/office/drawing/2016/5/10/chartex" xmlns:cx5="http://schemas.microsoft.com/office/drawing/2016/5/11/chartex" xmlns:cx6="http://schemas.microsoft.com/office/drawing/2016/5/12/chartex" xmlns:cx7="http://schemas.microsoft.com/office/drawing/2016/5/13/chartex" xmlns:cx8="http://schemas.microsoft.com/office/drawing/2016/5/14/chartex" xmlns:mc="http://schemas.openxmlformats.org/markup-compatibility/2006" xmlns:aink="http://schemas.microsoft.com/office/drawing/2016/ink" xmlns:am3d="http://schemas.microsoft.com/office/drawing/2017/model3d" xmlns:o="urn:schemas-microsoft-com:office:office" xmlns:r="http://schemas.openxmlformats.org/officeDocument/2006/relationships" xmlns:m="http://schemas.openxmlformats.org/officeDocument/2006/math" xmlns:v="urn:schemas-microsoft-com:vml" xmlns:wp14="http://schemas.microsoft.com/office/word/2010/wordprocessingDrawing" xmlns:wp="http://schemas.openxmlformats.org/drawingml/2006/wordprocessingDrawing" xmlns:w10="urn:schemas-microsoft-com:office:word" xmlns:w="http://schemas.openxmlformats.org/wordprocessingml/2006/main" xmlns:w14="http://schemas.microsoft.com/office/word/2010/wordml" xmlns:w15="http://schemas.microsoft.com/office/word/2012/wordml" xmlns:w16cex="http://schemas.microsoft.com/office/word/2018/wordml/cex" xmlns:w16cid="http://schemas.microsoft.com/office/word/2016/wordml/cid" xmlns:w16="http://schemas.microsoft.com/office/word/2018/wordml" xmlns:w16se="http://schemas.microsoft.com/office/word/2015/wordml/symex" xmlns:wpg="http://schemas.microsoft.com/office/word/2010/wordprocessingGroup" xmlns:wpi="http://schemas.microsoft.com/office/word/2010/wordprocessingInk" xmlns:wne="http://schemas.microsoft.com/office/word/2006/wordml" xmlns:wps="http://schemas.microsoft.com/office/word/2010/wordprocessingShape" mc:Ignorable="w14 w15 w16se w16cid w16 w16cex wp14">
+  <w:p>
+    <w:pPr>
+      <w:pStyle w:val="Footer"/>
+    </w:pPr>
+  </w:p>
+</w:ftr>
+</file>
+
+<file path=word/footer2.xml><?xml version="1.0" encoding="utf-8"?>
+<w:ftr xmlns:wpc="http://schemas.microsoft.com/office/word/2010/wordprocessingCanvas" xmlns:cx="http://schemas.microsoft.com/office/drawing/2014/chartex" xmlns:cx1="http://schemas.microsoft.com/office/drawing/2015/9/8/chartex" xmlns:cx2="http://schemas.microsoft.com/office/drawing/2015/10/21/chartex" xmlns:cx3="http://schemas.microsoft.com/office/drawing/2016/5/9/chartex" xmlns:cx4="http://schemas.microsoft.com/office/drawing/2016/5/10/chartex" xmlns:cx5="http://schemas.microsoft.com/office/drawing/2016/5/11/chartex" xmlns:cx6="http://schemas.microsoft.com/office/drawing/2016/5/12/chartex" xmlns:cx7="http://schemas.microsoft.com/office/drawing/2016/5/13/chartex" xmlns:cx8="http://schemas.microsoft.com/office/drawing/2016/5/14/chartex" xmlns:mc="http://schemas.openxmlformats.org/markup-compatibility/2006" xmlns:aink="http://schemas.microsoft.com/office/drawing/2016/ink" xmlns:am3d="http://schemas.microsoft.com/office/drawing/2017/model3d" xmlns:o="urn:schemas-microsoft-com:office:office" xmlns:r="http://schemas.openxmlformats.org/officeDocument/2006/relationships" xmlns:m="http://schemas.openxmlformats.org/officeDocument/2006/math" xmlns:v="urn:schemas-microsoft-com:vml" xmlns:wp14="http://schemas.microsoft.com/office/word/2010/wordprocessingDrawing" xmlns:wp="http://schemas.openxmlformats.org/drawingml/2006/wordprocessingDrawing" xmlns:w10="urn:schemas-microsoft-com:office:word" xmlns:w="http://schemas.openxmlformats.org/wordprocessingml/2006/main" xmlns:w14="http://schemas.microsoft.com/office/word/2010/wordml" xmlns:w15="http://schemas.microsoft.com/office/word/2012/wordml" xmlns:w16cex="http://schemas.microsoft.com/office/word/2018/wordml/cex" xmlns:w16cid="http://schemas.microsoft.com/office/word/2016/wordml/cid" xmlns:w16="http://schemas.microsoft.com/office/word/2018/wordml" xmlns:w16se="http://schemas.microsoft.com/office/word/2015/wordml/symex" xmlns:wpg="http://schemas.microsoft.com/office/word/2010/wordprocessingGroup" xmlns:wpi="http://schemas.microsoft.com/office/word/2010/wordprocessingInk" xmlns:wne="http://schemas.microsoft.com/office/word/2006/wordml" xmlns:wps="http://schemas.microsoft.com/office/word/2010/wordprocessingShape" mc:Ignorable="w14 w15 w16se w16cid w16 w16cex wp14">
+  <w:p>
+    <w:pPr>
+      <w:pStyle w:val="Footer"/>
+    </w:pPr>
+  </w:p>
+</w:ftr>
+</file>
+
+<file path=word/footer3.xml><?xml version="1.0" encoding="utf-8"?>
+<w:ftr xmlns:wpc="http://schemas.microsoft.com/office/word/2010/wordprocessingCanvas" xmlns:cx="http://schemas.microsoft.com/office/drawing/2014/chartex" xmlns:cx1="http://schemas.microsoft.com/office/drawing/2015/9/8/chartex" xmlns:cx2="http://schemas.microsoft.com/office/drawing/2015/10/21/chartex" xmlns:cx3="http://schemas.microsoft.com/office/drawing/2016/5/9/chartex" xmlns:cx4="http://schemas.microsoft.com/office/drawing/2016/5/10/chartex" xmlns:cx5="http://schemas.microsoft.com/office/drawing/2016/5/11/chartex" xmlns:cx6="http://schemas.microsoft.com/office/drawing/2016/5/12/chartex" xmlns:cx7="http://schemas.microsoft.com/office/drawing/2016/5/13/chartex" xmlns:cx8="http://schemas.microsoft.com/office/drawing/2016/5/14/chartex" xmlns:mc="http://schemas.openxmlformats.org/markup-compatibility/2006" xmlns:aink="http://schemas.microsoft.com/office/drawing/2016/ink" xmlns:am3d="http://schemas.microsoft.com/office/drawing/2017/model3d" xmlns:o="urn:schemas-microsoft-com:office:office" xmlns:r="http://schemas.openxmlformats.org/officeDocument/2006/relationships" xmlns:m="http://schemas.openxmlformats.org/officeDocument/2006/math" xmlns:v="urn:schemas-microsoft-com:vml" xmlns:wp14="http://schemas.microsoft.com/office/word/2010/wordprocessingDrawing" xmlns:wp="http://schemas.openxmlformats.org/drawingml/2006/wordprocessingDrawing" xmlns:w10="urn:schemas-microsoft-com:office:word" xmlns:w="http://schemas.openxmlformats.org/wordprocessingml/2006/main" xmlns:w14="http://schemas.microsoft.com/office/word/2010/wordml" xmlns:w15="http://schemas.microsoft.com/office/word/2012/wordml" xmlns:w16cex="http://schemas.microsoft.com/office/word/2018/wordml/cex" xmlns:w16cid="http://schemas.microsoft.com/office/word/2016/wordml/cid" xmlns:w16="http://schemas.microsoft.com/office/word/2018/wordml" xmlns:w16se="http://schemas.microsoft.com/office/word/2015/wordml/symex" xmlns:wpg="http://schemas.microsoft.com/office/word/2010/wordprocessingGroup" xmlns:wpi="http://schemas.microsoft.com/office/word/2010/wordprocessingInk" xmlns:wne="http://schemas.microsoft.com/office/word/2006/wordml" xmlns:wps="http://schemas.microsoft.com/office/word/2010/wordprocessingShape" mc:Ignorable="w14 w15 w16se w16cid w16 w16cex wp14">
+  <w:sdt>
+    <w:sdtPr>
+      <w:id w:val="-1901970295"/>
+      <w:docPartObj>
+        <w:docPartGallery w:val="Page Numbers (Bottom of Page)"/>
+        <w:docPartUnique/>
+      </w:docPartObj>
+    </w:sdtPr>
+    <w:sdtEndPr>
+      <w:rPr>
+        <w:noProof/>
+      </w:rPr>
+    </w:sdtEndPr>
+    <w:sdtContent>
+      <w:p>
+        <w:pPr>
+          <w:pStyle w:val="Footer"/>
+          <w:jc w:val="right"/>
+        </w:pPr>
+        <w:r>
+          <w:fldChar w:fldCharType="begin"/>
+        </w:r>
+        <w:r>
+          <w:instrText xml:space="preserve"> PAGE   \* MERGEFORMAT </w:instrText>
+        </w:r>
+        <w:r>
+          <w:fldChar w:fldCharType="separate"/>
+        </w:r>
+        <w:r>
+          <w:rPr>
+            <w:noProof/>
+          </w:rPr>
+          <w:t>2</w:t>
+        </w:r>
+        <w:r>
+          <w:rPr>
+            <w:noProof/>
+          </w:rPr>
+          <w:fldChar w:fldCharType="end"/>
+        </w:r>
+      </w:p>
+    </w:sdtContent>
+  </w:sdt>
+  <w:p>
+    <w:pPr>
+      <w:pStyle w:val="Footer"/>
+    </w:pPr>
+  </w:p>
+</w:ftr>
+</file>
+
+<file path=word/footer4.xml><?xml version="1.0" encoding="utf-8"?>
+<w:ftr xmlns:wpc="http://schemas.microsoft.com/office/word/2010/wordprocessingCanvas" xmlns:cx="http://schemas.microsoft.com/office/drawing/2014/chartex" xmlns:cx1="http://schemas.microsoft.com/office/drawing/2015/9/8/chartex" xmlns:cx2="http://schemas.microsoft.com/office/drawing/2015/10/21/chartex" xmlns:cx3="http://schemas.microsoft.com/office/drawing/2016/5/9/chartex" xmlns:cx4="http://schemas.microsoft.com/office/drawing/2016/5/10/chartex" xmlns:cx5="http://schemas.microsoft.com/office/drawing/2016/5/11/chartex" xmlns:cx6="http://schemas.microsoft.com/office/drawing/2016/5/12/chartex" xmlns:cx7="http://schemas.microsoft.com/office/drawing/2016/5/13/chartex" xmlns:cx8="http://schemas.microsoft.com/office/drawing/2016/5/14/chartex" xmlns:mc="http://schemas.openxmlformats.org/markup-compatibility/2006" xmlns:aink="http://schemas.microsoft.com/office/drawing/2016/ink" xmlns:am3d="http://schemas.microsoft.com/office/drawing/2017/model3d" xmlns:o="urn:schemas-microsoft-com:office:office" xmlns:r="http://schemas.openxmlformats.org/officeDocument/2006/relationships" xmlns:m="http://schemas.openxmlformats.org/officeDocument/2006/math" xmlns:v="urn:schemas-microsoft-com:vml" xmlns:wp14="http://schemas.microsoft.com/office/word/2010/wordprocessingDrawing" xmlns:wp="http://schemas.openxmlformats.org/drawingml/2006/wordprocessingDrawing" xmlns:w10="urn:schemas-microsoft-com:office:word" xmlns:w="http://schemas.openxmlformats.org/wordprocessingml/2006/main" xmlns:w14="http://schemas.microsoft.com/office/word/2010/wordml" xmlns:w15="http://schemas.microsoft.com/office/word/2012/wordml" xmlns:w16cex="http://schemas.microsoft.com/office/word/2018/wordml/cex" xmlns:w16cid="http://schemas.microsoft.com/office/word/2016/wordml/cid" xmlns:w16="http://schemas.microsoft.com/office/word/2018/wordml" xmlns:w16se="http://schemas.microsoft.com/office/word/2015/wordml/symex" xmlns:wpg="http://schemas.microsoft.com/office/word/2010/wordprocessingGroup" xmlns:wpi="http://schemas.microsoft.com/office/word/2010/wordprocessingInk" xmlns:wne="http://schemas.microsoft.com/office/word/2006/wordml" xmlns:wps="http://schemas.microsoft.com/office/word/2010/wordprocessingShape" mc:Ignorable="w14 w15 w16se w16cid w16 w16cex wp14">
+  <w:sdt>
+    <w:sdtPr>
+      <w:id w:val="-686369971"/>
+      <w:docPartObj>
+        <w:docPartGallery w:val="Page Numbers (Bottom of Page)"/>
+        <w:docPartUnique/>
+      </w:docPartObj>
+    </w:sdtPr>
+    <w:sdtEndPr>
+      <w:rPr>
+        <w:noProof/>
+      </w:rPr>
+    </w:sdtEndPr>
+    <w:sdtContent>
+      <w:p>
+        <w:pPr>
+          <w:pStyle w:val="Footer"/>
+          <w:jc w:val="right"/>
+        </w:pPr>
+        <w:r>
+          <w:fldChar w:fldCharType="begin"/>
+        </w:r>
+        <w:r>
+          <w:instrText xml:space="preserve"> PAGE   \* MERGEFORMAT </w:instrText>
+        </w:r>
+        <w:r>
+          <w:fldChar w:fldCharType="separate"/>
+        </w:r>
+        <w:r>
+          <w:rPr>
+            <w:noProof/>
+          </w:rPr>
+          <w:t>2</w:t>
+        </w:r>
+        <w:r>
+          <w:rPr>
+            <w:noProof/>
+          </w:rPr>
+          <w:fldChar w:fldCharType="end"/>
+        </w:r>
+      </w:p>
+    </w:sdtContent>
+  </w:sdt>
+  <w:p>
+    <w:pPr>
+      <w:pStyle w:val="Footer"/>
+    </w:pPr>
+  </w:p>
+</w:ftr>
+</file>
+
+<file path=word/footer5.xml><?xml version="1.0" encoding="utf-8"?>
+<w:ftr xmlns:wpc="http://schemas.microsoft.com/office/word/2010/wordprocessingCanvas" xmlns:cx="http://schemas.microsoft.com/office/drawing/2014/chartex" xmlns:cx1="http://schemas.microsoft.com/office/drawing/2015/9/8/chartex" xmlns:cx2="http://schemas.microsoft.com/office/drawing/2015/10/21/chartex" xmlns:cx3="http://schemas.microsoft.com/office/drawing/2016/5/9/chartex" xmlns:cx4="http://schemas.microsoft.com/office/drawing/2016/5/10/chartex" xmlns:cx5="http://schemas.microsoft.com/office/drawing/2016/5/11/chartex" xmlns:cx6="http://schemas.microsoft.com/office/drawing/2016/5/12/chartex" xmlns:cx7="http://schemas.microsoft.com/office/drawing/2016/5/13/chartex" xmlns:cx8="http://schemas.microsoft.com/office/drawing/2016/5/14/chartex" xmlns:mc="http://schemas.openxmlformats.org/markup-compatibility/2006" xmlns:aink="http://schemas.microsoft.com/office/drawing/2016/ink" xmlns:am3d="http://schemas.microsoft.com/office/drawing/2017/model3d" xmlns:o="urn:schemas-microsoft-com:office:office" xmlns:r="http://schemas.openxmlformats.org/officeDocument/2006/relationships" xmlns:m="http://schemas.openxmlformats.org/officeDocument/2006/math" xmlns:v="urn:schemas-microsoft-com:vml" xmlns:wp14="http://schemas.microsoft.com/office/word/2010/wordprocessingDrawing" xmlns:wp="http://schemas.openxmlformats.org/drawingml/2006/wordprocessingDrawing" xmlns:w10="urn:schemas-microsoft-com:office:word" xmlns:w="http://schemas.openxmlformats.org/wordprocessingml/2006/main" xmlns:w14="http://schemas.microsoft.com/office/word/2010/wordml" xmlns:w15="http://schemas.microsoft.com/office/word/2012/wordml" xmlns:w16cex="http://schemas.microsoft.com/office/word/2018/wordml/cex" xmlns:w16cid="http://schemas.microsoft.com/office/word/2016/wordml/cid" xmlns:w16="http://schemas.microsoft.com/office/word/2018/wordml" xmlns:w16se="http://schemas.microsoft.com/office/word/2015/wordml/symex" xmlns:wpg="http://schemas.microsoft.com/office/word/2010/wordprocessingGroup" xmlns:wpi="http://schemas.microsoft.com/office/word/2010/wordprocessingInk" xmlns:wne="http://schemas.microsoft.com/office/word/2006/wordml" xmlns:wps="http://schemas.microsoft.com/office/word/2010/wordprocessingShape" mc:Ignorable="w14 w15 w16se w16cid w16 w16cex wp14">
+  <w:sdt>
+    <w:sdtPr>
+      <w:id w:val="-2081736477"/>
+      <w:docPartObj>
+        <w:docPartGallery w:val="Page Numbers (Bottom of Page)"/>
+        <w:docPartUnique/>
+      </w:docPartObj>
+    </w:sdtPr>
+    <w:sdtEndPr>
+      <w:rPr>
+        <w:noProof/>
+      </w:rPr>
+    </w:sdtEndPr>
+    <w:sdtContent>
+      <w:p>
+        <w:pPr>
+          <w:pStyle w:val="Footer"/>
+          <w:jc w:val="right"/>
+        </w:pPr>
+        <w:r>
+          <w:fldChar w:fldCharType="begin"/>
+        </w:r>
+        <w:r>
+          <w:instrText xml:space="preserve"> PAGE   \* MERGEFORMAT </w:instrText>
+        </w:r>
+        <w:r>
+          <w:fldChar w:fldCharType="separate"/>
+        </w:r>
+        <w:r>
+          <w:rPr>
+            <w:noProof/>
+          </w:rPr>
+          <w:t>2</w:t>
+        </w:r>
+        <w:r>
+          <w:rPr>
+            <w:noProof/>
+          </w:rPr>
+          <w:fldChar w:fldCharType="end"/>
+        </w:r>
+      </w:p>
+    </w:sdtContent>
+  </w:sdt>
+  <w:p>
+    <w:pPr>
+      <w:pStyle w:val="Footer"/>
+    </w:pPr>
+  </w:p>
+</w:ftr>
+</file>
+
+<file path=word/footnotes.xml><?xml version="1.0" encoding="utf-8"?>
+<w:footnotes xmlns:wpc="http://schemas.microsoft.com/office/word/2010/wordprocessingCanvas" xmlns:cx="http://schemas.microsoft.com/office/drawing/2014/chartex" xmlns:cx1="http://schemas.microsoft.com/office/drawing/2015/9/8/chartex" xmlns:cx2="http://schemas.microsoft.com/office/drawing/2015/10/21/chartex" xmlns:cx3="http://schemas.microsoft.com/office/drawing/2016/5/9/chartex" xmlns:cx4="http://schemas.microsoft.com/office/drawing/2016/5/10/chartex" xmlns:cx5="http://schemas.microsoft.com/office/drawing/2016/5/11/chartex" xmlns:cx6="http://schemas.microsoft.com/office/drawing/2016/5/12/chartex" xmlns:cx7="http://schemas.microsoft.com/office/drawing/2016/5/13/chartex" xmlns:cx8="http://schemas.microsoft.com/office/drawing/2016/5/14/chartex" xmlns:mc="http://schemas.openxmlformats.org/markup-compatibility/2006" xmlns:aink="http://schemas.microsoft.com/office/drawing/2016/ink" xmlns:am3d="http://schemas.microsoft.com/office/drawing/2017/model3d" xmlns:o="urn:schemas-microsoft-com:office:office" xmlns:r="http://schemas.openxmlformats.org/officeDocument/2006/relationships" xmlns:m="http://schemas.openxmlformats.org/officeDocument/2006/math" xmlns:v="urn:schemas-microsoft-com:vml" xmlns:wp14="http://schemas.microsoft.com/office/word/2010/wordprocessingDrawing" xmlns:wp="http://schemas.openxmlformats.org/drawingml/2006/wordprocessingDrawing" xmlns:w10="urn:schemas-microsoft-com:office:word" xmlns:w="http://schemas.openxmlformats.org/wordprocessingml/2006/main" xmlns:w14="http://schemas.microsoft.com/office/word/2010/wordml" xmlns:w15="http://schemas.microsoft.com/office/word/2012/wordml" xmlns:w16cex="http://schemas.microsoft.com/office/word/2018/wordml/cex" xmlns:w16cid="http://schemas.microsoft.com/office/word/2016/wordml/cid" xmlns:w16="http://schemas.microsoft.com/office/word/2018/wordml" xmlns:w16se="http://schemas.microsoft.com/office/word/2015/wordml/symex" xmlns:wpg="http://schemas.microsoft.com/office/word/2010/wordprocessingGroup" xmlns:wpi="http://schemas.microsoft.com/office/word/2010/wordprocessingInk" xmlns:wne="http://schemas.microsoft.com/office/word/2006/wordml" xmlns:wps="http://schemas.microsoft.com/office/word/2010/wordprocessingShape" mc:Ignorable="w14 w15 w16se w16cid w16 w16cex wp14">
+  <w:footnote w:type="separator" w:id="-1">
+    <w:p>
+      <w:pPr>
+        <w:spacing w:after="0" w:line="240" w:lineRule="auto"/>
+      </w:pPr>
+      <w:r>
+        <w:separator/>
+      </w:r>
+    </w:p>
+  </w:footnote>
+  <w:footnote w:type="continuationSeparator" w:id="0">
+    <w:p>
+      <w:pPr>
+        <w:spacing w:after="0" w:line="240" w:lineRule="auto"/>
+      </w:pPr>
+      <w:r>
+        <w:continuationSeparator/>
+      </w:r>
+    </w:p>
+  </w:footnote>
+</w:footnotes>
+</file>
+
+<file path=word/header1.xml><?xml version="1.0" encoding="utf-8"?>
+<w:hdr xmlns:wpc="http://schemas.microsoft.com/office/word/2010/wordprocessingCanvas" xmlns:cx="http://schemas.microsoft.com/office/drawing/2014/chartex" xmlns:cx1="http://schemas.microsoft.com/office/drawing/2015/9/8/chartex" xmlns:cx2="http://schemas.microsoft.com/office/drawing/2015/10/21/chartex" xmlns:cx3="http://schemas.microsoft.com/office/drawing/2016/5/9/chartex" xmlns:cx4="http://schemas.microsoft.com/office/drawing/2016/5/10/chartex" xmlns:cx5="http://schemas.microsoft.com/office/drawing/2016/5/11/chartex" xmlns:cx6="http://schemas.microsoft.com/office/drawing/2016/5/12/chartex" xmlns:cx7="http://schemas.microsoft.com/office/drawing/2016/5/13/chartex" xmlns:cx8="http://schemas.microsoft.com/office/drawing/2016/5/14/chartex" xmlns:mc="http://schemas.openxmlformats.org/markup-compatibility/2006" xmlns:aink="http://schemas.microsoft.com/office/drawing/2016/ink" xmlns:am3d="http://schemas.microsoft.com/office/drawing/2017/model3d" xmlns:o="urn:schemas-microsoft-com:office:office" xmlns:r="http://schemas.openxmlformats.org/officeDocument/2006/relationships" xmlns:m="http://schemas.openxmlformats.org/officeDocument/2006/math" xmlns:v="urn:schemas-microsoft-com:vml" xmlns:wp14="http://schemas.microsoft.com/office/word/2010/wordprocessingDrawing" xmlns:wp="http://schemas.openxmlformats.org/drawingml/2006/wordprocessingDrawing" xmlns:w10="urn:schemas-microsoft-com:office:word" xmlns:w="http://schemas.openxmlformats.org/wordprocessingml/2006/main" xmlns:w14="http://schemas.microsoft.com/office/word/2010/wordml" xmlns:w15="http://schemas.microsoft.com/office/word/2012/wordml" xmlns:w16cex="http://schemas.microsoft.com/office/word/2018/wordml/cex" xmlns:w16cid="http://schemas.microsoft.com/office/word/2016/wordml/cid" xmlns:w16="http://schemas.microsoft.com/office/word/2018/wordml" xmlns:w16se="http://schemas.microsoft.com/office/word/2015/wordml/symex" xmlns:wpg="http://schemas.microsoft.com/office/word/2010/wordprocessingGroup" xmlns:wpi="http://schemas.microsoft.com/office/word/2010/wordprocessingInk" xmlns:wne="http://schemas.microsoft.com/office/word/2006/wordml" xmlns:wps="http://schemas.microsoft.com/office/word/2010/wordprocessingShape" mc:Ignorable="w14 w15 w16se w16cid w16 w16cex wp14">
+  <w:p>
+    <w:pPr>
+      <w:pStyle w:val="Header"/>
+    </w:pPr>
+  </w:p>
+</w:hdr>
+</file>
+
+<file path=word/header2.xml><?xml version="1.0" encoding="utf-8"?>
+<w:hdr xmlns:wpc="http://schemas.microsoft.com/office/word/2010/wordprocessingCanvas" xmlns:cx="http://schemas.microsoft.com/office/drawing/2014/chartex" xmlns:cx1="http://schemas.microsoft.com/office/drawing/2015/9/8/chartex" xmlns:cx2="http://schemas.microsoft.com/office/drawing/2015/10/21/chartex" xmlns:cx3="http://schemas.microsoft.com/office/drawing/2016/5/9/chartex" xmlns:cx4="http://schemas.microsoft.com/office/drawing/2016/5/10/chartex" xmlns:cx5="http://schemas.microsoft.com/office/drawing/2016/5/11/chartex" xmlns:cx6="http://schemas.microsoft.com/office/drawing/2016/5/12/chartex" xmlns:cx7="http://schemas.microsoft.com/office/drawing/2016/5/13/chartex" xmlns:cx8="http://schemas.microsoft.com/office/drawing/2016/5/14/chartex" xmlns:mc="http://schemas.openxmlformats.org/markup-compatibility/2006" xmlns:aink="http://schemas.microsoft.com/office/drawing/2016/ink" xmlns:am3d="http://schemas.microsoft.com/office/drawing/2017/model3d" xmlns:o="urn:schemas-microsoft-com:office:office" xmlns:r="http://schemas.openxmlformats.org/officeDocument/2006/relationships" xmlns:m="http://schemas.openxmlformats.org/officeDocument/2006/math" xmlns:v="urn:schemas-microsoft-com:vml" xmlns:wp14="http://schemas.microsoft.com/office/word/2010/wordprocessingDrawing" xmlns:wp="http://schemas.openxmlformats.org/drawingml/2006/wordprocessingDrawing" xmlns:w10="urn:schemas-microsoft-com:office:word" xmlns:w="http://schemas.openxmlformats.org/wordprocessingml/2006/main" xmlns:w14="http://schemas.microsoft.com/office/word/2010/wordml" xmlns:w15="http://schemas.microsoft.com/office/word/2012/wordml" xmlns:w16cex="http://schemas.microsoft.com/office/word/2018/wordml/cex" xmlns:w16cid="http://schemas.microsoft.com/office/word/2016/wordml/cid" xmlns:w16="http://schemas.microsoft.com/office/word/2018/wordml" xmlns:w16se="http://schemas.microsoft.com/office/word/2015/wordml/symex" xmlns:wpg="http://schemas.microsoft.com/office/word/2010/wordprocessingGroup" xmlns:wpi="http://schemas.microsoft.com/office/word/2010/wordprocessingInk" xmlns:wne="http://schemas.microsoft.com/office/word/2006/wordml" xmlns:wps="http://schemas.microsoft.com/office/word/2010/wordprocessingShape" mc:Ignorable="w14 w15 w16se w16cid w16 w16cex wp14">
+  <w:p>
+    <w:pPr>
+      <w:pStyle w:val="Header"/>
+    </w:pPr>
+  </w:p>
+</w:hdr>
+</file>
+
+<file path=word/header3.xml><?xml version="1.0" encoding="utf-8"?>
+<w:hdr xmlns:wpc="http://schemas.microsoft.com/office/word/2010/wordprocessingCanvas" xmlns:cx="http://schemas.microsoft.com/office/drawing/2014/chartex" xmlns:cx1="http://schemas.microsoft.com/office/drawing/2015/9/8/chartex" xmlns:cx2="http://schemas.microsoft.com/office/drawing/2015/10/21/chartex" xmlns:cx3="http://schemas.microsoft.com/office/drawing/2016/5/9/chartex" xmlns:cx4="http://schemas.microsoft.com/office/drawing/2016/5/10/chartex" xmlns:cx5="http://schemas.microsoft.com/office/drawing/2016/5/11/chartex" xmlns:cx6="http://schemas.microsoft.com/office/drawing/2016/5/12/chartex" xmlns:cx7="http://schemas.microsoft.com/office/drawing/2016/5/13/chartex" xmlns:cx8="http://schemas.microsoft.com/office/drawing/2016/5/14/chartex" xmlns:mc="http://schemas.openxmlformats.org/markup-compatibility/2006" xmlns:aink="http://schemas.microsoft.com/office/drawing/2016/ink" xmlns:am3d="http://schemas.microsoft.com/office/drawing/2017/model3d" xmlns:o="urn:schemas-microsoft-com:office:office" xmlns:r="http://schemas.openxmlformats.org/officeDocument/2006/relationships" xmlns:m="http://schemas.openxmlformats.org/officeDocument/2006/math" xmlns:v="urn:schemas-microsoft-com:vml" xmlns:wp14="http://schemas.microsoft.com/office/word/2010/wordprocessingDrawing" xmlns:wp="http://schemas.openxmlformats.org/drawingml/2006/wordprocessingDrawing" xmlns:w10="urn:schemas-microsoft-com:office:word" xmlns:w="http://schemas.openxmlformats.org/wordprocessingml/2006/main" xmlns:w14="http://schemas.microsoft.com/office/word/2010/wordml" xmlns:w15="http://schemas.microsoft.com/office/word/2012/wordml" xmlns:w16cex="http://schemas.microsoft.com/office/word/2018/wordml/cex" xmlns:w16cid="http://schemas.microsoft.com/office/word/2016/wordml/cid" xmlns:w16="http://schemas.microsoft.com/office/word/2018/wordml" xmlns:w16se="http://schemas.microsoft.com/office/word/2015/wordml/symex" xmlns:wpg="http://schemas.microsoft.com/office/word/2010/wordprocessingGroup" xmlns:wpi="http://schemas.microsoft.com/office/word/2010/wordprocessingInk" xmlns:wne="http://schemas.microsoft.com/office/word/2006/wordml" xmlns:wps="http://schemas.microsoft.com/office/word/2010/wordprocessingShape" mc:Ignorable="w14 w15 w16se w16cid w16 w16cex wp14">
+  <w:p>
+    <w:pPr>
+      <w:pStyle w:val="Header"/>
+    </w:pPr>
+  </w:p>
+</w:hdr>
 </file>
 
 <file path=word/styles.xml><?xml version="1.0" encoding="utf-8"?>
@@ -615,6 +2067,71 @@
     <w:qFormat/>
     <w:rsid w:val="000B6B5C"/>
   </w:style>
+  <w:style w:type="paragraph" w:styleId="Heading1">
+    <w:name w:val="heading 1"/>
+    <w:basedOn w:val="Normal"/>
+    <w:next w:val="Normal"/>
+    <w:link w:val="Heading1Char"/>
+    <w:uiPriority w:val="9"/>
+    <w:qFormat/>
+    <w:rsid w:val="0014222A"/>
+    <w:pPr>
+      <w:keepNext/>
+      <w:keepLines/>
+      <w:spacing w:before="240" w:after="0"/>
+      <w:outlineLvl w:val="0"/>
+    </w:pPr>
+    <w:rPr>
+      <w:rFonts w:asciiTheme="majorHAnsi" w:eastAsiaTheme="majorEastAsia" w:hAnsiTheme="majorHAnsi" w:cstheme="majorBidi"/>
+      <w:color w:val="2F5496" w:themeColor="accent1" w:themeShade="BF"/>
+      <w:sz w:val="32"/>
+      <w:szCs w:val="32"/>
+    </w:rPr>
+  </w:style>
+  <w:style w:type="paragraph" w:styleId="Heading2">
+    <w:name w:val="heading 2"/>
+    <w:basedOn w:val="Normal"/>
+    <w:next w:val="Normal"/>
+    <w:link w:val="Heading2Char"/>
+    <w:uiPriority w:val="9"/>
+    <w:unhideWhenUsed/>
+    <w:qFormat/>
+    <w:rsid w:val="0014222A"/>
+    <w:pPr>
+      <w:keepNext/>
+      <w:keepLines/>
+      <w:spacing w:before="40" w:after="0"/>
+      <w:outlineLvl w:val="1"/>
+    </w:pPr>
+    <w:rPr>
+      <w:rFonts w:asciiTheme="majorHAnsi" w:eastAsiaTheme="majorEastAsia" w:hAnsiTheme="majorHAnsi" w:cstheme="majorBidi"/>
+      <w:color w:val="2F5496" w:themeColor="accent1" w:themeShade="BF"/>
+      <w:sz w:val="26"/>
+      <w:szCs w:val="26"/>
+    </w:rPr>
+  </w:style>
+  <w:style w:type="paragraph" w:styleId="Heading3">
+    <w:name w:val="heading 3"/>
+    <w:basedOn w:val="Normal"/>
+    <w:next w:val="Normal"/>
+    <w:link w:val="Heading3Char"/>
+    <w:uiPriority w:val="9"/>
+    <w:unhideWhenUsed/>
+    <w:qFormat/>
+    <w:rsid w:val="0014222A"/>
+    <w:pPr>
+      <w:keepNext/>
+      <w:keepLines/>
+      <w:spacing w:before="40" w:after="0"/>
+      <w:outlineLvl w:val="2"/>
+    </w:pPr>
+    <w:rPr>
+      <w:rFonts w:asciiTheme="majorHAnsi" w:eastAsiaTheme="majorEastAsia" w:hAnsiTheme="majorHAnsi" w:cstheme="majorBidi"/>
+      <w:color w:val="1F3763" w:themeColor="accent1" w:themeShade="7F"/>
+      <w:sz w:val="24"/>
+      <w:szCs w:val="24"/>
+    </w:rPr>
+  </w:style>
   <w:style w:type="character" w:default="1" w:styleId="DefaultParagraphFont">
     <w:name w:val="Default Paragraph Font"/>
     <w:uiPriority w:val="1"/>
@@ -656,6 +2173,150 @@
       <w:sz w:val="24"/>
       <w:szCs w:val="24"/>
     </w:rPr>
+  </w:style>
+  <w:style w:type="character" w:customStyle="1" w:styleId="Heading1Char">
+    <w:name w:val="Heading 1 Char"/>
+    <w:basedOn w:val="DefaultParagraphFont"/>
+    <w:link w:val="Heading1"/>
+    <w:uiPriority w:val="9"/>
+    <w:rsid w:val="0014222A"/>
+    <w:rPr>
+      <w:rFonts w:asciiTheme="majorHAnsi" w:eastAsiaTheme="majorEastAsia" w:hAnsiTheme="majorHAnsi" w:cstheme="majorBidi"/>
+      <w:color w:val="2F5496" w:themeColor="accent1" w:themeShade="BF"/>
+      <w:sz w:val="32"/>
+      <w:szCs w:val="32"/>
+    </w:rPr>
+  </w:style>
+  <w:style w:type="character" w:customStyle="1" w:styleId="Heading2Char">
+    <w:name w:val="Heading 2 Char"/>
+    <w:basedOn w:val="DefaultParagraphFont"/>
+    <w:link w:val="Heading2"/>
+    <w:uiPriority w:val="9"/>
+    <w:rsid w:val="0014222A"/>
+    <w:rPr>
+      <w:rFonts w:asciiTheme="majorHAnsi" w:eastAsiaTheme="majorEastAsia" w:hAnsiTheme="majorHAnsi" w:cstheme="majorBidi"/>
+      <w:color w:val="2F5496" w:themeColor="accent1" w:themeShade="BF"/>
+      <w:sz w:val="26"/>
+      <w:szCs w:val="26"/>
+    </w:rPr>
+  </w:style>
+  <w:style w:type="character" w:styleId="Hyperlink">
+    <w:name w:val="Hyperlink"/>
+    <w:basedOn w:val="DefaultParagraphFont"/>
+    <w:uiPriority w:val="99"/>
+    <w:unhideWhenUsed/>
+    <w:rsid w:val="0014222A"/>
+    <w:rPr>
+      <w:color w:val="0000FF"/>
+      <w:u w:val="single"/>
+    </w:rPr>
+  </w:style>
+  <w:style w:type="character" w:customStyle="1" w:styleId="Heading3Char">
+    <w:name w:val="Heading 3 Char"/>
+    <w:basedOn w:val="DefaultParagraphFont"/>
+    <w:link w:val="Heading3"/>
+    <w:uiPriority w:val="9"/>
+    <w:rsid w:val="0014222A"/>
+    <w:rPr>
+      <w:rFonts w:asciiTheme="majorHAnsi" w:eastAsiaTheme="majorEastAsia" w:hAnsiTheme="majorHAnsi" w:cstheme="majorBidi"/>
+      <w:color w:val="1F3763" w:themeColor="accent1" w:themeShade="7F"/>
+      <w:sz w:val="24"/>
+      <w:szCs w:val="24"/>
+    </w:rPr>
+  </w:style>
+  <w:style w:type="paragraph" w:styleId="TOCHeading">
+    <w:name w:val="TOC Heading"/>
+    <w:basedOn w:val="Heading1"/>
+    <w:next w:val="Normal"/>
+    <w:uiPriority w:val="39"/>
+    <w:unhideWhenUsed/>
+    <w:qFormat/>
+    <w:rsid w:val="0014222A"/>
+    <w:pPr>
+      <w:outlineLvl w:val="9"/>
+    </w:pPr>
+  </w:style>
+  <w:style w:type="paragraph" w:styleId="TOC1">
+    <w:name w:val="toc 1"/>
+    <w:basedOn w:val="Normal"/>
+    <w:next w:val="Normal"/>
+    <w:autoRedefine/>
+    <w:uiPriority w:val="39"/>
+    <w:unhideWhenUsed/>
+    <w:rsid w:val="0014222A"/>
+    <w:pPr>
+      <w:spacing w:after="100"/>
+    </w:pPr>
+  </w:style>
+  <w:style w:type="paragraph" w:styleId="TOC2">
+    <w:name w:val="toc 2"/>
+    <w:basedOn w:val="Normal"/>
+    <w:next w:val="Normal"/>
+    <w:autoRedefine/>
+    <w:uiPriority w:val="39"/>
+    <w:unhideWhenUsed/>
+    <w:rsid w:val="0014222A"/>
+    <w:pPr>
+      <w:spacing w:after="100"/>
+      <w:ind w:left="220"/>
+    </w:pPr>
+  </w:style>
+  <w:style w:type="paragraph" w:styleId="TOC3">
+    <w:name w:val="toc 3"/>
+    <w:basedOn w:val="Normal"/>
+    <w:next w:val="Normal"/>
+    <w:autoRedefine/>
+    <w:uiPriority w:val="39"/>
+    <w:unhideWhenUsed/>
+    <w:rsid w:val="0014222A"/>
+    <w:pPr>
+      <w:spacing w:after="100"/>
+      <w:ind w:left="440"/>
+    </w:pPr>
+  </w:style>
+  <w:style w:type="paragraph" w:styleId="Header">
+    <w:name w:val="header"/>
+    <w:basedOn w:val="Normal"/>
+    <w:link w:val="HeaderChar"/>
+    <w:uiPriority w:val="99"/>
+    <w:unhideWhenUsed/>
+    <w:rsid w:val="0014222A"/>
+    <w:pPr>
+      <w:tabs>
+        <w:tab w:val="center" w:pos="4680"/>
+        <w:tab w:val="right" w:pos="9360"/>
+      </w:tabs>
+      <w:spacing w:after="0" w:line="240" w:lineRule="auto"/>
+    </w:pPr>
+  </w:style>
+  <w:style w:type="character" w:customStyle="1" w:styleId="HeaderChar">
+    <w:name w:val="Header Char"/>
+    <w:basedOn w:val="DefaultParagraphFont"/>
+    <w:link w:val="Header"/>
+    <w:uiPriority w:val="99"/>
+    <w:rsid w:val="0014222A"/>
+  </w:style>
+  <w:style w:type="paragraph" w:styleId="Footer">
+    <w:name w:val="footer"/>
+    <w:basedOn w:val="Normal"/>
+    <w:link w:val="FooterChar"/>
+    <w:uiPriority w:val="99"/>
+    <w:unhideWhenUsed/>
+    <w:rsid w:val="0014222A"/>
+    <w:pPr>
+      <w:tabs>
+        <w:tab w:val="center" w:pos="4680"/>
+        <w:tab w:val="right" w:pos="9360"/>
+      </w:tabs>
+      <w:spacing w:after="0" w:line="240" w:lineRule="auto"/>
+    </w:pPr>
+  </w:style>
+  <w:style w:type="character" w:customStyle="1" w:styleId="FooterChar">
+    <w:name w:val="Footer Char"/>
+    <w:basedOn w:val="DefaultParagraphFont"/>
+    <w:link w:val="Footer"/>
+    <w:uiPriority w:val="99"/>
+    <w:rsid w:val="0014222A"/>
   </w:style>
 </w:styles>
 </file>
@@ -919,4 +2580,16 @@
     </a:ext>
   </a:extLst>
 </a:theme>
+</file>
+
+<file path=customXml/item1.xml><?xml version="1.0" encoding="utf-8"?>
+<b:Sources xmlns:b="http://schemas.openxmlformats.org/officeDocument/2006/bibliography" xmlns="http://schemas.openxmlformats.org/officeDocument/2006/bibliography" SelectedStyle="\APASixthEditionOfficeOnline.xsl" StyleName="APA" Version="6"/>
+</file>
+
+<file path=customXml/itemProps1.xml><?xml version="1.0" encoding="utf-8"?>
+<ds:datastoreItem xmlns:ds="http://schemas.openxmlformats.org/officeDocument/2006/customXml" ds:itemID="{42A2C405-7589-44EA-9F9E-7D57F1C5DB44}">
+  <ds:schemaRefs>
+    <ds:schemaRef ds:uri="http://schemas.openxmlformats.org/officeDocument/2006/bibliography"/>
+  </ds:schemaRefs>
+</ds:datastoreItem>
 </file>
</xml_diff>

<commit_message>
elaborated on history of typeof null
</commit_message>
<xml_diff>
--- a/Doc1.docx
+++ b/Doc1.docx
@@ -36,7 +36,7 @@
                     <pic:cNvPicPr/>
                   </pic:nvPicPr>
                   <pic:blipFill>
-                    <a:blip r:embed="rId7">
+                    <a:blip r:embed="rId8">
                       <a:extLst>
                         <a:ext uri="{28A0092B-C50C-407E-A947-70E740481C1C}">
                           <a14:useLocalDpi xmlns:a14="http://schemas.microsoft.com/office/drawing/2010/main" val="0"/>
@@ -448,15 +448,7 @@
           <w:sz w:val="32"/>
           <w:szCs w:val="32"/>
         </w:rPr>
-        <w:t>January</w:t>
-      </w:r>
-      <w:r>
-        <w:rPr>
-          <w:rFonts w:ascii="Times New Roman" w:hAnsi="Times New Roman" w:cs="Times New Roman"/>
-          <w:sz w:val="32"/>
-          <w:szCs w:val="32"/>
-        </w:rPr>
-        <w:t xml:space="preserve"> 2020</w:t>
+        <w:t>January 2020</w:t>
       </w:r>
     </w:p>
     <w:p/>
@@ -485,6 +477,12 @@
     <w:p/>
     <w:sdt>
       <w:sdtPr>
+        <w:rPr>
+          <w:rFonts w:asciiTheme="minorHAnsi" w:eastAsiaTheme="minorHAnsi" w:hAnsiTheme="minorHAnsi" w:cstheme="minorBidi"/>
+          <w:color w:val="auto"/>
+          <w:sz w:val="22"/>
+          <w:szCs w:val="22"/>
+        </w:rPr>
         <w:id w:val="142316592"/>
         <w:docPartObj>
           <w:docPartGallery w:val="Table of Contents"/>
@@ -493,13 +491,9 @@
       </w:sdtPr>
       <w:sdtEndPr>
         <w:rPr>
-          <w:rFonts w:asciiTheme="minorHAnsi" w:eastAsiaTheme="minorHAnsi" w:hAnsiTheme="minorHAnsi" w:cstheme="minorBidi"/>
           <w:b/>
           <w:bCs/>
           <w:noProof/>
-          <w:color w:val="auto"/>
-          <w:sz w:val="22"/>
-          <w:szCs w:val="22"/>
         </w:rPr>
       </w:sdtEndPr>
       <w:sdtContent>
@@ -813,12 +807,12 @@
     <w:p>
       <w:pPr>
         <w:sectPr>
-          <w:headerReference w:type="even" r:id="rId8"/>
-          <w:headerReference w:type="default" r:id="rId9"/>
-          <w:footerReference w:type="even" r:id="rId10"/>
-          <w:footerReference w:type="default" r:id="rId11"/>
-          <w:headerReference w:type="first" r:id="rId12"/>
-          <w:footerReference w:type="first" r:id="rId13"/>
+          <w:headerReference w:type="even" r:id="rId9"/>
+          <w:headerReference w:type="default" r:id="rId10"/>
+          <w:footerReference w:type="even" r:id="rId11"/>
+          <w:footerReference w:type="default" r:id="rId12"/>
+          <w:headerReference w:type="first" r:id="rId13"/>
+          <w:footerReference w:type="first" r:id="rId14"/>
           <w:pgSz w:w="12240" w:h="15840"/>
           <w:pgMar w:top="1440" w:right="1440" w:bottom="1440" w:left="1440" w:header="720" w:footer="720" w:gutter="0"/>
           <w:pgNumType w:start="1"/>
@@ -1375,31 +1369,1400 @@
     </w:p>
     <w:p>
       <w:pPr>
-        <w:rPr>
-          <w:b/>
-          <w:bCs/>
-        </w:rPr>
-      </w:pPr>
-    </w:p>
-    <w:p>
-      <w:pPr>
-        <w:rPr>
-          <w:b/>
-          <w:bCs/>
-        </w:rPr>
-      </w:pPr>
-    </w:p>
-    <w:p>
-      <w:pPr>
-        <w:rPr>
-          <w:b/>
-          <w:bCs/>
-        </w:rPr>
-      </w:pPr>
-    </w:p>
+        <w:pStyle w:val="Heading1"/>
+      </w:pPr>
+      <w:r>
+        <w:t>The history of “</w:t>
+      </w:r>
+      <w:proofErr w:type="spellStart"/>
+      <w:r>
+        <w:t>typeof</w:t>
+      </w:r>
+      <w:proofErr w:type="spellEnd"/>
+      <w:r>
+        <w:t xml:space="preserve"> null”</w:t>
+      </w:r>
+    </w:p>
+    <w:p/>
+    <w:p>
+      <w:r>
+        <w:t xml:space="preserve">In </w:t>
+      </w:r>
+      <w:proofErr w:type="spellStart"/>
+      <w:r>
+        <w:t>javascript</w:t>
+      </w:r>
+      <w:proofErr w:type="spellEnd"/>
+      <w:r>
+        <w:t xml:space="preserve">, </w:t>
+      </w:r>
+      <w:proofErr w:type="spellStart"/>
+      <w:r>
+        <w:t>typeof</w:t>
+      </w:r>
+      <w:proofErr w:type="spellEnd"/>
+      <w:r>
+        <w:t xml:space="preserve"> null returns </w:t>
+      </w:r>
+      <w:r>
+        <w:t xml:space="preserve">an </w:t>
+      </w:r>
+      <w:r>
+        <w:t>object, whi</w:t>
+      </w:r>
+      <w:r>
+        <w:t>c</w:t>
+      </w:r>
+      <w:r>
+        <w:t>h suggest</w:t>
+      </w:r>
+      <w:r>
+        <w:t>s</w:t>
+      </w:r>
+      <w:r>
+        <w:t xml:space="preserve"> that </w:t>
+      </w:r>
+      <w:proofErr w:type="spellStart"/>
+      <w:r>
+        <w:t>its</w:t>
+      </w:r>
+      <w:proofErr w:type="spellEnd"/>
+      <w:r>
+        <w:t xml:space="preserve"> an object when it is a primitive value.</w:t>
+      </w:r>
+    </w:p>
+    <w:p>
+      <w:pPr>
+        <w:rPr>
+          <w:rFonts w:ascii="Arial" w:hAnsi="Arial" w:cs="Arial"/>
+          <w:color w:val="4F4F4F"/>
+          <w:shd w:val="clear" w:color="auto" w:fill="FFFFFF"/>
+        </w:rPr>
+      </w:pPr>
+      <w:r>
+        <w:rPr>
+          <w:rFonts w:ascii="Arial" w:hAnsi="Arial" w:cs="Arial"/>
+          <w:color w:val="4F4F4F"/>
+          <w:shd w:val="clear" w:color="auto" w:fill="FFFFFF"/>
+        </w:rPr>
+        <w:t>In t</w:t>
+      </w:r>
+      <w:r>
+        <w:rPr>
+          <w:rFonts w:ascii="Arial" w:hAnsi="Arial" w:cs="Arial"/>
+          <w:color w:val="4F4F4F"/>
+          <w:shd w:val="clear" w:color="auto" w:fill="FFFFFF"/>
+        </w:rPr>
+        <w:t>he first version of "</w:t>
+      </w:r>
+      <w:proofErr w:type="spellStart"/>
+      <w:r>
+        <w:rPr>
+          <w:rFonts w:ascii="Arial" w:hAnsi="Arial" w:cs="Arial"/>
+          <w:color w:val="4F4F4F"/>
+          <w:shd w:val="clear" w:color="auto" w:fill="FFFFFF"/>
+        </w:rPr>
+        <w:t>typeof</w:t>
+      </w:r>
+      <w:proofErr w:type="spellEnd"/>
+      <w:r>
+        <w:rPr>
+          <w:rFonts w:ascii="Arial" w:hAnsi="Arial" w:cs="Arial"/>
+          <w:color w:val="4F4F4F"/>
+          <w:shd w:val="clear" w:color="auto" w:fill="FFFFFF"/>
+        </w:rPr>
+        <w:t xml:space="preserve"> null</w:t>
+      </w:r>
+      <w:r>
+        <w:rPr>
+          <w:rFonts w:ascii="Arial" w:hAnsi="Arial" w:cs="Arial"/>
+          <w:color w:val="4F4F4F"/>
+          <w:shd w:val="clear" w:color="auto" w:fill="FFFFFF"/>
+        </w:rPr>
+        <w:t>,</w:t>
+      </w:r>
+      <w:r>
+        <w:rPr>
+          <w:rFonts w:ascii="Arial" w:hAnsi="Arial" w:cs="Arial"/>
+          <w:color w:val="4F4F4F"/>
+          <w:shd w:val="clear" w:color="auto" w:fill="FFFFFF"/>
+        </w:rPr>
+        <w:t>" the bug comes from the JavaScript error achieve. In this version, with a 32-bit value is stored, the actual data comprising a type of marker (1-3) and a representation of the value. On the lower, a total of five kinds of tag storage type:</w:t>
+      </w:r>
+    </w:p>
+    <w:p>
+      <w:pPr>
+        <w:pStyle w:val="ListParagraph"/>
+        <w:numPr>
+          <w:ilvl w:val="0"/>
+          <w:numId w:val="1"/>
+        </w:numPr>
+      </w:pPr>
+      <w:r>
+        <w:t xml:space="preserve">000: </w:t>
+      </w:r>
+      <w:r>
+        <w:rPr>
+          <w:b/>
+          <w:bCs/>
+        </w:rPr>
+        <w:t>object</w:t>
+      </w:r>
+      <w:r>
+        <w:t xml:space="preserve">. The data is </w:t>
+      </w:r>
+      <w:r>
+        <w:t xml:space="preserve">a </w:t>
+      </w:r>
+      <w:r>
+        <w:t>reference to an object.</w:t>
+      </w:r>
+    </w:p>
+    <w:p>
+      <w:pPr>
+        <w:pStyle w:val="ListParagraph"/>
+        <w:numPr>
+          <w:ilvl w:val="0"/>
+          <w:numId w:val="1"/>
+        </w:numPr>
+      </w:pPr>
+      <w:proofErr w:type="gramStart"/>
+      <w:r>
+        <w:t>1:</w:t>
+      </w:r>
+      <w:r>
+        <w:rPr>
+          <w:b/>
+          <w:bCs/>
+        </w:rPr>
+        <w:t>init</w:t>
+      </w:r>
+      <w:r>
+        <w:t>.the</w:t>
+      </w:r>
+      <w:proofErr w:type="gramEnd"/>
+      <w:r>
+        <w:t xml:space="preserve"> data is a 31 bit signed integer.</w:t>
+      </w:r>
+    </w:p>
+    <w:p>
+      <w:pPr>
+        <w:pStyle w:val="ListParagraph"/>
+        <w:numPr>
+          <w:ilvl w:val="0"/>
+          <w:numId w:val="1"/>
+        </w:numPr>
+      </w:pPr>
+      <w:proofErr w:type="gramStart"/>
+      <w:r>
+        <w:t>010:</w:t>
+      </w:r>
+      <w:r>
+        <w:rPr>
+          <w:b/>
+          <w:bCs/>
+        </w:rPr>
+        <w:t>double</w:t>
+      </w:r>
+      <w:proofErr w:type="gramEnd"/>
+      <w:r>
+        <w:t xml:space="preserve">. The data is </w:t>
+      </w:r>
+      <w:r>
+        <w:t xml:space="preserve">a </w:t>
+      </w:r>
+      <w:r>
+        <w:t>reference to a double floating</w:t>
+      </w:r>
+      <w:r>
+        <w:t>-</w:t>
+      </w:r>
+      <w:r>
+        <w:t>po</w:t>
+      </w:r>
+      <w:r>
+        <w:t>i</w:t>
+      </w:r>
+      <w:r>
+        <w:t>nt number.</w:t>
+      </w:r>
+    </w:p>
+    <w:p>
+      <w:pPr>
+        <w:pStyle w:val="ListParagraph"/>
+        <w:numPr>
+          <w:ilvl w:val="0"/>
+          <w:numId w:val="1"/>
+        </w:numPr>
+      </w:pPr>
+      <w:proofErr w:type="gramStart"/>
+      <w:r>
+        <w:t>100:</w:t>
+      </w:r>
+      <w:r>
+        <w:rPr>
+          <w:b/>
+          <w:bCs/>
+        </w:rPr>
+        <w:t>string</w:t>
+      </w:r>
+      <w:r>
+        <w:t>.the</w:t>
+      </w:r>
+      <w:proofErr w:type="gramEnd"/>
+      <w:r>
+        <w:t xml:space="preserve"> data is a refer</w:t>
+      </w:r>
+      <w:r>
+        <w:t>e</w:t>
+      </w:r>
+      <w:r>
+        <w:t>nce to a string.</w:t>
+      </w:r>
+    </w:p>
+    <w:p>
+      <w:pPr>
+        <w:pStyle w:val="ListParagraph"/>
+        <w:numPr>
+          <w:ilvl w:val="0"/>
+          <w:numId w:val="1"/>
+        </w:numPr>
+      </w:pPr>
+      <w:proofErr w:type="gramStart"/>
+      <w:r>
+        <w:t>110:</w:t>
+      </w:r>
+      <w:r>
+        <w:rPr>
+          <w:b/>
+          <w:bCs/>
+        </w:rPr>
+        <w:t>Boolean</w:t>
+      </w:r>
+      <w:proofErr w:type="gramEnd"/>
+      <w:r>
+        <w:t>. The data is a Boolean.</w:t>
+      </w:r>
+    </w:p>
+    <w:p>
+      <w:r>
+        <w:t>If the lower bit is 1, then only one type of flag bit long;</w:t>
+      </w:r>
+      <w:r>
+        <w:t xml:space="preserve"> </w:t>
+      </w:r>
+      <w:r>
+        <w:t xml:space="preserve">if 0, then labeled with a 3- bit type, two additional </w:t>
+      </w:r>
+      <w:proofErr w:type="gramStart"/>
+      <w:r>
+        <w:t>bit</w:t>
+      </w:r>
+      <w:proofErr w:type="gramEnd"/>
+      <w:r>
+        <w:t xml:space="preserve"> provide four types</w:t>
+      </w:r>
+    </w:p>
+    <w:p>
+      <w:r>
+        <w:t>Two special values:</w:t>
+      </w:r>
+    </w:p>
+    <w:p>
+      <w:pPr>
+        <w:pStyle w:val="ListParagraph"/>
+        <w:numPr>
+          <w:ilvl w:val="0"/>
+          <w:numId w:val="3"/>
+        </w:numPr>
+        <w:rPr>
+          <w:rFonts w:cstheme="minorHAnsi"/>
+          <w:b/>
+          <w:bCs/>
+        </w:rPr>
+      </w:pPr>
+      <w:r>
+        <w:t xml:space="preserve">To define </w:t>
+      </w:r>
+      <w:r>
+        <w:rPr>
+          <w:b/>
+          <w:bCs/>
+        </w:rPr>
+        <w:t>undefined</w:t>
+      </w:r>
+      <w:proofErr w:type="gramStart"/>
+      <w:r>
+        <w:rPr>
+          <w:b/>
+          <w:bCs/>
+        </w:rPr>
+        <w:t xml:space="preserve"> </w:t>
+      </w:r>
+      <w:r>
+        <w:rPr>
+          <w:b/>
+          <w:bCs/>
+        </w:rPr>
+        <w:t xml:space="preserve"> </w:t>
+      </w:r>
+      <w:r>
+        <w:rPr>
+          <w:rFonts w:ascii="Arial" w:hAnsi="Arial" w:cs="Arial"/>
+          <w:sz w:val="27"/>
+          <w:szCs w:val="27"/>
+          <w:shd w:val="clear" w:color="auto" w:fill="FFFFFF"/>
+        </w:rPr>
+        <w:t> </w:t>
+      </w:r>
+      <w:r>
+        <w:rPr>
+          <w:rFonts w:cstheme="minorHAnsi"/>
+          <w:shd w:val="clear" w:color="auto" w:fill="FFFFFF"/>
+        </w:rPr>
+        <w:t>(</w:t>
+      </w:r>
+      <w:proofErr w:type="gramEnd"/>
+      <w:r>
+        <w:rPr>
+          <w:rFonts w:cstheme="minorHAnsi"/>
+          <w:shd w:val="clear" w:color="auto" w:fill="FFFFFF"/>
+        </w:rPr>
+        <w:t>JSVAL_VOID)</w:t>
+      </w:r>
+      <w:r>
+        <w:rPr>
+          <w:rFonts w:cstheme="minorHAnsi"/>
+          <w:shd w:val="clear" w:color="auto" w:fill="FFFFFF"/>
+        </w:rPr>
+        <w:t xml:space="preserve"> integer </w:t>
+      </w:r>
+      <w:r>
+        <w:rPr>
+          <w:rFonts w:cstheme="minorHAnsi"/>
+          <w:shd w:val="clear" w:color="auto" w:fill="FFFFFF"/>
+        </w:rPr>
+        <w:t>-2</w:t>
+      </w:r>
+      <w:r>
+        <w:rPr>
+          <w:rFonts w:cstheme="minorHAnsi"/>
+          <w:shd w:val="clear" w:color="auto" w:fill="FFFFFF"/>
+          <w:vertAlign w:val="superscript"/>
+        </w:rPr>
+        <w:t>30</w:t>
+      </w:r>
+      <w:r>
+        <w:rPr>
+          <w:rFonts w:cstheme="minorHAnsi"/>
+          <w:shd w:val="clear" w:color="auto" w:fill="FFFFFF"/>
+        </w:rPr>
+        <w:t>(An integer number outside the range).</w:t>
+      </w:r>
+    </w:p>
+    <w:p>
+      <w:pPr>
+        <w:pStyle w:val="ListParagraph"/>
+        <w:numPr>
+          <w:ilvl w:val="0"/>
+          <w:numId w:val="3"/>
+        </w:numPr>
+        <w:rPr>
+          <w:b/>
+          <w:bCs/>
+        </w:rPr>
+      </w:pPr>
+      <w:r>
+        <w:rPr>
+          <w:rFonts w:cstheme="minorHAnsi"/>
+        </w:rPr>
+        <w:t xml:space="preserve">To define </w:t>
+      </w:r>
+      <w:proofErr w:type="gramStart"/>
+      <w:r>
+        <w:rPr>
+          <w:rFonts w:cstheme="minorHAnsi"/>
+          <w:b/>
+          <w:bCs/>
+        </w:rPr>
+        <w:t>null</w:t>
+      </w:r>
+      <w:r>
+        <w:rPr>
+          <w:rFonts w:cstheme="minorHAnsi"/>
+        </w:rPr>
+        <w:t xml:space="preserve"> </w:t>
+      </w:r>
+      <w:r>
+        <w:rPr>
+          <w:rFonts w:cstheme="minorHAnsi"/>
+          <w:shd w:val="clear" w:color="auto" w:fill="FFFFFF"/>
+        </w:rPr>
+        <w:t> (</w:t>
+      </w:r>
+      <w:proofErr w:type="gramEnd"/>
+      <w:r>
+        <w:rPr>
+          <w:rFonts w:cstheme="minorHAnsi"/>
+          <w:shd w:val="clear" w:color="auto" w:fill="FFFFFF"/>
+        </w:rPr>
+        <w:t>JSVAL_NULL)</w:t>
+      </w:r>
+      <w:r>
+        <w:rPr>
+          <w:rFonts w:cstheme="minorHAnsi"/>
+          <w:shd w:val="clear" w:color="auto" w:fill="FFFFFF"/>
+        </w:rPr>
+        <w:t xml:space="preserve"> the machine code is a null pointer. or: an object type tag plus a reference that zero</w:t>
+      </w:r>
+      <w:r>
+        <w:rPr>
+          <w:rFonts w:ascii="Arial" w:hAnsi="Arial" w:cs="Arial"/>
+          <w:sz w:val="27"/>
+          <w:szCs w:val="27"/>
+          <w:shd w:val="clear" w:color="auto" w:fill="FFFFFF"/>
+        </w:rPr>
+        <w:t>.</w:t>
+      </w:r>
+    </w:p>
+    <w:p>
+      <w:pPr>
+        <w:ind w:left="360"/>
+        <w:rPr>
+          <w:b/>
+          <w:bCs/>
+        </w:rPr>
+      </w:pPr>
+      <w:r>
+        <w:rPr>
+          <w:b/>
+          <w:bCs/>
+        </w:rPr>
+        <w:t xml:space="preserve">Code of </w:t>
+      </w:r>
+      <w:proofErr w:type="spellStart"/>
+      <w:r>
+        <w:rPr>
+          <w:b/>
+          <w:bCs/>
+        </w:rPr>
+        <w:t>tyeof</w:t>
+      </w:r>
+      <w:proofErr w:type="spellEnd"/>
+    </w:p>
+    <w:p>
+      <w:pPr>
+        <w:pStyle w:val="ListParagraph"/>
+        <w:rPr>
+          <w:b/>
+          <w:bCs/>
+        </w:rPr>
+      </w:pPr>
+      <w:r>
+        <w:rPr>
+          <w:b/>
+          <w:bCs/>
+        </w:rPr>
+        <w:t>JS_PUBLIC_API(</w:t>
+      </w:r>
+      <w:proofErr w:type="spellStart"/>
+      <w:r>
+        <w:rPr>
+          <w:b/>
+          <w:bCs/>
+        </w:rPr>
+        <w:t>JSType</w:t>
+      </w:r>
+      <w:proofErr w:type="spellEnd"/>
+      <w:r>
+        <w:rPr>
+          <w:b/>
+          <w:bCs/>
+        </w:rPr>
+        <w:t>)</w:t>
+      </w:r>
+    </w:p>
+    <w:p>
+      <w:pPr>
+        <w:pStyle w:val="ListParagraph"/>
+        <w:rPr>
+          <w:b/>
+          <w:bCs/>
+        </w:rPr>
+      </w:pPr>
+      <w:r>
+        <w:rPr>
+          <w:b/>
+          <w:bCs/>
+        </w:rPr>
+        <w:t xml:space="preserve">    </w:t>
+      </w:r>
+      <w:proofErr w:type="spellStart"/>
+      <w:r>
+        <w:rPr>
+          <w:b/>
+          <w:bCs/>
+        </w:rPr>
+        <w:t>JS_</w:t>
+      </w:r>
+      <w:proofErr w:type="gramStart"/>
+      <w:r>
+        <w:rPr>
+          <w:b/>
+          <w:bCs/>
+        </w:rPr>
+        <w:t>TypeOfValue</w:t>
+      </w:r>
+      <w:proofErr w:type="spellEnd"/>
+      <w:r>
+        <w:rPr>
+          <w:b/>
+          <w:bCs/>
+        </w:rPr>
+        <w:t>(</w:t>
+      </w:r>
+      <w:proofErr w:type="spellStart"/>
+      <w:proofErr w:type="gramEnd"/>
+      <w:r>
+        <w:rPr>
+          <w:b/>
+          <w:bCs/>
+        </w:rPr>
+        <w:t>JSContext</w:t>
+      </w:r>
+      <w:proofErr w:type="spellEnd"/>
+      <w:r>
+        <w:rPr>
+          <w:b/>
+          <w:bCs/>
+        </w:rPr>
+        <w:t xml:space="preserve"> *cx, </w:t>
+      </w:r>
+      <w:proofErr w:type="spellStart"/>
+      <w:r>
+        <w:rPr>
+          <w:b/>
+          <w:bCs/>
+        </w:rPr>
+        <w:t>jsval</w:t>
+      </w:r>
+      <w:proofErr w:type="spellEnd"/>
+      <w:r>
+        <w:rPr>
+          <w:b/>
+          <w:bCs/>
+        </w:rPr>
+        <w:t xml:space="preserve"> v)</w:t>
+      </w:r>
+    </w:p>
+    <w:p>
+      <w:pPr>
+        <w:pStyle w:val="ListParagraph"/>
+        <w:rPr>
+          <w:b/>
+          <w:bCs/>
+        </w:rPr>
+      </w:pPr>
+      <w:r>
+        <w:rPr>
+          <w:b/>
+          <w:bCs/>
+        </w:rPr>
+        <w:t xml:space="preserve">    {</w:t>
+      </w:r>
+    </w:p>
+    <w:p>
+      <w:pPr>
+        <w:pStyle w:val="ListParagraph"/>
+        <w:rPr>
+          <w:b/>
+          <w:bCs/>
+        </w:rPr>
+      </w:pPr>
+      <w:r>
+        <w:rPr>
+          <w:b/>
+          <w:bCs/>
+        </w:rPr>
+        <w:t xml:space="preserve">        </w:t>
+      </w:r>
+      <w:proofErr w:type="spellStart"/>
+      <w:r>
+        <w:rPr>
+          <w:b/>
+          <w:bCs/>
+        </w:rPr>
+        <w:t>JSType</w:t>
+      </w:r>
+      <w:proofErr w:type="spellEnd"/>
+      <w:r>
+        <w:rPr>
+          <w:b/>
+          <w:bCs/>
+        </w:rPr>
+        <w:t xml:space="preserve"> type = JSTYPE_VOID;</w:t>
+      </w:r>
+    </w:p>
+    <w:p>
+      <w:pPr>
+        <w:pStyle w:val="ListParagraph"/>
+        <w:rPr>
+          <w:b/>
+          <w:bCs/>
+        </w:rPr>
+      </w:pPr>
+      <w:r>
+        <w:rPr>
+          <w:b/>
+          <w:bCs/>
+        </w:rPr>
+        <w:t xml:space="preserve">        </w:t>
+      </w:r>
+      <w:proofErr w:type="spellStart"/>
+      <w:r>
+        <w:rPr>
+          <w:b/>
+          <w:bCs/>
+        </w:rPr>
+        <w:t>JSObject</w:t>
+      </w:r>
+      <w:proofErr w:type="spellEnd"/>
+      <w:r>
+        <w:rPr>
+          <w:b/>
+          <w:bCs/>
+        </w:rPr>
+        <w:t xml:space="preserve"> *obj;</w:t>
+      </w:r>
+    </w:p>
+    <w:p>
+      <w:pPr>
+        <w:pStyle w:val="ListParagraph"/>
+        <w:rPr>
+          <w:b/>
+          <w:bCs/>
+        </w:rPr>
+      </w:pPr>
+      <w:r>
+        <w:rPr>
+          <w:b/>
+          <w:bCs/>
+        </w:rPr>
+        <w:t xml:space="preserve">        </w:t>
+      </w:r>
+      <w:proofErr w:type="spellStart"/>
+      <w:r>
+        <w:rPr>
+          <w:b/>
+          <w:bCs/>
+        </w:rPr>
+        <w:t>JSObjectOps</w:t>
+      </w:r>
+      <w:proofErr w:type="spellEnd"/>
+      <w:r>
+        <w:rPr>
+          <w:b/>
+          <w:bCs/>
+        </w:rPr>
+        <w:t xml:space="preserve"> *ops;</w:t>
+      </w:r>
+    </w:p>
+    <w:p>
+      <w:pPr>
+        <w:pStyle w:val="ListParagraph"/>
+        <w:rPr>
+          <w:b/>
+          <w:bCs/>
+        </w:rPr>
+      </w:pPr>
+      <w:r>
+        <w:rPr>
+          <w:b/>
+          <w:bCs/>
+        </w:rPr>
+        <w:t xml:space="preserve">        </w:t>
+      </w:r>
+      <w:proofErr w:type="spellStart"/>
+      <w:r>
+        <w:rPr>
+          <w:b/>
+          <w:bCs/>
+        </w:rPr>
+        <w:t>JSClass</w:t>
+      </w:r>
+      <w:proofErr w:type="spellEnd"/>
+      <w:r>
+        <w:rPr>
+          <w:b/>
+          <w:bCs/>
+        </w:rPr>
+        <w:t xml:space="preserve"> *clasp;</w:t>
+      </w:r>
+    </w:p>
+    <w:p>
+      <w:pPr>
+        <w:pStyle w:val="ListParagraph"/>
+        <w:rPr>
+          <w:b/>
+          <w:bCs/>
+        </w:rPr>
+      </w:pPr>
+    </w:p>
+    <w:p>
+      <w:pPr>
+        <w:pStyle w:val="ListParagraph"/>
+        <w:rPr>
+          <w:b/>
+          <w:bCs/>
+        </w:rPr>
+      </w:pPr>
+      <w:r>
+        <w:rPr>
+          <w:b/>
+          <w:bCs/>
+        </w:rPr>
+        <w:t xml:space="preserve">        CHECK_</w:t>
+      </w:r>
+      <w:proofErr w:type="gramStart"/>
+      <w:r>
+        <w:rPr>
+          <w:b/>
+          <w:bCs/>
+        </w:rPr>
+        <w:t>REQUEST(</w:t>
+      </w:r>
+      <w:proofErr w:type="gramEnd"/>
+      <w:r>
+        <w:rPr>
+          <w:b/>
+          <w:bCs/>
+        </w:rPr>
+        <w:t>cx);</w:t>
+      </w:r>
+    </w:p>
+    <w:p>
+      <w:pPr>
+        <w:pStyle w:val="ListParagraph"/>
+        <w:rPr>
+          <w:b/>
+          <w:bCs/>
+        </w:rPr>
+      </w:pPr>
+      <w:r>
+        <w:rPr>
+          <w:b/>
+          <w:bCs/>
+        </w:rPr>
+        <w:t xml:space="preserve">        if (JSVAL_IS_VOID(v)) </w:t>
+      </w:r>
+      <w:proofErr w:type="gramStart"/>
+      <w:r>
+        <w:rPr>
+          <w:b/>
+          <w:bCs/>
+        </w:rPr>
+        <w:t>{  /</w:t>
+      </w:r>
+      <w:proofErr w:type="gramEnd"/>
+      <w:r>
+        <w:rPr>
+          <w:b/>
+          <w:bCs/>
+        </w:rPr>
+        <w:t>/ (1)</w:t>
+      </w:r>
+    </w:p>
+    <w:p>
+      <w:pPr>
+        <w:pStyle w:val="ListParagraph"/>
+        <w:rPr>
+          <w:b/>
+          <w:bCs/>
+        </w:rPr>
+      </w:pPr>
+      <w:r>
+        <w:rPr>
+          <w:b/>
+          <w:bCs/>
+        </w:rPr>
+        <w:t xml:space="preserve">            type = JSTYPE_VOID;</w:t>
+      </w:r>
+    </w:p>
+    <w:p>
+      <w:pPr>
+        <w:pStyle w:val="ListParagraph"/>
+        <w:rPr>
+          <w:b/>
+          <w:bCs/>
+        </w:rPr>
+      </w:pPr>
+      <w:r>
+        <w:rPr>
+          <w:b/>
+          <w:bCs/>
+        </w:rPr>
+        <w:t xml:space="preserve">        } else if (JSVAL_IS_OBJECT(v)) </w:t>
+      </w:r>
+      <w:proofErr w:type="gramStart"/>
+      <w:r>
+        <w:rPr>
+          <w:b/>
+          <w:bCs/>
+        </w:rPr>
+        <w:t>{  /</w:t>
+      </w:r>
+      <w:proofErr w:type="gramEnd"/>
+      <w:r>
+        <w:rPr>
+          <w:b/>
+          <w:bCs/>
+        </w:rPr>
+        <w:t>/ (2)</w:t>
+      </w:r>
+    </w:p>
+    <w:p>
+      <w:pPr>
+        <w:pStyle w:val="ListParagraph"/>
+        <w:rPr>
+          <w:b/>
+          <w:bCs/>
+        </w:rPr>
+      </w:pPr>
+      <w:r>
+        <w:rPr>
+          <w:b/>
+          <w:bCs/>
+        </w:rPr>
+        <w:t xml:space="preserve">            obj = JSVAL_TO_OBJECT(v);</w:t>
+      </w:r>
+    </w:p>
+    <w:p>
+      <w:pPr>
+        <w:pStyle w:val="ListParagraph"/>
+        <w:rPr>
+          <w:b/>
+          <w:bCs/>
+        </w:rPr>
+      </w:pPr>
+      <w:r>
+        <w:rPr>
+          <w:b/>
+          <w:bCs/>
+        </w:rPr>
+        <w:t xml:space="preserve">            if (obj &amp;&amp;</w:t>
+      </w:r>
+    </w:p>
+    <w:p>
+      <w:pPr>
+        <w:pStyle w:val="ListParagraph"/>
+        <w:rPr>
+          <w:b/>
+          <w:bCs/>
+        </w:rPr>
+      </w:pPr>
+      <w:r>
+        <w:rPr>
+          <w:b/>
+          <w:bCs/>
+        </w:rPr>
+        <w:t xml:space="preserve">                (ops = obj-&gt;map-&gt;ops,</w:t>
+      </w:r>
+    </w:p>
+    <w:p>
+      <w:pPr>
+        <w:pStyle w:val="ListParagraph"/>
+        <w:rPr>
+          <w:b/>
+          <w:bCs/>
+        </w:rPr>
+      </w:pPr>
+      <w:r>
+        <w:rPr>
+          <w:b/>
+          <w:bCs/>
+        </w:rPr>
+        <w:t xml:space="preserve">                 ops == &amp;</w:t>
+      </w:r>
+      <w:proofErr w:type="spellStart"/>
+      <w:r>
+        <w:rPr>
+          <w:b/>
+          <w:bCs/>
+        </w:rPr>
+        <w:t>js_ObjectOps</w:t>
+      </w:r>
+      <w:proofErr w:type="spellEnd"/>
+    </w:p>
+    <w:p>
+      <w:pPr>
+        <w:pStyle w:val="ListParagraph"/>
+        <w:rPr>
+          <w:b/>
+          <w:bCs/>
+        </w:rPr>
+      </w:pPr>
+      <w:r>
+        <w:rPr>
+          <w:b/>
+          <w:bCs/>
+        </w:rPr>
+        <w:t xml:space="preserve">                 ? (clasp = OBJ_GET_</w:t>
+      </w:r>
+      <w:proofErr w:type="gramStart"/>
+      <w:r>
+        <w:rPr>
+          <w:b/>
+          <w:bCs/>
+        </w:rPr>
+        <w:t>CLASS(</w:t>
+      </w:r>
+      <w:proofErr w:type="gramEnd"/>
+      <w:r>
+        <w:rPr>
+          <w:b/>
+          <w:bCs/>
+        </w:rPr>
+        <w:t>cx, obj),</w:t>
+      </w:r>
+    </w:p>
+    <w:p>
+      <w:pPr>
+        <w:pStyle w:val="ListParagraph"/>
+        <w:rPr>
+          <w:b/>
+          <w:bCs/>
+        </w:rPr>
+      </w:pPr>
+      <w:r>
+        <w:rPr>
+          <w:b/>
+          <w:bCs/>
+        </w:rPr>
+        <w:t xml:space="preserve">                    clasp-&gt;call || clasp == &amp;</w:t>
+      </w:r>
+      <w:proofErr w:type="spellStart"/>
+      <w:r>
+        <w:rPr>
+          <w:b/>
+          <w:bCs/>
+        </w:rPr>
+        <w:t>js_FunctionClass</w:t>
+      </w:r>
+      <w:proofErr w:type="spellEnd"/>
+      <w:r>
+        <w:rPr>
+          <w:b/>
+          <w:bCs/>
+        </w:rPr>
+        <w:t>) // (3,4)</w:t>
+      </w:r>
+    </w:p>
+    <w:p>
+      <w:pPr>
+        <w:pStyle w:val="ListParagraph"/>
+        <w:rPr>
+          <w:b/>
+          <w:bCs/>
+        </w:rPr>
+      </w:pPr>
+      <w:r>
+        <w:rPr>
+          <w:b/>
+          <w:bCs/>
+        </w:rPr>
+        <w:t xml:space="preserve">                 : ops-&gt;</w:t>
+      </w:r>
+      <w:proofErr w:type="gramStart"/>
+      <w:r>
+        <w:rPr>
+          <w:b/>
+          <w:bCs/>
+        </w:rPr>
+        <w:t>call !</w:t>
+      </w:r>
+      <w:proofErr w:type="gramEnd"/>
+      <w:r>
+        <w:rPr>
+          <w:b/>
+          <w:bCs/>
+        </w:rPr>
+        <w:t>= 0)) {  // (3)</w:t>
+      </w:r>
+    </w:p>
+    <w:p>
+      <w:pPr>
+        <w:pStyle w:val="ListParagraph"/>
+        <w:rPr>
+          <w:b/>
+          <w:bCs/>
+        </w:rPr>
+      </w:pPr>
+      <w:r>
+        <w:rPr>
+          <w:b/>
+          <w:bCs/>
+        </w:rPr>
+        <w:lastRenderedPageBreak/>
+        <w:t xml:space="preserve">                type = JSTYPE_FUNCTION;</w:t>
+      </w:r>
+    </w:p>
+    <w:p>
+      <w:pPr>
+        <w:pStyle w:val="ListParagraph"/>
+        <w:rPr>
+          <w:b/>
+          <w:bCs/>
+        </w:rPr>
+      </w:pPr>
+      <w:r>
+        <w:rPr>
+          <w:b/>
+          <w:bCs/>
+        </w:rPr>
+        <w:t xml:space="preserve">            } else {</w:t>
+      </w:r>
+    </w:p>
+    <w:p>
+      <w:pPr>
+        <w:pStyle w:val="ListParagraph"/>
+        <w:rPr>
+          <w:b/>
+          <w:bCs/>
+        </w:rPr>
+      </w:pPr>
+      <w:r>
+        <w:rPr>
+          <w:b/>
+          <w:bCs/>
+        </w:rPr>
+        <w:t xml:space="preserve">                type = JSTYPE_OBJECT;</w:t>
+      </w:r>
+    </w:p>
+    <w:p>
+      <w:pPr>
+        <w:pStyle w:val="ListParagraph"/>
+        <w:rPr>
+          <w:b/>
+          <w:bCs/>
+        </w:rPr>
+      </w:pPr>
+      <w:r>
+        <w:rPr>
+          <w:b/>
+          <w:bCs/>
+        </w:rPr>
+        <w:t xml:space="preserve">            }</w:t>
+      </w:r>
+    </w:p>
+    <w:p>
+      <w:pPr>
+        <w:pStyle w:val="ListParagraph"/>
+        <w:rPr>
+          <w:b/>
+          <w:bCs/>
+        </w:rPr>
+      </w:pPr>
+      <w:r>
+        <w:rPr>
+          <w:b/>
+          <w:bCs/>
+        </w:rPr>
+        <w:t xml:space="preserve">        } else if (JSVAL_IS_NUMBER(v)) {</w:t>
+      </w:r>
+    </w:p>
+    <w:p>
+      <w:pPr>
+        <w:pStyle w:val="ListParagraph"/>
+        <w:rPr>
+          <w:b/>
+          <w:bCs/>
+        </w:rPr>
+      </w:pPr>
+      <w:r>
+        <w:rPr>
+          <w:b/>
+          <w:bCs/>
+        </w:rPr>
+        <w:t xml:space="preserve">            type = JSTYPE_NUMBER;</w:t>
+      </w:r>
+    </w:p>
+    <w:p>
+      <w:pPr>
+        <w:pStyle w:val="ListParagraph"/>
+        <w:rPr>
+          <w:b/>
+          <w:bCs/>
+        </w:rPr>
+      </w:pPr>
+      <w:r>
+        <w:rPr>
+          <w:b/>
+          <w:bCs/>
+        </w:rPr>
+        <w:t xml:space="preserve">        } else if (JSVAL_IS_STRING(v)) {</w:t>
+      </w:r>
+    </w:p>
+    <w:p>
+      <w:pPr>
+        <w:pStyle w:val="ListParagraph"/>
+        <w:rPr>
+          <w:b/>
+          <w:bCs/>
+        </w:rPr>
+      </w:pPr>
+      <w:r>
+        <w:rPr>
+          <w:b/>
+          <w:bCs/>
+        </w:rPr>
+        <w:t xml:space="preserve">            type = JSTYPE_STRING;</w:t>
+      </w:r>
+    </w:p>
+    <w:p>
+      <w:pPr>
+        <w:pStyle w:val="ListParagraph"/>
+        <w:rPr>
+          <w:b/>
+          <w:bCs/>
+        </w:rPr>
+      </w:pPr>
+      <w:r>
+        <w:rPr>
+          <w:b/>
+          <w:bCs/>
+        </w:rPr>
+        <w:t xml:space="preserve">        } else if (JSVAL_IS_BOOLEAN(v))</w:t>
+      </w:r>
+    </w:p>
+    <w:p>
+      <w:pPr>
+        <w:pStyle w:val="ListParagraph"/>
+        <w:rPr>
+          <w:b/>
+          <w:bCs/>
+        </w:rPr>
+      </w:pPr>
+      <w:r>
+        <w:rPr>
+          <w:b/>
+          <w:bCs/>
+        </w:rPr>
+        <w:t xml:space="preserve">            type = JSTYPE_BOOLEAN;</w:t>
+      </w:r>
+    </w:p>
+    <w:p>
+      <w:pPr>
+        <w:pStyle w:val="ListParagraph"/>
+        <w:rPr>
+          <w:b/>
+          <w:bCs/>
+        </w:rPr>
+      </w:pPr>
+      <w:r>
+        <w:rPr>
+          <w:b/>
+          <w:bCs/>
+        </w:rPr>
+        <w:t xml:space="preserve">        }</w:t>
+      </w:r>
+    </w:p>
+    <w:p>
+      <w:pPr>
+        <w:pStyle w:val="ListParagraph"/>
+        <w:rPr>
+          <w:b/>
+          <w:bCs/>
+        </w:rPr>
+      </w:pPr>
+      <w:r>
+        <w:rPr>
+          <w:b/>
+          <w:bCs/>
+        </w:rPr>
+        <w:t xml:space="preserve">        return type;</w:t>
+      </w:r>
+    </w:p>
+    <w:p>
+      <w:pPr>
+        <w:pStyle w:val="ListParagraph"/>
+        <w:rPr>
+          <w:b/>
+          <w:bCs/>
+        </w:rPr>
+      </w:pPr>
+      <w:r>
+        <w:rPr>
+          <w:b/>
+          <w:bCs/>
+        </w:rPr>
+        <w:t xml:space="preserve">    }</w:t>
+      </w:r>
+    </w:p>
+    <w:p>
+      <w:pPr>
+        <w:rPr>
+          <w:b/>
+          <w:bCs/>
+        </w:rPr>
+      </w:pPr>
+    </w:p>
+    <w:p>
+      <w:r>
+        <w:t>The code ex</w:t>
+      </w:r>
+      <w:r>
+        <w:t>e</w:t>
+      </w:r>
+      <w:r>
+        <w:t xml:space="preserve">cutes like </w:t>
+      </w:r>
+      <w:proofErr w:type="gramStart"/>
+      <w:r>
+        <w:t>this :</w:t>
+      </w:r>
+      <w:proofErr w:type="gramEnd"/>
+    </w:p>
+    <w:p>
+      <w:pPr>
+        <w:pStyle w:val="ListParagraph"/>
+        <w:numPr>
+          <w:ilvl w:val="0"/>
+          <w:numId w:val="4"/>
+        </w:numPr>
+      </w:pPr>
+      <w:r>
+        <w:t>In (1), the engine is first checked whet</w:t>
+      </w:r>
+      <w:r>
+        <w:t>h</w:t>
+      </w:r>
+      <w:r>
+        <w:t>er the undefined value V(VOID), By che</w:t>
+      </w:r>
+      <w:r>
+        <w:t>c</w:t>
+      </w:r>
+      <w:r>
+        <w:t>king whet</w:t>
+      </w:r>
+      <w:r>
+        <w:t>h</w:t>
+      </w:r>
+      <w:r>
+        <w:t>er the comparison value is equal to;</w:t>
+      </w:r>
+    </w:p>
+    <w:p>
+      <w:pPr>
+        <w:ind w:left="360"/>
+        <w:jc w:val="center"/>
+      </w:pPr>
+      <w:r>
+        <w:t>#define JSVAL_IS_VOID(v</w:t>
+      </w:r>
+      <w:proofErr w:type="gramStart"/>
+      <w:r>
+        <w:t>)  (</w:t>
+      </w:r>
+      <w:proofErr w:type="gramEnd"/>
+      <w:r>
+        <w:t>(v) == JSVAL_VOID)</w:t>
+      </w:r>
+    </w:p>
+    <w:p>
+      <w:pPr>
+        <w:pStyle w:val="ListParagraph"/>
+        <w:numPr>
+          <w:ilvl w:val="0"/>
+          <w:numId w:val="4"/>
+        </w:numPr>
+      </w:pPr>
+      <w:r>
+        <w:t xml:space="preserve">Next check (2) if there is a value of the object tag. If it can be called. (3) or its internal property [[class]] mark it as a function of (4), then v is a function. Otherwise, it is an object. This is the result of </w:t>
+      </w:r>
+      <w:proofErr w:type="spellStart"/>
+      <w:r>
+        <w:t>typeof</w:t>
+      </w:r>
+      <w:proofErr w:type="spellEnd"/>
+      <w:r>
+        <w:t xml:space="preserve"> null generated.</w:t>
+      </w:r>
+    </w:p>
+    <w:p>
+      <w:pPr>
+        <w:pStyle w:val="ListParagraph"/>
+        <w:numPr>
+          <w:ilvl w:val="0"/>
+          <w:numId w:val="4"/>
+        </w:numPr>
+      </w:pPr>
+      <w:r>
+        <w:t>The next check number, string, and Boolean values. Not even explicitly check if it is null.</w:t>
+      </w:r>
+    </w:p>
+    <w:p>
+      <w:pPr>
+        <w:jc w:val="center"/>
+      </w:pPr>
+      <w:r>
+        <w:t>#define JSVAL_IS_NULL(v</w:t>
+      </w:r>
+      <w:proofErr w:type="gramStart"/>
+      <w:r>
+        <w:t>)  (</w:t>
+      </w:r>
+      <w:proofErr w:type="gramEnd"/>
+      <w:r>
+        <w:t>(v) == JSVAL_NULL)</w:t>
+      </w:r>
+    </w:p>
+    <w:p/>
+    <w:p>
+      <w:pPr>
+        <w:rPr>
+          <w:rFonts w:ascii="Arial" w:hAnsi="Arial" w:cs="Arial"/>
+          <w:color w:val="4F4F4F"/>
+          <w:shd w:val="clear" w:color="auto" w:fill="F9F9F9"/>
+        </w:rPr>
+      </w:pPr>
+      <w:r>
+        <w:t xml:space="preserve">This bug isn’t removed yet and even for </w:t>
+      </w:r>
+      <w:r>
+        <w:t xml:space="preserve">the </w:t>
+      </w:r>
+      <w:r>
+        <w:t>foreseeable future as it will break the existing code that relies ex</w:t>
+      </w:r>
+      <w:r>
+        <w:t>a</w:t>
+      </w:r>
+      <w:r>
+        <w:t>ctly on this principl</w:t>
+      </w:r>
+      <w:r>
+        <w:t>e</w:t>
+      </w:r>
+      <w:r>
+        <w:t>, which means that every web application out there will need to undergo a refactoring.</w:t>
+      </w:r>
+      <w:r>
+        <w:t xml:space="preserve"> </w:t>
+      </w:r>
+    </w:p>
+    <w:p/>
+    <w:p/>
+    <w:p/>
+    <w:p/>
+    <w:p/>
+    <w:p/>
+    <w:p/>
+    <w:p/>
+    <w:p/>
     <w:sectPr>
-      <w:footerReference w:type="default" r:id="rId14"/>
-      <w:footerReference w:type="first" r:id="rId15"/>
+      <w:footerReference w:type="default" r:id="rId15"/>
+      <w:footerReference w:type="first" r:id="rId16"/>
       <w:pgSz w:w="12240" w:h="15840"/>
       <w:pgMar w:top="1440" w:right="1440" w:bottom="1440" w:left="1440" w:header="720" w:footer="720" w:gutter="0"/>
       <w:pgNumType w:start="1"/>
@@ -1670,6 +3033,475 @@
 </w:hdr>
 </file>
 
+<file path=word/numbering.xml><?xml version="1.0" encoding="utf-8"?>
+<w:numbering xmlns:wpc="http://schemas.microsoft.com/office/word/2010/wordprocessingCanvas" xmlns:cx="http://schemas.microsoft.com/office/drawing/2014/chartex" xmlns:cx1="http://schemas.microsoft.com/office/drawing/2015/9/8/chartex" xmlns:cx2="http://schemas.microsoft.com/office/drawing/2015/10/21/chartex" xmlns:cx3="http://schemas.microsoft.com/office/drawing/2016/5/9/chartex" xmlns:cx4="http://schemas.microsoft.com/office/drawing/2016/5/10/chartex" xmlns:cx5="http://schemas.microsoft.com/office/drawing/2016/5/11/chartex" xmlns:cx6="http://schemas.microsoft.com/office/drawing/2016/5/12/chartex" xmlns:cx7="http://schemas.microsoft.com/office/drawing/2016/5/13/chartex" xmlns:cx8="http://schemas.microsoft.com/office/drawing/2016/5/14/chartex" xmlns:mc="http://schemas.openxmlformats.org/markup-compatibility/2006" xmlns:aink="http://schemas.microsoft.com/office/drawing/2016/ink" xmlns:am3d="http://schemas.microsoft.com/office/drawing/2017/model3d" xmlns:o="urn:schemas-microsoft-com:office:office" xmlns:r="http://schemas.openxmlformats.org/officeDocument/2006/relationships" xmlns:m="http://schemas.openxmlformats.org/officeDocument/2006/math" xmlns:v="urn:schemas-microsoft-com:vml" xmlns:wp14="http://schemas.microsoft.com/office/word/2010/wordprocessingDrawing" xmlns:wp="http://schemas.openxmlformats.org/drawingml/2006/wordprocessingDrawing" xmlns:w10="urn:schemas-microsoft-com:office:word" xmlns:w="http://schemas.openxmlformats.org/wordprocessingml/2006/main" xmlns:w14="http://schemas.microsoft.com/office/word/2010/wordml" xmlns:w15="http://schemas.microsoft.com/office/word/2012/wordml" xmlns:w16cex="http://schemas.microsoft.com/office/word/2018/wordml/cex" xmlns:w16cid="http://schemas.microsoft.com/office/word/2016/wordml/cid" xmlns:w16="http://schemas.microsoft.com/office/word/2018/wordml" xmlns:w16se="http://schemas.microsoft.com/office/word/2015/wordml/symex" xmlns:wpg="http://schemas.microsoft.com/office/word/2010/wordprocessingGroup" xmlns:wpi="http://schemas.microsoft.com/office/word/2010/wordprocessingInk" xmlns:wne="http://schemas.microsoft.com/office/word/2006/wordml" xmlns:wps="http://schemas.microsoft.com/office/word/2010/wordprocessingShape" mc:Ignorable="w14 w15 w16se w16cid w16 w16cex wp14">
+  <w:abstractNum w:abstractNumId="0" w15:restartNumberingAfterBreak="0">
+    <w:nsid w:val="305E3C81"/>
+    <w:multiLevelType w:val="hybridMultilevel"/>
+    <w:tmpl w:val="A90801B2"/>
+    <w:lvl w:ilvl="0" w:tplc="04090001">
+      <w:start w:val="1"/>
+      <w:numFmt w:val="bullet"/>
+      <w:lvlText w:val=""/>
+      <w:lvlJc w:val="left"/>
+      <w:pPr>
+        <w:ind w:left="720" w:hanging="360"/>
+      </w:pPr>
+      <w:rPr>
+        <w:rFonts w:ascii="Symbol" w:hAnsi="Symbol" w:hint="default"/>
+      </w:rPr>
+    </w:lvl>
+    <w:lvl w:ilvl="1" w:tplc="04090003" w:tentative="1">
+      <w:start w:val="1"/>
+      <w:numFmt w:val="bullet"/>
+      <w:lvlText w:val="o"/>
+      <w:lvlJc w:val="left"/>
+      <w:pPr>
+        <w:ind w:left="1440" w:hanging="360"/>
+      </w:pPr>
+      <w:rPr>
+        <w:rFonts w:ascii="Courier New" w:hAnsi="Courier New" w:cs="Courier New" w:hint="default"/>
+      </w:rPr>
+    </w:lvl>
+    <w:lvl w:ilvl="2" w:tplc="04090005" w:tentative="1">
+      <w:start w:val="1"/>
+      <w:numFmt w:val="bullet"/>
+      <w:lvlText w:val=""/>
+      <w:lvlJc w:val="left"/>
+      <w:pPr>
+        <w:ind w:left="2160" w:hanging="360"/>
+      </w:pPr>
+      <w:rPr>
+        <w:rFonts w:ascii="Wingdings" w:hAnsi="Wingdings" w:hint="default"/>
+      </w:rPr>
+    </w:lvl>
+    <w:lvl w:ilvl="3" w:tplc="04090001" w:tentative="1">
+      <w:start w:val="1"/>
+      <w:numFmt w:val="bullet"/>
+      <w:lvlText w:val=""/>
+      <w:lvlJc w:val="left"/>
+      <w:pPr>
+        <w:ind w:left="2880" w:hanging="360"/>
+      </w:pPr>
+      <w:rPr>
+        <w:rFonts w:ascii="Symbol" w:hAnsi="Symbol" w:hint="default"/>
+      </w:rPr>
+    </w:lvl>
+    <w:lvl w:ilvl="4" w:tplc="04090003" w:tentative="1">
+      <w:start w:val="1"/>
+      <w:numFmt w:val="bullet"/>
+      <w:lvlText w:val="o"/>
+      <w:lvlJc w:val="left"/>
+      <w:pPr>
+        <w:ind w:left="3600" w:hanging="360"/>
+      </w:pPr>
+      <w:rPr>
+        <w:rFonts w:ascii="Courier New" w:hAnsi="Courier New" w:cs="Courier New" w:hint="default"/>
+      </w:rPr>
+    </w:lvl>
+    <w:lvl w:ilvl="5" w:tplc="04090005" w:tentative="1">
+      <w:start w:val="1"/>
+      <w:numFmt w:val="bullet"/>
+      <w:lvlText w:val=""/>
+      <w:lvlJc w:val="left"/>
+      <w:pPr>
+        <w:ind w:left="4320" w:hanging="360"/>
+      </w:pPr>
+      <w:rPr>
+        <w:rFonts w:ascii="Wingdings" w:hAnsi="Wingdings" w:hint="default"/>
+      </w:rPr>
+    </w:lvl>
+    <w:lvl w:ilvl="6" w:tplc="04090001" w:tentative="1">
+      <w:start w:val="1"/>
+      <w:numFmt w:val="bullet"/>
+      <w:lvlText w:val=""/>
+      <w:lvlJc w:val="left"/>
+      <w:pPr>
+        <w:ind w:left="5040" w:hanging="360"/>
+      </w:pPr>
+      <w:rPr>
+        <w:rFonts w:ascii="Symbol" w:hAnsi="Symbol" w:hint="default"/>
+      </w:rPr>
+    </w:lvl>
+    <w:lvl w:ilvl="7" w:tplc="04090003" w:tentative="1">
+      <w:start w:val="1"/>
+      <w:numFmt w:val="bullet"/>
+      <w:lvlText w:val="o"/>
+      <w:lvlJc w:val="left"/>
+      <w:pPr>
+        <w:ind w:left="5760" w:hanging="360"/>
+      </w:pPr>
+      <w:rPr>
+        <w:rFonts w:ascii="Courier New" w:hAnsi="Courier New" w:cs="Courier New" w:hint="default"/>
+      </w:rPr>
+    </w:lvl>
+    <w:lvl w:ilvl="8" w:tplc="04090005" w:tentative="1">
+      <w:start w:val="1"/>
+      <w:numFmt w:val="bullet"/>
+      <w:lvlText w:val=""/>
+      <w:lvlJc w:val="left"/>
+      <w:pPr>
+        <w:ind w:left="6480" w:hanging="360"/>
+      </w:pPr>
+      <w:rPr>
+        <w:rFonts w:ascii="Wingdings" w:hAnsi="Wingdings" w:hint="default"/>
+      </w:rPr>
+    </w:lvl>
+  </w:abstractNum>
+  <w:abstractNum w:abstractNumId="1" w15:restartNumberingAfterBreak="0">
+    <w:nsid w:val="4BF06C84"/>
+    <w:multiLevelType w:val="hybridMultilevel"/>
+    <w:tmpl w:val="A2AE9DE4"/>
+    <w:lvl w:ilvl="0" w:tplc="04090001">
+      <w:start w:val="1"/>
+      <w:numFmt w:val="bullet"/>
+      <w:lvlText w:val=""/>
+      <w:lvlJc w:val="left"/>
+      <w:pPr>
+        <w:ind w:left="720" w:hanging="360"/>
+      </w:pPr>
+      <w:rPr>
+        <w:rFonts w:ascii="Symbol" w:hAnsi="Symbol" w:hint="default"/>
+      </w:rPr>
+    </w:lvl>
+    <w:lvl w:ilvl="1" w:tplc="04090003" w:tentative="1">
+      <w:start w:val="1"/>
+      <w:numFmt w:val="bullet"/>
+      <w:lvlText w:val="o"/>
+      <w:lvlJc w:val="left"/>
+      <w:pPr>
+        <w:ind w:left="1440" w:hanging="360"/>
+      </w:pPr>
+      <w:rPr>
+        <w:rFonts w:ascii="Courier New" w:hAnsi="Courier New" w:cs="Courier New" w:hint="default"/>
+      </w:rPr>
+    </w:lvl>
+    <w:lvl w:ilvl="2" w:tplc="04090005" w:tentative="1">
+      <w:start w:val="1"/>
+      <w:numFmt w:val="bullet"/>
+      <w:lvlText w:val=""/>
+      <w:lvlJc w:val="left"/>
+      <w:pPr>
+        <w:ind w:left="2160" w:hanging="360"/>
+      </w:pPr>
+      <w:rPr>
+        <w:rFonts w:ascii="Wingdings" w:hAnsi="Wingdings" w:hint="default"/>
+      </w:rPr>
+    </w:lvl>
+    <w:lvl w:ilvl="3" w:tplc="04090001" w:tentative="1">
+      <w:start w:val="1"/>
+      <w:numFmt w:val="bullet"/>
+      <w:lvlText w:val=""/>
+      <w:lvlJc w:val="left"/>
+      <w:pPr>
+        <w:ind w:left="2880" w:hanging="360"/>
+      </w:pPr>
+      <w:rPr>
+        <w:rFonts w:ascii="Symbol" w:hAnsi="Symbol" w:hint="default"/>
+      </w:rPr>
+    </w:lvl>
+    <w:lvl w:ilvl="4" w:tplc="04090003" w:tentative="1">
+      <w:start w:val="1"/>
+      <w:numFmt w:val="bullet"/>
+      <w:lvlText w:val="o"/>
+      <w:lvlJc w:val="left"/>
+      <w:pPr>
+        <w:ind w:left="3600" w:hanging="360"/>
+      </w:pPr>
+      <w:rPr>
+        <w:rFonts w:ascii="Courier New" w:hAnsi="Courier New" w:cs="Courier New" w:hint="default"/>
+      </w:rPr>
+    </w:lvl>
+    <w:lvl w:ilvl="5" w:tplc="04090005" w:tentative="1">
+      <w:start w:val="1"/>
+      <w:numFmt w:val="bullet"/>
+      <w:lvlText w:val=""/>
+      <w:lvlJc w:val="left"/>
+      <w:pPr>
+        <w:ind w:left="4320" w:hanging="360"/>
+      </w:pPr>
+      <w:rPr>
+        <w:rFonts w:ascii="Wingdings" w:hAnsi="Wingdings" w:hint="default"/>
+      </w:rPr>
+    </w:lvl>
+    <w:lvl w:ilvl="6" w:tplc="04090001" w:tentative="1">
+      <w:start w:val="1"/>
+      <w:numFmt w:val="bullet"/>
+      <w:lvlText w:val=""/>
+      <w:lvlJc w:val="left"/>
+      <w:pPr>
+        <w:ind w:left="5040" w:hanging="360"/>
+      </w:pPr>
+      <w:rPr>
+        <w:rFonts w:ascii="Symbol" w:hAnsi="Symbol" w:hint="default"/>
+      </w:rPr>
+    </w:lvl>
+    <w:lvl w:ilvl="7" w:tplc="04090003" w:tentative="1">
+      <w:start w:val="1"/>
+      <w:numFmt w:val="bullet"/>
+      <w:lvlText w:val="o"/>
+      <w:lvlJc w:val="left"/>
+      <w:pPr>
+        <w:ind w:left="5760" w:hanging="360"/>
+      </w:pPr>
+      <w:rPr>
+        <w:rFonts w:ascii="Courier New" w:hAnsi="Courier New" w:cs="Courier New" w:hint="default"/>
+      </w:rPr>
+    </w:lvl>
+    <w:lvl w:ilvl="8" w:tplc="04090005" w:tentative="1">
+      <w:start w:val="1"/>
+      <w:numFmt w:val="bullet"/>
+      <w:lvlText w:val=""/>
+      <w:lvlJc w:val="left"/>
+      <w:pPr>
+        <w:ind w:left="6480" w:hanging="360"/>
+      </w:pPr>
+      <w:rPr>
+        <w:rFonts w:ascii="Wingdings" w:hAnsi="Wingdings" w:hint="default"/>
+      </w:rPr>
+    </w:lvl>
+  </w:abstractNum>
+  <w:abstractNum w:abstractNumId="2" w15:restartNumberingAfterBreak="0">
+    <w:nsid w:val="54405F67"/>
+    <w:multiLevelType w:val="hybridMultilevel"/>
+    <w:tmpl w:val="78A497EE"/>
+    <w:lvl w:ilvl="0" w:tplc="04090001">
+      <w:start w:val="1"/>
+      <w:numFmt w:val="bullet"/>
+      <w:lvlText w:val=""/>
+      <w:lvlJc w:val="left"/>
+      <w:pPr>
+        <w:ind w:left="720" w:hanging="360"/>
+      </w:pPr>
+      <w:rPr>
+        <w:rFonts w:ascii="Symbol" w:hAnsi="Symbol" w:hint="default"/>
+      </w:rPr>
+    </w:lvl>
+    <w:lvl w:ilvl="1" w:tplc="04090003" w:tentative="1">
+      <w:start w:val="1"/>
+      <w:numFmt w:val="bullet"/>
+      <w:lvlText w:val="o"/>
+      <w:lvlJc w:val="left"/>
+      <w:pPr>
+        <w:ind w:left="1440" w:hanging="360"/>
+      </w:pPr>
+      <w:rPr>
+        <w:rFonts w:ascii="Courier New" w:hAnsi="Courier New" w:cs="Courier New" w:hint="default"/>
+      </w:rPr>
+    </w:lvl>
+    <w:lvl w:ilvl="2" w:tplc="04090005" w:tentative="1">
+      <w:start w:val="1"/>
+      <w:numFmt w:val="bullet"/>
+      <w:lvlText w:val=""/>
+      <w:lvlJc w:val="left"/>
+      <w:pPr>
+        <w:ind w:left="2160" w:hanging="360"/>
+      </w:pPr>
+      <w:rPr>
+        <w:rFonts w:ascii="Wingdings" w:hAnsi="Wingdings" w:hint="default"/>
+      </w:rPr>
+    </w:lvl>
+    <w:lvl w:ilvl="3" w:tplc="04090001" w:tentative="1">
+      <w:start w:val="1"/>
+      <w:numFmt w:val="bullet"/>
+      <w:lvlText w:val=""/>
+      <w:lvlJc w:val="left"/>
+      <w:pPr>
+        <w:ind w:left="2880" w:hanging="360"/>
+      </w:pPr>
+      <w:rPr>
+        <w:rFonts w:ascii="Symbol" w:hAnsi="Symbol" w:hint="default"/>
+      </w:rPr>
+    </w:lvl>
+    <w:lvl w:ilvl="4" w:tplc="04090003" w:tentative="1">
+      <w:start w:val="1"/>
+      <w:numFmt w:val="bullet"/>
+      <w:lvlText w:val="o"/>
+      <w:lvlJc w:val="left"/>
+      <w:pPr>
+        <w:ind w:left="3600" w:hanging="360"/>
+      </w:pPr>
+      <w:rPr>
+        <w:rFonts w:ascii="Courier New" w:hAnsi="Courier New" w:cs="Courier New" w:hint="default"/>
+      </w:rPr>
+    </w:lvl>
+    <w:lvl w:ilvl="5" w:tplc="04090005" w:tentative="1">
+      <w:start w:val="1"/>
+      <w:numFmt w:val="bullet"/>
+      <w:lvlText w:val=""/>
+      <w:lvlJc w:val="left"/>
+      <w:pPr>
+        <w:ind w:left="4320" w:hanging="360"/>
+      </w:pPr>
+      <w:rPr>
+        <w:rFonts w:ascii="Wingdings" w:hAnsi="Wingdings" w:hint="default"/>
+      </w:rPr>
+    </w:lvl>
+    <w:lvl w:ilvl="6" w:tplc="04090001" w:tentative="1">
+      <w:start w:val="1"/>
+      <w:numFmt w:val="bullet"/>
+      <w:lvlText w:val=""/>
+      <w:lvlJc w:val="left"/>
+      <w:pPr>
+        <w:ind w:left="5040" w:hanging="360"/>
+      </w:pPr>
+      <w:rPr>
+        <w:rFonts w:ascii="Symbol" w:hAnsi="Symbol" w:hint="default"/>
+      </w:rPr>
+    </w:lvl>
+    <w:lvl w:ilvl="7" w:tplc="04090003" w:tentative="1">
+      <w:start w:val="1"/>
+      <w:numFmt w:val="bullet"/>
+      <w:lvlText w:val="o"/>
+      <w:lvlJc w:val="left"/>
+      <w:pPr>
+        <w:ind w:left="5760" w:hanging="360"/>
+      </w:pPr>
+      <w:rPr>
+        <w:rFonts w:ascii="Courier New" w:hAnsi="Courier New" w:cs="Courier New" w:hint="default"/>
+      </w:rPr>
+    </w:lvl>
+    <w:lvl w:ilvl="8" w:tplc="04090005" w:tentative="1">
+      <w:start w:val="1"/>
+      <w:numFmt w:val="bullet"/>
+      <w:lvlText w:val=""/>
+      <w:lvlJc w:val="left"/>
+      <w:pPr>
+        <w:ind w:left="6480" w:hanging="360"/>
+      </w:pPr>
+      <w:rPr>
+        <w:rFonts w:ascii="Wingdings" w:hAnsi="Wingdings" w:hint="default"/>
+      </w:rPr>
+    </w:lvl>
+  </w:abstractNum>
+  <w:abstractNum w:abstractNumId="3" w15:restartNumberingAfterBreak="0">
+    <w:nsid w:val="56C172EE"/>
+    <w:multiLevelType w:val="hybridMultilevel"/>
+    <w:tmpl w:val="E076B6FA"/>
+    <w:lvl w:ilvl="0" w:tplc="04090001">
+      <w:start w:val="1"/>
+      <w:numFmt w:val="bullet"/>
+      <w:lvlText w:val=""/>
+      <w:lvlJc w:val="left"/>
+      <w:pPr>
+        <w:ind w:left="720" w:hanging="360"/>
+      </w:pPr>
+      <w:rPr>
+        <w:rFonts w:ascii="Symbol" w:hAnsi="Symbol" w:hint="default"/>
+      </w:rPr>
+    </w:lvl>
+    <w:lvl w:ilvl="1" w:tplc="04090003" w:tentative="1">
+      <w:start w:val="1"/>
+      <w:numFmt w:val="bullet"/>
+      <w:lvlText w:val="o"/>
+      <w:lvlJc w:val="left"/>
+      <w:pPr>
+        <w:ind w:left="1440" w:hanging="360"/>
+      </w:pPr>
+      <w:rPr>
+        <w:rFonts w:ascii="Courier New" w:hAnsi="Courier New" w:cs="Courier New" w:hint="default"/>
+      </w:rPr>
+    </w:lvl>
+    <w:lvl w:ilvl="2" w:tplc="04090005" w:tentative="1">
+      <w:start w:val="1"/>
+      <w:numFmt w:val="bullet"/>
+      <w:lvlText w:val=""/>
+      <w:lvlJc w:val="left"/>
+      <w:pPr>
+        <w:ind w:left="2160" w:hanging="360"/>
+      </w:pPr>
+      <w:rPr>
+        <w:rFonts w:ascii="Wingdings" w:hAnsi="Wingdings" w:hint="default"/>
+      </w:rPr>
+    </w:lvl>
+    <w:lvl w:ilvl="3" w:tplc="04090001" w:tentative="1">
+      <w:start w:val="1"/>
+      <w:numFmt w:val="bullet"/>
+      <w:lvlText w:val=""/>
+      <w:lvlJc w:val="left"/>
+      <w:pPr>
+        <w:ind w:left="2880" w:hanging="360"/>
+      </w:pPr>
+      <w:rPr>
+        <w:rFonts w:ascii="Symbol" w:hAnsi="Symbol" w:hint="default"/>
+      </w:rPr>
+    </w:lvl>
+    <w:lvl w:ilvl="4" w:tplc="04090003" w:tentative="1">
+      <w:start w:val="1"/>
+      <w:numFmt w:val="bullet"/>
+      <w:lvlText w:val="o"/>
+      <w:lvlJc w:val="left"/>
+      <w:pPr>
+        <w:ind w:left="3600" w:hanging="360"/>
+      </w:pPr>
+      <w:rPr>
+        <w:rFonts w:ascii="Courier New" w:hAnsi="Courier New" w:cs="Courier New" w:hint="default"/>
+      </w:rPr>
+    </w:lvl>
+    <w:lvl w:ilvl="5" w:tplc="04090005" w:tentative="1">
+      <w:start w:val="1"/>
+      <w:numFmt w:val="bullet"/>
+      <w:lvlText w:val=""/>
+      <w:lvlJc w:val="left"/>
+      <w:pPr>
+        <w:ind w:left="4320" w:hanging="360"/>
+      </w:pPr>
+      <w:rPr>
+        <w:rFonts w:ascii="Wingdings" w:hAnsi="Wingdings" w:hint="default"/>
+      </w:rPr>
+    </w:lvl>
+    <w:lvl w:ilvl="6" w:tplc="04090001" w:tentative="1">
+      <w:start w:val="1"/>
+      <w:numFmt w:val="bullet"/>
+      <w:lvlText w:val=""/>
+      <w:lvlJc w:val="left"/>
+      <w:pPr>
+        <w:ind w:left="5040" w:hanging="360"/>
+      </w:pPr>
+      <w:rPr>
+        <w:rFonts w:ascii="Symbol" w:hAnsi="Symbol" w:hint="default"/>
+      </w:rPr>
+    </w:lvl>
+    <w:lvl w:ilvl="7" w:tplc="04090003" w:tentative="1">
+      <w:start w:val="1"/>
+      <w:numFmt w:val="bullet"/>
+      <w:lvlText w:val="o"/>
+      <w:lvlJc w:val="left"/>
+      <w:pPr>
+        <w:ind w:left="5760" w:hanging="360"/>
+      </w:pPr>
+      <w:rPr>
+        <w:rFonts w:ascii="Courier New" w:hAnsi="Courier New" w:cs="Courier New" w:hint="default"/>
+      </w:rPr>
+    </w:lvl>
+    <w:lvl w:ilvl="8" w:tplc="04090005" w:tentative="1">
+      <w:start w:val="1"/>
+      <w:numFmt w:val="bullet"/>
+      <w:lvlText w:val=""/>
+      <w:lvlJc w:val="left"/>
+      <w:pPr>
+        <w:ind w:left="6480" w:hanging="360"/>
+      </w:pPr>
+      <w:rPr>
+        <w:rFonts w:ascii="Wingdings" w:hAnsi="Wingdings" w:hint="default"/>
+      </w:rPr>
+    </w:lvl>
+  </w:abstractNum>
+  <w:num w:numId="1">
+    <w:abstractNumId w:val="0"/>
+  </w:num>
+  <w:num w:numId="2">
+    <w:abstractNumId w:val="1"/>
+  </w:num>
+  <w:num w:numId="3">
+    <w:abstractNumId w:val="2"/>
+  </w:num>
+  <w:num w:numId="4">
+    <w:abstractNumId w:val="3"/>
+  </w:num>
+</w:numbering>
+</file>
+
 <file path=word/styles.xml><?xml version="1.0" encoding="utf-8"?>
 <w:styles xmlns:mc="http://schemas.openxmlformats.org/markup-compatibility/2006" xmlns:r="http://schemas.openxmlformats.org/officeDocument/2006/relationships" xmlns:w="http://schemas.openxmlformats.org/wordprocessingml/2006/main" xmlns:w14="http://schemas.microsoft.com/office/word/2010/wordml" xmlns:w15="http://schemas.microsoft.com/office/word/2012/wordml" xmlns:w16cex="http://schemas.microsoft.com/office/word/2018/wordml/cex" xmlns:w16cid="http://schemas.microsoft.com/office/word/2016/wordml/cid" xmlns:w16="http://schemas.microsoft.com/office/word/2018/wordml" xmlns:w16se="http://schemas.microsoft.com/office/word/2015/wordml/symex" mc:Ignorable="w14 w15 w16se w16cid w16 w16cex">
   <w:docDefaults>
@@ -1793,6 +3625,7 @@
     <w:lsdException w:name="HTML Sample" w:semiHidden="1" w:unhideWhenUsed="1"/>
     <w:lsdException w:name="HTML Typewriter" w:semiHidden="1" w:unhideWhenUsed="1"/>
     <w:lsdException w:name="HTML Variable" w:semiHidden="1" w:unhideWhenUsed="1"/>
+    <w:lsdException w:name="Normal Table" w:semiHidden="1" w:unhideWhenUsed="1"/>
     <w:lsdException w:name="annotation subject" w:semiHidden="1" w:unhideWhenUsed="1"/>
     <w:lsdException w:name="No List" w:semiHidden="1" w:unhideWhenUsed="1"/>
     <w:lsdException w:name="Outline List 1" w:semiHidden="1" w:unhideWhenUsed="1"/>
@@ -1839,8 +3672,10 @@
     <w:lsdException w:name="Table Subtle 2" w:semiHidden="1" w:unhideWhenUsed="1"/>
     <w:lsdException w:name="Table Web 1" w:semiHidden="1" w:unhideWhenUsed="1"/>
     <w:lsdException w:name="Table Web 2" w:semiHidden="1" w:unhideWhenUsed="1"/>
+    <w:lsdException w:name="Table Web 3" w:semiHidden="1" w:unhideWhenUsed="1"/>
     <w:lsdException w:name="Balloon Text" w:semiHidden="1" w:unhideWhenUsed="1"/>
     <w:lsdException w:name="Table Grid" w:uiPriority="39"/>
+    <w:lsdException w:name="Table Theme" w:semiHidden="1" w:unhideWhenUsed="1"/>
     <w:lsdException w:name="Placeholder Text" w:semiHidden="1"/>
     <w:lsdException w:name="No Spacing" w:uiPriority="1" w:qFormat="1"/>
     <w:lsdException w:name="Light Shading" w:uiPriority="60"/>
@@ -2318,6 +4153,17 @@
     <w:uiPriority w:val="99"/>
     <w:rsid w:val="0014222A"/>
   </w:style>
+  <w:style w:type="paragraph" w:styleId="ListParagraph">
+    <w:name w:val="List Paragraph"/>
+    <w:basedOn w:val="Normal"/>
+    <w:uiPriority w:val="34"/>
+    <w:qFormat/>
+    <w:rsid w:val="001D1872"/>
+    <w:pPr>
+      <w:ind w:left="720"/>
+      <w:contextualSpacing/>
+    </w:pPr>
+  </w:style>
 </w:styles>
 </file>
 

</xml_diff>

<commit_message>
hosting on let and const elaborated
</commit_message>
<xml_diff>
--- a/Doc1.docx
+++ b/Doc1.docx
@@ -1728,21 +1728,7 @@
           <w:rFonts w:cstheme="minorHAnsi"/>
           <w:shd w:val="clear" w:color="auto" w:fill="FFFFFF"/>
         </w:rPr>
-        <w:t>JSVAL_VOID)</w:t>
-      </w:r>
-      <w:r>
-        <w:rPr>
-          <w:rFonts w:cstheme="minorHAnsi"/>
-          <w:shd w:val="clear" w:color="auto" w:fill="FFFFFF"/>
-        </w:rPr>
-        <w:t xml:space="preserve"> integer </w:t>
-      </w:r>
-      <w:r>
-        <w:rPr>
-          <w:rFonts w:cstheme="minorHAnsi"/>
-          <w:shd w:val="clear" w:color="auto" w:fill="FFFFFF"/>
-        </w:rPr>
-        <w:t>-2</w:t>
+        <w:t>JSVAL_VOID) integer -2</w:t>
       </w:r>
       <w:r>
         <w:rPr>
@@ -1806,14 +1792,7 @@
           <w:rFonts w:cstheme="minorHAnsi"/>
           <w:shd w:val="clear" w:color="auto" w:fill="FFFFFF"/>
         </w:rPr>
-        <w:t>JSVAL_NULL)</w:t>
-      </w:r>
-      <w:r>
-        <w:rPr>
-          <w:rFonts w:cstheme="minorHAnsi"/>
-          <w:shd w:val="clear" w:color="auto" w:fill="FFFFFF"/>
-        </w:rPr>
-        <w:t xml:space="preserve"> the machine code is a null pointer. or: an object type tag plus a reference that zero</w:t>
+        <w:t>JSVAL_NULL) the machine code is a null pointer. or: an object type tag plus a reference that zero</w:t>
       </w:r>
       <w:r>
         <w:rPr>
@@ -2759,6 +2738,3958 @@
     <w:p/>
     <w:p/>
     <w:p/>
+    <w:p>
+      <w:pPr>
+        <w:pStyle w:val="Heading1"/>
+      </w:pPr>
+      <w:r>
+        <w:lastRenderedPageBreak/>
+        <w:t xml:space="preserve">Why hoisting is different with </w:t>
+      </w:r>
+      <w:proofErr w:type="spellStart"/>
+      <w:r>
+        <w:t>let</w:t>
+      </w:r>
+      <w:proofErr w:type="spellEnd"/>
+      <w:r>
+        <w:t xml:space="preserve"> and const?</w:t>
+      </w:r>
+    </w:p>
+    <w:p/>
+    <w:p>
+      <w:r>
+        <w:t xml:space="preserve">The question arises how </w:t>
+      </w:r>
+      <w:proofErr w:type="spellStart"/>
+      <w:r>
+        <w:t>hositing</w:t>
+      </w:r>
+      <w:proofErr w:type="spellEnd"/>
+      <w:r>
+        <w:t xml:space="preserve"> with </w:t>
+      </w:r>
+      <w:proofErr w:type="spellStart"/>
+      <w:r>
+        <w:t>let</w:t>
+      </w:r>
+      <w:proofErr w:type="spellEnd"/>
+      <w:r>
+        <w:t xml:space="preserve"> and const is </w:t>
+      </w:r>
+      <w:proofErr w:type="spellStart"/>
+      <w:r>
+        <w:t>differenent</w:t>
+      </w:r>
+      <w:proofErr w:type="spellEnd"/>
+      <w:r>
+        <w:t xml:space="preserve"> from var, to look at that lets look at what hosting is and how it </w:t>
+      </w:r>
+      <w:proofErr w:type="spellStart"/>
+      <w:r>
+        <w:t>differes</w:t>
+      </w:r>
+      <w:proofErr w:type="spellEnd"/>
+      <w:r>
+        <w:t xml:space="preserve"> between them.</w:t>
+      </w:r>
+    </w:p>
+    <w:p>
+      <w:pPr>
+        <w:pStyle w:val="Heading2"/>
+      </w:pPr>
+      <w:r>
+        <w:t>What is hosting?</w:t>
+      </w:r>
+    </w:p>
+    <w:p/>
+    <w:p>
+      <w:r>
+        <w:t xml:space="preserve">During </w:t>
+      </w:r>
+      <w:proofErr w:type="spellStart"/>
+      <w:r>
+        <w:t>compilr</w:t>
+      </w:r>
+      <w:proofErr w:type="spellEnd"/>
+      <w:r>
+        <w:t xml:space="preserve"> phase, just before a code is </w:t>
+      </w:r>
+      <w:proofErr w:type="spellStart"/>
+      <w:proofErr w:type="gramStart"/>
+      <w:r>
+        <w:t>excuted</w:t>
+      </w:r>
+      <w:proofErr w:type="spellEnd"/>
+      <w:r>
+        <w:t xml:space="preserve"> ,</w:t>
+      </w:r>
+      <w:proofErr w:type="gramEnd"/>
+      <w:r>
+        <w:t xml:space="preserve"> it is scanned for function and variable declaration. Which all these functions and variables are added to a memory inside </w:t>
+      </w:r>
+      <w:proofErr w:type="spellStart"/>
+      <w:r>
+        <w:t>javascript</w:t>
+      </w:r>
+      <w:proofErr w:type="spellEnd"/>
+      <w:r>
+        <w:t xml:space="preserve"> data structure called Lexical </w:t>
+      </w:r>
+      <w:proofErr w:type="spellStart"/>
+      <w:r>
+        <w:t>Enviroment</w:t>
+      </w:r>
+      <w:proofErr w:type="spellEnd"/>
+      <w:r>
+        <w:t xml:space="preserve">. This is done so that they can be used even before they are </w:t>
+      </w:r>
+      <w:proofErr w:type="gramStart"/>
+      <w:r>
+        <w:t>declared  in</w:t>
+      </w:r>
+      <w:proofErr w:type="gramEnd"/>
+      <w:r>
+        <w:t xml:space="preserve"> the source code.</w:t>
+      </w:r>
+    </w:p>
+    <w:p>
+      <w:pPr>
+        <w:rPr>
+          <w:rFonts w:ascii="Georgia" w:hAnsi="Georgia"/>
+          <w:color w:val="292929"/>
+          <w:spacing w:val="-1"/>
+          <w:sz w:val="32"/>
+          <w:szCs w:val="32"/>
+          <w:shd w:val="clear" w:color="auto" w:fill="FFFFFF"/>
+        </w:rPr>
+      </w:pPr>
+      <w:r>
+        <w:rPr>
+          <w:rFonts w:ascii="Georgia" w:hAnsi="Georgia"/>
+          <w:color w:val="292929"/>
+          <w:spacing w:val="-1"/>
+          <w:sz w:val="32"/>
+          <w:szCs w:val="32"/>
+          <w:shd w:val="clear" w:color="auto" w:fill="FFFFFF"/>
+        </w:rPr>
+        <w:t>A </w:t>
+      </w:r>
+      <w:r>
+        <w:rPr>
+          <w:rStyle w:val="Emphasis"/>
+          <w:rFonts w:ascii="Georgia" w:hAnsi="Georgia"/>
+          <w:color w:val="292929"/>
+          <w:spacing w:val="-1"/>
+          <w:shd w:val="clear" w:color="auto" w:fill="FFFFFF"/>
+        </w:rPr>
+        <w:t>lexical environment</w:t>
+      </w:r>
+      <w:r>
+        <w:rPr>
+          <w:rFonts w:ascii="Georgia" w:hAnsi="Georgia"/>
+          <w:color w:val="292929"/>
+          <w:spacing w:val="-1"/>
+          <w:sz w:val="32"/>
+          <w:szCs w:val="32"/>
+          <w:shd w:val="clear" w:color="auto" w:fill="FFFFFF"/>
+        </w:rPr>
+        <w:t> is a data structure that holds </w:t>
+      </w:r>
+      <w:r>
+        <w:rPr>
+          <w:rStyle w:val="Strong"/>
+          <w:rFonts w:ascii="Georgia" w:hAnsi="Georgia"/>
+          <w:color w:val="292929"/>
+          <w:spacing w:val="-1"/>
+          <w:sz w:val="32"/>
+          <w:szCs w:val="32"/>
+          <w:shd w:val="clear" w:color="auto" w:fill="FFFFFF"/>
+        </w:rPr>
+        <w:t>identifier-variable mapping</w:t>
+      </w:r>
+      <w:r>
+        <w:rPr>
+          <w:rFonts w:ascii="Georgia" w:hAnsi="Georgia"/>
+          <w:color w:val="292929"/>
+          <w:spacing w:val="-1"/>
+          <w:sz w:val="32"/>
+          <w:szCs w:val="32"/>
+          <w:shd w:val="clear" w:color="auto" w:fill="FFFFFF"/>
+        </w:rPr>
+        <w:t>. (here </w:t>
+      </w:r>
+      <w:r>
+        <w:rPr>
+          <w:rStyle w:val="Strong"/>
+          <w:rFonts w:ascii="Georgia" w:hAnsi="Georgia"/>
+          <w:color w:val="292929"/>
+          <w:spacing w:val="-1"/>
+          <w:sz w:val="32"/>
+          <w:szCs w:val="32"/>
+          <w:shd w:val="clear" w:color="auto" w:fill="FFFFFF"/>
+        </w:rPr>
+        <w:t>identifier</w:t>
+      </w:r>
+      <w:r>
+        <w:rPr>
+          <w:rFonts w:ascii="Georgia" w:hAnsi="Georgia"/>
+          <w:color w:val="292929"/>
+          <w:spacing w:val="-1"/>
+          <w:sz w:val="32"/>
+          <w:szCs w:val="32"/>
+          <w:shd w:val="clear" w:color="auto" w:fill="FFFFFF"/>
+        </w:rPr>
+        <w:t> refers to the name of variables/functions, and </w:t>
+      </w:r>
+      <w:r>
+        <w:rPr>
+          <w:rStyle w:val="Strong"/>
+          <w:rFonts w:ascii="Georgia" w:hAnsi="Georgia"/>
+          <w:color w:val="292929"/>
+          <w:spacing w:val="-1"/>
+          <w:sz w:val="32"/>
+          <w:szCs w:val="32"/>
+          <w:shd w:val="clear" w:color="auto" w:fill="FFFFFF"/>
+        </w:rPr>
+        <w:t>the variable </w:t>
+      </w:r>
+      <w:r>
+        <w:rPr>
+          <w:rFonts w:ascii="Georgia" w:hAnsi="Georgia"/>
+          <w:color w:val="292929"/>
+          <w:spacing w:val="-1"/>
+          <w:sz w:val="32"/>
+          <w:szCs w:val="32"/>
+          <w:shd w:val="clear" w:color="auto" w:fill="FFFFFF"/>
+        </w:rPr>
+        <w:t>is the reference to actual object [including function object] or primitive value).</w:t>
+      </w:r>
+    </w:p>
+    <w:p>
+      <w:pPr>
+        <w:shd w:val="clear" w:color="auto" w:fill="FFFFFF"/>
+        <w:spacing w:before="480" w:after="0" w:line="480" w:lineRule="atLeast"/>
+        <w:rPr>
+          <w:rFonts w:ascii="Georgia" w:eastAsia="Times New Roman" w:hAnsi="Georgia" w:cs="Times New Roman"/>
+          <w:color w:val="292929"/>
+          <w:spacing w:val="-1"/>
+          <w:sz w:val="32"/>
+          <w:szCs w:val="32"/>
+        </w:rPr>
+      </w:pPr>
+      <w:r>
+        <w:rPr>
+          <w:rFonts w:ascii="Georgia" w:eastAsia="Times New Roman" w:hAnsi="Georgia" w:cs="Times New Roman"/>
+          <w:color w:val="292929"/>
+          <w:spacing w:val="-1"/>
+          <w:sz w:val="32"/>
+          <w:szCs w:val="32"/>
+        </w:rPr>
+        <w:t xml:space="preserve">This is what a lexical environment conceptually </w:t>
+      </w:r>
+      <w:proofErr w:type="gramStart"/>
+      <w:r>
+        <w:rPr>
+          <w:rFonts w:ascii="Georgia" w:eastAsia="Times New Roman" w:hAnsi="Georgia" w:cs="Times New Roman"/>
+          <w:color w:val="292929"/>
+          <w:spacing w:val="-1"/>
+          <w:sz w:val="32"/>
+          <w:szCs w:val="32"/>
+        </w:rPr>
+        <w:t>look</w:t>
+      </w:r>
+      <w:proofErr w:type="gramEnd"/>
+      <w:r>
+        <w:rPr>
+          <w:rFonts w:ascii="Georgia" w:eastAsia="Times New Roman" w:hAnsi="Georgia" w:cs="Times New Roman"/>
+          <w:color w:val="292929"/>
+          <w:spacing w:val="-1"/>
+          <w:sz w:val="32"/>
+          <w:szCs w:val="32"/>
+        </w:rPr>
+        <w:t xml:space="preserve"> like:</w:t>
+      </w:r>
+    </w:p>
+    <w:p>
+      <w:pPr>
+        <w:shd w:val="clear" w:color="auto" w:fill="F2F2F2"/>
+        <w:tabs>
+          <w:tab w:val="left" w:pos="916"/>
+          <w:tab w:val="left" w:pos="1832"/>
+          <w:tab w:val="left" w:pos="2748"/>
+          <w:tab w:val="left" w:pos="3664"/>
+          <w:tab w:val="left" w:pos="4580"/>
+          <w:tab w:val="left" w:pos="5496"/>
+          <w:tab w:val="left" w:pos="6412"/>
+          <w:tab w:val="left" w:pos="7328"/>
+          <w:tab w:val="left" w:pos="8244"/>
+          <w:tab w:val="left" w:pos="9160"/>
+          <w:tab w:val="left" w:pos="10076"/>
+          <w:tab w:val="left" w:pos="10992"/>
+          <w:tab w:val="left" w:pos="11908"/>
+          <w:tab w:val="left" w:pos="12824"/>
+          <w:tab w:val="left" w:pos="13740"/>
+          <w:tab w:val="left" w:pos="14656"/>
+        </w:tabs>
+        <w:spacing w:after="0" w:line="240" w:lineRule="auto"/>
+        <w:rPr>
+          <w:rFonts w:ascii="Courier New" w:eastAsia="Times New Roman" w:hAnsi="Courier New" w:cs="Courier New"/>
+          <w:sz w:val="20"/>
+          <w:szCs w:val="20"/>
+        </w:rPr>
+      </w:pPr>
+      <w:proofErr w:type="spellStart"/>
+      <w:r>
+        <w:rPr>
+          <w:rFonts w:ascii="Courier New" w:eastAsia="Times New Roman" w:hAnsi="Courier New" w:cs="Courier New"/>
+          <w:color w:val="292929"/>
+          <w:spacing w:val="-5"/>
+          <w:sz w:val="24"/>
+          <w:szCs w:val="24"/>
+        </w:rPr>
+        <w:t>LexicalEnvironment</w:t>
+      </w:r>
+      <w:proofErr w:type="spellEnd"/>
+      <w:r>
+        <w:rPr>
+          <w:rFonts w:ascii="Courier New" w:eastAsia="Times New Roman" w:hAnsi="Courier New" w:cs="Courier New"/>
+          <w:color w:val="292929"/>
+          <w:spacing w:val="-5"/>
+          <w:sz w:val="24"/>
+          <w:szCs w:val="24"/>
+        </w:rPr>
+        <w:t xml:space="preserve"> = {</w:t>
+      </w:r>
+      <w:r>
+        <w:rPr>
+          <w:rFonts w:ascii="Courier New" w:eastAsia="Times New Roman" w:hAnsi="Courier New" w:cs="Courier New"/>
+          <w:color w:val="292929"/>
+          <w:spacing w:val="-5"/>
+          <w:sz w:val="24"/>
+          <w:szCs w:val="24"/>
+        </w:rPr>
+        <w:br/>
+        <w:t xml:space="preserve">  Identifier:  &lt;value&gt;,</w:t>
+      </w:r>
+      <w:r>
+        <w:rPr>
+          <w:rFonts w:ascii="Courier New" w:eastAsia="Times New Roman" w:hAnsi="Courier New" w:cs="Courier New"/>
+          <w:color w:val="292929"/>
+          <w:spacing w:val="-5"/>
+          <w:sz w:val="24"/>
+          <w:szCs w:val="24"/>
+        </w:rPr>
+        <w:br/>
+        <w:t xml:space="preserve">  Identifier:  &lt;function object&gt;</w:t>
+      </w:r>
+      <w:r>
+        <w:rPr>
+          <w:rFonts w:ascii="Courier New" w:eastAsia="Times New Roman" w:hAnsi="Courier New" w:cs="Courier New"/>
+          <w:color w:val="292929"/>
+          <w:spacing w:val="-5"/>
+          <w:sz w:val="24"/>
+          <w:szCs w:val="24"/>
+        </w:rPr>
+        <w:br/>
+        <w:t>}</w:t>
+      </w:r>
+    </w:p>
+    <w:p/>
+    <w:p>
+      <w:r>
+        <w:t xml:space="preserve">Hoisting is </w:t>
+      </w:r>
+      <w:proofErr w:type="spellStart"/>
+      <w:r>
+        <w:t>essentaily</w:t>
+      </w:r>
+      <w:proofErr w:type="spellEnd"/>
+      <w:r>
+        <w:t xml:space="preserve"> a </w:t>
+      </w:r>
+      <w:proofErr w:type="spellStart"/>
+      <w:r>
+        <w:t>javascript</w:t>
+      </w:r>
+      <w:proofErr w:type="spellEnd"/>
+      <w:r>
+        <w:t xml:space="preserve"> mechanism where variables and functions declarations are moved to the top of their scope before code </w:t>
+      </w:r>
+      <w:proofErr w:type="spellStart"/>
+      <w:proofErr w:type="gramStart"/>
+      <w:r>
+        <w:t>execution.meaning</w:t>
+      </w:r>
+      <w:proofErr w:type="spellEnd"/>
+      <w:proofErr w:type="gramEnd"/>
+      <w:r>
+        <w:t xml:space="preserve"> is we do this</w:t>
+      </w:r>
+    </w:p>
+    <w:p>
+      <w:pPr>
+        <w:pStyle w:val="HTMLPreformatted"/>
+        <w:spacing w:line="360" w:lineRule="atLeast"/>
+        <w:textAlignment w:val="baseline"/>
+        <w:rPr>
+          <w:rStyle w:val="HTMLCode"/>
+          <w:rFonts w:ascii="Consolas" w:hAnsi="Consolas"/>
+          <w:color w:val="000000"/>
+          <w:bdr w:val="none" w:sz="0" w:space="0" w:color="auto" w:frame="1"/>
+        </w:rPr>
+      </w:pPr>
+      <w:r>
+        <w:rPr>
+          <w:rStyle w:val="HTMLCode"/>
+          <w:rFonts w:ascii="Consolas" w:hAnsi="Consolas"/>
+          <w:color w:val="000000"/>
+          <w:bdr w:val="none" w:sz="0" w:space="0" w:color="auto" w:frame="1"/>
+        </w:rPr>
+        <w:t xml:space="preserve">   console</w:t>
+      </w:r>
+      <w:r>
+        <w:rPr>
+          <w:rStyle w:val="token"/>
+          <w:rFonts w:ascii="inherit" w:eastAsiaTheme="majorEastAsia" w:hAnsi="inherit"/>
+          <w:color w:val="999999"/>
+          <w:sz w:val="21"/>
+          <w:szCs w:val="21"/>
+          <w:bdr w:val="none" w:sz="0" w:space="0" w:color="auto" w:frame="1"/>
+        </w:rPr>
+        <w:t>.</w:t>
+      </w:r>
+      <w:r>
+        <w:rPr>
+          <w:rStyle w:val="token"/>
+          <w:rFonts w:ascii="inherit" w:eastAsiaTheme="majorEastAsia" w:hAnsi="inherit"/>
+          <w:color w:val="DD4A68"/>
+          <w:sz w:val="21"/>
+          <w:szCs w:val="21"/>
+          <w:bdr w:val="none" w:sz="0" w:space="0" w:color="auto" w:frame="1"/>
+        </w:rPr>
+        <w:t>log</w:t>
+      </w:r>
+      <w:r>
+        <w:rPr>
+          <w:rStyle w:val="HTMLCode"/>
+          <w:rFonts w:ascii="Consolas" w:hAnsi="Consolas"/>
+          <w:color w:val="000000"/>
+          <w:bdr w:val="none" w:sz="0" w:space="0" w:color="auto" w:frame="1"/>
+        </w:rPr>
+        <w:t xml:space="preserve"> </w:t>
+      </w:r>
+      <w:r>
+        <w:rPr>
+          <w:rStyle w:val="token"/>
+          <w:rFonts w:ascii="inherit" w:eastAsiaTheme="majorEastAsia" w:hAnsi="inherit"/>
+          <w:color w:val="999999"/>
+          <w:sz w:val="21"/>
+          <w:szCs w:val="21"/>
+          <w:bdr w:val="none" w:sz="0" w:space="0" w:color="auto" w:frame="1"/>
+        </w:rPr>
+        <w:t>(</w:t>
+      </w:r>
+      <w:r>
+        <w:rPr>
+          <w:rStyle w:val="HTMLCode"/>
+          <w:rFonts w:ascii="Consolas" w:hAnsi="Consolas"/>
+          <w:color w:val="000000"/>
+          <w:bdr w:val="none" w:sz="0" w:space="0" w:color="auto" w:frame="1"/>
+        </w:rPr>
+        <w:t>greeter</w:t>
+      </w:r>
+      <w:r>
+        <w:rPr>
+          <w:rStyle w:val="token"/>
+          <w:rFonts w:ascii="inherit" w:eastAsiaTheme="majorEastAsia" w:hAnsi="inherit"/>
+          <w:color w:val="999999"/>
+          <w:sz w:val="21"/>
+          <w:szCs w:val="21"/>
+          <w:bdr w:val="none" w:sz="0" w:space="0" w:color="auto" w:frame="1"/>
+        </w:rPr>
+        <w:t>);</w:t>
+      </w:r>
+    </w:p>
+    <w:p>
+      <w:pPr>
+        <w:pStyle w:val="HTMLPreformatted"/>
+        <w:spacing w:line="360" w:lineRule="atLeast"/>
+        <w:textAlignment w:val="baseline"/>
+        <w:rPr>
+          <w:rFonts w:ascii="Consolas" w:hAnsi="Consolas"/>
+        </w:rPr>
+      </w:pPr>
+      <w:r>
+        <w:rPr>
+          <w:rStyle w:val="HTMLCode"/>
+          <w:rFonts w:ascii="Consolas" w:hAnsi="Consolas"/>
+          <w:color w:val="000000"/>
+          <w:bdr w:val="none" w:sz="0" w:space="0" w:color="auto" w:frame="1"/>
+        </w:rPr>
+        <w:t xml:space="preserve">    </w:t>
+      </w:r>
+      <w:r>
+        <w:rPr>
+          <w:rStyle w:val="token"/>
+          <w:rFonts w:ascii="inherit" w:eastAsiaTheme="majorEastAsia" w:hAnsi="inherit"/>
+          <w:color w:val="0077AA"/>
+          <w:sz w:val="21"/>
+          <w:szCs w:val="21"/>
+          <w:bdr w:val="none" w:sz="0" w:space="0" w:color="auto" w:frame="1"/>
+        </w:rPr>
+        <w:t>var</w:t>
+      </w:r>
+      <w:r>
+        <w:rPr>
+          <w:rStyle w:val="HTMLCode"/>
+          <w:rFonts w:ascii="Consolas" w:hAnsi="Consolas"/>
+          <w:color w:val="000000"/>
+          <w:bdr w:val="none" w:sz="0" w:space="0" w:color="auto" w:frame="1"/>
+        </w:rPr>
+        <w:t xml:space="preserve"> greeter </w:t>
+      </w:r>
+      <w:r>
+        <w:rPr>
+          <w:rStyle w:val="token"/>
+          <w:rFonts w:ascii="inherit" w:eastAsiaTheme="majorEastAsia" w:hAnsi="inherit"/>
+          <w:color w:val="9A6E3A"/>
+          <w:sz w:val="21"/>
+          <w:szCs w:val="21"/>
+          <w:bdr w:val="none" w:sz="0" w:space="0" w:color="auto" w:frame="1"/>
+        </w:rPr>
+        <w:t>=</w:t>
+      </w:r>
+      <w:r>
+        <w:rPr>
+          <w:rStyle w:val="HTMLCode"/>
+          <w:rFonts w:ascii="Consolas" w:hAnsi="Consolas"/>
+          <w:color w:val="000000"/>
+          <w:bdr w:val="none" w:sz="0" w:space="0" w:color="auto" w:frame="1"/>
+        </w:rPr>
+        <w:t xml:space="preserve"> </w:t>
+      </w:r>
+      <w:r>
+        <w:rPr>
+          <w:rStyle w:val="token"/>
+          <w:rFonts w:ascii="inherit" w:eastAsiaTheme="majorEastAsia" w:hAnsi="inherit"/>
+          <w:color w:val="669900"/>
+          <w:sz w:val="21"/>
+          <w:szCs w:val="21"/>
+          <w:bdr w:val="none" w:sz="0" w:space="0" w:color="auto" w:frame="1"/>
+        </w:rPr>
+        <w:t>"say hello"</w:t>
+      </w:r>
+    </w:p>
+    <w:p/>
+    <w:p>
+      <w:proofErr w:type="spellStart"/>
+      <w:r>
+        <w:t>its</w:t>
+      </w:r>
+      <w:proofErr w:type="spellEnd"/>
+      <w:r>
+        <w:t xml:space="preserve"> is interpreted as this</w:t>
+      </w:r>
+    </w:p>
+    <w:p>
+      <w:pPr>
+        <w:pStyle w:val="HTMLPreformatted"/>
+        <w:spacing w:line="360" w:lineRule="atLeast"/>
+        <w:textAlignment w:val="baseline"/>
+        <w:rPr>
+          <w:rStyle w:val="HTMLCode"/>
+          <w:rFonts w:ascii="Consolas" w:hAnsi="Consolas"/>
+          <w:color w:val="000000"/>
+          <w:bdr w:val="none" w:sz="0" w:space="0" w:color="auto" w:frame="1"/>
+        </w:rPr>
+      </w:pPr>
+      <w:r>
+        <w:rPr>
+          <w:rStyle w:val="token"/>
+          <w:rFonts w:ascii="inherit" w:eastAsiaTheme="majorEastAsia" w:hAnsi="inherit"/>
+          <w:color w:val="0077AA"/>
+          <w:sz w:val="21"/>
+          <w:szCs w:val="21"/>
+          <w:bdr w:val="none" w:sz="0" w:space="0" w:color="auto" w:frame="1"/>
+        </w:rPr>
+        <w:t>var</w:t>
+      </w:r>
+      <w:r>
+        <w:rPr>
+          <w:rStyle w:val="HTMLCode"/>
+          <w:rFonts w:ascii="Consolas" w:hAnsi="Consolas"/>
+          <w:color w:val="000000"/>
+          <w:bdr w:val="none" w:sz="0" w:space="0" w:color="auto" w:frame="1"/>
+        </w:rPr>
+        <w:t xml:space="preserve"> greeter</w:t>
+      </w:r>
+      <w:r>
+        <w:rPr>
+          <w:rStyle w:val="token"/>
+          <w:rFonts w:ascii="inherit" w:eastAsiaTheme="majorEastAsia" w:hAnsi="inherit"/>
+          <w:color w:val="999999"/>
+          <w:sz w:val="21"/>
+          <w:szCs w:val="21"/>
+          <w:bdr w:val="none" w:sz="0" w:space="0" w:color="auto" w:frame="1"/>
+        </w:rPr>
+        <w:t>;</w:t>
+      </w:r>
+    </w:p>
+    <w:p>
+      <w:pPr>
+        <w:pStyle w:val="HTMLPreformatted"/>
+        <w:spacing w:line="360" w:lineRule="atLeast"/>
+        <w:textAlignment w:val="baseline"/>
+        <w:rPr>
+          <w:rStyle w:val="HTMLCode"/>
+          <w:rFonts w:ascii="Consolas" w:hAnsi="Consolas"/>
+          <w:color w:val="000000"/>
+          <w:bdr w:val="none" w:sz="0" w:space="0" w:color="auto" w:frame="1"/>
+        </w:rPr>
+      </w:pPr>
+      <w:r>
+        <w:rPr>
+          <w:rStyle w:val="HTMLCode"/>
+          <w:rFonts w:ascii="Consolas" w:hAnsi="Consolas"/>
+          <w:color w:val="000000"/>
+          <w:bdr w:val="none" w:sz="0" w:space="0" w:color="auto" w:frame="1"/>
+        </w:rPr>
+        <w:t xml:space="preserve">    console</w:t>
+      </w:r>
+      <w:r>
+        <w:rPr>
+          <w:rStyle w:val="token"/>
+          <w:rFonts w:ascii="inherit" w:eastAsiaTheme="majorEastAsia" w:hAnsi="inherit"/>
+          <w:color w:val="999999"/>
+          <w:sz w:val="21"/>
+          <w:szCs w:val="21"/>
+          <w:bdr w:val="none" w:sz="0" w:space="0" w:color="auto" w:frame="1"/>
+        </w:rPr>
+        <w:t>.</w:t>
+      </w:r>
+      <w:r>
+        <w:rPr>
+          <w:rStyle w:val="token"/>
+          <w:rFonts w:ascii="inherit" w:eastAsiaTheme="majorEastAsia" w:hAnsi="inherit"/>
+          <w:color w:val="DD4A68"/>
+          <w:sz w:val="21"/>
+          <w:szCs w:val="21"/>
+          <w:bdr w:val="none" w:sz="0" w:space="0" w:color="auto" w:frame="1"/>
+        </w:rPr>
+        <w:t>log</w:t>
+      </w:r>
+      <w:r>
+        <w:rPr>
+          <w:rStyle w:val="token"/>
+          <w:rFonts w:ascii="inherit" w:eastAsiaTheme="majorEastAsia" w:hAnsi="inherit"/>
+          <w:color w:val="999999"/>
+          <w:sz w:val="21"/>
+          <w:szCs w:val="21"/>
+          <w:bdr w:val="none" w:sz="0" w:space="0" w:color="auto" w:frame="1"/>
+        </w:rPr>
+        <w:t>(</w:t>
+      </w:r>
+      <w:r>
+        <w:rPr>
+          <w:rStyle w:val="HTMLCode"/>
+          <w:rFonts w:ascii="Consolas" w:hAnsi="Consolas"/>
+          <w:color w:val="000000"/>
+          <w:bdr w:val="none" w:sz="0" w:space="0" w:color="auto" w:frame="1"/>
+        </w:rPr>
+        <w:t>greeter</w:t>
+      </w:r>
+      <w:r>
+        <w:rPr>
+          <w:rStyle w:val="token"/>
+          <w:rFonts w:ascii="inherit" w:eastAsiaTheme="majorEastAsia" w:hAnsi="inherit"/>
+          <w:color w:val="999999"/>
+          <w:sz w:val="21"/>
+          <w:szCs w:val="21"/>
+          <w:bdr w:val="none" w:sz="0" w:space="0" w:color="auto" w:frame="1"/>
+        </w:rPr>
+        <w:t>);</w:t>
+      </w:r>
+      <w:r>
+        <w:rPr>
+          <w:rStyle w:val="HTMLCode"/>
+          <w:rFonts w:ascii="Consolas" w:hAnsi="Consolas"/>
+          <w:color w:val="000000"/>
+          <w:bdr w:val="none" w:sz="0" w:space="0" w:color="auto" w:frame="1"/>
+        </w:rPr>
+        <w:t xml:space="preserve"> </w:t>
+      </w:r>
+      <w:r>
+        <w:rPr>
+          <w:rStyle w:val="token"/>
+          <w:rFonts w:ascii="inherit" w:eastAsiaTheme="majorEastAsia" w:hAnsi="inherit"/>
+          <w:color w:val="708090"/>
+          <w:sz w:val="21"/>
+          <w:szCs w:val="21"/>
+          <w:bdr w:val="none" w:sz="0" w:space="0" w:color="auto" w:frame="1"/>
+        </w:rPr>
+        <w:t>// greeter is undefined</w:t>
+      </w:r>
+    </w:p>
+    <w:p>
+      <w:pPr>
+        <w:pStyle w:val="HTMLPreformatted"/>
+        <w:spacing w:line="360" w:lineRule="atLeast"/>
+        <w:textAlignment w:val="baseline"/>
+        <w:rPr>
+          <w:rFonts w:ascii="Consolas" w:hAnsi="Consolas"/>
+        </w:rPr>
+      </w:pPr>
+      <w:r>
+        <w:rPr>
+          <w:rStyle w:val="HTMLCode"/>
+          <w:rFonts w:ascii="Consolas" w:hAnsi="Consolas"/>
+          <w:color w:val="000000"/>
+          <w:bdr w:val="none" w:sz="0" w:space="0" w:color="auto" w:frame="1"/>
+        </w:rPr>
+        <w:t xml:space="preserve">    greeter </w:t>
+      </w:r>
+      <w:r>
+        <w:rPr>
+          <w:rStyle w:val="token"/>
+          <w:rFonts w:ascii="inherit" w:eastAsiaTheme="majorEastAsia" w:hAnsi="inherit"/>
+          <w:color w:val="9A6E3A"/>
+          <w:sz w:val="21"/>
+          <w:szCs w:val="21"/>
+          <w:bdr w:val="none" w:sz="0" w:space="0" w:color="auto" w:frame="1"/>
+        </w:rPr>
+        <w:t>=</w:t>
+      </w:r>
+      <w:r>
+        <w:rPr>
+          <w:rStyle w:val="HTMLCode"/>
+          <w:rFonts w:ascii="Consolas" w:hAnsi="Consolas"/>
+          <w:color w:val="000000"/>
+          <w:bdr w:val="none" w:sz="0" w:space="0" w:color="auto" w:frame="1"/>
+        </w:rPr>
+        <w:t xml:space="preserve"> </w:t>
+      </w:r>
+      <w:r>
+        <w:rPr>
+          <w:rStyle w:val="token"/>
+          <w:rFonts w:ascii="inherit" w:eastAsiaTheme="majorEastAsia" w:hAnsi="inherit"/>
+          <w:color w:val="669900"/>
+          <w:sz w:val="21"/>
+          <w:szCs w:val="21"/>
+          <w:bdr w:val="none" w:sz="0" w:space="0" w:color="auto" w:frame="1"/>
+        </w:rPr>
+        <w:t>"say hello"</w:t>
+      </w:r>
+    </w:p>
+    <w:p/>
+    <w:p/>
+    <w:p/>
+    <w:p/>
+    <w:p>
+      <w:pPr>
+        <w:pStyle w:val="Heading2"/>
+      </w:pPr>
+      <w:r>
+        <w:lastRenderedPageBreak/>
+        <w:t>Scop</w:t>
+      </w:r>
+    </w:p>
+    <w:p/>
+    <w:p>
+      <w:r>
+        <w:t xml:space="preserve">It essentially means where these variables are available for use. For </w:t>
+      </w:r>
+      <w:proofErr w:type="spellStart"/>
+      <w:proofErr w:type="gramStart"/>
+      <w:r>
+        <w:t>instane</w:t>
+      </w:r>
+      <w:proofErr w:type="spellEnd"/>
+      <w:r>
+        <w:t xml:space="preserve"> ,</w:t>
+      </w:r>
+      <w:proofErr w:type="gramEnd"/>
+      <w:r>
+        <w:t xml:space="preserve"> var based variables are function scope meaning they are not available outside the </w:t>
+      </w:r>
+      <w:proofErr w:type="spellStart"/>
+      <w:r>
+        <w:t>fuction</w:t>
+      </w:r>
+      <w:proofErr w:type="spellEnd"/>
+      <w:r>
+        <w:t xml:space="preserve"> , while let and const </w:t>
+      </w:r>
+      <w:proofErr w:type="spellStart"/>
+      <w:r>
+        <w:t>varables</w:t>
+      </w:r>
+      <w:proofErr w:type="spellEnd"/>
+      <w:r>
+        <w:t xml:space="preserve"> are block scoped, meaning cannot be accessed from outside the </w:t>
+      </w:r>
+      <w:proofErr w:type="spellStart"/>
+      <w:r>
+        <w:t>block.we</w:t>
+      </w:r>
+      <w:proofErr w:type="spellEnd"/>
+      <w:r>
+        <w:t xml:space="preserve"> will dig in </w:t>
+      </w:r>
+      <w:proofErr w:type="spellStart"/>
+      <w:r>
+        <w:t>discrptions</w:t>
+      </w:r>
+      <w:proofErr w:type="spellEnd"/>
+      <w:r>
+        <w:t xml:space="preserve"> </w:t>
+      </w:r>
+      <w:proofErr w:type="spellStart"/>
+      <w:r>
+        <w:t>leater</w:t>
+      </w:r>
+      <w:proofErr w:type="spellEnd"/>
+      <w:r>
+        <w:t>.</w:t>
+      </w:r>
+    </w:p>
+    <w:p>
+      <w:pPr>
+        <w:pStyle w:val="Heading2"/>
+      </w:pPr>
+      <w:r>
+        <w:t>Variables lifecycle</w:t>
+      </w:r>
+    </w:p>
+    <w:p/>
+    <w:p>
+      <w:pPr>
+        <w:shd w:val="clear" w:color="auto" w:fill="FFFFFF"/>
+        <w:spacing w:before="100" w:beforeAutospacing="1" w:after="100" w:afterAutospacing="1" w:line="240" w:lineRule="auto"/>
+        <w:rPr>
+          <w:rFonts w:ascii="Times New Roman" w:eastAsia="Times New Roman" w:hAnsi="Times New Roman" w:cs="Times New Roman"/>
+          <w:sz w:val="34"/>
+          <w:szCs w:val="34"/>
+        </w:rPr>
+      </w:pPr>
+      <w:r>
+        <w:rPr>
+          <w:rFonts w:ascii="Times New Roman" w:eastAsia="Times New Roman" w:hAnsi="Times New Roman" w:cs="Times New Roman"/>
+          <w:sz w:val="34"/>
+          <w:szCs w:val="34"/>
+        </w:rPr>
+        <w:t>When the engine works with variables, their lifecycle consists of the following phases:</w:t>
+      </w:r>
+    </w:p>
+    <w:p>
+      <w:pPr>
+        <w:numPr>
+          <w:ilvl w:val="0"/>
+          <w:numId w:val="5"/>
+        </w:numPr>
+        <w:shd w:val="clear" w:color="auto" w:fill="FFFFFF"/>
+        <w:spacing w:before="100" w:beforeAutospacing="1" w:after="100" w:afterAutospacing="1" w:line="240" w:lineRule="auto"/>
+        <w:rPr>
+          <w:rFonts w:ascii="Times New Roman" w:eastAsia="Times New Roman" w:hAnsi="Times New Roman" w:cs="Times New Roman"/>
+          <w:sz w:val="34"/>
+          <w:szCs w:val="34"/>
+        </w:rPr>
+      </w:pPr>
+      <w:r>
+        <w:rPr>
+          <w:rFonts w:ascii="Times New Roman" w:eastAsia="Times New Roman" w:hAnsi="Times New Roman" w:cs="Times New Roman"/>
+          <w:b/>
+          <w:bCs/>
+          <w:sz w:val="34"/>
+          <w:szCs w:val="34"/>
+        </w:rPr>
+        <w:t>Declaration phase</w:t>
+      </w:r>
+      <w:r>
+        <w:rPr>
+          <w:rFonts w:ascii="Times New Roman" w:eastAsia="Times New Roman" w:hAnsi="Times New Roman" w:cs="Times New Roman"/>
+          <w:sz w:val="34"/>
+          <w:szCs w:val="34"/>
+        </w:rPr>
+        <w:t> is registering a variable in the scope.</w:t>
+      </w:r>
+    </w:p>
+    <w:p>
+      <w:pPr>
+        <w:numPr>
+          <w:ilvl w:val="0"/>
+          <w:numId w:val="5"/>
+        </w:numPr>
+        <w:shd w:val="clear" w:color="auto" w:fill="FFFFFF"/>
+        <w:spacing w:before="100" w:beforeAutospacing="1" w:after="100" w:afterAutospacing="1" w:line="240" w:lineRule="auto"/>
+        <w:rPr>
+          <w:rFonts w:ascii="Times New Roman" w:eastAsia="Times New Roman" w:hAnsi="Times New Roman" w:cs="Times New Roman"/>
+          <w:sz w:val="34"/>
+          <w:szCs w:val="34"/>
+        </w:rPr>
+      </w:pPr>
+      <w:r>
+        <w:rPr>
+          <w:rFonts w:ascii="Times New Roman" w:eastAsia="Times New Roman" w:hAnsi="Times New Roman" w:cs="Times New Roman"/>
+          <w:b/>
+          <w:bCs/>
+          <w:sz w:val="34"/>
+          <w:szCs w:val="34"/>
+        </w:rPr>
+        <w:t>Initialization phase</w:t>
+      </w:r>
+      <w:r>
+        <w:rPr>
+          <w:rFonts w:ascii="Times New Roman" w:eastAsia="Times New Roman" w:hAnsi="Times New Roman" w:cs="Times New Roman"/>
+          <w:sz w:val="34"/>
+          <w:szCs w:val="34"/>
+        </w:rPr>
+        <w:t> is allocating memory and creating a binding for the variable in the scope. At this step the variable is automatically initialized with </w:t>
+      </w:r>
+      <w:r>
+        <w:rPr>
+          <w:rFonts w:ascii="Courier New" w:eastAsia="Times New Roman" w:hAnsi="Courier New" w:cs="Courier New"/>
+          <w:color w:val="000000"/>
+          <w:sz w:val="20"/>
+          <w:szCs w:val="20"/>
+          <w:shd w:val="clear" w:color="auto" w:fill="F5F2F0"/>
+        </w:rPr>
+        <w:t>undefined</w:t>
+      </w:r>
+      <w:r>
+        <w:rPr>
+          <w:rFonts w:ascii="Times New Roman" w:eastAsia="Times New Roman" w:hAnsi="Times New Roman" w:cs="Times New Roman"/>
+          <w:sz w:val="34"/>
+          <w:szCs w:val="34"/>
+        </w:rPr>
+        <w:t>.</w:t>
+      </w:r>
+    </w:p>
+    <w:p>
+      <w:pPr>
+        <w:numPr>
+          <w:ilvl w:val="0"/>
+          <w:numId w:val="5"/>
+        </w:numPr>
+        <w:shd w:val="clear" w:color="auto" w:fill="FFFFFF"/>
+        <w:spacing w:before="100" w:beforeAutospacing="1" w:after="100" w:afterAutospacing="1" w:line="240" w:lineRule="auto"/>
+        <w:rPr>
+          <w:rFonts w:ascii="Times New Roman" w:eastAsia="Times New Roman" w:hAnsi="Times New Roman" w:cs="Times New Roman"/>
+          <w:sz w:val="34"/>
+          <w:szCs w:val="34"/>
+        </w:rPr>
+      </w:pPr>
+      <w:r>
+        <w:rPr>
+          <w:rFonts w:ascii="Times New Roman" w:eastAsia="Times New Roman" w:hAnsi="Times New Roman" w:cs="Times New Roman"/>
+          <w:b/>
+          <w:bCs/>
+          <w:sz w:val="34"/>
+          <w:szCs w:val="34"/>
+        </w:rPr>
+        <w:t>Assignment phase</w:t>
+      </w:r>
+      <w:r>
+        <w:rPr>
+          <w:rFonts w:ascii="Times New Roman" w:eastAsia="Times New Roman" w:hAnsi="Times New Roman" w:cs="Times New Roman"/>
+          <w:sz w:val="34"/>
+          <w:szCs w:val="34"/>
+        </w:rPr>
+        <w:t> is assigning a value to the initialized variable.</w:t>
+      </w:r>
+    </w:p>
+    <w:p>
+      <w:pPr>
+        <w:pStyle w:val="Heading2"/>
+        <w:shd w:val="clear" w:color="auto" w:fill="FFFFFF"/>
+        <w:rPr>
+          <w:rFonts w:ascii="Arial" w:hAnsi="Arial" w:cs="Arial"/>
+        </w:rPr>
+      </w:pPr>
+      <w:r>
+        <w:rPr>
+          <w:rFonts w:ascii="Arial" w:hAnsi="Arial" w:cs="Arial"/>
+        </w:rPr>
+        <w:t>var variables lifecycle</w:t>
+      </w:r>
+    </w:p>
+    <w:p/>
+    <w:p>
+      <w:proofErr w:type="spellStart"/>
+      <w:proofErr w:type="gramStart"/>
+      <w:r>
+        <w:t>lets</w:t>
+      </w:r>
+      <w:proofErr w:type="spellEnd"/>
+      <w:proofErr w:type="gramEnd"/>
+      <w:r>
+        <w:t xml:space="preserve"> look at this code </w:t>
+      </w:r>
+    </w:p>
+    <w:p>
+      <w:pPr>
+        <w:pStyle w:val="HTMLPreformatted"/>
+        <w:shd w:val="clear" w:color="auto" w:fill="F5F2F0"/>
+        <w:spacing w:before="120" w:after="120"/>
+        <w:rPr>
+          <w:rStyle w:val="HTMLCode"/>
+          <w:color w:val="000000"/>
+          <w:shd w:val="clear" w:color="auto" w:fill="F5F2F0"/>
+        </w:rPr>
+      </w:pPr>
+      <w:r>
+        <w:rPr>
+          <w:rStyle w:val="token"/>
+          <w:rFonts w:eastAsiaTheme="majorEastAsia"/>
+          <w:color w:val="0077AA"/>
+          <w:shd w:val="clear" w:color="auto" w:fill="F5F2F0"/>
+        </w:rPr>
+        <w:t>function</w:t>
+      </w:r>
+      <w:r>
+        <w:rPr>
+          <w:rStyle w:val="HTMLCode"/>
+          <w:color w:val="000000"/>
+          <w:shd w:val="clear" w:color="auto" w:fill="F5F2F0"/>
+        </w:rPr>
+        <w:t xml:space="preserve"> </w:t>
+      </w:r>
+      <w:proofErr w:type="spellStart"/>
+      <w:r>
+        <w:rPr>
+          <w:rStyle w:val="token"/>
+          <w:rFonts w:eastAsiaTheme="majorEastAsia"/>
+          <w:color w:val="883F44"/>
+          <w:shd w:val="clear" w:color="auto" w:fill="F5F2F0"/>
+        </w:rPr>
+        <w:t>multiplyByTen</w:t>
+      </w:r>
+      <w:proofErr w:type="spellEnd"/>
+      <w:r>
+        <w:rPr>
+          <w:rStyle w:val="token"/>
+          <w:rFonts w:eastAsiaTheme="majorEastAsia"/>
+          <w:color w:val="999999"/>
+          <w:shd w:val="clear" w:color="auto" w:fill="F5F2F0"/>
+        </w:rPr>
+        <w:t>(</w:t>
+      </w:r>
+      <w:r>
+        <w:rPr>
+          <w:rStyle w:val="token"/>
+          <w:rFonts w:eastAsiaTheme="majorEastAsia"/>
+          <w:color w:val="000000"/>
+          <w:shd w:val="clear" w:color="auto" w:fill="F5F2F0"/>
+        </w:rPr>
+        <w:t>number</w:t>
+      </w:r>
+      <w:r>
+        <w:rPr>
+          <w:rStyle w:val="token"/>
+          <w:rFonts w:eastAsiaTheme="majorEastAsia"/>
+          <w:color w:val="999999"/>
+          <w:shd w:val="clear" w:color="auto" w:fill="F5F2F0"/>
+        </w:rPr>
+        <w:t>)</w:t>
+      </w:r>
+      <w:r>
+        <w:rPr>
+          <w:rStyle w:val="HTMLCode"/>
+          <w:color w:val="000000"/>
+          <w:shd w:val="clear" w:color="auto" w:fill="F5F2F0"/>
+        </w:rPr>
+        <w:t xml:space="preserve"> </w:t>
+      </w:r>
+      <w:r>
+        <w:rPr>
+          <w:rStyle w:val="token"/>
+          <w:rFonts w:eastAsiaTheme="majorEastAsia"/>
+          <w:color w:val="999999"/>
+          <w:shd w:val="clear" w:color="auto" w:fill="F5F2F0"/>
+        </w:rPr>
+        <w:t>{</w:t>
+      </w:r>
+    </w:p>
+    <w:p>
+      <w:pPr>
+        <w:pStyle w:val="HTMLPreformatted"/>
+        <w:shd w:val="clear" w:color="auto" w:fill="F5F2F0"/>
+        <w:spacing w:before="120" w:after="120"/>
+        <w:rPr>
+          <w:rStyle w:val="HTMLCode"/>
+          <w:color w:val="000000"/>
+          <w:shd w:val="clear" w:color="auto" w:fill="F5F2F0"/>
+        </w:rPr>
+      </w:pPr>
+      <w:r>
+        <w:rPr>
+          <w:rStyle w:val="HTMLCode"/>
+          <w:color w:val="000000"/>
+          <w:shd w:val="clear" w:color="auto" w:fill="F5F2F0"/>
+        </w:rPr>
+        <w:t xml:space="preserve">  console</w:t>
+      </w:r>
+      <w:r>
+        <w:rPr>
+          <w:rStyle w:val="token"/>
+          <w:rFonts w:eastAsiaTheme="majorEastAsia"/>
+          <w:color w:val="999999"/>
+          <w:shd w:val="clear" w:color="auto" w:fill="F5F2F0"/>
+        </w:rPr>
+        <w:t>.</w:t>
+      </w:r>
+      <w:r>
+        <w:rPr>
+          <w:rStyle w:val="token"/>
+          <w:rFonts w:eastAsiaTheme="majorEastAsia"/>
+          <w:color w:val="883F44"/>
+          <w:shd w:val="clear" w:color="auto" w:fill="F5F2F0"/>
+        </w:rPr>
+        <w:t>log</w:t>
+      </w:r>
+      <w:r>
+        <w:rPr>
+          <w:rStyle w:val="token"/>
+          <w:rFonts w:eastAsiaTheme="majorEastAsia"/>
+          <w:color w:val="999999"/>
+          <w:shd w:val="clear" w:color="auto" w:fill="F5F2F0"/>
+        </w:rPr>
+        <w:t>(</w:t>
+      </w:r>
+      <w:r>
+        <w:rPr>
+          <w:rStyle w:val="HTMLCode"/>
+          <w:color w:val="000000"/>
+          <w:shd w:val="clear" w:color="auto" w:fill="F5F2F0"/>
+        </w:rPr>
+        <w:t>ten</w:t>
+      </w:r>
+      <w:r>
+        <w:rPr>
+          <w:rStyle w:val="token"/>
+          <w:rFonts w:eastAsiaTheme="majorEastAsia"/>
+          <w:color w:val="999999"/>
+          <w:shd w:val="clear" w:color="auto" w:fill="F5F2F0"/>
+        </w:rPr>
+        <w:t>);</w:t>
+      </w:r>
+      <w:r>
+        <w:rPr>
+          <w:rStyle w:val="HTMLCode"/>
+          <w:color w:val="000000"/>
+          <w:shd w:val="clear" w:color="auto" w:fill="F5F2F0"/>
+        </w:rPr>
+        <w:t xml:space="preserve"> </w:t>
+      </w:r>
+      <w:r>
+        <w:rPr>
+          <w:rStyle w:val="token"/>
+          <w:rFonts w:eastAsiaTheme="majorEastAsia"/>
+          <w:color w:val="708090"/>
+          <w:shd w:val="clear" w:color="auto" w:fill="F5F2F0"/>
+        </w:rPr>
+        <w:t>// =&gt; undefined</w:t>
+      </w:r>
+    </w:p>
+    <w:p>
+      <w:pPr>
+        <w:pStyle w:val="HTMLPreformatted"/>
+        <w:shd w:val="clear" w:color="auto" w:fill="F5F2F0"/>
+        <w:spacing w:before="120" w:after="120"/>
+        <w:rPr>
+          <w:rStyle w:val="HTMLCode"/>
+          <w:color w:val="000000"/>
+          <w:shd w:val="clear" w:color="auto" w:fill="F5F2F0"/>
+        </w:rPr>
+      </w:pPr>
+      <w:r>
+        <w:rPr>
+          <w:rStyle w:val="HTMLCode"/>
+          <w:color w:val="000000"/>
+          <w:shd w:val="clear" w:color="auto" w:fill="F5F2F0"/>
+        </w:rPr>
+        <w:t xml:space="preserve">  </w:t>
+      </w:r>
+      <w:r>
+        <w:rPr>
+          <w:rStyle w:val="token"/>
+          <w:rFonts w:eastAsiaTheme="majorEastAsia"/>
+          <w:color w:val="0077AA"/>
+          <w:shd w:val="clear" w:color="auto" w:fill="F5F2F0"/>
+        </w:rPr>
+        <w:t>var</w:t>
+      </w:r>
+      <w:r>
+        <w:rPr>
+          <w:rStyle w:val="HTMLCode"/>
+          <w:color w:val="000000"/>
+          <w:shd w:val="clear" w:color="auto" w:fill="F5F2F0"/>
+        </w:rPr>
+        <w:t xml:space="preserve"> ten</w:t>
+      </w:r>
+      <w:r>
+        <w:rPr>
+          <w:rStyle w:val="token"/>
+          <w:rFonts w:eastAsiaTheme="majorEastAsia"/>
+          <w:color w:val="999999"/>
+          <w:shd w:val="clear" w:color="auto" w:fill="F5F2F0"/>
+        </w:rPr>
+        <w:t>;</w:t>
+      </w:r>
+    </w:p>
+    <w:p>
+      <w:pPr>
+        <w:pStyle w:val="HTMLPreformatted"/>
+        <w:shd w:val="clear" w:color="auto" w:fill="F5F2F0"/>
+        <w:spacing w:before="120" w:after="120"/>
+        <w:rPr>
+          <w:rStyle w:val="HTMLCode"/>
+          <w:color w:val="000000"/>
+          <w:shd w:val="clear" w:color="auto" w:fill="F5F2F0"/>
+        </w:rPr>
+      </w:pPr>
+      <w:r>
+        <w:rPr>
+          <w:rStyle w:val="HTMLCode"/>
+          <w:color w:val="000000"/>
+          <w:shd w:val="clear" w:color="auto" w:fill="F5F2F0"/>
+        </w:rPr>
+        <w:t xml:space="preserve">  ten </w:t>
+      </w:r>
+      <w:r>
+        <w:rPr>
+          <w:rStyle w:val="token"/>
+          <w:rFonts w:eastAsiaTheme="majorEastAsia"/>
+          <w:color w:val="9A6E3A"/>
+          <w:shd w:val="clear" w:color="auto" w:fill="F5F2F0"/>
+        </w:rPr>
+        <w:t>=</w:t>
+      </w:r>
+      <w:r>
+        <w:rPr>
+          <w:rStyle w:val="HTMLCode"/>
+          <w:color w:val="000000"/>
+          <w:shd w:val="clear" w:color="auto" w:fill="F5F2F0"/>
+        </w:rPr>
+        <w:t xml:space="preserve"> </w:t>
+      </w:r>
+      <w:r>
+        <w:rPr>
+          <w:rStyle w:val="token"/>
+          <w:rFonts w:eastAsiaTheme="majorEastAsia"/>
+          <w:color w:val="990055"/>
+          <w:shd w:val="clear" w:color="auto" w:fill="F5F2F0"/>
+        </w:rPr>
+        <w:t>10</w:t>
+      </w:r>
+      <w:r>
+        <w:rPr>
+          <w:rStyle w:val="token"/>
+          <w:rFonts w:eastAsiaTheme="majorEastAsia"/>
+          <w:color w:val="999999"/>
+          <w:shd w:val="clear" w:color="auto" w:fill="F5F2F0"/>
+        </w:rPr>
+        <w:t>;</w:t>
+      </w:r>
+    </w:p>
+    <w:p>
+      <w:pPr>
+        <w:pStyle w:val="HTMLPreformatted"/>
+        <w:shd w:val="clear" w:color="auto" w:fill="F5F2F0"/>
+        <w:spacing w:before="120" w:after="120"/>
+        <w:rPr>
+          <w:rStyle w:val="HTMLCode"/>
+          <w:color w:val="000000"/>
+          <w:shd w:val="clear" w:color="auto" w:fill="F5F2F0"/>
+        </w:rPr>
+      </w:pPr>
+      <w:r>
+        <w:rPr>
+          <w:rStyle w:val="HTMLCode"/>
+          <w:color w:val="000000"/>
+          <w:shd w:val="clear" w:color="auto" w:fill="F5F2F0"/>
+        </w:rPr>
+        <w:t xml:space="preserve">  console</w:t>
+      </w:r>
+      <w:r>
+        <w:rPr>
+          <w:rStyle w:val="token"/>
+          <w:rFonts w:eastAsiaTheme="majorEastAsia"/>
+          <w:color w:val="999999"/>
+          <w:shd w:val="clear" w:color="auto" w:fill="F5F2F0"/>
+        </w:rPr>
+        <w:t>.</w:t>
+      </w:r>
+      <w:r>
+        <w:rPr>
+          <w:rStyle w:val="token"/>
+          <w:rFonts w:eastAsiaTheme="majorEastAsia"/>
+          <w:color w:val="883F44"/>
+          <w:shd w:val="clear" w:color="auto" w:fill="F5F2F0"/>
+        </w:rPr>
+        <w:t>log</w:t>
+      </w:r>
+      <w:r>
+        <w:rPr>
+          <w:rStyle w:val="token"/>
+          <w:rFonts w:eastAsiaTheme="majorEastAsia"/>
+          <w:color w:val="999999"/>
+          <w:shd w:val="clear" w:color="auto" w:fill="F5F2F0"/>
+        </w:rPr>
+        <w:t>(</w:t>
+      </w:r>
+      <w:r>
+        <w:rPr>
+          <w:rStyle w:val="HTMLCode"/>
+          <w:color w:val="000000"/>
+          <w:shd w:val="clear" w:color="auto" w:fill="F5F2F0"/>
+        </w:rPr>
+        <w:t>ten</w:t>
+      </w:r>
+      <w:r>
+        <w:rPr>
+          <w:rStyle w:val="token"/>
+          <w:rFonts w:eastAsiaTheme="majorEastAsia"/>
+          <w:color w:val="999999"/>
+          <w:shd w:val="clear" w:color="auto" w:fill="F5F2F0"/>
+        </w:rPr>
+        <w:t>);</w:t>
+      </w:r>
+      <w:r>
+        <w:rPr>
+          <w:rStyle w:val="HTMLCode"/>
+          <w:color w:val="000000"/>
+          <w:shd w:val="clear" w:color="auto" w:fill="F5F2F0"/>
+        </w:rPr>
+        <w:t xml:space="preserve"> </w:t>
+      </w:r>
+      <w:r>
+        <w:rPr>
+          <w:rStyle w:val="token"/>
+          <w:rFonts w:eastAsiaTheme="majorEastAsia"/>
+          <w:color w:val="708090"/>
+          <w:shd w:val="clear" w:color="auto" w:fill="F5F2F0"/>
+        </w:rPr>
+        <w:t>// =&gt; 10</w:t>
+      </w:r>
+    </w:p>
+    <w:p>
+      <w:pPr>
+        <w:pStyle w:val="HTMLPreformatted"/>
+        <w:shd w:val="clear" w:color="auto" w:fill="F5F2F0"/>
+        <w:spacing w:before="120" w:after="120"/>
+        <w:rPr>
+          <w:rStyle w:val="HTMLCode"/>
+          <w:color w:val="000000"/>
+          <w:shd w:val="clear" w:color="auto" w:fill="F5F2F0"/>
+        </w:rPr>
+      </w:pPr>
+      <w:r>
+        <w:rPr>
+          <w:rStyle w:val="HTMLCode"/>
+          <w:color w:val="000000"/>
+          <w:shd w:val="clear" w:color="auto" w:fill="F5F2F0"/>
+        </w:rPr>
+        <w:t xml:space="preserve">  </w:t>
+      </w:r>
+      <w:r>
+        <w:rPr>
+          <w:rStyle w:val="token"/>
+          <w:rFonts w:eastAsiaTheme="majorEastAsia"/>
+          <w:color w:val="0077AA"/>
+          <w:shd w:val="clear" w:color="auto" w:fill="F5F2F0"/>
+        </w:rPr>
+        <w:t>return</w:t>
+      </w:r>
+      <w:r>
+        <w:rPr>
+          <w:rStyle w:val="HTMLCode"/>
+          <w:color w:val="000000"/>
+          <w:shd w:val="clear" w:color="auto" w:fill="F5F2F0"/>
+        </w:rPr>
+        <w:t xml:space="preserve"> number </w:t>
+      </w:r>
+      <w:r>
+        <w:rPr>
+          <w:rStyle w:val="token"/>
+          <w:rFonts w:eastAsiaTheme="majorEastAsia"/>
+          <w:color w:val="9A6E3A"/>
+          <w:shd w:val="clear" w:color="auto" w:fill="F5F2F0"/>
+        </w:rPr>
+        <w:t>*</w:t>
+      </w:r>
+      <w:r>
+        <w:rPr>
+          <w:rStyle w:val="HTMLCode"/>
+          <w:color w:val="000000"/>
+          <w:shd w:val="clear" w:color="auto" w:fill="F5F2F0"/>
+        </w:rPr>
+        <w:t xml:space="preserve"> ten</w:t>
+      </w:r>
+      <w:r>
+        <w:rPr>
+          <w:rStyle w:val="token"/>
+          <w:rFonts w:eastAsiaTheme="majorEastAsia"/>
+          <w:color w:val="999999"/>
+          <w:shd w:val="clear" w:color="auto" w:fill="F5F2F0"/>
+        </w:rPr>
+        <w:t>;</w:t>
+      </w:r>
+    </w:p>
+    <w:p>
+      <w:pPr>
+        <w:pStyle w:val="HTMLPreformatted"/>
+        <w:shd w:val="clear" w:color="auto" w:fill="F5F2F0"/>
+        <w:spacing w:before="120" w:after="120"/>
+        <w:rPr>
+          <w:rStyle w:val="HTMLCode"/>
+          <w:color w:val="000000"/>
+          <w:shd w:val="clear" w:color="auto" w:fill="F5F2F0"/>
+        </w:rPr>
+      </w:pPr>
+      <w:r>
+        <w:rPr>
+          <w:rStyle w:val="token"/>
+          <w:rFonts w:eastAsiaTheme="majorEastAsia"/>
+          <w:color w:val="999999"/>
+          <w:shd w:val="clear" w:color="auto" w:fill="F5F2F0"/>
+        </w:rPr>
+        <w:t>}</w:t>
+      </w:r>
+    </w:p>
+    <w:p>
+      <w:pPr>
+        <w:pStyle w:val="HTMLPreformatted"/>
+        <w:shd w:val="clear" w:color="auto" w:fill="F5F2F0"/>
+        <w:spacing w:before="120" w:after="120"/>
+        <w:rPr>
+          <w:rFonts w:ascii="Consolas" w:hAnsi="Consolas"/>
+          <w:color w:val="000000"/>
+        </w:rPr>
+      </w:pPr>
+      <w:proofErr w:type="spellStart"/>
+      <w:proofErr w:type="gramStart"/>
+      <w:r>
+        <w:rPr>
+          <w:rStyle w:val="token"/>
+          <w:rFonts w:eastAsiaTheme="majorEastAsia"/>
+          <w:color w:val="883F44"/>
+          <w:shd w:val="clear" w:color="auto" w:fill="F5F2F0"/>
+        </w:rPr>
+        <w:t>multiplyByTen</w:t>
+      </w:r>
+      <w:proofErr w:type="spellEnd"/>
+      <w:r>
+        <w:rPr>
+          <w:rStyle w:val="token"/>
+          <w:rFonts w:eastAsiaTheme="majorEastAsia"/>
+          <w:color w:val="999999"/>
+          <w:shd w:val="clear" w:color="auto" w:fill="F5F2F0"/>
+        </w:rPr>
+        <w:t>(</w:t>
+      </w:r>
+      <w:proofErr w:type="gramEnd"/>
+      <w:r>
+        <w:rPr>
+          <w:rStyle w:val="token"/>
+          <w:rFonts w:eastAsiaTheme="majorEastAsia"/>
+          <w:color w:val="990055"/>
+          <w:shd w:val="clear" w:color="auto" w:fill="F5F2F0"/>
+        </w:rPr>
+        <w:t>4</w:t>
+      </w:r>
+      <w:r>
+        <w:rPr>
+          <w:rStyle w:val="token"/>
+          <w:rFonts w:eastAsiaTheme="majorEastAsia"/>
+          <w:color w:val="999999"/>
+          <w:shd w:val="clear" w:color="auto" w:fill="F5F2F0"/>
+        </w:rPr>
+        <w:t>);</w:t>
+      </w:r>
+      <w:r>
+        <w:rPr>
+          <w:rStyle w:val="HTMLCode"/>
+          <w:color w:val="000000"/>
+          <w:shd w:val="clear" w:color="auto" w:fill="F5F2F0"/>
+        </w:rPr>
+        <w:t xml:space="preserve"> </w:t>
+      </w:r>
+      <w:r>
+        <w:rPr>
+          <w:rStyle w:val="token"/>
+          <w:rFonts w:eastAsiaTheme="majorEastAsia"/>
+          <w:color w:val="708090"/>
+          <w:shd w:val="clear" w:color="auto" w:fill="F5F2F0"/>
+        </w:rPr>
+        <w:t>// =&gt; 40</w:t>
+      </w:r>
+    </w:p>
+    <w:p>
+      <w:pPr>
+        <w:rPr>
+          <w:sz w:val="34"/>
+          <w:szCs w:val="34"/>
+          <w:shd w:val="clear" w:color="auto" w:fill="FFFFFF"/>
+        </w:rPr>
+      </w:pPr>
+      <w:r>
+        <w:rPr>
+          <w:sz w:val="34"/>
+          <w:szCs w:val="34"/>
+          <w:shd w:val="clear" w:color="auto" w:fill="FFFFFF"/>
+        </w:rPr>
+        <w:t>When JavaScript starts executing </w:t>
+      </w:r>
+      <w:proofErr w:type="spellStart"/>
+      <w:proofErr w:type="gramStart"/>
+      <w:r>
+        <w:rPr>
+          <w:rStyle w:val="HTMLCode"/>
+          <w:rFonts w:eastAsiaTheme="majorEastAsia"/>
+          <w:color w:val="000000"/>
+          <w:shd w:val="clear" w:color="auto" w:fill="F5F2F0"/>
+        </w:rPr>
+        <w:t>multipleByTen</w:t>
+      </w:r>
+      <w:proofErr w:type="spellEnd"/>
+      <w:r>
+        <w:rPr>
+          <w:rStyle w:val="HTMLCode"/>
+          <w:rFonts w:eastAsiaTheme="majorEastAsia"/>
+          <w:color w:val="000000"/>
+          <w:shd w:val="clear" w:color="auto" w:fill="F5F2F0"/>
+        </w:rPr>
+        <w:t>(</w:t>
+      </w:r>
+      <w:proofErr w:type="gramEnd"/>
+      <w:r>
+        <w:rPr>
+          <w:rStyle w:val="HTMLCode"/>
+          <w:rFonts w:eastAsiaTheme="majorEastAsia"/>
+          <w:color w:val="000000"/>
+          <w:shd w:val="clear" w:color="auto" w:fill="F5F2F0"/>
+        </w:rPr>
+        <w:t>4)</w:t>
+      </w:r>
+      <w:r>
+        <w:rPr>
+          <w:sz w:val="34"/>
+          <w:szCs w:val="34"/>
+          <w:shd w:val="clear" w:color="auto" w:fill="FFFFFF"/>
+        </w:rPr>
+        <w:t> and enters the function scope, the variable </w:t>
+      </w:r>
+      <w:r>
+        <w:rPr>
+          <w:rStyle w:val="HTMLCode"/>
+          <w:rFonts w:eastAsiaTheme="majorEastAsia"/>
+          <w:color w:val="000000"/>
+          <w:shd w:val="clear" w:color="auto" w:fill="F5F2F0"/>
+        </w:rPr>
+        <w:t>ten</w:t>
+      </w:r>
+      <w:r>
+        <w:rPr>
+          <w:sz w:val="34"/>
+          <w:szCs w:val="34"/>
+          <w:shd w:val="clear" w:color="auto" w:fill="FFFFFF"/>
+        </w:rPr>
+        <w:t> passes declaration and initialization steps,</w:t>
+      </w:r>
+      <w:r>
+        <w:rPr>
+          <w:rFonts w:ascii="Georgia" w:hAnsi="Georgia"/>
+          <w:color w:val="292929"/>
+          <w:spacing w:val="-1"/>
+          <w:sz w:val="32"/>
+          <w:szCs w:val="32"/>
+          <w:shd w:val="clear" w:color="auto" w:fill="FFFFFF"/>
+        </w:rPr>
+        <w:t xml:space="preserve"> </w:t>
+      </w:r>
+      <w:r>
+        <w:rPr>
+          <w:rFonts w:ascii="Georgia" w:hAnsi="Georgia"/>
+          <w:color w:val="292929"/>
+          <w:spacing w:val="-1"/>
+          <w:sz w:val="32"/>
+          <w:szCs w:val="32"/>
+          <w:shd w:val="clear" w:color="auto" w:fill="FFFFFF"/>
+        </w:rPr>
+        <w:t>it will add that variable to the lexical environment and initialize it with </w:t>
+      </w:r>
+      <w:r>
+        <w:rPr>
+          <w:rStyle w:val="HTMLCode"/>
+          <w:rFonts w:eastAsiaTheme="majorEastAsia"/>
+          <w:color w:val="292929"/>
+          <w:spacing w:val="-1"/>
+          <w:sz w:val="24"/>
+          <w:szCs w:val="24"/>
+          <w:shd w:val="clear" w:color="auto" w:fill="F2F2F2"/>
+        </w:rPr>
+        <w:t>undefined</w:t>
+      </w:r>
+      <w:r>
+        <w:rPr>
+          <w:rStyle w:val="HTMLCode"/>
+          <w:rFonts w:eastAsiaTheme="majorEastAsia"/>
+          <w:color w:val="292929"/>
+          <w:spacing w:val="-1"/>
+          <w:sz w:val="24"/>
+          <w:szCs w:val="24"/>
+          <w:shd w:val="clear" w:color="auto" w:fill="F2F2F2"/>
+        </w:rPr>
+        <w:t>,</w:t>
+      </w:r>
+      <w:r>
+        <w:rPr>
+          <w:sz w:val="34"/>
+          <w:szCs w:val="34"/>
+          <w:shd w:val="clear" w:color="auto" w:fill="FFFFFF"/>
+        </w:rPr>
+        <w:t xml:space="preserve"> </w:t>
+      </w:r>
+      <w:r>
+        <w:rPr>
+          <w:sz w:val="34"/>
+          <w:szCs w:val="34"/>
+          <w:shd w:val="clear" w:color="auto" w:fill="FFFFFF"/>
+        </w:rPr>
+        <w:t xml:space="preserve">before the first statement. </w:t>
+      </w:r>
+      <w:proofErr w:type="gramStart"/>
+      <w:r>
+        <w:rPr>
+          <w:sz w:val="34"/>
+          <w:szCs w:val="34"/>
+          <w:shd w:val="clear" w:color="auto" w:fill="FFFFFF"/>
+        </w:rPr>
+        <w:t>So</w:t>
+      </w:r>
+      <w:proofErr w:type="gramEnd"/>
+      <w:r>
+        <w:rPr>
+          <w:sz w:val="34"/>
+          <w:szCs w:val="34"/>
+          <w:shd w:val="clear" w:color="auto" w:fill="FFFFFF"/>
+        </w:rPr>
+        <w:t xml:space="preserve"> when calling </w:t>
+      </w:r>
+      <w:r>
+        <w:rPr>
+          <w:rStyle w:val="HTMLCode"/>
+          <w:rFonts w:eastAsiaTheme="majorEastAsia"/>
+          <w:color w:val="000000"/>
+          <w:shd w:val="clear" w:color="auto" w:fill="F5F2F0"/>
+        </w:rPr>
+        <w:t>console.log(ten)</w:t>
+      </w:r>
+      <w:r>
+        <w:rPr>
+          <w:sz w:val="34"/>
+          <w:szCs w:val="34"/>
+          <w:shd w:val="clear" w:color="auto" w:fill="FFFFFF"/>
+        </w:rPr>
+        <w:t> it is logged </w:t>
+      </w:r>
+      <w:r>
+        <w:rPr>
+          <w:rStyle w:val="HTMLCode"/>
+          <w:rFonts w:eastAsiaTheme="majorEastAsia"/>
+          <w:color w:val="000000"/>
+          <w:shd w:val="clear" w:color="auto" w:fill="F5F2F0"/>
+        </w:rPr>
+        <w:t>undefined</w:t>
+      </w:r>
+      <w:r>
+        <w:rPr>
+          <w:sz w:val="34"/>
+          <w:szCs w:val="34"/>
+          <w:shd w:val="clear" w:color="auto" w:fill="FFFFFF"/>
+        </w:rPr>
+        <w:t>.</w:t>
+      </w:r>
+      <w:r>
+        <w:rPr>
+          <w:rFonts w:ascii="Georgia" w:hAnsi="Georgia"/>
+          <w:color w:val="292929"/>
+          <w:spacing w:val="-1"/>
+          <w:sz w:val="32"/>
+          <w:szCs w:val="32"/>
+          <w:shd w:val="clear" w:color="auto" w:fill="FFFFFF"/>
+        </w:rPr>
+        <w:t xml:space="preserve"> </w:t>
+      </w:r>
+      <w:r>
+        <w:rPr>
+          <w:rFonts w:ascii="Georgia" w:hAnsi="Georgia"/>
+          <w:color w:val="292929"/>
+          <w:spacing w:val="-1"/>
+          <w:sz w:val="32"/>
+          <w:szCs w:val="32"/>
+          <w:shd w:val="clear" w:color="auto" w:fill="FFFFFF"/>
+        </w:rPr>
+        <w:t xml:space="preserve">And when the engine </w:t>
+      </w:r>
+      <w:r>
+        <w:rPr>
+          <w:rFonts w:ascii="Georgia" w:hAnsi="Georgia"/>
+          <w:color w:val="292929"/>
+          <w:spacing w:val="-1"/>
+          <w:sz w:val="32"/>
+          <w:szCs w:val="32"/>
+          <w:shd w:val="clear" w:color="auto" w:fill="FFFFFF"/>
+        </w:rPr>
+        <w:lastRenderedPageBreak/>
+        <w:t>reaches the line (during execution) where the actual assignment is done</w:t>
+      </w:r>
+      <w:r>
+        <w:rPr>
+          <w:rFonts w:ascii="Georgia" w:hAnsi="Georgia"/>
+          <w:color w:val="292929"/>
+          <w:spacing w:val="-1"/>
+          <w:sz w:val="32"/>
+          <w:szCs w:val="32"/>
+          <w:shd w:val="clear" w:color="auto" w:fill="FFFFFF"/>
+        </w:rPr>
+        <w:t xml:space="preserve"> which is </w:t>
+      </w:r>
+      <w:r>
+        <w:rPr>
+          <w:rFonts w:ascii="Courier New" w:hAnsi="Courier New" w:cs="Courier New"/>
+          <w:color w:val="000000"/>
+          <w:shd w:val="clear" w:color="auto" w:fill="F5F2F0"/>
+        </w:rPr>
+        <w:t>ten = 10</w:t>
+      </w:r>
+      <w:r>
+        <w:rPr>
+          <w:rFonts w:ascii="Georgia" w:hAnsi="Georgia"/>
+          <w:color w:val="292929"/>
+          <w:spacing w:val="-1"/>
+          <w:sz w:val="32"/>
+          <w:szCs w:val="32"/>
+          <w:shd w:val="clear" w:color="auto" w:fill="FFFFFF"/>
+        </w:rPr>
+        <w:t xml:space="preserve">, it will update the value of the variable in its lexical environment. </w:t>
+      </w:r>
+      <w:proofErr w:type="gramStart"/>
+      <w:r>
+        <w:rPr>
+          <w:rFonts w:ascii="Georgia" w:hAnsi="Georgia"/>
+          <w:color w:val="292929"/>
+          <w:spacing w:val="-1"/>
+          <w:sz w:val="32"/>
+          <w:szCs w:val="32"/>
+          <w:shd w:val="clear" w:color="auto" w:fill="FFFFFF"/>
+        </w:rPr>
+        <w:t>So</w:t>
+      </w:r>
+      <w:proofErr w:type="gramEnd"/>
+      <w:r>
+        <w:rPr>
+          <w:rFonts w:ascii="Georgia" w:hAnsi="Georgia"/>
+          <w:color w:val="292929"/>
+          <w:spacing w:val="-1"/>
+          <w:sz w:val="32"/>
+          <w:szCs w:val="32"/>
+          <w:shd w:val="clear" w:color="auto" w:fill="FFFFFF"/>
+        </w:rPr>
+        <w:t xml:space="preserve"> the lexical environment after the assignment will look like this:</w:t>
+      </w:r>
+      <w:r>
+        <w:rPr>
+          <w:sz w:val="34"/>
+          <w:szCs w:val="34"/>
+          <w:shd w:val="clear" w:color="auto" w:fill="FFFFFF"/>
+        </w:rPr>
+        <w:t xml:space="preserve"> </w:t>
+      </w:r>
+      <w:r>
+        <w:rPr>
+          <w:sz w:val="34"/>
+          <w:szCs w:val="34"/>
+          <w:shd w:val="clear" w:color="auto" w:fill="FFFFFF"/>
+        </w:rPr>
+        <w:t> </w:t>
+      </w:r>
+    </w:p>
+    <w:p>
+      <w:pPr>
+        <w:pStyle w:val="HTMLPreformatted"/>
+        <w:shd w:val="clear" w:color="auto" w:fill="F2F2F2"/>
+      </w:pPr>
+      <w:proofErr w:type="spellStart"/>
+      <w:r>
+        <w:rPr>
+          <w:rStyle w:val="ek"/>
+          <w:color w:val="292929"/>
+          <w:spacing w:val="-5"/>
+          <w:sz w:val="24"/>
+          <w:szCs w:val="24"/>
+        </w:rPr>
+        <w:t>lexicalEnvironment</w:t>
+      </w:r>
+      <w:proofErr w:type="spellEnd"/>
+      <w:r>
+        <w:rPr>
+          <w:rStyle w:val="ek"/>
+          <w:color w:val="292929"/>
+          <w:spacing w:val="-5"/>
+          <w:sz w:val="24"/>
+          <w:szCs w:val="24"/>
+        </w:rPr>
+        <w:t xml:space="preserve"> = {</w:t>
+      </w:r>
+      <w:r>
+        <w:rPr>
+          <w:color w:val="292929"/>
+          <w:spacing w:val="-5"/>
+          <w:sz w:val="24"/>
+          <w:szCs w:val="24"/>
+        </w:rPr>
+        <w:br/>
+      </w:r>
+      <w:r>
+        <w:rPr>
+          <w:rStyle w:val="ek"/>
+          <w:color w:val="292929"/>
+          <w:spacing w:val="-5"/>
+          <w:sz w:val="24"/>
+          <w:szCs w:val="24"/>
+        </w:rPr>
+        <w:t xml:space="preserve">  </w:t>
+      </w:r>
+      <w:r>
+        <w:rPr>
+          <w:rStyle w:val="ek"/>
+          <w:color w:val="292929"/>
+          <w:spacing w:val="-5"/>
+          <w:sz w:val="24"/>
+          <w:szCs w:val="24"/>
+        </w:rPr>
+        <w:t>ten</w:t>
+      </w:r>
+      <w:r>
+        <w:rPr>
+          <w:rStyle w:val="ek"/>
+          <w:color w:val="292929"/>
+          <w:spacing w:val="-5"/>
+          <w:sz w:val="24"/>
+          <w:szCs w:val="24"/>
+        </w:rPr>
+        <w:t xml:space="preserve">: </w:t>
+      </w:r>
+      <w:r>
+        <w:rPr>
+          <w:rStyle w:val="ek"/>
+          <w:color w:val="292929"/>
+          <w:spacing w:val="-5"/>
+          <w:sz w:val="24"/>
+          <w:szCs w:val="24"/>
+        </w:rPr>
+        <w:t>10</w:t>
+      </w:r>
+      <w:r>
+        <w:rPr>
+          <w:color w:val="292929"/>
+          <w:spacing w:val="-5"/>
+          <w:sz w:val="24"/>
+          <w:szCs w:val="24"/>
+        </w:rPr>
+        <w:br/>
+      </w:r>
+      <w:r>
+        <w:rPr>
+          <w:rStyle w:val="ek"/>
+          <w:color w:val="292929"/>
+          <w:spacing w:val="-5"/>
+          <w:sz w:val="24"/>
+          <w:szCs w:val="24"/>
+        </w:rPr>
+        <w:t>}</w:t>
+      </w:r>
+    </w:p>
+    <w:p>
+      <w:r>
+        <w:rPr>
+          <w:sz w:val="34"/>
+          <w:szCs w:val="34"/>
+          <w:shd w:val="clear" w:color="auto" w:fill="FFFFFF"/>
+        </w:rPr>
+        <w:t>After assignment, the line </w:t>
+      </w:r>
+      <w:r>
+        <w:rPr>
+          <w:rStyle w:val="HTMLCode"/>
+          <w:rFonts w:eastAsiaTheme="majorEastAsia"/>
+          <w:color w:val="000000"/>
+          <w:shd w:val="clear" w:color="auto" w:fill="F5F2F0"/>
+        </w:rPr>
+        <w:t>console.log(ten)</w:t>
+      </w:r>
+      <w:r>
+        <w:rPr>
+          <w:sz w:val="34"/>
+          <w:szCs w:val="34"/>
+          <w:shd w:val="clear" w:color="auto" w:fill="FFFFFF"/>
+        </w:rPr>
+        <w:t> logs correctly </w:t>
+      </w:r>
+      <w:r>
+        <w:rPr>
+          <w:rStyle w:val="HTMLCode"/>
+          <w:rFonts w:eastAsiaTheme="majorEastAsia"/>
+          <w:color w:val="000000"/>
+          <w:shd w:val="clear" w:color="auto" w:fill="F5F2F0"/>
+        </w:rPr>
+        <w:t>10</w:t>
+      </w:r>
+      <w:r>
+        <w:rPr>
+          <w:sz w:val="34"/>
+          <w:szCs w:val="34"/>
+          <w:shd w:val="clear" w:color="auto" w:fill="FFFFFF"/>
+        </w:rPr>
+        <w:t> value.</w:t>
+      </w:r>
+    </w:p>
+    <w:p>
+      <w:pPr>
+        <w:rPr>
+          <w:rFonts w:ascii="Georgia" w:hAnsi="Georgia"/>
+          <w:color w:val="292929"/>
+          <w:spacing w:val="-1"/>
+          <w:sz w:val="32"/>
+          <w:szCs w:val="32"/>
+          <w:shd w:val="clear" w:color="auto" w:fill="FFFFFF"/>
+        </w:rPr>
+      </w:pPr>
+      <w:r>
+        <w:rPr>
+          <w:rFonts w:ascii="Georgia" w:hAnsi="Georgia"/>
+          <w:color w:val="292929"/>
+          <w:spacing w:val="-1"/>
+          <w:sz w:val="32"/>
+          <w:szCs w:val="32"/>
+          <w:shd w:val="clear" w:color="auto" w:fill="FFFFFF"/>
+        </w:rPr>
+        <w:t>Variables declared with </w:t>
+      </w:r>
+      <w:r>
+        <w:rPr>
+          <w:rStyle w:val="Emphasis"/>
+          <w:rFonts w:ascii="Georgia" w:hAnsi="Georgia"/>
+          <w:b/>
+          <w:bCs/>
+          <w:color w:val="292929"/>
+          <w:spacing w:val="-1"/>
+          <w:sz w:val="32"/>
+          <w:szCs w:val="32"/>
+          <w:shd w:val="clear" w:color="auto" w:fill="FFFFFF"/>
+        </w:rPr>
+        <w:t>var</w:t>
+      </w:r>
+      <w:r>
+        <w:rPr>
+          <w:rFonts w:ascii="Georgia" w:hAnsi="Georgia"/>
+          <w:color w:val="292929"/>
+          <w:spacing w:val="-1"/>
+          <w:sz w:val="32"/>
+          <w:szCs w:val="32"/>
+          <w:shd w:val="clear" w:color="auto" w:fill="FFFFFF"/>
+        </w:rPr>
+        <w:t> keyword can be redeclared at any point in the code even within the same execution context.</w:t>
+      </w:r>
+    </w:p>
+    <w:p>
+      <w:pPr>
+        <w:rPr>
+          <w:rFonts w:ascii="Georgia" w:hAnsi="Georgia"/>
+          <w:color w:val="292929"/>
+          <w:spacing w:val="-1"/>
+          <w:sz w:val="32"/>
+          <w:szCs w:val="32"/>
+          <w:shd w:val="clear" w:color="auto" w:fill="FFFFFF"/>
+        </w:rPr>
+      </w:pPr>
+      <w:r>
+        <w:rPr>
+          <w:rFonts w:ascii="Georgia" w:hAnsi="Georgia"/>
+          <w:color w:val="292929"/>
+          <w:spacing w:val="-1"/>
+          <w:sz w:val="32"/>
+          <w:szCs w:val="32"/>
+          <w:shd w:val="clear" w:color="auto" w:fill="FFFFFF"/>
+        </w:rPr>
+        <w:t>Var x = 1;</w:t>
+      </w:r>
+    </w:p>
+    <w:p>
+      <w:pPr>
+        <w:rPr>
+          <w:rFonts w:ascii="Georgia" w:hAnsi="Georgia"/>
+          <w:color w:val="292929"/>
+          <w:spacing w:val="-1"/>
+          <w:sz w:val="32"/>
+          <w:szCs w:val="32"/>
+          <w:shd w:val="clear" w:color="auto" w:fill="FFFFFF"/>
+        </w:rPr>
+      </w:pPr>
+      <w:r>
+        <w:rPr>
+          <w:rFonts w:ascii="Georgia" w:hAnsi="Georgia"/>
+          <w:color w:val="292929"/>
+          <w:spacing w:val="-1"/>
+          <w:sz w:val="32"/>
+          <w:szCs w:val="32"/>
+          <w:shd w:val="clear" w:color="auto" w:fill="FFFFFF"/>
+        </w:rPr>
+        <w:t>Var x = 2;</w:t>
+      </w:r>
+    </w:p>
+    <w:p>
+      <w:pPr>
+        <w:rPr>
+          <w:rFonts w:ascii="Georgia" w:hAnsi="Georgia"/>
+          <w:color w:val="292929"/>
+          <w:spacing w:val="-1"/>
+          <w:sz w:val="32"/>
+          <w:szCs w:val="32"/>
+          <w:shd w:val="clear" w:color="auto" w:fill="FFFFFF"/>
+        </w:rPr>
+      </w:pPr>
+      <w:r>
+        <w:rPr>
+          <w:rFonts w:ascii="Georgia" w:hAnsi="Georgia"/>
+          <w:color w:val="292929"/>
+          <w:spacing w:val="-1"/>
+          <w:sz w:val="32"/>
+          <w:szCs w:val="32"/>
+          <w:shd w:val="clear" w:color="auto" w:fill="FFFFFF"/>
+        </w:rPr>
+        <w:t>Console.log(x): //prints 2</w:t>
+      </w:r>
+    </w:p>
+    <w:p>
+      <w:pPr>
+        <w:rPr>
+          <w:rFonts w:ascii="Georgia" w:hAnsi="Georgia"/>
+          <w:color w:val="292929"/>
+          <w:spacing w:val="-1"/>
+          <w:sz w:val="32"/>
+          <w:szCs w:val="32"/>
+          <w:shd w:val="clear" w:color="auto" w:fill="FFFFFF"/>
+        </w:rPr>
+      </w:pPr>
+    </w:p>
+    <w:p>
+      <w:pPr>
+        <w:pStyle w:val="Heading2"/>
+      </w:pPr>
+      <w:r>
+        <w:t>Hosting of let</w:t>
+      </w:r>
+    </w:p>
+    <w:p>
+      <w:r>
+        <w:t xml:space="preserve">Let is </w:t>
+      </w:r>
+      <w:proofErr w:type="spellStart"/>
+      <w:r>
+        <w:t>is</w:t>
+      </w:r>
+      <w:proofErr w:type="spellEnd"/>
+      <w:r>
+        <w:t xml:space="preserve"> a block scoped meaning a </w:t>
+      </w:r>
+      <w:proofErr w:type="spellStart"/>
+      <w:r>
+        <w:t>varabile</w:t>
+      </w:r>
+      <w:proofErr w:type="spellEnd"/>
+      <w:r>
+        <w:t xml:space="preserve"> declared in a </w:t>
+      </w:r>
+      <w:proofErr w:type="spellStart"/>
+      <w:r>
+        <w:t>blok</w:t>
+      </w:r>
+      <w:proofErr w:type="spellEnd"/>
+      <w:r>
+        <w:t xml:space="preserve"> with let is only available for use within that block.</w:t>
+      </w:r>
+    </w:p>
+    <w:p>
+      <w:pPr>
+        <w:pStyle w:val="HTMLPreformatted"/>
+        <w:spacing w:line="360" w:lineRule="atLeast"/>
+        <w:textAlignment w:val="baseline"/>
+        <w:rPr>
+          <w:rStyle w:val="HTMLCode"/>
+          <w:rFonts w:ascii="Consolas" w:hAnsi="Consolas"/>
+          <w:color w:val="000000"/>
+          <w:bdr w:val="none" w:sz="0" w:space="0" w:color="auto" w:frame="1"/>
+        </w:rPr>
+      </w:pPr>
+      <w:r>
+        <w:rPr>
+          <w:rStyle w:val="token"/>
+          <w:rFonts w:ascii="inherit" w:eastAsiaTheme="majorEastAsia" w:hAnsi="inherit"/>
+          <w:color w:val="0077AA"/>
+          <w:sz w:val="21"/>
+          <w:szCs w:val="21"/>
+          <w:bdr w:val="none" w:sz="0" w:space="0" w:color="auto" w:frame="1"/>
+        </w:rPr>
+        <w:t>let</w:t>
+      </w:r>
+      <w:r>
+        <w:rPr>
+          <w:rStyle w:val="HTMLCode"/>
+          <w:rFonts w:ascii="Consolas" w:hAnsi="Consolas"/>
+          <w:color w:val="000000"/>
+          <w:bdr w:val="none" w:sz="0" w:space="0" w:color="auto" w:frame="1"/>
+        </w:rPr>
+        <w:t xml:space="preserve"> greeting </w:t>
+      </w:r>
+      <w:r>
+        <w:rPr>
+          <w:rStyle w:val="token"/>
+          <w:rFonts w:ascii="inherit" w:eastAsiaTheme="majorEastAsia" w:hAnsi="inherit"/>
+          <w:color w:val="9A6E3A"/>
+          <w:sz w:val="21"/>
+          <w:szCs w:val="21"/>
+          <w:bdr w:val="none" w:sz="0" w:space="0" w:color="auto" w:frame="1"/>
+        </w:rPr>
+        <w:t>=</w:t>
+      </w:r>
+      <w:r>
+        <w:rPr>
+          <w:rStyle w:val="HTMLCode"/>
+          <w:rFonts w:ascii="Consolas" w:hAnsi="Consolas"/>
+          <w:color w:val="000000"/>
+          <w:bdr w:val="none" w:sz="0" w:space="0" w:color="auto" w:frame="1"/>
+        </w:rPr>
+        <w:t xml:space="preserve"> </w:t>
+      </w:r>
+      <w:r>
+        <w:rPr>
+          <w:rStyle w:val="token"/>
+          <w:rFonts w:ascii="inherit" w:eastAsiaTheme="majorEastAsia" w:hAnsi="inherit"/>
+          <w:color w:val="669900"/>
+          <w:sz w:val="21"/>
+          <w:szCs w:val="21"/>
+          <w:bdr w:val="none" w:sz="0" w:space="0" w:color="auto" w:frame="1"/>
+        </w:rPr>
+        <w:t>"say Hi"</w:t>
+      </w:r>
+      <w:r>
+        <w:rPr>
+          <w:rStyle w:val="token"/>
+          <w:rFonts w:ascii="inherit" w:eastAsiaTheme="majorEastAsia" w:hAnsi="inherit"/>
+          <w:color w:val="999999"/>
+          <w:sz w:val="21"/>
+          <w:szCs w:val="21"/>
+          <w:bdr w:val="none" w:sz="0" w:space="0" w:color="auto" w:frame="1"/>
+        </w:rPr>
+        <w:t>;</w:t>
+      </w:r>
+    </w:p>
+    <w:p>
+      <w:pPr>
+        <w:pStyle w:val="HTMLPreformatted"/>
+        <w:spacing w:line="360" w:lineRule="atLeast"/>
+        <w:textAlignment w:val="baseline"/>
+        <w:rPr>
+          <w:rStyle w:val="HTMLCode"/>
+          <w:rFonts w:ascii="Consolas" w:hAnsi="Consolas"/>
+          <w:color w:val="000000"/>
+          <w:bdr w:val="none" w:sz="0" w:space="0" w:color="auto" w:frame="1"/>
+        </w:rPr>
+      </w:pPr>
+      <w:r>
+        <w:rPr>
+          <w:rStyle w:val="HTMLCode"/>
+          <w:rFonts w:ascii="Consolas" w:hAnsi="Consolas"/>
+          <w:color w:val="000000"/>
+          <w:bdr w:val="none" w:sz="0" w:space="0" w:color="auto" w:frame="1"/>
+        </w:rPr>
+        <w:t xml:space="preserve">   </w:t>
+      </w:r>
+      <w:r>
+        <w:rPr>
+          <w:rStyle w:val="token"/>
+          <w:rFonts w:ascii="inherit" w:eastAsiaTheme="majorEastAsia" w:hAnsi="inherit"/>
+          <w:color w:val="0077AA"/>
+          <w:sz w:val="21"/>
+          <w:szCs w:val="21"/>
+          <w:bdr w:val="none" w:sz="0" w:space="0" w:color="auto" w:frame="1"/>
+        </w:rPr>
+        <w:t>let</w:t>
+      </w:r>
+      <w:r>
+        <w:rPr>
+          <w:rStyle w:val="HTMLCode"/>
+          <w:rFonts w:ascii="Consolas" w:hAnsi="Consolas"/>
+          <w:color w:val="000000"/>
+          <w:bdr w:val="none" w:sz="0" w:space="0" w:color="auto" w:frame="1"/>
+        </w:rPr>
+        <w:t xml:space="preserve"> times </w:t>
+      </w:r>
+      <w:r>
+        <w:rPr>
+          <w:rStyle w:val="token"/>
+          <w:rFonts w:ascii="inherit" w:eastAsiaTheme="majorEastAsia" w:hAnsi="inherit"/>
+          <w:color w:val="9A6E3A"/>
+          <w:sz w:val="21"/>
+          <w:szCs w:val="21"/>
+          <w:bdr w:val="none" w:sz="0" w:space="0" w:color="auto" w:frame="1"/>
+        </w:rPr>
+        <w:t>=</w:t>
+      </w:r>
+      <w:r>
+        <w:rPr>
+          <w:rStyle w:val="HTMLCode"/>
+          <w:rFonts w:ascii="Consolas" w:hAnsi="Consolas"/>
+          <w:color w:val="000000"/>
+          <w:bdr w:val="none" w:sz="0" w:space="0" w:color="auto" w:frame="1"/>
+        </w:rPr>
+        <w:t xml:space="preserve"> </w:t>
+      </w:r>
+      <w:r>
+        <w:rPr>
+          <w:rStyle w:val="token"/>
+          <w:rFonts w:ascii="inherit" w:eastAsiaTheme="majorEastAsia" w:hAnsi="inherit"/>
+          <w:color w:val="990055"/>
+          <w:sz w:val="21"/>
+          <w:szCs w:val="21"/>
+          <w:bdr w:val="none" w:sz="0" w:space="0" w:color="auto" w:frame="1"/>
+        </w:rPr>
+        <w:t>4</w:t>
+      </w:r>
+      <w:r>
+        <w:rPr>
+          <w:rStyle w:val="token"/>
+          <w:rFonts w:ascii="inherit" w:eastAsiaTheme="majorEastAsia" w:hAnsi="inherit"/>
+          <w:color w:val="999999"/>
+          <w:sz w:val="21"/>
+          <w:szCs w:val="21"/>
+          <w:bdr w:val="none" w:sz="0" w:space="0" w:color="auto" w:frame="1"/>
+        </w:rPr>
+        <w:t>;</w:t>
+      </w:r>
+    </w:p>
+    <w:p>
+      <w:pPr>
+        <w:pStyle w:val="HTMLPreformatted"/>
+        <w:spacing w:line="360" w:lineRule="atLeast"/>
+        <w:textAlignment w:val="baseline"/>
+        <w:rPr>
+          <w:rStyle w:val="HTMLCode"/>
+          <w:rFonts w:ascii="Consolas" w:hAnsi="Consolas"/>
+          <w:color w:val="000000"/>
+          <w:bdr w:val="none" w:sz="0" w:space="0" w:color="auto" w:frame="1"/>
+        </w:rPr>
+      </w:pPr>
+    </w:p>
+    <w:p>
+      <w:pPr>
+        <w:pStyle w:val="HTMLPreformatted"/>
+        <w:spacing w:line="360" w:lineRule="atLeast"/>
+        <w:textAlignment w:val="baseline"/>
+        <w:rPr>
+          <w:rStyle w:val="HTMLCode"/>
+          <w:rFonts w:ascii="Consolas" w:hAnsi="Consolas"/>
+          <w:color w:val="000000"/>
+          <w:bdr w:val="none" w:sz="0" w:space="0" w:color="auto" w:frame="1"/>
+        </w:rPr>
+      </w:pPr>
+      <w:r>
+        <w:rPr>
+          <w:rStyle w:val="HTMLCode"/>
+          <w:rFonts w:ascii="Consolas" w:hAnsi="Consolas"/>
+          <w:color w:val="000000"/>
+          <w:bdr w:val="none" w:sz="0" w:space="0" w:color="auto" w:frame="1"/>
+        </w:rPr>
+        <w:t xml:space="preserve">   </w:t>
+      </w:r>
+      <w:r>
+        <w:rPr>
+          <w:rStyle w:val="token"/>
+          <w:rFonts w:ascii="inherit" w:eastAsiaTheme="majorEastAsia" w:hAnsi="inherit"/>
+          <w:color w:val="0077AA"/>
+          <w:sz w:val="21"/>
+          <w:szCs w:val="21"/>
+          <w:bdr w:val="none" w:sz="0" w:space="0" w:color="auto" w:frame="1"/>
+        </w:rPr>
+        <w:t>if</w:t>
+      </w:r>
+      <w:r>
+        <w:rPr>
+          <w:rStyle w:val="HTMLCode"/>
+          <w:rFonts w:ascii="Consolas" w:hAnsi="Consolas"/>
+          <w:color w:val="000000"/>
+          <w:bdr w:val="none" w:sz="0" w:space="0" w:color="auto" w:frame="1"/>
+        </w:rPr>
+        <w:t xml:space="preserve"> </w:t>
+      </w:r>
+      <w:r>
+        <w:rPr>
+          <w:rStyle w:val="token"/>
+          <w:rFonts w:ascii="inherit" w:eastAsiaTheme="majorEastAsia" w:hAnsi="inherit"/>
+          <w:color w:val="999999"/>
+          <w:sz w:val="21"/>
+          <w:szCs w:val="21"/>
+          <w:bdr w:val="none" w:sz="0" w:space="0" w:color="auto" w:frame="1"/>
+        </w:rPr>
+        <w:t>(</w:t>
+      </w:r>
+      <w:r>
+        <w:rPr>
+          <w:rStyle w:val="HTMLCode"/>
+          <w:rFonts w:ascii="Consolas" w:hAnsi="Consolas"/>
+          <w:color w:val="000000"/>
+          <w:bdr w:val="none" w:sz="0" w:space="0" w:color="auto" w:frame="1"/>
+        </w:rPr>
+        <w:t xml:space="preserve">times </w:t>
+      </w:r>
+      <w:r>
+        <w:rPr>
+          <w:rStyle w:val="token"/>
+          <w:rFonts w:ascii="inherit" w:eastAsiaTheme="majorEastAsia" w:hAnsi="inherit"/>
+          <w:color w:val="9A6E3A"/>
+          <w:sz w:val="21"/>
+          <w:szCs w:val="21"/>
+          <w:bdr w:val="none" w:sz="0" w:space="0" w:color="auto" w:frame="1"/>
+        </w:rPr>
+        <w:t>&gt;</w:t>
+      </w:r>
+      <w:r>
+        <w:rPr>
+          <w:rStyle w:val="HTMLCode"/>
+          <w:rFonts w:ascii="Consolas" w:hAnsi="Consolas"/>
+          <w:color w:val="000000"/>
+          <w:bdr w:val="none" w:sz="0" w:space="0" w:color="auto" w:frame="1"/>
+        </w:rPr>
+        <w:t xml:space="preserve"> </w:t>
+      </w:r>
+      <w:r>
+        <w:rPr>
+          <w:rStyle w:val="token"/>
+          <w:rFonts w:ascii="inherit" w:eastAsiaTheme="majorEastAsia" w:hAnsi="inherit"/>
+          <w:color w:val="990055"/>
+          <w:sz w:val="21"/>
+          <w:szCs w:val="21"/>
+          <w:bdr w:val="none" w:sz="0" w:space="0" w:color="auto" w:frame="1"/>
+        </w:rPr>
+        <w:t>3</w:t>
+      </w:r>
+      <w:r>
+        <w:rPr>
+          <w:rStyle w:val="token"/>
+          <w:rFonts w:ascii="inherit" w:eastAsiaTheme="majorEastAsia" w:hAnsi="inherit"/>
+          <w:color w:val="999999"/>
+          <w:sz w:val="21"/>
+          <w:szCs w:val="21"/>
+          <w:bdr w:val="none" w:sz="0" w:space="0" w:color="auto" w:frame="1"/>
+        </w:rPr>
+        <w:t>)</w:t>
+      </w:r>
+      <w:r>
+        <w:rPr>
+          <w:rStyle w:val="HTMLCode"/>
+          <w:rFonts w:ascii="Consolas" w:hAnsi="Consolas"/>
+          <w:color w:val="000000"/>
+          <w:bdr w:val="none" w:sz="0" w:space="0" w:color="auto" w:frame="1"/>
+        </w:rPr>
+        <w:t xml:space="preserve"> </w:t>
+      </w:r>
+      <w:r>
+        <w:rPr>
+          <w:rStyle w:val="token"/>
+          <w:rFonts w:ascii="inherit" w:eastAsiaTheme="majorEastAsia" w:hAnsi="inherit"/>
+          <w:color w:val="999999"/>
+          <w:sz w:val="21"/>
+          <w:szCs w:val="21"/>
+          <w:bdr w:val="none" w:sz="0" w:space="0" w:color="auto" w:frame="1"/>
+        </w:rPr>
+        <w:t>{</w:t>
+      </w:r>
+    </w:p>
+    <w:p>
+      <w:pPr>
+        <w:pStyle w:val="HTMLPreformatted"/>
+        <w:spacing w:line="360" w:lineRule="atLeast"/>
+        <w:textAlignment w:val="baseline"/>
+        <w:rPr>
+          <w:rStyle w:val="HTMLCode"/>
+          <w:rFonts w:ascii="Consolas" w:hAnsi="Consolas"/>
+          <w:color w:val="000000"/>
+          <w:bdr w:val="none" w:sz="0" w:space="0" w:color="auto" w:frame="1"/>
+        </w:rPr>
+      </w:pPr>
+      <w:r>
+        <w:rPr>
+          <w:rStyle w:val="HTMLCode"/>
+          <w:rFonts w:ascii="Consolas" w:hAnsi="Consolas"/>
+          <w:color w:val="000000"/>
+          <w:bdr w:val="none" w:sz="0" w:space="0" w:color="auto" w:frame="1"/>
+        </w:rPr>
+        <w:t xml:space="preserve">        </w:t>
+      </w:r>
+      <w:r>
+        <w:rPr>
+          <w:rStyle w:val="token"/>
+          <w:rFonts w:ascii="inherit" w:eastAsiaTheme="majorEastAsia" w:hAnsi="inherit"/>
+          <w:color w:val="0077AA"/>
+          <w:sz w:val="21"/>
+          <w:szCs w:val="21"/>
+          <w:bdr w:val="none" w:sz="0" w:space="0" w:color="auto" w:frame="1"/>
+        </w:rPr>
+        <w:t>let</w:t>
+      </w:r>
+      <w:r>
+        <w:rPr>
+          <w:rStyle w:val="HTMLCode"/>
+          <w:rFonts w:ascii="Consolas" w:hAnsi="Consolas"/>
+          <w:color w:val="000000"/>
+          <w:bdr w:val="none" w:sz="0" w:space="0" w:color="auto" w:frame="1"/>
+        </w:rPr>
+        <w:t xml:space="preserve"> hello </w:t>
+      </w:r>
+      <w:r>
+        <w:rPr>
+          <w:rStyle w:val="token"/>
+          <w:rFonts w:ascii="inherit" w:eastAsiaTheme="majorEastAsia" w:hAnsi="inherit"/>
+          <w:color w:val="9A6E3A"/>
+          <w:sz w:val="21"/>
+          <w:szCs w:val="21"/>
+          <w:bdr w:val="none" w:sz="0" w:space="0" w:color="auto" w:frame="1"/>
+        </w:rPr>
+        <w:t>=</w:t>
+      </w:r>
+      <w:r>
+        <w:rPr>
+          <w:rStyle w:val="HTMLCode"/>
+          <w:rFonts w:ascii="Consolas" w:hAnsi="Consolas"/>
+          <w:color w:val="000000"/>
+          <w:bdr w:val="none" w:sz="0" w:space="0" w:color="auto" w:frame="1"/>
+        </w:rPr>
+        <w:t xml:space="preserve"> </w:t>
+      </w:r>
+      <w:r>
+        <w:rPr>
+          <w:rStyle w:val="token"/>
+          <w:rFonts w:ascii="inherit" w:eastAsiaTheme="majorEastAsia" w:hAnsi="inherit"/>
+          <w:color w:val="669900"/>
+          <w:sz w:val="21"/>
+          <w:szCs w:val="21"/>
+          <w:bdr w:val="none" w:sz="0" w:space="0" w:color="auto" w:frame="1"/>
+        </w:rPr>
+        <w:t>"say Hello instead"</w:t>
+      </w:r>
+      <w:r>
+        <w:rPr>
+          <w:rStyle w:val="token"/>
+          <w:rFonts w:ascii="inherit" w:eastAsiaTheme="majorEastAsia" w:hAnsi="inherit"/>
+          <w:color w:val="999999"/>
+          <w:sz w:val="21"/>
+          <w:szCs w:val="21"/>
+          <w:bdr w:val="none" w:sz="0" w:space="0" w:color="auto" w:frame="1"/>
+        </w:rPr>
+        <w:t>;</w:t>
+      </w:r>
+    </w:p>
+    <w:p>
+      <w:pPr>
+        <w:pStyle w:val="HTMLPreformatted"/>
+        <w:spacing w:line="360" w:lineRule="atLeast"/>
+        <w:textAlignment w:val="baseline"/>
+        <w:rPr>
+          <w:rStyle w:val="HTMLCode"/>
+          <w:rFonts w:ascii="Consolas" w:hAnsi="Consolas"/>
+          <w:color w:val="000000"/>
+          <w:bdr w:val="none" w:sz="0" w:space="0" w:color="auto" w:frame="1"/>
+        </w:rPr>
+      </w:pPr>
+      <w:r>
+        <w:rPr>
+          <w:rStyle w:val="HTMLCode"/>
+          <w:rFonts w:ascii="Consolas" w:hAnsi="Consolas"/>
+          <w:color w:val="000000"/>
+          <w:bdr w:val="none" w:sz="0" w:space="0" w:color="auto" w:frame="1"/>
+        </w:rPr>
+        <w:t xml:space="preserve">        console</w:t>
+      </w:r>
+      <w:r>
+        <w:rPr>
+          <w:rStyle w:val="token"/>
+          <w:rFonts w:ascii="inherit" w:eastAsiaTheme="majorEastAsia" w:hAnsi="inherit"/>
+          <w:color w:val="999999"/>
+          <w:sz w:val="21"/>
+          <w:szCs w:val="21"/>
+          <w:bdr w:val="none" w:sz="0" w:space="0" w:color="auto" w:frame="1"/>
+        </w:rPr>
+        <w:t>.</w:t>
+      </w:r>
+      <w:r>
+        <w:rPr>
+          <w:rStyle w:val="token"/>
+          <w:rFonts w:ascii="inherit" w:eastAsiaTheme="majorEastAsia" w:hAnsi="inherit"/>
+          <w:color w:val="DD4A68"/>
+          <w:sz w:val="21"/>
+          <w:szCs w:val="21"/>
+          <w:bdr w:val="none" w:sz="0" w:space="0" w:color="auto" w:frame="1"/>
+        </w:rPr>
+        <w:t>log</w:t>
+      </w:r>
+      <w:r>
+        <w:rPr>
+          <w:rStyle w:val="token"/>
+          <w:rFonts w:ascii="inherit" w:eastAsiaTheme="majorEastAsia" w:hAnsi="inherit"/>
+          <w:color w:val="999999"/>
+          <w:sz w:val="21"/>
+          <w:szCs w:val="21"/>
+          <w:bdr w:val="none" w:sz="0" w:space="0" w:color="auto" w:frame="1"/>
+        </w:rPr>
+        <w:t>(</w:t>
+      </w:r>
+      <w:r>
+        <w:rPr>
+          <w:rStyle w:val="HTMLCode"/>
+          <w:rFonts w:ascii="Consolas" w:hAnsi="Consolas"/>
+          <w:color w:val="000000"/>
+          <w:bdr w:val="none" w:sz="0" w:space="0" w:color="auto" w:frame="1"/>
+        </w:rPr>
+        <w:t>hello</w:t>
+      </w:r>
+      <w:r>
+        <w:rPr>
+          <w:rStyle w:val="token"/>
+          <w:rFonts w:ascii="inherit" w:eastAsiaTheme="majorEastAsia" w:hAnsi="inherit"/>
+          <w:color w:val="999999"/>
+          <w:sz w:val="21"/>
+          <w:szCs w:val="21"/>
+          <w:bdr w:val="none" w:sz="0" w:space="0" w:color="auto" w:frame="1"/>
+        </w:rPr>
+        <w:t>);</w:t>
+      </w:r>
+      <w:r>
+        <w:rPr>
+          <w:rStyle w:val="token"/>
+          <w:rFonts w:ascii="inherit" w:eastAsiaTheme="majorEastAsia" w:hAnsi="inherit"/>
+          <w:color w:val="708090"/>
+          <w:sz w:val="21"/>
+          <w:szCs w:val="21"/>
+          <w:bdr w:val="none" w:sz="0" w:space="0" w:color="auto" w:frame="1"/>
+        </w:rPr>
+        <w:t>// "say Hello instead"</w:t>
+      </w:r>
+    </w:p>
+    <w:p>
+      <w:pPr>
+        <w:pStyle w:val="HTMLPreformatted"/>
+        <w:spacing w:line="360" w:lineRule="atLeast"/>
+        <w:textAlignment w:val="baseline"/>
+        <w:rPr>
+          <w:rStyle w:val="HTMLCode"/>
+          <w:rFonts w:ascii="Consolas" w:hAnsi="Consolas"/>
+          <w:color w:val="000000"/>
+          <w:bdr w:val="none" w:sz="0" w:space="0" w:color="auto" w:frame="1"/>
+        </w:rPr>
+      </w:pPr>
+      <w:r>
+        <w:rPr>
+          <w:rStyle w:val="HTMLCode"/>
+          <w:rFonts w:ascii="Consolas" w:hAnsi="Consolas"/>
+          <w:color w:val="000000"/>
+          <w:bdr w:val="none" w:sz="0" w:space="0" w:color="auto" w:frame="1"/>
+        </w:rPr>
+        <w:t xml:space="preserve">    </w:t>
+      </w:r>
+      <w:r>
+        <w:rPr>
+          <w:rStyle w:val="token"/>
+          <w:rFonts w:ascii="inherit" w:eastAsiaTheme="majorEastAsia" w:hAnsi="inherit"/>
+          <w:color w:val="999999"/>
+          <w:sz w:val="21"/>
+          <w:szCs w:val="21"/>
+          <w:bdr w:val="none" w:sz="0" w:space="0" w:color="auto" w:frame="1"/>
+        </w:rPr>
+        <w:t>}</w:t>
+      </w:r>
+    </w:p>
+    <w:p>
+      <w:pPr>
+        <w:pStyle w:val="HTMLPreformatted"/>
+        <w:spacing w:line="360" w:lineRule="atLeast"/>
+        <w:textAlignment w:val="baseline"/>
+        <w:rPr>
+          <w:rFonts w:ascii="Consolas" w:hAnsi="Consolas"/>
+        </w:rPr>
+      </w:pPr>
+      <w:r>
+        <w:rPr>
+          <w:rStyle w:val="HTMLCode"/>
+          <w:rFonts w:ascii="Consolas" w:hAnsi="Consolas"/>
+          <w:color w:val="000000"/>
+          <w:bdr w:val="none" w:sz="0" w:space="0" w:color="auto" w:frame="1"/>
+        </w:rPr>
+        <w:t xml:space="preserve">   console</w:t>
+      </w:r>
+      <w:r>
+        <w:rPr>
+          <w:rStyle w:val="token"/>
+          <w:rFonts w:ascii="inherit" w:eastAsiaTheme="majorEastAsia" w:hAnsi="inherit"/>
+          <w:color w:val="999999"/>
+          <w:sz w:val="21"/>
+          <w:szCs w:val="21"/>
+          <w:bdr w:val="none" w:sz="0" w:space="0" w:color="auto" w:frame="1"/>
+        </w:rPr>
+        <w:t>.</w:t>
+      </w:r>
+      <w:r>
+        <w:rPr>
+          <w:rStyle w:val="token"/>
+          <w:rFonts w:ascii="inherit" w:eastAsiaTheme="majorEastAsia" w:hAnsi="inherit"/>
+          <w:color w:val="DD4A68"/>
+          <w:sz w:val="21"/>
+          <w:szCs w:val="21"/>
+          <w:bdr w:val="none" w:sz="0" w:space="0" w:color="auto" w:frame="1"/>
+        </w:rPr>
+        <w:t>log</w:t>
+      </w:r>
+      <w:r>
+        <w:rPr>
+          <w:rStyle w:val="token"/>
+          <w:rFonts w:ascii="inherit" w:eastAsiaTheme="majorEastAsia" w:hAnsi="inherit"/>
+          <w:color w:val="999999"/>
+          <w:sz w:val="21"/>
+          <w:szCs w:val="21"/>
+          <w:bdr w:val="none" w:sz="0" w:space="0" w:color="auto" w:frame="1"/>
+        </w:rPr>
+        <w:t>(</w:t>
+      </w:r>
+      <w:r>
+        <w:rPr>
+          <w:rStyle w:val="HTMLCode"/>
+          <w:rFonts w:ascii="Consolas" w:hAnsi="Consolas"/>
+          <w:color w:val="000000"/>
+          <w:bdr w:val="none" w:sz="0" w:space="0" w:color="auto" w:frame="1"/>
+        </w:rPr>
+        <w:t>hello</w:t>
+      </w:r>
+      <w:r>
+        <w:rPr>
+          <w:rStyle w:val="token"/>
+          <w:rFonts w:ascii="inherit" w:eastAsiaTheme="majorEastAsia" w:hAnsi="inherit"/>
+          <w:color w:val="999999"/>
+          <w:sz w:val="21"/>
+          <w:szCs w:val="21"/>
+          <w:bdr w:val="none" w:sz="0" w:space="0" w:color="auto" w:frame="1"/>
+        </w:rPr>
+        <w:t>)</w:t>
+      </w:r>
+      <w:r>
+        <w:rPr>
+          <w:rStyle w:val="HTMLCode"/>
+          <w:rFonts w:ascii="Consolas" w:hAnsi="Consolas"/>
+          <w:color w:val="000000"/>
+          <w:bdr w:val="none" w:sz="0" w:space="0" w:color="auto" w:frame="1"/>
+        </w:rPr>
+        <w:t xml:space="preserve"> </w:t>
+      </w:r>
+      <w:r>
+        <w:rPr>
+          <w:rStyle w:val="token"/>
+          <w:rFonts w:ascii="inherit" w:eastAsiaTheme="majorEastAsia" w:hAnsi="inherit"/>
+          <w:color w:val="708090"/>
+          <w:sz w:val="21"/>
+          <w:szCs w:val="21"/>
+          <w:bdr w:val="none" w:sz="0" w:space="0" w:color="auto" w:frame="1"/>
+        </w:rPr>
+        <w:t>// hello is not defined</w:t>
+      </w:r>
+    </w:p>
+    <w:p/>
+    <w:p>
+      <w:pPr>
+        <w:rPr>
+          <w:rFonts w:ascii="Arial" w:hAnsi="Arial" w:cs="Arial"/>
+          <w:color w:val="0A0A23"/>
+          <w:sz w:val="29"/>
+          <w:szCs w:val="29"/>
+          <w:shd w:val="clear" w:color="auto" w:fill="FFFFFF"/>
+        </w:rPr>
+      </w:pPr>
+      <w:r>
+        <w:t xml:space="preserve">using </w:t>
+      </w:r>
+      <w:r>
+        <w:rPr>
+          <w:rStyle w:val="HTMLCode"/>
+          <w:rFonts w:eastAsiaTheme="majorEastAsia"/>
+          <w:color w:val="0A0A23"/>
+          <w:sz w:val="19"/>
+          <w:szCs w:val="19"/>
+          <w:bdr w:val="none" w:sz="0" w:space="0" w:color="auto" w:frame="1"/>
+        </w:rPr>
+        <w:t>hello</w:t>
+      </w:r>
+      <w:r>
+        <w:rPr>
+          <w:rFonts w:ascii="Arial" w:hAnsi="Arial" w:cs="Arial"/>
+          <w:color w:val="0A0A23"/>
+          <w:sz w:val="29"/>
+          <w:szCs w:val="29"/>
+          <w:shd w:val="clear" w:color="auto" w:fill="FFFFFF"/>
+        </w:rPr>
+        <w:t> outside its block (the curly braces where it was defined) returns an error. This is because </w:t>
+      </w:r>
+      <w:r>
+        <w:rPr>
+          <w:rStyle w:val="HTMLCode"/>
+          <w:rFonts w:eastAsiaTheme="majorEastAsia"/>
+          <w:color w:val="0A0A23"/>
+          <w:sz w:val="19"/>
+          <w:szCs w:val="19"/>
+          <w:bdr w:val="none" w:sz="0" w:space="0" w:color="auto" w:frame="1"/>
+        </w:rPr>
+        <w:t>let</w:t>
+      </w:r>
+      <w:r>
+        <w:rPr>
+          <w:rFonts w:ascii="Arial" w:hAnsi="Arial" w:cs="Arial"/>
+          <w:color w:val="0A0A23"/>
+          <w:sz w:val="29"/>
+          <w:szCs w:val="29"/>
+          <w:shd w:val="clear" w:color="auto" w:fill="FFFFFF"/>
+        </w:rPr>
+        <w:t xml:space="preserve"> variables are block </w:t>
+      </w:r>
+      <w:proofErr w:type="gramStart"/>
+      <w:r>
+        <w:rPr>
+          <w:rFonts w:ascii="Arial" w:hAnsi="Arial" w:cs="Arial"/>
+          <w:color w:val="0A0A23"/>
+          <w:sz w:val="29"/>
+          <w:szCs w:val="29"/>
+          <w:shd w:val="clear" w:color="auto" w:fill="FFFFFF"/>
+        </w:rPr>
+        <w:t>scoped .</w:t>
+      </w:r>
+      <w:proofErr w:type="gramEnd"/>
+    </w:p>
+    <w:p>
+      <w:pPr>
+        <w:rPr>
+          <w:rFonts w:ascii="Arial" w:hAnsi="Arial" w:cs="Arial"/>
+          <w:color w:val="0A0A23"/>
+          <w:sz w:val="29"/>
+          <w:szCs w:val="29"/>
+          <w:shd w:val="clear" w:color="auto" w:fill="FFFFFF"/>
+        </w:rPr>
+      </w:pPr>
+      <w:r>
+        <w:rPr>
+          <w:rStyle w:val="HTMLCode"/>
+          <w:rFonts w:eastAsiaTheme="majorEastAsia"/>
+          <w:color w:val="000000"/>
+          <w:shd w:val="clear" w:color="auto" w:fill="F5F2F0"/>
+        </w:rPr>
+        <w:t>let</w:t>
+      </w:r>
+      <w:r>
+        <w:rPr>
+          <w:sz w:val="34"/>
+          <w:szCs w:val="34"/>
+          <w:shd w:val="clear" w:color="auto" w:fill="FFFFFF"/>
+        </w:rPr>
+        <w:t> variables are processed differently than </w:t>
+      </w:r>
+      <w:r>
+        <w:rPr>
+          <w:rStyle w:val="HTMLCode"/>
+          <w:rFonts w:eastAsiaTheme="majorEastAsia"/>
+          <w:color w:val="000000"/>
+          <w:shd w:val="clear" w:color="auto" w:fill="F5F2F0"/>
+        </w:rPr>
+        <w:t>var</w:t>
+      </w:r>
+      <w:r>
+        <w:rPr>
+          <w:sz w:val="34"/>
+          <w:szCs w:val="34"/>
+          <w:shd w:val="clear" w:color="auto" w:fill="FFFFFF"/>
+        </w:rPr>
+        <w:t>. The main distinction is that declaration and initialization phases are </w:t>
+      </w:r>
+      <w:r>
+        <w:rPr>
+          <w:rStyle w:val="Strong"/>
+          <w:sz w:val="34"/>
+          <w:szCs w:val="34"/>
+          <w:shd w:val="clear" w:color="auto" w:fill="FFFFFF"/>
+        </w:rPr>
+        <w:t>split</w:t>
+      </w:r>
+      <w:r>
+        <w:rPr>
+          <w:sz w:val="34"/>
+          <w:szCs w:val="34"/>
+          <w:shd w:val="clear" w:color="auto" w:fill="FFFFFF"/>
+        </w:rPr>
+        <w:t>.</w:t>
+      </w:r>
+    </w:p>
+    <w:p>
+      <w:r>
+        <w:lastRenderedPageBreak/>
+        <w:t>while the </w:t>
+      </w:r>
+      <w:r>
+        <w:rPr>
+          <w:rStyle w:val="HTMLCode"/>
+          <w:rFonts w:eastAsiaTheme="majorEastAsia"/>
+          <w:sz w:val="24"/>
+          <w:szCs w:val="24"/>
+          <w:shd w:val="clear" w:color="auto" w:fill="F2F2F2"/>
+        </w:rPr>
+        <w:t>var</w:t>
+      </w:r>
+      <w:r>
+        <w:t> declarations are initialized with </w:t>
+      </w:r>
+      <w:r>
+        <w:rPr>
+          <w:rStyle w:val="HTMLCode"/>
+          <w:rFonts w:eastAsiaTheme="majorEastAsia"/>
+          <w:sz w:val="24"/>
+          <w:szCs w:val="24"/>
+          <w:shd w:val="clear" w:color="auto" w:fill="F2F2F2"/>
+        </w:rPr>
+        <w:t>undefined</w:t>
+      </w:r>
+      <w:r>
+        <w:t>, but </w:t>
+      </w:r>
+      <w:r>
+        <w:rPr>
+          <w:rStyle w:val="HTMLCode"/>
+          <w:rFonts w:eastAsiaTheme="majorEastAsia"/>
+          <w:sz w:val="24"/>
+          <w:szCs w:val="24"/>
+          <w:shd w:val="clear" w:color="auto" w:fill="F2F2F2"/>
+        </w:rPr>
+        <w:t>let</w:t>
+      </w:r>
+      <w:r>
+        <w:t> and </w:t>
+      </w:r>
+      <w:r>
+        <w:rPr>
+          <w:rStyle w:val="HTMLCode"/>
+          <w:rFonts w:eastAsiaTheme="majorEastAsia"/>
+          <w:sz w:val="24"/>
+          <w:szCs w:val="24"/>
+          <w:shd w:val="clear" w:color="auto" w:fill="F2F2F2"/>
+        </w:rPr>
+        <w:t>const</w:t>
+      </w:r>
+      <w:r>
+        <w:t> declarations remain uninitialized.</w:t>
+      </w:r>
+    </w:p>
+    <w:p>
+      <w:pPr>
+        <w:rPr>
+          <w:rFonts w:ascii="Georgia" w:hAnsi="Georgia"/>
+          <w:color w:val="292929"/>
+          <w:spacing w:val="-1"/>
+          <w:sz w:val="32"/>
+          <w:szCs w:val="32"/>
+          <w:shd w:val="clear" w:color="auto" w:fill="FFFFFF"/>
+        </w:rPr>
+      </w:pPr>
+      <w:r>
+        <w:rPr>
+          <w:rFonts w:ascii="Georgia" w:hAnsi="Georgia"/>
+          <w:color w:val="292929"/>
+          <w:spacing w:val="-1"/>
+          <w:sz w:val="32"/>
+          <w:szCs w:val="32"/>
+          <w:shd w:val="clear" w:color="auto" w:fill="FFFFFF"/>
+        </w:rPr>
+        <w:t>They will only get initialized when their lexical binding (assignment) is evaluated during runtime by the JavaScript engine. This means you can’t access the variable before the engine evaluates its value at the place it was declared in the source code. This is what we call “</w:t>
+      </w:r>
+      <w:r>
+        <w:rPr>
+          <w:rStyle w:val="Strong"/>
+          <w:rFonts w:ascii="Georgia" w:hAnsi="Georgia"/>
+          <w:color w:val="292929"/>
+          <w:spacing w:val="-1"/>
+          <w:shd w:val="clear" w:color="auto" w:fill="FFFFFF"/>
+        </w:rPr>
+        <w:t>Temporal Dead Zone</w:t>
+      </w:r>
+      <w:r>
+        <w:rPr>
+          <w:rFonts w:ascii="Georgia" w:hAnsi="Georgia"/>
+          <w:color w:val="292929"/>
+          <w:spacing w:val="-1"/>
+          <w:sz w:val="32"/>
+          <w:szCs w:val="32"/>
+          <w:shd w:val="clear" w:color="auto" w:fill="FFFFFF"/>
+        </w:rPr>
+        <w:t>”, A time span between variable creation and its initialization where they can’t be accessed.</w:t>
+      </w:r>
+    </w:p>
+    <w:p>
+      <w:pPr>
+        <w:pStyle w:val="ia"/>
+        <w:shd w:val="clear" w:color="auto" w:fill="FFFFFF"/>
+        <w:spacing w:before="480" w:beforeAutospacing="0" w:after="0" w:afterAutospacing="0" w:line="480" w:lineRule="atLeast"/>
+        <w:rPr>
+          <w:rFonts w:ascii="Georgia" w:hAnsi="Georgia"/>
+          <w:color w:val="292929"/>
+          <w:spacing w:val="-1"/>
+          <w:sz w:val="32"/>
+          <w:szCs w:val="32"/>
+        </w:rPr>
+      </w:pPr>
+      <w:r>
+        <w:rPr>
+          <w:rFonts w:ascii="Georgia" w:hAnsi="Georgia"/>
+          <w:color w:val="292929"/>
+          <w:spacing w:val="-1"/>
+          <w:sz w:val="32"/>
+          <w:szCs w:val="32"/>
+        </w:rPr>
+        <w:t>If the JavaScript engine still can’t find the value of </w:t>
+      </w:r>
+      <w:r>
+        <w:rPr>
+          <w:rStyle w:val="HTMLCode"/>
+          <w:rFonts w:eastAsiaTheme="majorEastAsia"/>
+          <w:color w:val="292929"/>
+          <w:spacing w:val="-1"/>
+          <w:sz w:val="24"/>
+          <w:szCs w:val="24"/>
+          <w:shd w:val="clear" w:color="auto" w:fill="F2F2F2"/>
+        </w:rPr>
+        <w:t>let</w:t>
+      </w:r>
+      <w:r>
+        <w:rPr>
+          <w:rFonts w:ascii="Georgia" w:hAnsi="Georgia"/>
+          <w:color w:val="292929"/>
+          <w:spacing w:val="-1"/>
+          <w:sz w:val="32"/>
+          <w:szCs w:val="32"/>
+        </w:rPr>
+        <w:t> or </w:t>
+      </w:r>
+      <w:r>
+        <w:rPr>
+          <w:rStyle w:val="HTMLCode"/>
+          <w:rFonts w:eastAsiaTheme="majorEastAsia"/>
+          <w:color w:val="292929"/>
+          <w:spacing w:val="-1"/>
+          <w:sz w:val="24"/>
+          <w:szCs w:val="24"/>
+          <w:shd w:val="clear" w:color="auto" w:fill="F2F2F2"/>
+        </w:rPr>
+        <w:t>const</w:t>
+      </w:r>
+      <w:r>
+        <w:rPr>
+          <w:rFonts w:ascii="Georgia" w:hAnsi="Georgia"/>
+          <w:color w:val="292929"/>
+          <w:spacing w:val="-1"/>
+          <w:sz w:val="32"/>
+          <w:szCs w:val="32"/>
+        </w:rPr>
+        <w:t> variables at the line where they were declared, it will assign them the value of </w:t>
+      </w:r>
+      <w:r>
+        <w:rPr>
+          <w:rStyle w:val="HTMLCode"/>
+          <w:rFonts w:eastAsiaTheme="majorEastAsia"/>
+          <w:color w:val="292929"/>
+          <w:spacing w:val="-1"/>
+          <w:sz w:val="24"/>
+          <w:szCs w:val="24"/>
+          <w:shd w:val="clear" w:color="auto" w:fill="F2F2F2"/>
+        </w:rPr>
+        <w:t>undefined</w:t>
+      </w:r>
+      <w:r>
+        <w:rPr>
+          <w:rFonts w:ascii="Georgia" w:hAnsi="Georgia"/>
+          <w:color w:val="292929"/>
+          <w:spacing w:val="-1"/>
+          <w:sz w:val="32"/>
+          <w:szCs w:val="32"/>
+        </w:rPr>
+        <w:t> or return an error (in case of </w:t>
+      </w:r>
+      <w:r>
+        <w:rPr>
+          <w:rStyle w:val="HTMLCode"/>
+          <w:rFonts w:eastAsiaTheme="majorEastAsia"/>
+          <w:color w:val="292929"/>
+          <w:spacing w:val="-1"/>
+          <w:sz w:val="24"/>
+          <w:szCs w:val="24"/>
+          <w:shd w:val="clear" w:color="auto" w:fill="F2F2F2"/>
+        </w:rPr>
+        <w:t>const</w:t>
+      </w:r>
+      <w:r>
+        <w:rPr>
+          <w:rFonts w:ascii="Georgia" w:hAnsi="Georgia"/>
+          <w:color w:val="292929"/>
+          <w:spacing w:val="-1"/>
+          <w:sz w:val="32"/>
+          <w:szCs w:val="32"/>
+        </w:rPr>
+        <w:t>).</w:t>
+      </w:r>
+    </w:p>
+    <w:p/>
+    <w:p>
+      <w:pPr>
+        <w:rPr>
+          <w:rFonts w:ascii="Courier New" w:hAnsi="Courier New" w:cs="Courier New"/>
+          <w:color w:val="292929"/>
+          <w:spacing w:val="-5"/>
+          <w:shd w:val="clear" w:color="auto" w:fill="F2F2F2"/>
+        </w:rPr>
+      </w:pPr>
+      <w:r>
+        <w:rPr>
+          <w:rFonts w:ascii="Courier New" w:hAnsi="Courier New" w:cs="Courier New"/>
+          <w:color w:val="292929"/>
+          <w:spacing w:val="-5"/>
+          <w:shd w:val="clear" w:color="auto" w:fill="F2F2F2"/>
+        </w:rPr>
+        <w:t>let a;</w:t>
+      </w:r>
+      <w:r>
+        <w:rPr>
+          <w:rFonts w:ascii="Courier New" w:hAnsi="Courier New" w:cs="Courier New"/>
+          <w:color w:val="292929"/>
+          <w:spacing w:val="-5"/>
+        </w:rPr>
+        <w:br/>
+      </w:r>
+      <w:r>
+        <w:rPr>
+          <w:rFonts w:ascii="Courier New" w:hAnsi="Courier New" w:cs="Courier New"/>
+          <w:color w:val="292929"/>
+          <w:spacing w:val="-5"/>
+          <w:shd w:val="clear" w:color="auto" w:fill="F2F2F2"/>
+        </w:rPr>
+        <w:t>console.log(a); // outputs undefined</w:t>
+      </w:r>
+      <w:r>
+        <w:rPr>
+          <w:rFonts w:ascii="Courier New" w:hAnsi="Courier New" w:cs="Courier New"/>
+          <w:color w:val="292929"/>
+          <w:spacing w:val="-5"/>
+        </w:rPr>
+        <w:br/>
+      </w:r>
+      <w:r>
+        <w:rPr>
+          <w:rFonts w:ascii="Courier New" w:hAnsi="Courier New" w:cs="Courier New"/>
+          <w:color w:val="292929"/>
+          <w:spacing w:val="-5"/>
+          <w:shd w:val="clear" w:color="auto" w:fill="F2F2F2"/>
+        </w:rPr>
+        <w:t>a = 5;</w:t>
+      </w:r>
+    </w:p>
+    <w:p>
+      <w:pPr>
+        <w:pStyle w:val="ia"/>
+        <w:shd w:val="clear" w:color="auto" w:fill="FFFFFF"/>
+        <w:spacing w:before="480" w:beforeAutospacing="0" w:after="0" w:afterAutospacing="0" w:line="480" w:lineRule="atLeast"/>
+        <w:rPr>
+          <w:rFonts w:ascii="Georgia" w:hAnsi="Georgia"/>
+          <w:color w:val="292929"/>
+          <w:spacing w:val="-1"/>
+          <w:sz w:val="32"/>
+          <w:szCs w:val="32"/>
+        </w:rPr>
+      </w:pPr>
+      <w:r>
+        <w:rPr>
+          <w:rFonts w:ascii="Georgia" w:hAnsi="Georgia"/>
+          <w:color w:val="292929"/>
+          <w:spacing w:val="-1"/>
+          <w:sz w:val="32"/>
+          <w:szCs w:val="32"/>
+        </w:rPr>
+        <w:t>Here during the compile phase, the JavaScript engine encounters the variable </w:t>
+      </w:r>
+      <w:r>
+        <w:rPr>
+          <w:rStyle w:val="HTMLCode"/>
+          <w:rFonts w:eastAsiaTheme="majorEastAsia"/>
+          <w:color w:val="292929"/>
+          <w:spacing w:val="-1"/>
+          <w:sz w:val="24"/>
+          <w:szCs w:val="24"/>
+          <w:shd w:val="clear" w:color="auto" w:fill="F2F2F2"/>
+        </w:rPr>
+        <w:t>a</w:t>
+      </w:r>
+      <w:r>
+        <w:rPr>
+          <w:rFonts w:ascii="Georgia" w:hAnsi="Georgia"/>
+          <w:color w:val="292929"/>
+          <w:spacing w:val="-1"/>
+          <w:sz w:val="32"/>
+          <w:szCs w:val="32"/>
+        </w:rPr>
+        <w:t> and stores it in the lexical environment, but because it’s a </w:t>
+      </w:r>
+      <w:r>
+        <w:rPr>
+          <w:rStyle w:val="HTMLCode"/>
+          <w:rFonts w:eastAsiaTheme="majorEastAsia"/>
+          <w:color w:val="292929"/>
+          <w:spacing w:val="-1"/>
+          <w:sz w:val="24"/>
+          <w:szCs w:val="24"/>
+          <w:shd w:val="clear" w:color="auto" w:fill="F2F2F2"/>
+        </w:rPr>
+        <w:t>let</w:t>
+      </w:r>
+      <w:r>
+        <w:rPr>
+          <w:rFonts w:ascii="Georgia" w:hAnsi="Georgia"/>
+          <w:color w:val="292929"/>
+          <w:spacing w:val="-1"/>
+          <w:sz w:val="32"/>
+          <w:szCs w:val="32"/>
+        </w:rPr>
+        <w:t xml:space="preserve"> variable, the engine does not initialize it with any value. </w:t>
+      </w:r>
+      <w:proofErr w:type="gramStart"/>
+      <w:r>
+        <w:rPr>
+          <w:rFonts w:ascii="Georgia" w:hAnsi="Georgia"/>
+          <w:color w:val="292929"/>
+          <w:spacing w:val="-1"/>
+          <w:sz w:val="32"/>
+          <w:szCs w:val="32"/>
+        </w:rPr>
+        <w:t>So</w:t>
+      </w:r>
+      <w:proofErr w:type="gramEnd"/>
+      <w:r>
+        <w:rPr>
+          <w:rFonts w:ascii="Georgia" w:hAnsi="Georgia"/>
+          <w:color w:val="292929"/>
+          <w:spacing w:val="-1"/>
+          <w:sz w:val="32"/>
+          <w:szCs w:val="32"/>
+        </w:rPr>
+        <w:t xml:space="preserve"> during the compile phase, the lexical environment will look like this:</w:t>
+      </w:r>
+    </w:p>
+    <w:p>
+      <w:pPr>
+        <w:pStyle w:val="HTMLPreformatted"/>
+        <w:shd w:val="clear" w:color="auto" w:fill="F2F2F2"/>
+      </w:pPr>
+      <w:proofErr w:type="spellStart"/>
+      <w:r>
+        <w:rPr>
+          <w:rStyle w:val="ek"/>
+          <w:color w:val="292929"/>
+          <w:spacing w:val="-5"/>
+          <w:sz w:val="24"/>
+          <w:szCs w:val="24"/>
+        </w:rPr>
+        <w:t>lexicalEnvironment</w:t>
+      </w:r>
+      <w:proofErr w:type="spellEnd"/>
+      <w:r>
+        <w:rPr>
+          <w:rStyle w:val="ek"/>
+          <w:color w:val="292929"/>
+          <w:spacing w:val="-5"/>
+          <w:sz w:val="24"/>
+          <w:szCs w:val="24"/>
+        </w:rPr>
+        <w:t xml:space="preserve"> = {</w:t>
+      </w:r>
+      <w:r>
+        <w:rPr>
+          <w:color w:val="292929"/>
+          <w:spacing w:val="-5"/>
+          <w:sz w:val="24"/>
+          <w:szCs w:val="24"/>
+        </w:rPr>
+        <w:br/>
+      </w:r>
+      <w:r>
+        <w:rPr>
+          <w:rStyle w:val="ek"/>
+          <w:color w:val="292929"/>
+          <w:spacing w:val="-5"/>
+          <w:sz w:val="24"/>
+          <w:szCs w:val="24"/>
+        </w:rPr>
+        <w:t xml:space="preserve">  a: &lt;uninitialized&gt;</w:t>
+      </w:r>
+      <w:r>
+        <w:rPr>
+          <w:color w:val="292929"/>
+          <w:spacing w:val="-5"/>
+          <w:sz w:val="24"/>
+          <w:szCs w:val="24"/>
+        </w:rPr>
+        <w:br/>
+      </w:r>
+      <w:r>
+        <w:rPr>
+          <w:rStyle w:val="ek"/>
+          <w:color w:val="292929"/>
+          <w:spacing w:val="-5"/>
+          <w:sz w:val="24"/>
+          <w:szCs w:val="24"/>
+        </w:rPr>
+        <w:t>}</w:t>
+      </w:r>
+    </w:p>
+    <w:p>
+      <w:pPr>
+        <w:pStyle w:val="ia"/>
+        <w:shd w:val="clear" w:color="auto" w:fill="FFFFFF"/>
+        <w:spacing w:before="480" w:beforeAutospacing="0" w:after="0" w:afterAutospacing="0" w:line="480" w:lineRule="atLeast"/>
+        <w:rPr>
+          <w:rFonts w:ascii="Georgia" w:hAnsi="Georgia"/>
+          <w:color w:val="292929"/>
+          <w:spacing w:val="-1"/>
+          <w:sz w:val="32"/>
+          <w:szCs w:val="32"/>
+        </w:rPr>
+      </w:pPr>
+      <w:r>
+        <w:rPr>
+          <w:rFonts w:ascii="Georgia" w:hAnsi="Georgia"/>
+          <w:color w:val="292929"/>
+          <w:spacing w:val="-1"/>
+          <w:sz w:val="32"/>
+          <w:szCs w:val="32"/>
+        </w:rPr>
+        <w:t xml:space="preserve">Now if we try to access the variable before it is declared, the JavaScript engine will try to fetch the value of the variable from </w:t>
+      </w:r>
+      <w:r>
+        <w:rPr>
+          <w:rFonts w:ascii="Georgia" w:hAnsi="Georgia"/>
+          <w:color w:val="292929"/>
+          <w:spacing w:val="-1"/>
+          <w:sz w:val="32"/>
+          <w:szCs w:val="32"/>
+        </w:rPr>
+        <w:lastRenderedPageBreak/>
+        <w:t>the lexical environment, because the variable is uninitialized, it will throw a reference error.</w:t>
+      </w:r>
+    </w:p>
+    <w:p>
+      <w:pPr>
+        <w:pStyle w:val="ia"/>
+        <w:shd w:val="clear" w:color="auto" w:fill="FFFFFF"/>
+        <w:spacing w:before="480" w:beforeAutospacing="0" w:after="0" w:afterAutospacing="0" w:line="480" w:lineRule="atLeast"/>
+        <w:rPr>
+          <w:rFonts w:ascii="Georgia" w:hAnsi="Georgia"/>
+          <w:color w:val="292929"/>
+          <w:spacing w:val="-1"/>
+          <w:sz w:val="32"/>
+          <w:szCs w:val="32"/>
+        </w:rPr>
+      </w:pPr>
+      <w:r>
+        <w:rPr>
+          <w:rFonts w:ascii="Georgia" w:hAnsi="Georgia"/>
+          <w:color w:val="292929"/>
+          <w:spacing w:val="-1"/>
+          <w:sz w:val="32"/>
+          <w:szCs w:val="32"/>
+        </w:rPr>
+        <w:t>During the execution, when the engine reaches the line where the variable was declared, it will try to evaluate its binding (value), because the variable has no value associated with it, it will assign it </w:t>
+      </w:r>
+      <w:r>
+        <w:rPr>
+          <w:rStyle w:val="HTMLCode"/>
+          <w:rFonts w:eastAsiaTheme="majorEastAsia"/>
+          <w:color w:val="292929"/>
+          <w:spacing w:val="-1"/>
+          <w:sz w:val="24"/>
+          <w:szCs w:val="24"/>
+          <w:shd w:val="clear" w:color="auto" w:fill="F2F2F2"/>
+        </w:rPr>
+        <w:t>undefined</w:t>
+      </w:r>
+      <w:r>
+        <w:rPr>
+          <w:rFonts w:ascii="Georgia" w:hAnsi="Georgia"/>
+          <w:color w:val="292929"/>
+          <w:spacing w:val="-1"/>
+          <w:sz w:val="32"/>
+          <w:szCs w:val="32"/>
+        </w:rPr>
+        <w:t>.</w:t>
+      </w:r>
+    </w:p>
+    <w:p>
+      <w:pPr>
+        <w:pStyle w:val="ia"/>
+        <w:shd w:val="clear" w:color="auto" w:fill="FFFFFF"/>
+        <w:spacing w:before="480" w:beforeAutospacing="0" w:after="0" w:afterAutospacing="0" w:line="480" w:lineRule="atLeast"/>
+        <w:rPr>
+          <w:rFonts w:ascii="Georgia" w:hAnsi="Georgia"/>
+          <w:color w:val="292929"/>
+          <w:spacing w:val="-1"/>
+          <w:sz w:val="32"/>
+          <w:szCs w:val="32"/>
+        </w:rPr>
+      </w:pPr>
+      <w:proofErr w:type="gramStart"/>
+      <w:r>
+        <w:rPr>
+          <w:rFonts w:ascii="Georgia" w:hAnsi="Georgia"/>
+          <w:color w:val="292929"/>
+          <w:spacing w:val="-1"/>
+          <w:sz w:val="32"/>
+          <w:szCs w:val="32"/>
+        </w:rPr>
+        <w:t>So</w:t>
+      </w:r>
+      <w:proofErr w:type="gramEnd"/>
+      <w:r>
+        <w:rPr>
+          <w:rFonts w:ascii="Georgia" w:hAnsi="Georgia"/>
+          <w:color w:val="292929"/>
+          <w:spacing w:val="-1"/>
+          <w:sz w:val="32"/>
+          <w:szCs w:val="32"/>
+        </w:rPr>
+        <w:t xml:space="preserve"> the lexical environment will look like this after execution of the first line:</w:t>
+      </w:r>
+    </w:p>
+    <w:p>
+      <w:pPr>
+        <w:pStyle w:val="HTMLPreformatted"/>
+        <w:shd w:val="clear" w:color="auto" w:fill="F2F2F2"/>
+      </w:pPr>
+      <w:proofErr w:type="spellStart"/>
+      <w:r>
+        <w:rPr>
+          <w:rStyle w:val="ek"/>
+          <w:color w:val="292929"/>
+          <w:spacing w:val="-5"/>
+          <w:sz w:val="24"/>
+          <w:szCs w:val="24"/>
+        </w:rPr>
+        <w:t>lexicalEnvironment</w:t>
+      </w:r>
+      <w:proofErr w:type="spellEnd"/>
+      <w:r>
+        <w:rPr>
+          <w:rStyle w:val="ek"/>
+          <w:color w:val="292929"/>
+          <w:spacing w:val="-5"/>
+          <w:sz w:val="24"/>
+          <w:szCs w:val="24"/>
+        </w:rPr>
+        <w:t xml:space="preserve"> = {</w:t>
+      </w:r>
+      <w:r>
+        <w:rPr>
+          <w:color w:val="292929"/>
+          <w:spacing w:val="-5"/>
+          <w:sz w:val="24"/>
+          <w:szCs w:val="24"/>
+        </w:rPr>
+        <w:br/>
+      </w:r>
+      <w:r>
+        <w:rPr>
+          <w:rStyle w:val="ek"/>
+          <w:color w:val="292929"/>
+          <w:spacing w:val="-5"/>
+          <w:sz w:val="24"/>
+          <w:szCs w:val="24"/>
+        </w:rPr>
+        <w:t xml:space="preserve">  a: undefined</w:t>
+      </w:r>
+      <w:r>
+        <w:rPr>
+          <w:color w:val="292929"/>
+          <w:spacing w:val="-5"/>
+          <w:sz w:val="24"/>
+          <w:szCs w:val="24"/>
+        </w:rPr>
+        <w:br/>
+      </w:r>
+      <w:r>
+        <w:rPr>
+          <w:rStyle w:val="ek"/>
+          <w:color w:val="292929"/>
+          <w:spacing w:val="-5"/>
+          <w:sz w:val="24"/>
+          <w:szCs w:val="24"/>
+        </w:rPr>
+        <w:t>}</w:t>
+      </w:r>
+    </w:p>
+    <w:p>
+      <w:pPr>
+        <w:pStyle w:val="ia"/>
+        <w:shd w:val="clear" w:color="auto" w:fill="FFFFFF"/>
+        <w:spacing w:before="480" w:beforeAutospacing="0" w:after="0" w:afterAutospacing="0" w:line="480" w:lineRule="atLeast"/>
+        <w:rPr>
+          <w:rFonts w:ascii="Georgia" w:hAnsi="Georgia"/>
+          <w:color w:val="292929"/>
+          <w:spacing w:val="-1"/>
+          <w:sz w:val="32"/>
+          <w:szCs w:val="32"/>
+        </w:rPr>
+      </w:pPr>
+      <w:r>
+        <w:rPr>
+          <w:rFonts w:ascii="Georgia" w:hAnsi="Georgia"/>
+          <w:color w:val="292929"/>
+          <w:spacing w:val="-1"/>
+          <w:sz w:val="32"/>
+          <w:szCs w:val="32"/>
+        </w:rPr>
+        <w:t>And </w:t>
+      </w:r>
+      <w:r>
+        <w:rPr>
+          <w:rStyle w:val="HTMLCode"/>
+          <w:rFonts w:eastAsiaTheme="majorEastAsia"/>
+          <w:color w:val="292929"/>
+          <w:spacing w:val="-1"/>
+          <w:sz w:val="24"/>
+          <w:szCs w:val="24"/>
+          <w:shd w:val="clear" w:color="auto" w:fill="F2F2F2"/>
+        </w:rPr>
+        <w:t>undefined</w:t>
+      </w:r>
+      <w:r>
+        <w:rPr>
+          <w:rFonts w:ascii="Georgia" w:hAnsi="Georgia"/>
+          <w:color w:val="292929"/>
+          <w:spacing w:val="-1"/>
+          <w:sz w:val="32"/>
+          <w:szCs w:val="32"/>
+        </w:rPr>
+        <w:t> will be logged to the console and after that </w:t>
+      </w:r>
+      <w:r>
+        <w:rPr>
+          <w:rStyle w:val="HTMLCode"/>
+          <w:rFonts w:eastAsiaTheme="majorEastAsia"/>
+          <w:color w:val="292929"/>
+          <w:spacing w:val="-1"/>
+          <w:sz w:val="24"/>
+          <w:szCs w:val="24"/>
+          <w:shd w:val="clear" w:color="auto" w:fill="F2F2F2"/>
+        </w:rPr>
+        <w:t>5</w:t>
+      </w:r>
+      <w:r>
+        <w:rPr>
+          <w:rFonts w:ascii="Georgia" w:hAnsi="Georgia"/>
+          <w:color w:val="292929"/>
+          <w:spacing w:val="-1"/>
+          <w:sz w:val="32"/>
+          <w:szCs w:val="32"/>
+        </w:rPr>
+        <w:t> will be assigned to it and the lexical environment will be updated to contain the value of </w:t>
+      </w:r>
+      <w:r>
+        <w:rPr>
+          <w:rStyle w:val="HTMLCode"/>
+          <w:rFonts w:eastAsiaTheme="majorEastAsia"/>
+          <w:color w:val="292929"/>
+          <w:spacing w:val="-1"/>
+          <w:sz w:val="24"/>
+          <w:szCs w:val="24"/>
+          <w:shd w:val="clear" w:color="auto" w:fill="F2F2F2"/>
+        </w:rPr>
+        <w:t>a</w:t>
+      </w:r>
+      <w:r>
+        <w:rPr>
+          <w:rFonts w:ascii="Georgia" w:hAnsi="Georgia"/>
+          <w:color w:val="292929"/>
+          <w:spacing w:val="-1"/>
+          <w:sz w:val="32"/>
+          <w:szCs w:val="32"/>
+        </w:rPr>
+        <w:t> to </w:t>
+      </w:r>
+      <w:r>
+        <w:rPr>
+          <w:rStyle w:val="HTMLCode"/>
+          <w:rFonts w:eastAsiaTheme="majorEastAsia"/>
+          <w:color w:val="292929"/>
+          <w:spacing w:val="-1"/>
+          <w:sz w:val="24"/>
+          <w:szCs w:val="24"/>
+          <w:shd w:val="clear" w:color="auto" w:fill="F2F2F2"/>
+        </w:rPr>
+        <w:t>5</w:t>
+      </w:r>
+      <w:r>
+        <w:rPr>
+          <w:rFonts w:ascii="Georgia" w:hAnsi="Georgia"/>
+          <w:color w:val="292929"/>
+          <w:spacing w:val="-1"/>
+          <w:sz w:val="32"/>
+          <w:szCs w:val="32"/>
+        </w:rPr>
+        <w:t> from </w:t>
+      </w:r>
+      <w:r>
+        <w:rPr>
+          <w:rStyle w:val="HTMLCode"/>
+          <w:rFonts w:eastAsiaTheme="majorEastAsia"/>
+          <w:color w:val="292929"/>
+          <w:spacing w:val="-1"/>
+          <w:sz w:val="24"/>
+          <w:szCs w:val="24"/>
+          <w:shd w:val="clear" w:color="auto" w:fill="F2F2F2"/>
+        </w:rPr>
+        <w:t>undefined</w:t>
+      </w:r>
+      <w:r>
+        <w:rPr>
+          <w:rFonts w:ascii="Georgia" w:hAnsi="Georgia"/>
+          <w:color w:val="292929"/>
+          <w:spacing w:val="-1"/>
+          <w:sz w:val="32"/>
+          <w:szCs w:val="32"/>
+        </w:rPr>
+        <w:t>.</w:t>
+      </w:r>
+    </w:p>
+    <w:p>
+      <w:pPr>
+        <w:pStyle w:val="ia"/>
+        <w:shd w:val="clear" w:color="auto" w:fill="FFFFFF"/>
+        <w:spacing w:before="480" w:beforeAutospacing="0" w:after="0" w:afterAutospacing="0" w:line="480" w:lineRule="atLeast"/>
+        <w:rPr>
+          <w:rFonts w:ascii="Georgia" w:hAnsi="Georgia"/>
+          <w:color w:val="292929"/>
+          <w:spacing w:val="-1"/>
+          <w:sz w:val="32"/>
+          <w:szCs w:val="32"/>
+        </w:rPr>
+      </w:pPr>
+      <w:r>
+        <w:rPr>
+          <w:rFonts w:ascii="Georgia" w:hAnsi="Georgia"/>
+          <w:color w:val="292929"/>
+          <w:spacing w:val="-1"/>
+          <w:sz w:val="32"/>
+          <w:szCs w:val="32"/>
+        </w:rPr>
+        <w:t>We can reference the </w:t>
+      </w:r>
+      <w:proofErr w:type="spellStart"/>
+      <w:r>
+        <w:rPr>
+          <w:rStyle w:val="HTMLCode"/>
+          <w:rFonts w:eastAsiaTheme="majorEastAsia"/>
+          <w:color w:val="292929"/>
+          <w:spacing w:val="-1"/>
+          <w:sz w:val="24"/>
+          <w:szCs w:val="24"/>
+          <w:shd w:val="clear" w:color="auto" w:fill="F2F2F2"/>
+        </w:rPr>
+        <w:t>let</w:t>
+      </w:r>
+      <w:proofErr w:type="spellEnd"/>
+      <w:r>
+        <w:rPr>
+          <w:rFonts w:ascii="Georgia" w:hAnsi="Georgia"/>
+          <w:color w:val="292929"/>
+          <w:spacing w:val="-1"/>
+          <w:sz w:val="32"/>
+          <w:szCs w:val="32"/>
+        </w:rPr>
+        <w:t> and </w:t>
+      </w:r>
+      <w:r>
+        <w:rPr>
+          <w:rStyle w:val="HTMLCode"/>
+          <w:rFonts w:eastAsiaTheme="majorEastAsia"/>
+          <w:color w:val="292929"/>
+          <w:spacing w:val="-1"/>
+          <w:sz w:val="24"/>
+          <w:szCs w:val="24"/>
+          <w:shd w:val="clear" w:color="auto" w:fill="F2F2F2"/>
+        </w:rPr>
+        <w:t>const</w:t>
+      </w:r>
+      <w:r>
+        <w:rPr>
+          <w:rFonts w:ascii="Georgia" w:hAnsi="Georgia"/>
+          <w:color w:val="292929"/>
+          <w:spacing w:val="-1"/>
+          <w:sz w:val="32"/>
+          <w:szCs w:val="32"/>
+        </w:rPr>
+        <w:t> variables in the code (</w:t>
+      </w:r>
+      <w:proofErr w:type="spellStart"/>
+      <w:r>
+        <w:rPr>
+          <w:rFonts w:ascii="Georgia" w:hAnsi="Georgia"/>
+          <w:color w:val="292929"/>
+          <w:spacing w:val="-1"/>
+          <w:sz w:val="32"/>
+          <w:szCs w:val="32"/>
+        </w:rPr>
+        <w:t>eg.</w:t>
+      </w:r>
+      <w:proofErr w:type="spellEnd"/>
+      <w:r>
+        <w:rPr>
+          <w:rFonts w:ascii="Georgia" w:hAnsi="Georgia"/>
+          <w:color w:val="292929"/>
+          <w:spacing w:val="-1"/>
+          <w:sz w:val="32"/>
+          <w:szCs w:val="32"/>
+        </w:rPr>
+        <w:t xml:space="preserve"> function </w:t>
+      </w:r>
+      <w:proofErr w:type="gramStart"/>
+      <w:r>
+        <w:rPr>
+          <w:rFonts w:ascii="Georgia" w:hAnsi="Georgia"/>
+          <w:color w:val="292929"/>
+          <w:spacing w:val="-1"/>
+          <w:sz w:val="32"/>
+          <w:szCs w:val="32"/>
+        </w:rPr>
+        <w:t>body )</w:t>
+      </w:r>
+      <w:proofErr w:type="gramEnd"/>
+      <w:r>
+        <w:rPr>
+          <w:rFonts w:ascii="Georgia" w:hAnsi="Georgia"/>
+          <w:color w:val="292929"/>
+          <w:spacing w:val="-1"/>
+          <w:sz w:val="32"/>
+          <w:szCs w:val="32"/>
+        </w:rPr>
+        <w:t xml:space="preserve"> even before they are declared, as long as that code is not executed before the variable declaration.</w:t>
+      </w:r>
+    </w:p>
+    <w:p>
+      <w:pPr>
+        <w:pStyle w:val="ia"/>
+        <w:shd w:val="clear" w:color="auto" w:fill="FFFFFF"/>
+        <w:spacing w:before="480" w:beforeAutospacing="0" w:after="0" w:afterAutospacing="0" w:line="480" w:lineRule="atLeast"/>
+        <w:rPr>
+          <w:rFonts w:ascii="Georgia" w:hAnsi="Georgia"/>
+          <w:color w:val="292929"/>
+          <w:spacing w:val="-1"/>
+          <w:sz w:val="32"/>
+          <w:szCs w:val="32"/>
+        </w:rPr>
+      </w:pPr>
+      <w:r>
+        <w:rPr>
+          <w:rFonts w:ascii="Georgia" w:hAnsi="Georgia"/>
+          <w:color w:val="292929"/>
+          <w:spacing w:val="-1"/>
+          <w:sz w:val="32"/>
+          <w:szCs w:val="32"/>
+        </w:rPr>
+        <w:t xml:space="preserve">For example, </w:t>
+      </w:r>
+      <w:proofErr w:type="gramStart"/>
+      <w:r>
+        <w:rPr>
+          <w:rFonts w:ascii="Georgia" w:hAnsi="Georgia"/>
+          <w:color w:val="292929"/>
+          <w:spacing w:val="-1"/>
+          <w:sz w:val="32"/>
+          <w:szCs w:val="32"/>
+        </w:rPr>
+        <w:t>This</w:t>
+      </w:r>
+      <w:proofErr w:type="gramEnd"/>
+      <w:r>
+        <w:rPr>
+          <w:rFonts w:ascii="Georgia" w:hAnsi="Georgia"/>
+          <w:color w:val="292929"/>
+          <w:spacing w:val="-1"/>
+          <w:sz w:val="32"/>
+          <w:szCs w:val="32"/>
+        </w:rPr>
+        <w:t xml:space="preserve"> code is perfectly valid.</w:t>
+      </w:r>
+    </w:p>
+    <w:p>
+      <w:pPr>
+        <w:pStyle w:val="HTMLPreformatted"/>
+        <w:shd w:val="clear" w:color="auto" w:fill="F2F2F2"/>
+      </w:pPr>
+      <w:r>
+        <w:rPr>
+          <w:rStyle w:val="ek"/>
+          <w:color w:val="292929"/>
+          <w:spacing w:val="-5"/>
+          <w:sz w:val="24"/>
+          <w:szCs w:val="24"/>
+        </w:rPr>
+        <w:t>function foo () {</w:t>
+      </w:r>
+      <w:r>
+        <w:rPr>
+          <w:color w:val="292929"/>
+          <w:spacing w:val="-5"/>
+          <w:sz w:val="24"/>
+          <w:szCs w:val="24"/>
+        </w:rPr>
+        <w:br/>
+      </w:r>
+      <w:r>
+        <w:rPr>
+          <w:rStyle w:val="ek"/>
+          <w:color w:val="292929"/>
+          <w:spacing w:val="-5"/>
+          <w:sz w:val="24"/>
+          <w:szCs w:val="24"/>
+        </w:rPr>
+        <w:t xml:space="preserve">  console.log(a);</w:t>
+      </w:r>
+      <w:r>
+        <w:rPr>
+          <w:color w:val="292929"/>
+          <w:spacing w:val="-5"/>
+          <w:sz w:val="24"/>
+          <w:szCs w:val="24"/>
+        </w:rPr>
+        <w:br/>
+      </w:r>
+      <w:r>
+        <w:rPr>
+          <w:rStyle w:val="ek"/>
+          <w:color w:val="292929"/>
+          <w:spacing w:val="-5"/>
+          <w:sz w:val="24"/>
+          <w:szCs w:val="24"/>
+        </w:rPr>
+        <w:t>}let a = 20;</w:t>
+      </w:r>
+      <w:r>
+        <w:rPr>
+          <w:color w:val="292929"/>
+          <w:spacing w:val="-5"/>
+          <w:sz w:val="24"/>
+          <w:szCs w:val="24"/>
+        </w:rPr>
+        <w:br/>
+      </w:r>
+      <w:proofErr w:type="gramStart"/>
+      <w:r>
+        <w:rPr>
+          <w:rStyle w:val="ek"/>
+          <w:color w:val="292929"/>
+          <w:spacing w:val="-5"/>
+          <w:sz w:val="24"/>
+          <w:szCs w:val="24"/>
+        </w:rPr>
+        <w:t>foo(</w:t>
+      </w:r>
+      <w:proofErr w:type="gramEnd"/>
+      <w:r>
+        <w:rPr>
+          <w:rStyle w:val="ek"/>
+          <w:color w:val="292929"/>
+          <w:spacing w:val="-5"/>
+          <w:sz w:val="24"/>
+          <w:szCs w:val="24"/>
+        </w:rPr>
+        <w:t>);  // This is perfectly valid</w:t>
+      </w:r>
+    </w:p>
+    <w:p>
+      <w:pPr>
+        <w:pStyle w:val="ia"/>
+        <w:shd w:val="clear" w:color="auto" w:fill="FFFFFF"/>
+        <w:spacing w:before="480" w:beforeAutospacing="0" w:after="0" w:afterAutospacing="0" w:line="480" w:lineRule="atLeast"/>
+        <w:rPr>
+          <w:rFonts w:ascii="Georgia" w:hAnsi="Georgia"/>
+          <w:color w:val="292929"/>
+          <w:spacing w:val="-1"/>
+          <w:sz w:val="32"/>
+          <w:szCs w:val="32"/>
+        </w:rPr>
+      </w:pPr>
+      <w:r>
+        <w:rPr>
+          <w:rFonts w:ascii="Georgia" w:hAnsi="Georgia"/>
+          <w:color w:val="292929"/>
+          <w:spacing w:val="-1"/>
+          <w:sz w:val="32"/>
+          <w:szCs w:val="32"/>
+        </w:rPr>
+        <w:t>But this will generate a reference error.</w:t>
+      </w:r>
+    </w:p>
+    <w:p>
+      <w:pPr>
+        <w:pStyle w:val="HTMLPreformatted"/>
+        <w:shd w:val="clear" w:color="auto" w:fill="F2F2F2"/>
+      </w:pPr>
+      <w:r>
+        <w:rPr>
+          <w:rStyle w:val="ek"/>
+          <w:color w:val="292929"/>
+          <w:spacing w:val="-5"/>
+          <w:sz w:val="24"/>
+          <w:szCs w:val="24"/>
+        </w:rPr>
+        <w:lastRenderedPageBreak/>
+        <w:t xml:space="preserve">function </w:t>
+      </w:r>
+      <w:proofErr w:type="gramStart"/>
+      <w:r>
+        <w:rPr>
+          <w:rStyle w:val="ek"/>
+          <w:color w:val="292929"/>
+          <w:spacing w:val="-5"/>
+          <w:sz w:val="24"/>
+          <w:szCs w:val="24"/>
+        </w:rPr>
+        <w:t>foo(</w:t>
+      </w:r>
+      <w:proofErr w:type="gramEnd"/>
+      <w:r>
+        <w:rPr>
+          <w:rStyle w:val="ek"/>
+          <w:color w:val="292929"/>
+          <w:spacing w:val="-5"/>
+          <w:sz w:val="24"/>
+          <w:szCs w:val="24"/>
+        </w:rPr>
+        <w:t>) {</w:t>
+      </w:r>
+      <w:r>
+        <w:rPr>
+          <w:color w:val="292929"/>
+          <w:spacing w:val="-5"/>
+          <w:sz w:val="24"/>
+          <w:szCs w:val="24"/>
+        </w:rPr>
+        <w:br/>
+      </w:r>
+      <w:r>
+        <w:rPr>
+          <w:rStyle w:val="ek"/>
+          <w:color w:val="292929"/>
+          <w:spacing w:val="-5"/>
+          <w:sz w:val="24"/>
+          <w:szCs w:val="24"/>
+        </w:rPr>
+        <w:t xml:space="preserve"> console.log(a); // </w:t>
+      </w:r>
+      <w:proofErr w:type="spellStart"/>
+      <w:r>
+        <w:rPr>
+          <w:rStyle w:val="ek"/>
+          <w:color w:val="292929"/>
+          <w:spacing w:val="-5"/>
+          <w:sz w:val="24"/>
+          <w:szCs w:val="24"/>
+        </w:rPr>
+        <w:t>ReferenceError</w:t>
+      </w:r>
+      <w:proofErr w:type="spellEnd"/>
+      <w:r>
+        <w:rPr>
+          <w:rStyle w:val="ek"/>
+          <w:color w:val="292929"/>
+          <w:spacing w:val="-5"/>
+          <w:sz w:val="24"/>
+          <w:szCs w:val="24"/>
+        </w:rPr>
+        <w:t>: a is not defined</w:t>
+      </w:r>
+      <w:r>
+        <w:rPr>
+          <w:color w:val="292929"/>
+          <w:spacing w:val="-5"/>
+          <w:sz w:val="24"/>
+          <w:szCs w:val="24"/>
+        </w:rPr>
+        <w:br/>
+      </w:r>
+      <w:r>
+        <w:rPr>
+          <w:rStyle w:val="ek"/>
+          <w:color w:val="292929"/>
+          <w:spacing w:val="-5"/>
+          <w:sz w:val="24"/>
+          <w:szCs w:val="24"/>
+        </w:rPr>
+        <w:t>}</w:t>
+      </w:r>
+      <w:r>
+        <w:rPr>
+          <w:color w:val="292929"/>
+          <w:spacing w:val="-5"/>
+          <w:sz w:val="24"/>
+          <w:szCs w:val="24"/>
+        </w:rPr>
+        <w:br/>
+      </w:r>
+      <w:r>
+        <w:rPr>
+          <w:rStyle w:val="ek"/>
+          <w:color w:val="292929"/>
+          <w:spacing w:val="-5"/>
+          <w:sz w:val="24"/>
+          <w:szCs w:val="24"/>
+        </w:rPr>
+        <w:t>foo(); // This is not valid</w:t>
+      </w:r>
+      <w:r>
+        <w:rPr>
+          <w:color w:val="292929"/>
+          <w:spacing w:val="-5"/>
+          <w:sz w:val="24"/>
+          <w:szCs w:val="24"/>
+        </w:rPr>
+        <w:br/>
+      </w:r>
+      <w:r>
+        <w:rPr>
+          <w:rStyle w:val="ek"/>
+          <w:color w:val="292929"/>
+          <w:spacing w:val="-5"/>
+          <w:sz w:val="24"/>
+          <w:szCs w:val="24"/>
+        </w:rPr>
+        <w:t>let a = 20;</w:t>
+      </w:r>
+    </w:p>
     <w:p/>
     <w:sectPr>
       <w:footerReference w:type="default" r:id="rId15"/>
@@ -3149,6 +7080,119 @@
     </w:lvl>
   </w:abstractNum>
   <w:abstractNum w:abstractNumId="1" w15:restartNumberingAfterBreak="0">
+    <w:nsid w:val="4AAB459F"/>
+    <w:multiLevelType w:val="multilevel"/>
+    <w:tmpl w:val="389E6D4E"/>
+    <w:lvl w:ilvl="0">
+      <w:start w:val="1"/>
+      <w:numFmt w:val="decimal"/>
+      <w:lvlText w:val="%1."/>
+      <w:lvlJc w:val="left"/>
+      <w:pPr>
+        <w:tabs>
+          <w:tab w:val="num" w:pos="720"/>
+        </w:tabs>
+        <w:ind w:left="720" w:hanging="360"/>
+      </w:pPr>
+    </w:lvl>
+    <w:lvl w:ilvl="1" w:tentative="1">
+      <w:start w:val="1"/>
+      <w:numFmt w:val="decimal"/>
+      <w:lvlText w:val="%2."/>
+      <w:lvlJc w:val="left"/>
+      <w:pPr>
+        <w:tabs>
+          <w:tab w:val="num" w:pos="1440"/>
+        </w:tabs>
+        <w:ind w:left="1440" w:hanging="360"/>
+      </w:pPr>
+    </w:lvl>
+    <w:lvl w:ilvl="2" w:tentative="1">
+      <w:start w:val="1"/>
+      <w:numFmt w:val="decimal"/>
+      <w:lvlText w:val="%3."/>
+      <w:lvlJc w:val="left"/>
+      <w:pPr>
+        <w:tabs>
+          <w:tab w:val="num" w:pos="2160"/>
+        </w:tabs>
+        <w:ind w:left="2160" w:hanging="360"/>
+      </w:pPr>
+    </w:lvl>
+    <w:lvl w:ilvl="3" w:tentative="1">
+      <w:start w:val="1"/>
+      <w:numFmt w:val="decimal"/>
+      <w:lvlText w:val="%4."/>
+      <w:lvlJc w:val="left"/>
+      <w:pPr>
+        <w:tabs>
+          <w:tab w:val="num" w:pos="2880"/>
+        </w:tabs>
+        <w:ind w:left="2880" w:hanging="360"/>
+      </w:pPr>
+    </w:lvl>
+    <w:lvl w:ilvl="4" w:tentative="1">
+      <w:start w:val="1"/>
+      <w:numFmt w:val="decimal"/>
+      <w:lvlText w:val="%5."/>
+      <w:lvlJc w:val="left"/>
+      <w:pPr>
+        <w:tabs>
+          <w:tab w:val="num" w:pos="3600"/>
+        </w:tabs>
+        <w:ind w:left="3600" w:hanging="360"/>
+      </w:pPr>
+    </w:lvl>
+    <w:lvl w:ilvl="5" w:tentative="1">
+      <w:start w:val="1"/>
+      <w:numFmt w:val="decimal"/>
+      <w:lvlText w:val="%6."/>
+      <w:lvlJc w:val="left"/>
+      <w:pPr>
+        <w:tabs>
+          <w:tab w:val="num" w:pos="4320"/>
+        </w:tabs>
+        <w:ind w:left="4320" w:hanging="360"/>
+      </w:pPr>
+    </w:lvl>
+    <w:lvl w:ilvl="6" w:tentative="1">
+      <w:start w:val="1"/>
+      <w:numFmt w:val="decimal"/>
+      <w:lvlText w:val="%7."/>
+      <w:lvlJc w:val="left"/>
+      <w:pPr>
+        <w:tabs>
+          <w:tab w:val="num" w:pos="5040"/>
+        </w:tabs>
+        <w:ind w:left="5040" w:hanging="360"/>
+      </w:pPr>
+    </w:lvl>
+    <w:lvl w:ilvl="7" w:tentative="1">
+      <w:start w:val="1"/>
+      <w:numFmt w:val="decimal"/>
+      <w:lvlText w:val="%8."/>
+      <w:lvlJc w:val="left"/>
+      <w:pPr>
+        <w:tabs>
+          <w:tab w:val="num" w:pos="5760"/>
+        </w:tabs>
+        <w:ind w:left="5760" w:hanging="360"/>
+      </w:pPr>
+    </w:lvl>
+    <w:lvl w:ilvl="8" w:tentative="1">
+      <w:start w:val="1"/>
+      <w:numFmt w:val="decimal"/>
+      <w:lvlText w:val="%9."/>
+      <w:lvlJc w:val="left"/>
+      <w:pPr>
+        <w:tabs>
+          <w:tab w:val="num" w:pos="6480"/>
+        </w:tabs>
+        <w:ind w:left="6480" w:hanging="360"/>
+      </w:pPr>
+    </w:lvl>
+  </w:abstractNum>
+  <w:abstractNum w:abstractNumId="2" w15:restartNumberingAfterBreak="0">
     <w:nsid w:val="4BF06C84"/>
     <w:multiLevelType w:val="hybridMultilevel"/>
     <w:tmpl w:val="A2AE9DE4"/>
@@ -3261,7 +7305,7 @@
       </w:rPr>
     </w:lvl>
   </w:abstractNum>
-  <w:abstractNum w:abstractNumId="2" w15:restartNumberingAfterBreak="0">
+  <w:abstractNum w:abstractNumId="3" w15:restartNumberingAfterBreak="0">
     <w:nsid w:val="54405F67"/>
     <w:multiLevelType w:val="hybridMultilevel"/>
     <w:tmpl w:val="78A497EE"/>
@@ -3374,7 +7418,7 @@
       </w:rPr>
     </w:lvl>
   </w:abstractNum>
-  <w:abstractNum w:abstractNumId="3" w15:restartNumberingAfterBreak="0">
+  <w:abstractNum w:abstractNumId="4" w15:restartNumberingAfterBreak="0">
     <w:nsid w:val="56C172EE"/>
     <w:multiLevelType w:val="hybridMultilevel"/>
     <w:tmpl w:val="E076B6FA"/>
@@ -3491,13 +7535,16 @@
     <w:abstractNumId w:val="0"/>
   </w:num>
   <w:num w:numId="2">
-    <w:abstractNumId w:val="1"/>
+    <w:abstractNumId w:val="2"/>
   </w:num>
   <w:num w:numId="3">
-    <w:abstractNumId w:val="2"/>
+    <w:abstractNumId w:val="3"/>
   </w:num>
   <w:num w:numId="4">
-    <w:abstractNumId w:val="3"/>
+    <w:abstractNumId w:val="4"/>
+  </w:num>
+  <w:num w:numId="5">
+    <w:abstractNumId w:val="1"/>
   </w:num>
 </w:numbering>
 </file>
@@ -3970,7 +8017,6 @@
   <w:style w:type="character" w:default="1" w:styleId="DefaultParagraphFont">
     <w:name w:val="Default Paragraph Font"/>
     <w:uiPriority w:val="1"/>
-    <w:semiHidden/>
     <w:unhideWhenUsed/>
   </w:style>
   <w:style w:type="table" w:default="1" w:styleId="TableNormal">
@@ -4163,6 +8209,146 @@
       <w:ind w:left="720"/>
       <w:contextualSpacing/>
     </w:pPr>
+  </w:style>
+  <w:style w:type="character" w:styleId="Emphasis">
+    <w:name w:val="Emphasis"/>
+    <w:basedOn w:val="DefaultParagraphFont"/>
+    <w:uiPriority w:val="20"/>
+    <w:qFormat/>
+    <w:rsid w:val="006D700F"/>
+    <w:rPr>
+      <w:i/>
+      <w:iCs/>
+    </w:rPr>
+  </w:style>
+  <w:style w:type="character" w:styleId="Strong">
+    <w:name w:val="Strong"/>
+    <w:basedOn w:val="DefaultParagraphFont"/>
+    <w:uiPriority w:val="22"/>
+    <w:qFormat/>
+    <w:rsid w:val="006D700F"/>
+    <w:rPr>
+      <w:b/>
+      <w:bCs/>
+    </w:rPr>
+  </w:style>
+  <w:style w:type="paragraph" w:customStyle="1" w:styleId="ia">
+    <w:name w:val="ia"/>
+    <w:basedOn w:val="Normal"/>
+    <w:rsid w:val="006D700F"/>
+    <w:pPr>
+      <w:spacing w:before="100" w:beforeAutospacing="1" w:after="100" w:afterAutospacing="1" w:line="240" w:lineRule="auto"/>
+    </w:pPr>
+    <w:rPr>
+      <w:rFonts w:ascii="Times New Roman" w:eastAsia="Times New Roman" w:hAnsi="Times New Roman" w:cs="Times New Roman"/>
+      <w:sz w:val="24"/>
+      <w:szCs w:val="24"/>
+    </w:rPr>
+  </w:style>
+  <w:style w:type="paragraph" w:styleId="HTMLPreformatted">
+    <w:name w:val="HTML Preformatted"/>
+    <w:basedOn w:val="Normal"/>
+    <w:link w:val="HTMLPreformattedChar"/>
+    <w:uiPriority w:val="99"/>
+    <w:semiHidden/>
+    <w:unhideWhenUsed/>
+    <w:rsid w:val="006D700F"/>
+    <w:pPr>
+      <w:tabs>
+        <w:tab w:val="left" w:pos="916"/>
+        <w:tab w:val="left" w:pos="1832"/>
+        <w:tab w:val="left" w:pos="2748"/>
+        <w:tab w:val="left" w:pos="3664"/>
+        <w:tab w:val="left" w:pos="4580"/>
+        <w:tab w:val="left" w:pos="5496"/>
+        <w:tab w:val="left" w:pos="6412"/>
+        <w:tab w:val="left" w:pos="7328"/>
+        <w:tab w:val="left" w:pos="8244"/>
+        <w:tab w:val="left" w:pos="9160"/>
+        <w:tab w:val="left" w:pos="10076"/>
+        <w:tab w:val="left" w:pos="10992"/>
+        <w:tab w:val="left" w:pos="11908"/>
+        <w:tab w:val="left" w:pos="12824"/>
+        <w:tab w:val="left" w:pos="13740"/>
+        <w:tab w:val="left" w:pos="14656"/>
+      </w:tabs>
+      <w:spacing w:after="0" w:line="240" w:lineRule="auto"/>
+    </w:pPr>
+    <w:rPr>
+      <w:rFonts w:ascii="Courier New" w:eastAsia="Times New Roman" w:hAnsi="Courier New" w:cs="Courier New"/>
+      <w:sz w:val="20"/>
+      <w:szCs w:val="20"/>
+    </w:rPr>
+  </w:style>
+  <w:style w:type="character" w:customStyle="1" w:styleId="HTMLPreformattedChar">
+    <w:name w:val="HTML Preformatted Char"/>
+    <w:basedOn w:val="DefaultParagraphFont"/>
+    <w:link w:val="HTMLPreformatted"/>
+    <w:uiPriority w:val="99"/>
+    <w:semiHidden/>
+    <w:rsid w:val="006D700F"/>
+    <w:rPr>
+      <w:rFonts w:ascii="Courier New" w:eastAsia="Times New Roman" w:hAnsi="Courier New" w:cs="Courier New"/>
+      <w:sz w:val="20"/>
+      <w:szCs w:val="20"/>
+    </w:rPr>
+  </w:style>
+  <w:style w:type="character" w:customStyle="1" w:styleId="ek">
+    <w:name w:val="ek"/>
+    <w:basedOn w:val="DefaultParagraphFont"/>
+    <w:rsid w:val="006D700F"/>
+  </w:style>
+  <w:style w:type="character" w:styleId="HTMLCode">
+    <w:name w:val="HTML Code"/>
+    <w:basedOn w:val="DefaultParagraphFont"/>
+    <w:uiPriority w:val="99"/>
+    <w:semiHidden/>
+    <w:unhideWhenUsed/>
+    <w:rsid w:val="006D700F"/>
+    <w:rPr>
+      <w:rFonts w:ascii="Courier New" w:eastAsia="Times New Roman" w:hAnsi="Courier New" w:cs="Courier New"/>
+      <w:sz w:val="20"/>
+      <w:szCs w:val="20"/>
+    </w:rPr>
+  </w:style>
+  <w:style w:type="character" w:customStyle="1" w:styleId="token">
+    <w:name w:val="token"/>
+    <w:basedOn w:val="DefaultParagraphFont"/>
+    <w:rsid w:val="006D700F"/>
+  </w:style>
+  <w:style w:type="paragraph" w:styleId="Title">
+    <w:name w:val="Title"/>
+    <w:basedOn w:val="Normal"/>
+    <w:next w:val="Normal"/>
+    <w:link w:val="TitleChar"/>
+    <w:uiPriority w:val="10"/>
+    <w:qFormat/>
+    <w:rsid w:val="006D700F"/>
+    <w:pPr>
+      <w:spacing w:after="0" w:line="240" w:lineRule="auto"/>
+      <w:contextualSpacing/>
+    </w:pPr>
+    <w:rPr>
+      <w:rFonts w:asciiTheme="majorHAnsi" w:eastAsiaTheme="majorEastAsia" w:hAnsiTheme="majorHAnsi" w:cstheme="majorBidi"/>
+      <w:spacing w:val="-10"/>
+      <w:kern w:val="28"/>
+      <w:sz w:val="56"/>
+      <w:szCs w:val="56"/>
+    </w:rPr>
+  </w:style>
+  <w:style w:type="character" w:customStyle="1" w:styleId="TitleChar">
+    <w:name w:val="Title Char"/>
+    <w:basedOn w:val="DefaultParagraphFont"/>
+    <w:link w:val="Title"/>
+    <w:uiPriority w:val="10"/>
+    <w:rsid w:val="006D700F"/>
+    <w:rPr>
+      <w:rFonts w:asciiTheme="majorHAnsi" w:eastAsiaTheme="majorEastAsia" w:hAnsiTheme="majorHAnsi" w:cstheme="majorBidi"/>
+      <w:spacing w:val="-10"/>
+      <w:kern w:val="28"/>
+      <w:sz w:val="56"/>
+      <w:szCs w:val="56"/>
+    </w:rPr>
   </w:style>
 </w:styles>
 </file>

</xml_diff>

<commit_message>
Given justification wheter or not to use semicolons in javascri
</commit_message>
<xml_diff>
--- a/Doc1.docx
+++ b/Doc1.docx
@@ -4789,36 +4789,64 @@
         <w:pStyle w:val="Heading2"/>
       </w:pPr>
       <w:r>
-        <w:t>Hosting of let</w:t>
-      </w:r>
-    </w:p>
-    <w:p>
-      <w:r>
-        <w:t xml:space="preserve">Let is </w:t>
+        <w:t xml:space="preserve"> </w:t>
+      </w:r>
+      <w:r>
+        <w:t>L</w:t>
+      </w:r>
+      <w:r>
+        <w:t>et</w:t>
+      </w:r>
+      <w:r>
+        <w:t xml:space="preserve"> and const</w:t>
+      </w:r>
+    </w:p>
+    <w:p>
+      <w:r>
+        <w:t xml:space="preserve">Both </w:t>
+      </w:r>
+      <w:r>
+        <w:t>Let</w:t>
+      </w:r>
+      <w:r>
+        <w:t xml:space="preserve"> and </w:t>
+      </w:r>
+      <w:proofErr w:type="gramStart"/>
+      <w:r>
+        <w:t xml:space="preserve">const </w:t>
+      </w:r>
+      <w:r>
+        <w:t xml:space="preserve"> </w:t>
+      </w:r>
+      <w:r>
+        <w:t>are</w:t>
+      </w:r>
+      <w:proofErr w:type="gramEnd"/>
+      <w:r>
+        <w:t xml:space="preserve"> </w:t>
+      </w:r>
+      <w:r>
+        <w:t xml:space="preserve">block scoped meaning a </w:t>
       </w:r>
       <w:proofErr w:type="spellStart"/>
       <w:r>
-        <w:t>is</w:t>
+        <w:t>varabile</w:t>
       </w:r>
       <w:proofErr w:type="spellEnd"/>
       <w:r>
-        <w:t xml:space="preserve"> a block scoped meaning a </w:t>
-      </w:r>
-      <w:proofErr w:type="spellStart"/>
-      <w:r>
-        <w:t>varabile</w:t>
-      </w:r>
-      <w:proofErr w:type="spellEnd"/>
-      <w:r>
-        <w:t xml:space="preserve"> declared in a </w:t>
-      </w:r>
-      <w:proofErr w:type="spellStart"/>
-      <w:r>
-        <w:t>blok</w:t>
-      </w:r>
-      <w:proofErr w:type="spellEnd"/>
-      <w:r>
-        <w:t xml:space="preserve"> with let is only available for use within that block.</w:t>
+        <w:t xml:space="preserve"> declared in a blo</w:t>
+      </w:r>
+      <w:r>
+        <w:t>c</w:t>
+      </w:r>
+      <w:r>
+        <w:t xml:space="preserve">k with let </w:t>
+      </w:r>
+      <w:r>
+        <w:t xml:space="preserve">or const </w:t>
+      </w:r>
+      <w:r>
+        <w:t>is only available for use within that block.</w:t>
       </w:r>
     </w:p>
     <w:p>
@@ -6542,7 +6570,12 @@
           <w:szCs w:val="32"/>
         </w:rPr>
       </w:pPr>
-      <w:r>
+    </w:p>
+    <w:p>
+      <w:pPr>
+        <w:pStyle w:val="ia"/>
+        <w:shd w:val="clear" w:color="auto" w:fill="FFFFFF"/>
+        <w:spacing w:before="480" w:beforeAutospacing="0" w:after="0" w:afterAutospacing="0" w:line="480" w:lineRule="atLeast"/>
         <w:rPr>
           <w:rFonts w:ascii="Georgia" w:hAnsi="Georgia"/>
           <w:color w:val="292929"/>
@@ -6550,6 +6583,16 @@
           <w:sz w:val="32"/>
           <w:szCs w:val="32"/>
         </w:rPr>
+      </w:pPr>
+      <w:r>
+        <w:rPr>
+          <w:rFonts w:ascii="Georgia" w:hAnsi="Georgia"/>
+          <w:color w:val="292929"/>
+          <w:spacing w:val="-1"/>
+          <w:sz w:val="32"/>
+          <w:szCs w:val="32"/>
+        </w:rPr>
+        <w:lastRenderedPageBreak/>
         <w:t>But this will generate a reference error.</w:t>
       </w:r>
     </w:p>
@@ -6566,7 +6609,6 @@
           <w:sz w:val="24"/>
           <w:szCs w:val="24"/>
         </w:rPr>
-        <w:lastRenderedPageBreak/>
         <w:t xml:space="preserve">function </w:t>
       </w:r>
       <w:proofErr w:type="gramStart"/>
@@ -6688,6 +6730,1770 @@
           <w:szCs w:val="24"/>
         </w:rPr>
         <w:t>let a = 20;</w:t>
+      </w:r>
+    </w:p>
+    <w:p/>
+    <w:p>
+      <w:pPr>
+        <w:pStyle w:val="Heading2"/>
+      </w:pPr>
+      <w:r>
+        <w:t>the difference between let and const</w:t>
+      </w:r>
+    </w:p>
+    <w:p/>
+    <w:p>
+      <w:pPr>
+        <w:rPr>
+          <w:rFonts w:ascii="Arial" w:hAnsi="Arial" w:cs="Arial"/>
+          <w:color w:val="0A0A23"/>
+          <w:sz w:val="29"/>
+          <w:szCs w:val="29"/>
+          <w:shd w:val="clear" w:color="auto" w:fill="FFFFFF"/>
+        </w:rPr>
+      </w:pPr>
+      <w:r>
+        <w:rPr>
+          <w:rStyle w:val="HTMLCode"/>
+          <w:rFonts w:eastAsiaTheme="majorEastAsia"/>
+          <w:color w:val="0A0A23"/>
+          <w:sz w:val="19"/>
+          <w:szCs w:val="19"/>
+          <w:bdr w:val="none" w:sz="0" w:space="0" w:color="auto" w:frame="1"/>
+        </w:rPr>
+        <w:t>let</w:t>
+      </w:r>
+      <w:r>
+        <w:rPr>
+          <w:rFonts w:ascii="Arial" w:hAnsi="Arial" w:cs="Arial"/>
+          <w:color w:val="0A0A23"/>
+          <w:sz w:val="29"/>
+          <w:szCs w:val="29"/>
+          <w:shd w:val="clear" w:color="auto" w:fill="FFFFFF"/>
+        </w:rPr>
+        <w:t> can be updated within its scope. </w:t>
+      </w:r>
+      <w:r>
+        <w:rPr>
+          <w:rFonts w:ascii="Arial" w:hAnsi="Arial" w:cs="Arial"/>
+          <w:color w:val="0A0A23"/>
+          <w:sz w:val="29"/>
+          <w:szCs w:val="29"/>
+          <w:shd w:val="clear" w:color="auto" w:fill="FFFFFF"/>
+        </w:rPr>
+        <w:t xml:space="preserve"> But not re-declared within its scope</w:t>
+      </w:r>
+    </w:p>
+    <w:p>
+      <w:pPr>
+        <w:pStyle w:val="NormalWeb"/>
+        <w:shd w:val="clear" w:color="auto" w:fill="FFFFFF"/>
+        <w:spacing w:before="0" w:beforeAutospacing="0" w:after="360" w:afterAutospacing="0"/>
+        <w:textAlignment w:val="baseline"/>
+        <w:rPr>
+          <w:rFonts w:ascii="Arial" w:hAnsi="Arial" w:cs="Arial"/>
+          <w:color w:val="0A0A23"/>
+          <w:sz w:val="29"/>
+          <w:szCs w:val="29"/>
+        </w:rPr>
+      </w:pPr>
+      <w:proofErr w:type="gramStart"/>
+      <w:r>
+        <w:rPr>
+          <w:rFonts w:ascii="Arial" w:hAnsi="Arial" w:cs="Arial"/>
+          <w:color w:val="0A0A23"/>
+          <w:sz w:val="29"/>
+          <w:szCs w:val="29"/>
+        </w:rPr>
+        <w:t>So</w:t>
+      </w:r>
+      <w:proofErr w:type="gramEnd"/>
+      <w:r>
+        <w:rPr>
+          <w:rFonts w:ascii="Arial" w:hAnsi="Arial" w:cs="Arial"/>
+          <w:color w:val="0A0A23"/>
+          <w:sz w:val="29"/>
+          <w:szCs w:val="29"/>
+        </w:rPr>
+        <w:t xml:space="preserve"> while this will work:</w:t>
+      </w:r>
+    </w:p>
+    <w:p>
+      <w:pPr>
+        <w:pStyle w:val="HTMLPreformatted"/>
+        <w:spacing w:line="360" w:lineRule="atLeast"/>
+        <w:textAlignment w:val="baseline"/>
+        <w:rPr>
+          <w:rStyle w:val="HTMLCode"/>
+          <w:rFonts w:ascii="Consolas" w:eastAsiaTheme="majorEastAsia" w:hAnsi="Consolas"/>
+          <w:color w:val="000000"/>
+          <w:bdr w:val="none" w:sz="0" w:space="0" w:color="auto" w:frame="1"/>
+        </w:rPr>
+      </w:pPr>
+      <w:r>
+        <w:rPr>
+          <w:rStyle w:val="HTMLCode"/>
+          <w:rFonts w:ascii="Consolas" w:eastAsiaTheme="majorEastAsia" w:hAnsi="Consolas"/>
+          <w:color w:val="000000"/>
+          <w:bdr w:val="none" w:sz="0" w:space="0" w:color="auto" w:frame="1"/>
+        </w:rPr>
+        <w:t xml:space="preserve">    </w:t>
+      </w:r>
+      <w:r>
+        <w:rPr>
+          <w:rStyle w:val="token"/>
+          <w:rFonts w:ascii="inherit" w:hAnsi="inherit"/>
+          <w:color w:val="0077AA"/>
+          <w:sz w:val="21"/>
+          <w:szCs w:val="21"/>
+          <w:bdr w:val="none" w:sz="0" w:space="0" w:color="auto" w:frame="1"/>
+        </w:rPr>
+        <w:t>let</w:t>
+      </w:r>
+      <w:r>
+        <w:rPr>
+          <w:rStyle w:val="HTMLCode"/>
+          <w:rFonts w:ascii="Consolas" w:eastAsiaTheme="majorEastAsia" w:hAnsi="Consolas"/>
+          <w:color w:val="000000"/>
+          <w:bdr w:val="none" w:sz="0" w:space="0" w:color="auto" w:frame="1"/>
+        </w:rPr>
+        <w:t xml:space="preserve"> greeting </w:t>
+      </w:r>
+      <w:r>
+        <w:rPr>
+          <w:rStyle w:val="token"/>
+          <w:rFonts w:ascii="inherit" w:hAnsi="inherit"/>
+          <w:color w:val="9A6E3A"/>
+          <w:sz w:val="21"/>
+          <w:szCs w:val="21"/>
+          <w:bdr w:val="none" w:sz="0" w:space="0" w:color="auto" w:frame="1"/>
+        </w:rPr>
+        <w:t>=</w:t>
+      </w:r>
+      <w:r>
+        <w:rPr>
+          <w:rStyle w:val="HTMLCode"/>
+          <w:rFonts w:ascii="Consolas" w:eastAsiaTheme="majorEastAsia" w:hAnsi="Consolas"/>
+          <w:color w:val="000000"/>
+          <w:bdr w:val="none" w:sz="0" w:space="0" w:color="auto" w:frame="1"/>
+        </w:rPr>
+        <w:t xml:space="preserve"> </w:t>
+      </w:r>
+      <w:r>
+        <w:rPr>
+          <w:rStyle w:val="token"/>
+          <w:rFonts w:ascii="inherit" w:hAnsi="inherit"/>
+          <w:color w:val="669900"/>
+          <w:sz w:val="21"/>
+          <w:szCs w:val="21"/>
+          <w:bdr w:val="none" w:sz="0" w:space="0" w:color="auto" w:frame="1"/>
+        </w:rPr>
+        <w:t>"say Hi"</w:t>
+      </w:r>
+      <w:r>
+        <w:rPr>
+          <w:rStyle w:val="token"/>
+          <w:rFonts w:ascii="inherit" w:hAnsi="inherit"/>
+          <w:color w:val="999999"/>
+          <w:sz w:val="21"/>
+          <w:szCs w:val="21"/>
+          <w:bdr w:val="none" w:sz="0" w:space="0" w:color="auto" w:frame="1"/>
+        </w:rPr>
+        <w:t>;</w:t>
+      </w:r>
+    </w:p>
+    <w:p>
+      <w:pPr>
+        <w:pStyle w:val="HTMLPreformatted"/>
+        <w:spacing w:line="360" w:lineRule="atLeast"/>
+        <w:textAlignment w:val="baseline"/>
+        <w:rPr>
+          <w:rStyle w:val="HTMLCode"/>
+          <w:rFonts w:ascii="Consolas" w:eastAsiaTheme="majorEastAsia" w:hAnsi="Consolas"/>
+          <w:color w:val="000000"/>
+          <w:bdr w:val="none" w:sz="0" w:space="0" w:color="auto" w:frame="1"/>
+        </w:rPr>
+      </w:pPr>
+      <w:r>
+        <w:rPr>
+          <w:rStyle w:val="HTMLCode"/>
+          <w:rFonts w:ascii="Consolas" w:eastAsiaTheme="majorEastAsia" w:hAnsi="Consolas"/>
+          <w:color w:val="000000"/>
+          <w:bdr w:val="none" w:sz="0" w:space="0" w:color="auto" w:frame="1"/>
+        </w:rPr>
+        <w:t xml:space="preserve">    greeting </w:t>
+      </w:r>
+      <w:r>
+        <w:rPr>
+          <w:rStyle w:val="token"/>
+          <w:rFonts w:ascii="inherit" w:hAnsi="inherit"/>
+          <w:color w:val="9A6E3A"/>
+          <w:sz w:val="21"/>
+          <w:szCs w:val="21"/>
+          <w:bdr w:val="none" w:sz="0" w:space="0" w:color="auto" w:frame="1"/>
+        </w:rPr>
+        <w:t>=</w:t>
+      </w:r>
+      <w:r>
+        <w:rPr>
+          <w:rStyle w:val="HTMLCode"/>
+          <w:rFonts w:ascii="Consolas" w:eastAsiaTheme="majorEastAsia" w:hAnsi="Consolas"/>
+          <w:color w:val="000000"/>
+          <w:bdr w:val="none" w:sz="0" w:space="0" w:color="auto" w:frame="1"/>
+        </w:rPr>
+        <w:t xml:space="preserve"> </w:t>
+      </w:r>
+      <w:r>
+        <w:rPr>
+          <w:rStyle w:val="token"/>
+          <w:rFonts w:ascii="inherit" w:hAnsi="inherit"/>
+          <w:color w:val="669900"/>
+          <w:sz w:val="21"/>
+          <w:szCs w:val="21"/>
+          <w:bdr w:val="none" w:sz="0" w:space="0" w:color="auto" w:frame="1"/>
+        </w:rPr>
+        <w:t>"say Hello instead"</w:t>
+      </w:r>
+      <w:r>
+        <w:rPr>
+          <w:rStyle w:val="token"/>
+          <w:rFonts w:ascii="inherit" w:hAnsi="inherit"/>
+          <w:color w:val="999999"/>
+          <w:sz w:val="21"/>
+          <w:szCs w:val="21"/>
+          <w:bdr w:val="none" w:sz="0" w:space="0" w:color="auto" w:frame="1"/>
+        </w:rPr>
+        <w:t>;</w:t>
+      </w:r>
+    </w:p>
+    <w:p>
+      <w:pPr>
+        <w:pStyle w:val="NormalWeb"/>
+        <w:shd w:val="clear" w:color="auto" w:fill="FFFFFF"/>
+        <w:spacing w:before="0" w:beforeAutospacing="0" w:after="360" w:afterAutospacing="0"/>
+        <w:textAlignment w:val="baseline"/>
+        <w:rPr>
+          <w:rFonts w:ascii="Arial" w:hAnsi="Arial" w:cs="Arial"/>
+          <w:color w:val="0A0A23"/>
+          <w:sz w:val="29"/>
+          <w:szCs w:val="29"/>
+        </w:rPr>
+      </w:pPr>
+      <w:r>
+        <w:rPr>
+          <w:rFonts w:ascii="Arial" w:hAnsi="Arial" w:cs="Arial"/>
+          <w:color w:val="0A0A23"/>
+          <w:sz w:val="29"/>
+          <w:szCs w:val="29"/>
+        </w:rPr>
+        <w:t>this will return an error:</w:t>
+      </w:r>
+    </w:p>
+    <w:p>
+      <w:pPr>
+        <w:pStyle w:val="HTMLPreformatted"/>
+        <w:spacing w:line="360" w:lineRule="atLeast"/>
+        <w:textAlignment w:val="baseline"/>
+        <w:rPr>
+          <w:rStyle w:val="HTMLCode"/>
+          <w:rFonts w:ascii="Consolas" w:eastAsiaTheme="majorEastAsia" w:hAnsi="Consolas"/>
+          <w:color w:val="000000"/>
+          <w:bdr w:val="none" w:sz="0" w:space="0" w:color="auto" w:frame="1"/>
+        </w:rPr>
+      </w:pPr>
+      <w:r>
+        <w:rPr>
+          <w:rStyle w:val="HTMLCode"/>
+          <w:rFonts w:ascii="Consolas" w:eastAsiaTheme="majorEastAsia" w:hAnsi="Consolas"/>
+          <w:color w:val="000000"/>
+          <w:bdr w:val="none" w:sz="0" w:space="0" w:color="auto" w:frame="1"/>
+        </w:rPr>
+        <w:t xml:space="preserve">    </w:t>
+      </w:r>
+      <w:r>
+        <w:rPr>
+          <w:rStyle w:val="token"/>
+          <w:rFonts w:ascii="inherit" w:hAnsi="inherit"/>
+          <w:color w:val="0077AA"/>
+          <w:sz w:val="21"/>
+          <w:szCs w:val="21"/>
+          <w:bdr w:val="none" w:sz="0" w:space="0" w:color="auto" w:frame="1"/>
+        </w:rPr>
+        <w:t>let</w:t>
+      </w:r>
+      <w:r>
+        <w:rPr>
+          <w:rStyle w:val="HTMLCode"/>
+          <w:rFonts w:ascii="Consolas" w:eastAsiaTheme="majorEastAsia" w:hAnsi="Consolas"/>
+          <w:color w:val="000000"/>
+          <w:bdr w:val="none" w:sz="0" w:space="0" w:color="auto" w:frame="1"/>
+        </w:rPr>
+        <w:t xml:space="preserve"> greeting </w:t>
+      </w:r>
+      <w:r>
+        <w:rPr>
+          <w:rStyle w:val="token"/>
+          <w:rFonts w:ascii="inherit" w:hAnsi="inherit"/>
+          <w:color w:val="9A6E3A"/>
+          <w:sz w:val="21"/>
+          <w:szCs w:val="21"/>
+          <w:bdr w:val="none" w:sz="0" w:space="0" w:color="auto" w:frame="1"/>
+        </w:rPr>
+        <w:t>=</w:t>
+      </w:r>
+      <w:r>
+        <w:rPr>
+          <w:rStyle w:val="HTMLCode"/>
+          <w:rFonts w:ascii="Consolas" w:eastAsiaTheme="majorEastAsia" w:hAnsi="Consolas"/>
+          <w:color w:val="000000"/>
+          <w:bdr w:val="none" w:sz="0" w:space="0" w:color="auto" w:frame="1"/>
+        </w:rPr>
+        <w:t xml:space="preserve"> </w:t>
+      </w:r>
+      <w:r>
+        <w:rPr>
+          <w:rStyle w:val="token"/>
+          <w:rFonts w:ascii="inherit" w:hAnsi="inherit"/>
+          <w:color w:val="669900"/>
+          <w:sz w:val="21"/>
+          <w:szCs w:val="21"/>
+          <w:bdr w:val="none" w:sz="0" w:space="0" w:color="auto" w:frame="1"/>
+        </w:rPr>
+        <w:t>"say Hi"</w:t>
+      </w:r>
+      <w:r>
+        <w:rPr>
+          <w:rStyle w:val="token"/>
+          <w:rFonts w:ascii="inherit" w:hAnsi="inherit"/>
+          <w:color w:val="999999"/>
+          <w:sz w:val="21"/>
+          <w:szCs w:val="21"/>
+          <w:bdr w:val="none" w:sz="0" w:space="0" w:color="auto" w:frame="1"/>
+        </w:rPr>
+        <w:t>;</w:t>
+      </w:r>
+    </w:p>
+    <w:p>
+      <w:pPr>
+        <w:pStyle w:val="HTMLPreformatted"/>
+        <w:spacing w:line="360" w:lineRule="atLeast"/>
+        <w:textAlignment w:val="baseline"/>
+        <w:rPr>
+          <w:rStyle w:val="HTMLCode"/>
+          <w:rFonts w:ascii="Consolas" w:eastAsiaTheme="majorEastAsia" w:hAnsi="Consolas"/>
+          <w:color w:val="000000"/>
+          <w:bdr w:val="none" w:sz="0" w:space="0" w:color="auto" w:frame="1"/>
+        </w:rPr>
+      </w:pPr>
+      <w:r>
+        <w:rPr>
+          <w:rStyle w:val="HTMLCode"/>
+          <w:rFonts w:ascii="Consolas" w:eastAsiaTheme="majorEastAsia" w:hAnsi="Consolas"/>
+          <w:color w:val="000000"/>
+          <w:bdr w:val="none" w:sz="0" w:space="0" w:color="auto" w:frame="1"/>
+        </w:rPr>
+        <w:t xml:space="preserve">    </w:t>
+      </w:r>
+      <w:r>
+        <w:rPr>
+          <w:rStyle w:val="token"/>
+          <w:rFonts w:ascii="inherit" w:hAnsi="inherit"/>
+          <w:color w:val="0077AA"/>
+          <w:sz w:val="21"/>
+          <w:szCs w:val="21"/>
+          <w:bdr w:val="none" w:sz="0" w:space="0" w:color="auto" w:frame="1"/>
+        </w:rPr>
+        <w:t>let</w:t>
+      </w:r>
+      <w:r>
+        <w:rPr>
+          <w:rStyle w:val="HTMLCode"/>
+          <w:rFonts w:ascii="Consolas" w:eastAsiaTheme="majorEastAsia" w:hAnsi="Consolas"/>
+          <w:color w:val="000000"/>
+          <w:bdr w:val="none" w:sz="0" w:space="0" w:color="auto" w:frame="1"/>
+        </w:rPr>
+        <w:t xml:space="preserve"> greeting </w:t>
+      </w:r>
+      <w:r>
+        <w:rPr>
+          <w:rStyle w:val="token"/>
+          <w:rFonts w:ascii="inherit" w:hAnsi="inherit"/>
+          <w:color w:val="9A6E3A"/>
+          <w:sz w:val="21"/>
+          <w:szCs w:val="21"/>
+          <w:bdr w:val="none" w:sz="0" w:space="0" w:color="auto" w:frame="1"/>
+        </w:rPr>
+        <w:t>=</w:t>
+      </w:r>
+      <w:r>
+        <w:rPr>
+          <w:rStyle w:val="HTMLCode"/>
+          <w:rFonts w:ascii="Consolas" w:eastAsiaTheme="majorEastAsia" w:hAnsi="Consolas"/>
+          <w:color w:val="000000"/>
+          <w:bdr w:val="none" w:sz="0" w:space="0" w:color="auto" w:frame="1"/>
+        </w:rPr>
+        <w:t xml:space="preserve"> </w:t>
+      </w:r>
+      <w:r>
+        <w:rPr>
+          <w:rStyle w:val="token"/>
+          <w:rFonts w:ascii="inherit" w:hAnsi="inherit"/>
+          <w:color w:val="669900"/>
+          <w:sz w:val="21"/>
+          <w:szCs w:val="21"/>
+          <w:bdr w:val="none" w:sz="0" w:space="0" w:color="auto" w:frame="1"/>
+        </w:rPr>
+        <w:t>"say Hello instead"</w:t>
+      </w:r>
+      <w:r>
+        <w:rPr>
+          <w:rStyle w:val="token"/>
+          <w:rFonts w:ascii="inherit" w:hAnsi="inherit"/>
+          <w:color w:val="999999"/>
+          <w:sz w:val="21"/>
+          <w:szCs w:val="21"/>
+          <w:bdr w:val="none" w:sz="0" w:space="0" w:color="auto" w:frame="1"/>
+        </w:rPr>
+        <w:t>;</w:t>
+      </w:r>
+      <w:r>
+        <w:rPr>
+          <w:rStyle w:val="HTMLCode"/>
+          <w:rFonts w:ascii="Consolas" w:eastAsiaTheme="majorEastAsia" w:hAnsi="Consolas"/>
+          <w:color w:val="000000"/>
+          <w:bdr w:val="none" w:sz="0" w:space="0" w:color="auto" w:frame="1"/>
+        </w:rPr>
+        <w:t xml:space="preserve"> </w:t>
+      </w:r>
+      <w:r>
+        <w:rPr>
+          <w:rStyle w:val="token"/>
+          <w:rFonts w:ascii="inherit" w:hAnsi="inherit"/>
+          <w:color w:val="708090"/>
+          <w:sz w:val="21"/>
+          <w:szCs w:val="21"/>
+          <w:bdr w:val="none" w:sz="0" w:space="0" w:color="auto" w:frame="1"/>
+        </w:rPr>
+        <w:t>// error: Identifier 'greeting' has already been declared</w:t>
+      </w:r>
+    </w:p>
+    <w:p>
+      <w:pPr>
+        <w:pStyle w:val="NormalWeb"/>
+        <w:shd w:val="clear" w:color="auto" w:fill="FFFFFF"/>
+        <w:spacing w:before="0" w:beforeAutospacing="0" w:after="360" w:afterAutospacing="0"/>
+        <w:textAlignment w:val="baseline"/>
+        <w:rPr>
+          <w:rFonts w:ascii="Arial" w:hAnsi="Arial" w:cs="Arial"/>
+          <w:color w:val="0A0A23"/>
+          <w:sz w:val="29"/>
+          <w:szCs w:val="29"/>
+        </w:rPr>
+      </w:pPr>
+      <w:r>
+        <w:rPr>
+          <w:rFonts w:ascii="Arial" w:hAnsi="Arial" w:cs="Arial"/>
+          <w:color w:val="0A0A23"/>
+          <w:sz w:val="29"/>
+          <w:szCs w:val="29"/>
+        </w:rPr>
+        <w:t>However, if the same variable is defined in different scopes, there will be no error:</w:t>
+      </w:r>
+    </w:p>
+    <w:p>
+      <w:pPr>
+        <w:pStyle w:val="HTMLPreformatted"/>
+        <w:spacing w:line="360" w:lineRule="atLeast"/>
+        <w:textAlignment w:val="baseline"/>
+        <w:rPr>
+          <w:rStyle w:val="HTMLCode"/>
+          <w:rFonts w:ascii="Consolas" w:eastAsiaTheme="majorEastAsia" w:hAnsi="Consolas"/>
+          <w:color w:val="000000"/>
+          <w:bdr w:val="none" w:sz="0" w:space="0" w:color="auto" w:frame="1"/>
+        </w:rPr>
+      </w:pPr>
+      <w:r>
+        <w:rPr>
+          <w:rStyle w:val="HTMLCode"/>
+          <w:rFonts w:ascii="Consolas" w:eastAsiaTheme="majorEastAsia" w:hAnsi="Consolas"/>
+          <w:color w:val="000000"/>
+          <w:bdr w:val="none" w:sz="0" w:space="0" w:color="auto" w:frame="1"/>
+        </w:rPr>
+        <w:t xml:space="preserve">    </w:t>
+      </w:r>
+      <w:r>
+        <w:rPr>
+          <w:rStyle w:val="token"/>
+          <w:rFonts w:ascii="inherit" w:hAnsi="inherit"/>
+          <w:color w:val="0077AA"/>
+          <w:sz w:val="21"/>
+          <w:szCs w:val="21"/>
+          <w:bdr w:val="none" w:sz="0" w:space="0" w:color="auto" w:frame="1"/>
+        </w:rPr>
+        <w:t>let</w:t>
+      </w:r>
+      <w:r>
+        <w:rPr>
+          <w:rStyle w:val="HTMLCode"/>
+          <w:rFonts w:ascii="Consolas" w:eastAsiaTheme="majorEastAsia" w:hAnsi="Consolas"/>
+          <w:color w:val="000000"/>
+          <w:bdr w:val="none" w:sz="0" w:space="0" w:color="auto" w:frame="1"/>
+        </w:rPr>
+        <w:t xml:space="preserve"> greeting </w:t>
+      </w:r>
+      <w:r>
+        <w:rPr>
+          <w:rStyle w:val="token"/>
+          <w:rFonts w:ascii="inherit" w:hAnsi="inherit"/>
+          <w:color w:val="9A6E3A"/>
+          <w:sz w:val="21"/>
+          <w:szCs w:val="21"/>
+          <w:bdr w:val="none" w:sz="0" w:space="0" w:color="auto" w:frame="1"/>
+        </w:rPr>
+        <w:t>=</w:t>
+      </w:r>
+      <w:r>
+        <w:rPr>
+          <w:rStyle w:val="HTMLCode"/>
+          <w:rFonts w:ascii="Consolas" w:eastAsiaTheme="majorEastAsia" w:hAnsi="Consolas"/>
+          <w:color w:val="000000"/>
+          <w:bdr w:val="none" w:sz="0" w:space="0" w:color="auto" w:frame="1"/>
+        </w:rPr>
+        <w:t xml:space="preserve"> </w:t>
+      </w:r>
+      <w:r>
+        <w:rPr>
+          <w:rStyle w:val="token"/>
+          <w:rFonts w:ascii="inherit" w:hAnsi="inherit"/>
+          <w:color w:val="669900"/>
+          <w:sz w:val="21"/>
+          <w:szCs w:val="21"/>
+          <w:bdr w:val="none" w:sz="0" w:space="0" w:color="auto" w:frame="1"/>
+        </w:rPr>
+        <w:t>"say Hi"</w:t>
+      </w:r>
+      <w:r>
+        <w:rPr>
+          <w:rStyle w:val="token"/>
+          <w:rFonts w:ascii="inherit" w:hAnsi="inherit"/>
+          <w:color w:val="999999"/>
+          <w:sz w:val="21"/>
+          <w:szCs w:val="21"/>
+          <w:bdr w:val="none" w:sz="0" w:space="0" w:color="auto" w:frame="1"/>
+        </w:rPr>
+        <w:t>;</w:t>
+      </w:r>
+    </w:p>
+    <w:p>
+      <w:pPr>
+        <w:pStyle w:val="HTMLPreformatted"/>
+        <w:spacing w:line="360" w:lineRule="atLeast"/>
+        <w:textAlignment w:val="baseline"/>
+        <w:rPr>
+          <w:rStyle w:val="HTMLCode"/>
+          <w:rFonts w:ascii="Consolas" w:eastAsiaTheme="majorEastAsia" w:hAnsi="Consolas"/>
+          <w:color w:val="000000"/>
+          <w:bdr w:val="none" w:sz="0" w:space="0" w:color="auto" w:frame="1"/>
+        </w:rPr>
+      </w:pPr>
+      <w:r>
+        <w:rPr>
+          <w:rStyle w:val="HTMLCode"/>
+          <w:rFonts w:ascii="Consolas" w:eastAsiaTheme="majorEastAsia" w:hAnsi="Consolas"/>
+          <w:color w:val="000000"/>
+          <w:bdr w:val="none" w:sz="0" w:space="0" w:color="auto" w:frame="1"/>
+        </w:rPr>
+        <w:t xml:space="preserve">    </w:t>
+      </w:r>
+      <w:r>
+        <w:rPr>
+          <w:rStyle w:val="token"/>
+          <w:rFonts w:ascii="inherit" w:hAnsi="inherit"/>
+          <w:color w:val="0077AA"/>
+          <w:sz w:val="21"/>
+          <w:szCs w:val="21"/>
+          <w:bdr w:val="none" w:sz="0" w:space="0" w:color="auto" w:frame="1"/>
+        </w:rPr>
+        <w:t>if</w:t>
+      </w:r>
+      <w:r>
+        <w:rPr>
+          <w:rStyle w:val="HTMLCode"/>
+          <w:rFonts w:ascii="Consolas" w:eastAsiaTheme="majorEastAsia" w:hAnsi="Consolas"/>
+          <w:color w:val="000000"/>
+          <w:bdr w:val="none" w:sz="0" w:space="0" w:color="auto" w:frame="1"/>
+        </w:rPr>
+        <w:t xml:space="preserve"> </w:t>
+      </w:r>
+      <w:r>
+        <w:rPr>
+          <w:rStyle w:val="token"/>
+          <w:rFonts w:ascii="inherit" w:hAnsi="inherit"/>
+          <w:color w:val="999999"/>
+          <w:sz w:val="21"/>
+          <w:szCs w:val="21"/>
+          <w:bdr w:val="none" w:sz="0" w:space="0" w:color="auto" w:frame="1"/>
+        </w:rPr>
+        <w:t>(</w:t>
+      </w:r>
+      <w:r>
+        <w:rPr>
+          <w:rStyle w:val="token"/>
+          <w:rFonts w:ascii="inherit" w:hAnsi="inherit"/>
+          <w:color w:val="990055"/>
+          <w:sz w:val="21"/>
+          <w:szCs w:val="21"/>
+          <w:bdr w:val="none" w:sz="0" w:space="0" w:color="auto" w:frame="1"/>
+        </w:rPr>
+        <w:t>true</w:t>
+      </w:r>
+      <w:r>
+        <w:rPr>
+          <w:rStyle w:val="token"/>
+          <w:rFonts w:ascii="inherit" w:hAnsi="inherit"/>
+          <w:color w:val="999999"/>
+          <w:sz w:val="21"/>
+          <w:szCs w:val="21"/>
+          <w:bdr w:val="none" w:sz="0" w:space="0" w:color="auto" w:frame="1"/>
+        </w:rPr>
+        <w:t>)</w:t>
+      </w:r>
+      <w:r>
+        <w:rPr>
+          <w:rStyle w:val="HTMLCode"/>
+          <w:rFonts w:ascii="Consolas" w:eastAsiaTheme="majorEastAsia" w:hAnsi="Consolas"/>
+          <w:color w:val="000000"/>
+          <w:bdr w:val="none" w:sz="0" w:space="0" w:color="auto" w:frame="1"/>
+        </w:rPr>
+        <w:t xml:space="preserve"> </w:t>
+      </w:r>
+      <w:r>
+        <w:rPr>
+          <w:rStyle w:val="token"/>
+          <w:rFonts w:ascii="inherit" w:hAnsi="inherit"/>
+          <w:color w:val="999999"/>
+          <w:sz w:val="21"/>
+          <w:szCs w:val="21"/>
+          <w:bdr w:val="none" w:sz="0" w:space="0" w:color="auto" w:frame="1"/>
+        </w:rPr>
+        <w:t>{</w:t>
+      </w:r>
+    </w:p>
+    <w:p>
+      <w:pPr>
+        <w:pStyle w:val="HTMLPreformatted"/>
+        <w:spacing w:line="360" w:lineRule="atLeast"/>
+        <w:textAlignment w:val="baseline"/>
+        <w:rPr>
+          <w:rStyle w:val="HTMLCode"/>
+          <w:rFonts w:ascii="Consolas" w:eastAsiaTheme="majorEastAsia" w:hAnsi="Consolas"/>
+          <w:color w:val="000000"/>
+          <w:bdr w:val="none" w:sz="0" w:space="0" w:color="auto" w:frame="1"/>
+        </w:rPr>
+      </w:pPr>
+      <w:r>
+        <w:rPr>
+          <w:rStyle w:val="HTMLCode"/>
+          <w:rFonts w:ascii="Consolas" w:eastAsiaTheme="majorEastAsia" w:hAnsi="Consolas"/>
+          <w:color w:val="000000"/>
+          <w:bdr w:val="none" w:sz="0" w:space="0" w:color="auto" w:frame="1"/>
+        </w:rPr>
+        <w:t xml:space="preserve">        </w:t>
+      </w:r>
+      <w:r>
+        <w:rPr>
+          <w:rStyle w:val="token"/>
+          <w:rFonts w:ascii="inherit" w:hAnsi="inherit"/>
+          <w:color w:val="0077AA"/>
+          <w:sz w:val="21"/>
+          <w:szCs w:val="21"/>
+          <w:bdr w:val="none" w:sz="0" w:space="0" w:color="auto" w:frame="1"/>
+        </w:rPr>
+        <w:t>let</w:t>
+      </w:r>
+      <w:r>
+        <w:rPr>
+          <w:rStyle w:val="HTMLCode"/>
+          <w:rFonts w:ascii="Consolas" w:eastAsiaTheme="majorEastAsia" w:hAnsi="Consolas"/>
+          <w:color w:val="000000"/>
+          <w:bdr w:val="none" w:sz="0" w:space="0" w:color="auto" w:frame="1"/>
+        </w:rPr>
+        <w:t xml:space="preserve"> greeting </w:t>
+      </w:r>
+      <w:r>
+        <w:rPr>
+          <w:rStyle w:val="token"/>
+          <w:rFonts w:ascii="inherit" w:hAnsi="inherit"/>
+          <w:color w:val="9A6E3A"/>
+          <w:sz w:val="21"/>
+          <w:szCs w:val="21"/>
+          <w:bdr w:val="none" w:sz="0" w:space="0" w:color="auto" w:frame="1"/>
+        </w:rPr>
+        <w:t>=</w:t>
+      </w:r>
+      <w:r>
+        <w:rPr>
+          <w:rStyle w:val="HTMLCode"/>
+          <w:rFonts w:ascii="Consolas" w:eastAsiaTheme="majorEastAsia" w:hAnsi="Consolas"/>
+          <w:color w:val="000000"/>
+          <w:bdr w:val="none" w:sz="0" w:space="0" w:color="auto" w:frame="1"/>
+        </w:rPr>
+        <w:t xml:space="preserve"> </w:t>
+      </w:r>
+      <w:r>
+        <w:rPr>
+          <w:rStyle w:val="token"/>
+          <w:rFonts w:ascii="inherit" w:hAnsi="inherit"/>
+          <w:color w:val="669900"/>
+          <w:sz w:val="21"/>
+          <w:szCs w:val="21"/>
+          <w:bdr w:val="none" w:sz="0" w:space="0" w:color="auto" w:frame="1"/>
+        </w:rPr>
+        <w:t>"say Hello instead"</w:t>
+      </w:r>
+      <w:r>
+        <w:rPr>
+          <w:rStyle w:val="token"/>
+          <w:rFonts w:ascii="inherit" w:hAnsi="inherit"/>
+          <w:color w:val="999999"/>
+          <w:sz w:val="21"/>
+          <w:szCs w:val="21"/>
+          <w:bdr w:val="none" w:sz="0" w:space="0" w:color="auto" w:frame="1"/>
+        </w:rPr>
+        <w:t>;</w:t>
+      </w:r>
+    </w:p>
+    <w:p>
+      <w:pPr>
+        <w:pStyle w:val="HTMLPreformatted"/>
+        <w:spacing w:line="360" w:lineRule="atLeast"/>
+        <w:textAlignment w:val="baseline"/>
+        <w:rPr>
+          <w:rStyle w:val="HTMLCode"/>
+          <w:rFonts w:ascii="Consolas" w:eastAsiaTheme="majorEastAsia" w:hAnsi="Consolas"/>
+          <w:color w:val="000000"/>
+          <w:bdr w:val="none" w:sz="0" w:space="0" w:color="auto" w:frame="1"/>
+        </w:rPr>
+      </w:pPr>
+      <w:r>
+        <w:rPr>
+          <w:rStyle w:val="HTMLCode"/>
+          <w:rFonts w:ascii="Consolas" w:eastAsiaTheme="majorEastAsia" w:hAnsi="Consolas"/>
+          <w:color w:val="000000"/>
+          <w:bdr w:val="none" w:sz="0" w:space="0" w:color="auto" w:frame="1"/>
+        </w:rPr>
+        <w:t xml:space="preserve">        console</w:t>
+      </w:r>
+      <w:r>
+        <w:rPr>
+          <w:rStyle w:val="token"/>
+          <w:rFonts w:ascii="inherit" w:hAnsi="inherit"/>
+          <w:color w:val="999999"/>
+          <w:sz w:val="21"/>
+          <w:szCs w:val="21"/>
+          <w:bdr w:val="none" w:sz="0" w:space="0" w:color="auto" w:frame="1"/>
+        </w:rPr>
+        <w:t>.</w:t>
+      </w:r>
+      <w:r>
+        <w:rPr>
+          <w:rStyle w:val="token"/>
+          <w:rFonts w:ascii="inherit" w:hAnsi="inherit"/>
+          <w:color w:val="DD4A68"/>
+          <w:sz w:val="21"/>
+          <w:szCs w:val="21"/>
+          <w:bdr w:val="none" w:sz="0" w:space="0" w:color="auto" w:frame="1"/>
+        </w:rPr>
+        <w:t>log</w:t>
+      </w:r>
+      <w:r>
+        <w:rPr>
+          <w:rStyle w:val="token"/>
+          <w:rFonts w:ascii="inherit" w:hAnsi="inherit"/>
+          <w:color w:val="999999"/>
+          <w:sz w:val="21"/>
+          <w:szCs w:val="21"/>
+          <w:bdr w:val="none" w:sz="0" w:space="0" w:color="auto" w:frame="1"/>
+        </w:rPr>
+        <w:t>(</w:t>
+      </w:r>
+      <w:r>
+        <w:rPr>
+          <w:rStyle w:val="HTMLCode"/>
+          <w:rFonts w:ascii="Consolas" w:eastAsiaTheme="majorEastAsia" w:hAnsi="Consolas"/>
+          <w:color w:val="000000"/>
+          <w:bdr w:val="none" w:sz="0" w:space="0" w:color="auto" w:frame="1"/>
+        </w:rPr>
+        <w:t>greeting</w:t>
+      </w:r>
+      <w:r>
+        <w:rPr>
+          <w:rStyle w:val="token"/>
+          <w:rFonts w:ascii="inherit" w:hAnsi="inherit"/>
+          <w:color w:val="999999"/>
+          <w:sz w:val="21"/>
+          <w:szCs w:val="21"/>
+          <w:bdr w:val="none" w:sz="0" w:space="0" w:color="auto" w:frame="1"/>
+        </w:rPr>
+        <w:t>);</w:t>
+      </w:r>
+      <w:r>
+        <w:rPr>
+          <w:rStyle w:val="HTMLCode"/>
+          <w:rFonts w:ascii="Consolas" w:eastAsiaTheme="majorEastAsia" w:hAnsi="Consolas"/>
+          <w:color w:val="000000"/>
+          <w:bdr w:val="none" w:sz="0" w:space="0" w:color="auto" w:frame="1"/>
+        </w:rPr>
+        <w:t xml:space="preserve"> </w:t>
+      </w:r>
+      <w:r>
+        <w:rPr>
+          <w:rStyle w:val="token"/>
+          <w:rFonts w:ascii="inherit" w:hAnsi="inherit"/>
+          <w:color w:val="708090"/>
+          <w:sz w:val="21"/>
+          <w:szCs w:val="21"/>
+          <w:bdr w:val="none" w:sz="0" w:space="0" w:color="auto" w:frame="1"/>
+        </w:rPr>
+        <w:t>// "say Hello instead"</w:t>
+      </w:r>
+    </w:p>
+    <w:p>
+      <w:pPr>
+        <w:pStyle w:val="HTMLPreformatted"/>
+        <w:spacing w:line="360" w:lineRule="atLeast"/>
+        <w:textAlignment w:val="baseline"/>
+        <w:rPr>
+          <w:rStyle w:val="HTMLCode"/>
+          <w:rFonts w:ascii="Consolas" w:eastAsiaTheme="majorEastAsia" w:hAnsi="Consolas"/>
+          <w:color w:val="000000"/>
+          <w:bdr w:val="none" w:sz="0" w:space="0" w:color="auto" w:frame="1"/>
+        </w:rPr>
+      </w:pPr>
+      <w:r>
+        <w:rPr>
+          <w:rStyle w:val="HTMLCode"/>
+          <w:rFonts w:ascii="Consolas" w:eastAsiaTheme="majorEastAsia" w:hAnsi="Consolas"/>
+          <w:color w:val="000000"/>
+          <w:bdr w:val="none" w:sz="0" w:space="0" w:color="auto" w:frame="1"/>
+        </w:rPr>
+        <w:t xml:space="preserve">    </w:t>
+      </w:r>
+      <w:r>
+        <w:rPr>
+          <w:rStyle w:val="token"/>
+          <w:rFonts w:ascii="inherit" w:hAnsi="inherit"/>
+          <w:color w:val="999999"/>
+          <w:sz w:val="21"/>
+          <w:szCs w:val="21"/>
+          <w:bdr w:val="none" w:sz="0" w:space="0" w:color="auto" w:frame="1"/>
+        </w:rPr>
+        <w:t>}</w:t>
+      </w:r>
+    </w:p>
+    <w:p>
+      <w:pPr>
+        <w:pStyle w:val="HTMLPreformatted"/>
+        <w:spacing w:line="360" w:lineRule="atLeast"/>
+        <w:textAlignment w:val="baseline"/>
+        <w:rPr>
+          <w:rStyle w:val="HTMLCode"/>
+          <w:rFonts w:ascii="Consolas" w:eastAsiaTheme="majorEastAsia" w:hAnsi="Consolas"/>
+          <w:color w:val="000000"/>
+          <w:bdr w:val="none" w:sz="0" w:space="0" w:color="auto" w:frame="1"/>
+        </w:rPr>
+      </w:pPr>
+      <w:r>
+        <w:rPr>
+          <w:rStyle w:val="HTMLCode"/>
+          <w:rFonts w:ascii="Consolas" w:eastAsiaTheme="majorEastAsia" w:hAnsi="Consolas"/>
+          <w:color w:val="000000"/>
+          <w:bdr w:val="none" w:sz="0" w:space="0" w:color="auto" w:frame="1"/>
+        </w:rPr>
+        <w:t xml:space="preserve">    console</w:t>
+      </w:r>
+      <w:r>
+        <w:rPr>
+          <w:rStyle w:val="token"/>
+          <w:rFonts w:ascii="inherit" w:hAnsi="inherit"/>
+          <w:color w:val="999999"/>
+          <w:sz w:val="21"/>
+          <w:szCs w:val="21"/>
+          <w:bdr w:val="none" w:sz="0" w:space="0" w:color="auto" w:frame="1"/>
+        </w:rPr>
+        <w:t>.</w:t>
+      </w:r>
+      <w:r>
+        <w:rPr>
+          <w:rStyle w:val="token"/>
+          <w:rFonts w:ascii="inherit" w:hAnsi="inherit"/>
+          <w:color w:val="DD4A68"/>
+          <w:sz w:val="21"/>
+          <w:szCs w:val="21"/>
+          <w:bdr w:val="none" w:sz="0" w:space="0" w:color="auto" w:frame="1"/>
+        </w:rPr>
+        <w:t>log</w:t>
+      </w:r>
+      <w:r>
+        <w:rPr>
+          <w:rStyle w:val="token"/>
+          <w:rFonts w:ascii="inherit" w:hAnsi="inherit"/>
+          <w:color w:val="999999"/>
+          <w:sz w:val="21"/>
+          <w:szCs w:val="21"/>
+          <w:bdr w:val="none" w:sz="0" w:space="0" w:color="auto" w:frame="1"/>
+        </w:rPr>
+        <w:t>(</w:t>
+      </w:r>
+      <w:r>
+        <w:rPr>
+          <w:rStyle w:val="HTMLCode"/>
+          <w:rFonts w:ascii="Consolas" w:eastAsiaTheme="majorEastAsia" w:hAnsi="Consolas"/>
+          <w:color w:val="000000"/>
+          <w:bdr w:val="none" w:sz="0" w:space="0" w:color="auto" w:frame="1"/>
+        </w:rPr>
+        <w:t>greeting</w:t>
+      </w:r>
+      <w:r>
+        <w:rPr>
+          <w:rStyle w:val="token"/>
+          <w:rFonts w:ascii="inherit" w:hAnsi="inherit"/>
+          <w:color w:val="999999"/>
+          <w:sz w:val="21"/>
+          <w:szCs w:val="21"/>
+          <w:bdr w:val="none" w:sz="0" w:space="0" w:color="auto" w:frame="1"/>
+        </w:rPr>
+        <w:t>);</w:t>
+      </w:r>
+      <w:r>
+        <w:rPr>
+          <w:rStyle w:val="HTMLCode"/>
+          <w:rFonts w:ascii="Consolas" w:eastAsiaTheme="majorEastAsia" w:hAnsi="Consolas"/>
+          <w:color w:val="000000"/>
+          <w:bdr w:val="none" w:sz="0" w:space="0" w:color="auto" w:frame="1"/>
+        </w:rPr>
+        <w:t xml:space="preserve"> </w:t>
+      </w:r>
+      <w:r>
+        <w:rPr>
+          <w:rStyle w:val="token"/>
+          <w:rFonts w:ascii="inherit" w:hAnsi="inherit"/>
+          <w:color w:val="708090"/>
+          <w:sz w:val="21"/>
+          <w:szCs w:val="21"/>
+          <w:bdr w:val="none" w:sz="0" w:space="0" w:color="auto" w:frame="1"/>
+        </w:rPr>
+        <w:t>// "say Hi"</w:t>
+      </w:r>
+    </w:p>
+    <w:p>
+      <w:pPr>
+        <w:pStyle w:val="NormalWeb"/>
+        <w:shd w:val="clear" w:color="auto" w:fill="FFFFFF"/>
+        <w:spacing w:before="0" w:beforeAutospacing="0" w:after="360" w:afterAutospacing="0"/>
+        <w:textAlignment w:val="baseline"/>
+        <w:rPr>
+          <w:rFonts w:ascii="Arial" w:hAnsi="Arial" w:cs="Arial"/>
+          <w:color w:val="0A0A23"/>
+          <w:sz w:val="29"/>
+          <w:szCs w:val="29"/>
+        </w:rPr>
+      </w:pPr>
+      <w:r>
+        <w:rPr>
+          <w:rFonts w:ascii="Arial" w:hAnsi="Arial" w:cs="Arial"/>
+          <w:color w:val="0A0A23"/>
+          <w:sz w:val="29"/>
+          <w:szCs w:val="29"/>
+        </w:rPr>
+        <w:t>Why is there no error? This is because both instances are treated as different variables since they have different scopes.</w:t>
+      </w:r>
+    </w:p>
+    <w:p>
+      <w:pPr>
+        <w:rPr>
+          <w:rFonts w:ascii="Arial" w:hAnsi="Arial" w:cs="Arial"/>
+          <w:color w:val="0A0A23"/>
+          <w:sz w:val="29"/>
+          <w:szCs w:val="29"/>
+          <w:shd w:val="clear" w:color="auto" w:fill="FFFFFF"/>
+        </w:rPr>
+      </w:pPr>
+      <w:r>
+        <w:rPr>
+          <w:rStyle w:val="HTMLCode"/>
+          <w:rFonts w:eastAsiaTheme="majorEastAsia"/>
+          <w:color w:val="0A0A23"/>
+          <w:sz w:val="19"/>
+          <w:szCs w:val="19"/>
+          <w:bdr w:val="none" w:sz="0" w:space="0" w:color="auto" w:frame="1"/>
+        </w:rPr>
+        <w:t>const</w:t>
+      </w:r>
+      <w:r>
+        <w:rPr>
+          <w:rFonts w:ascii="Arial" w:hAnsi="Arial" w:cs="Arial"/>
+          <w:color w:val="0A0A23"/>
+          <w:sz w:val="29"/>
+          <w:szCs w:val="29"/>
+          <w:shd w:val="clear" w:color="auto" w:fill="FFFFFF"/>
+        </w:rPr>
+        <w:t> </w:t>
+      </w:r>
+      <w:r>
+        <w:rPr>
+          <w:rFonts w:ascii="Arial" w:hAnsi="Arial" w:cs="Arial"/>
+          <w:color w:val="0A0A23"/>
+          <w:sz w:val="29"/>
+          <w:szCs w:val="29"/>
+          <w:shd w:val="clear" w:color="auto" w:fill="FFFFFF"/>
+        </w:rPr>
+        <w:t>cannot be updated or re-</w:t>
+      </w:r>
+      <w:proofErr w:type="spellStart"/>
+      <w:r>
+        <w:rPr>
+          <w:rFonts w:ascii="Arial" w:hAnsi="Arial" w:cs="Arial"/>
+          <w:color w:val="0A0A23"/>
+          <w:sz w:val="29"/>
+          <w:szCs w:val="29"/>
+          <w:shd w:val="clear" w:color="auto" w:fill="FFFFFF"/>
+        </w:rPr>
+        <w:t>decleared</w:t>
+      </w:r>
+      <w:proofErr w:type="spellEnd"/>
+      <w:r>
+        <w:rPr>
+          <w:rFonts w:ascii="Arial" w:hAnsi="Arial" w:cs="Arial"/>
+          <w:color w:val="0A0A23"/>
+          <w:sz w:val="29"/>
+          <w:szCs w:val="29"/>
+          <w:shd w:val="clear" w:color="auto" w:fill="FFFFFF"/>
+        </w:rPr>
+        <w:t>.</w:t>
+      </w:r>
+    </w:p>
+    <w:p>
+      <w:pPr>
+        <w:pStyle w:val="NormalWeb"/>
+        <w:shd w:val="clear" w:color="auto" w:fill="FFFFFF"/>
+        <w:spacing w:before="0" w:beforeAutospacing="0" w:after="0" w:afterAutospacing="0"/>
+        <w:textAlignment w:val="baseline"/>
+        <w:rPr>
+          <w:rFonts w:ascii="Arial" w:hAnsi="Arial" w:cs="Arial"/>
+          <w:color w:val="0A0A23"/>
+          <w:sz w:val="29"/>
+          <w:szCs w:val="29"/>
+        </w:rPr>
+      </w:pPr>
+      <w:proofErr w:type="gramStart"/>
+      <w:r>
+        <w:rPr>
+          <w:rFonts w:ascii="Arial" w:hAnsi="Arial" w:cs="Arial"/>
+          <w:color w:val="0A0A23"/>
+          <w:sz w:val="29"/>
+          <w:szCs w:val="29"/>
+        </w:rPr>
+        <w:t>So</w:t>
+      </w:r>
+      <w:proofErr w:type="gramEnd"/>
+      <w:r>
+        <w:rPr>
+          <w:rFonts w:ascii="Arial" w:hAnsi="Arial" w:cs="Arial"/>
+          <w:color w:val="0A0A23"/>
+          <w:sz w:val="29"/>
+          <w:szCs w:val="29"/>
+        </w:rPr>
+        <w:t xml:space="preserve"> if we declare a variable with </w:t>
+      </w:r>
+      <w:r>
+        <w:rPr>
+          <w:rStyle w:val="HTMLCode"/>
+          <w:rFonts w:eastAsiaTheme="majorEastAsia"/>
+          <w:color w:val="0A0A23"/>
+          <w:sz w:val="23"/>
+          <w:szCs w:val="23"/>
+          <w:bdr w:val="none" w:sz="0" w:space="0" w:color="auto" w:frame="1"/>
+        </w:rPr>
+        <w:t>const</w:t>
+      </w:r>
+      <w:r>
+        <w:rPr>
+          <w:rFonts w:ascii="Arial" w:hAnsi="Arial" w:cs="Arial"/>
+          <w:color w:val="0A0A23"/>
+          <w:sz w:val="29"/>
+          <w:szCs w:val="29"/>
+        </w:rPr>
+        <w:t>, we can neither do this:</w:t>
+      </w:r>
+    </w:p>
+    <w:p>
+      <w:pPr>
+        <w:pStyle w:val="HTMLPreformatted"/>
+        <w:spacing w:line="360" w:lineRule="atLeast"/>
+        <w:textAlignment w:val="baseline"/>
+        <w:rPr>
+          <w:rStyle w:val="HTMLCode"/>
+          <w:rFonts w:ascii="Consolas" w:eastAsiaTheme="majorEastAsia" w:hAnsi="Consolas"/>
+          <w:color w:val="000000"/>
+          <w:bdr w:val="none" w:sz="0" w:space="0" w:color="auto" w:frame="1"/>
+        </w:rPr>
+      </w:pPr>
+      <w:r>
+        <w:rPr>
+          <w:rStyle w:val="HTMLCode"/>
+          <w:rFonts w:ascii="Consolas" w:eastAsiaTheme="majorEastAsia" w:hAnsi="Consolas"/>
+          <w:color w:val="000000"/>
+          <w:bdr w:val="none" w:sz="0" w:space="0" w:color="auto" w:frame="1"/>
+        </w:rPr>
+        <w:t xml:space="preserve">    </w:t>
+      </w:r>
+      <w:r>
+        <w:rPr>
+          <w:rStyle w:val="token"/>
+          <w:rFonts w:ascii="inherit" w:hAnsi="inherit"/>
+          <w:color w:val="0077AA"/>
+          <w:sz w:val="21"/>
+          <w:szCs w:val="21"/>
+          <w:bdr w:val="none" w:sz="0" w:space="0" w:color="auto" w:frame="1"/>
+        </w:rPr>
+        <w:t>const</w:t>
+      </w:r>
+      <w:r>
+        <w:rPr>
+          <w:rStyle w:val="HTMLCode"/>
+          <w:rFonts w:ascii="Consolas" w:eastAsiaTheme="majorEastAsia" w:hAnsi="Consolas"/>
+          <w:color w:val="000000"/>
+          <w:bdr w:val="none" w:sz="0" w:space="0" w:color="auto" w:frame="1"/>
+        </w:rPr>
+        <w:t xml:space="preserve"> greeting </w:t>
+      </w:r>
+      <w:r>
+        <w:rPr>
+          <w:rStyle w:val="token"/>
+          <w:rFonts w:ascii="inherit" w:hAnsi="inherit"/>
+          <w:color w:val="9A6E3A"/>
+          <w:sz w:val="21"/>
+          <w:szCs w:val="21"/>
+          <w:bdr w:val="none" w:sz="0" w:space="0" w:color="auto" w:frame="1"/>
+        </w:rPr>
+        <w:t>=</w:t>
+      </w:r>
+      <w:r>
+        <w:rPr>
+          <w:rStyle w:val="HTMLCode"/>
+          <w:rFonts w:ascii="Consolas" w:eastAsiaTheme="majorEastAsia" w:hAnsi="Consolas"/>
+          <w:color w:val="000000"/>
+          <w:bdr w:val="none" w:sz="0" w:space="0" w:color="auto" w:frame="1"/>
+        </w:rPr>
+        <w:t xml:space="preserve"> </w:t>
+      </w:r>
+      <w:r>
+        <w:rPr>
+          <w:rStyle w:val="token"/>
+          <w:rFonts w:ascii="inherit" w:hAnsi="inherit"/>
+          <w:color w:val="669900"/>
+          <w:sz w:val="21"/>
+          <w:szCs w:val="21"/>
+          <w:bdr w:val="none" w:sz="0" w:space="0" w:color="auto" w:frame="1"/>
+        </w:rPr>
+        <w:t>"say Hi"</w:t>
+      </w:r>
+      <w:r>
+        <w:rPr>
+          <w:rStyle w:val="token"/>
+          <w:rFonts w:ascii="inherit" w:hAnsi="inherit"/>
+          <w:color w:val="999999"/>
+          <w:sz w:val="21"/>
+          <w:szCs w:val="21"/>
+          <w:bdr w:val="none" w:sz="0" w:space="0" w:color="auto" w:frame="1"/>
+        </w:rPr>
+        <w:t>;</w:t>
+      </w:r>
+    </w:p>
+    <w:p>
+      <w:pPr>
+        <w:pStyle w:val="HTMLPreformatted"/>
+        <w:spacing w:line="360" w:lineRule="atLeast"/>
+        <w:textAlignment w:val="baseline"/>
+        <w:rPr>
+          <w:rStyle w:val="HTMLCode"/>
+          <w:rFonts w:ascii="Consolas" w:eastAsiaTheme="majorEastAsia" w:hAnsi="Consolas"/>
+          <w:color w:val="000000"/>
+          <w:bdr w:val="none" w:sz="0" w:space="0" w:color="auto" w:frame="1"/>
+        </w:rPr>
+      </w:pPr>
+      <w:r>
+        <w:rPr>
+          <w:rStyle w:val="HTMLCode"/>
+          <w:rFonts w:ascii="Consolas" w:eastAsiaTheme="majorEastAsia" w:hAnsi="Consolas"/>
+          <w:color w:val="000000"/>
+          <w:bdr w:val="none" w:sz="0" w:space="0" w:color="auto" w:frame="1"/>
+        </w:rPr>
+        <w:t xml:space="preserve">    greeting </w:t>
+      </w:r>
+      <w:r>
+        <w:rPr>
+          <w:rStyle w:val="token"/>
+          <w:rFonts w:ascii="inherit" w:hAnsi="inherit"/>
+          <w:color w:val="9A6E3A"/>
+          <w:sz w:val="21"/>
+          <w:szCs w:val="21"/>
+          <w:bdr w:val="none" w:sz="0" w:space="0" w:color="auto" w:frame="1"/>
+        </w:rPr>
+        <w:t>=</w:t>
+      </w:r>
+      <w:r>
+        <w:rPr>
+          <w:rStyle w:val="HTMLCode"/>
+          <w:rFonts w:ascii="Consolas" w:eastAsiaTheme="majorEastAsia" w:hAnsi="Consolas"/>
+          <w:color w:val="000000"/>
+          <w:bdr w:val="none" w:sz="0" w:space="0" w:color="auto" w:frame="1"/>
+        </w:rPr>
+        <w:t xml:space="preserve"> </w:t>
+      </w:r>
+      <w:r>
+        <w:rPr>
+          <w:rStyle w:val="token"/>
+          <w:rFonts w:ascii="inherit" w:hAnsi="inherit"/>
+          <w:color w:val="669900"/>
+          <w:sz w:val="21"/>
+          <w:szCs w:val="21"/>
+          <w:bdr w:val="none" w:sz="0" w:space="0" w:color="auto" w:frame="1"/>
+        </w:rPr>
+        <w:t>"say Hello instead"</w:t>
+      </w:r>
+      <w:r>
+        <w:rPr>
+          <w:rStyle w:val="token"/>
+          <w:rFonts w:ascii="inherit" w:hAnsi="inherit"/>
+          <w:color w:val="999999"/>
+          <w:sz w:val="21"/>
+          <w:szCs w:val="21"/>
+          <w:bdr w:val="none" w:sz="0" w:space="0" w:color="auto" w:frame="1"/>
+        </w:rPr>
+        <w:t>;</w:t>
+      </w:r>
+      <w:r>
+        <w:rPr>
+          <w:rStyle w:val="token"/>
+          <w:rFonts w:ascii="inherit" w:hAnsi="inherit"/>
+          <w:color w:val="708090"/>
+          <w:sz w:val="21"/>
+          <w:szCs w:val="21"/>
+          <w:bdr w:val="none" w:sz="0" w:space="0" w:color="auto" w:frame="1"/>
+        </w:rPr>
+        <w:t xml:space="preserve">// error: Assignment to constant variable. </w:t>
+      </w:r>
+    </w:p>
+    <w:p>
+      <w:pPr>
+        <w:pStyle w:val="NormalWeb"/>
+        <w:shd w:val="clear" w:color="auto" w:fill="FFFFFF"/>
+        <w:spacing w:before="0" w:beforeAutospacing="0" w:after="360" w:afterAutospacing="0"/>
+        <w:textAlignment w:val="baseline"/>
+        <w:rPr>
+          <w:rFonts w:ascii="Arial" w:hAnsi="Arial" w:cs="Arial"/>
+          <w:color w:val="0A0A23"/>
+          <w:sz w:val="29"/>
+          <w:szCs w:val="29"/>
+        </w:rPr>
+      </w:pPr>
+      <w:r>
+        <w:rPr>
+          <w:rFonts w:ascii="Arial" w:hAnsi="Arial" w:cs="Arial"/>
+          <w:color w:val="0A0A23"/>
+          <w:sz w:val="29"/>
+          <w:szCs w:val="29"/>
+        </w:rPr>
+        <w:t>nor this:</w:t>
+      </w:r>
+    </w:p>
+    <w:p>
+      <w:pPr>
+        <w:pStyle w:val="HTMLPreformatted"/>
+        <w:spacing w:line="360" w:lineRule="atLeast"/>
+        <w:textAlignment w:val="baseline"/>
+        <w:rPr>
+          <w:rStyle w:val="HTMLCode"/>
+          <w:rFonts w:ascii="Consolas" w:eastAsiaTheme="majorEastAsia" w:hAnsi="Consolas"/>
+          <w:color w:val="000000"/>
+          <w:bdr w:val="none" w:sz="0" w:space="0" w:color="auto" w:frame="1"/>
+        </w:rPr>
+      </w:pPr>
+      <w:r>
+        <w:rPr>
+          <w:rStyle w:val="HTMLCode"/>
+          <w:rFonts w:ascii="Consolas" w:eastAsiaTheme="majorEastAsia" w:hAnsi="Consolas"/>
+          <w:color w:val="000000"/>
+          <w:bdr w:val="none" w:sz="0" w:space="0" w:color="auto" w:frame="1"/>
+        </w:rPr>
+        <w:lastRenderedPageBreak/>
+        <w:t xml:space="preserve">    </w:t>
+      </w:r>
+      <w:r>
+        <w:rPr>
+          <w:rStyle w:val="token"/>
+          <w:rFonts w:ascii="inherit" w:hAnsi="inherit"/>
+          <w:color w:val="0077AA"/>
+          <w:sz w:val="21"/>
+          <w:szCs w:val="21"/>
+          <w:bdr w:val="none" w:sz="0" w:space="0" w:color="auto" w:frame="1"/>
+        </w:rPr>
+        <w:t>const</w:t>
+      </w:r>
+      <w:r>
+        <w:rPr>
+          <w:rStyle w:val="HTMLCode"/>
+          <w:rFonts w:ascii="Consolas" w:eastAsiaTheme="majorEastAsia" w:hAnsi="Consolas"/>
+          <w:color w:val="000000"/>
+          <w:bdr w:val="none" w:sz="0" w:space="0" w:color="auto" w:frame="1"/>
+        </w:rPr>
+        <w:t xml:space="preserve"> greeting </w:t>
+      </w:r>
+      <w:r>
+        <w:rPr>
+          <w:rStyle w:val="token"/>
+          <w:rFonts w:ascii="inherit" w:hAnsi="inherit"/>
+          <w:color w:val="9A6E3A"/>
+          <w:sz w:val="21"/>
+          <w:szCs w:val="21"/>
+          <w:bdr w:val="none" w:sz="0" w:space="0" w:color="auto" w:frame="1"/>
+        </w:rPr>
+        <w:t>=</w:t>
+      </w:r>
+      <w:r>
+        <w:rPr>
+          <w:rStyle w:val="HTMLCode"/>
+          <w:rFonts w:ascii="Consolas" w:eastAsiaTheme="majorEastAsia" w:hAnsi="Consolas"/>
+          <w:color w:val="000000"/>
+          <w:bdr w:val="none" w:sz="0" w:space="0" w:color="auto" w:frame="1"/>
+        </w:rPr>
+        <w:t xml:space="preserve"> </w:t>
+      </w:r>
+      <w:r>
+        <w:rPr>
+          <w:rStyle w:val="token"/>
+          <w:rFonts w:ascii="inherit" w:hAnsi="inherit"/>
+          <w:color w:val="669900"/>
+          <w:sz w:val="21"/>
+          <w:szCs w:val="21"/>
+          <w:bdr w:val="none" w:sz="0" w:space="0" w:color="auto" w:frame="1"/>
+        </w:rPr>
+        <w:t>"say Hi"</w:t>
+      </w:r>
+      <w:r>
+        <w:rPr>
+          <w:rStyle w:val="token"/>
+          <w:rFonts w:ascii="inherit" w:hAnsi="inherit"/>
+          <w:color w:val="999999"/>
+          <w:sz w:val="21"/>
+          <w:szCs w:val="21"/>
+          <w:bdr w:val="none" w:sz="0" w:space="0" w:color="auto" w:frame="1"/>
+        </w:rPr>
+        <w:t>;</w:t>
+      </w:r>
+    </w:p>
+    <w:p>
+      <w:pPr>
+        <w:pStyle w:val="HTMLPreformatted"/>
+        <w:spacing w:line="360" w:lineRule="atLeast"/>
+        <w:textAlignment w:val="baseline"/>
+        <w:rPr>
+          <w:rStyle w:val="HTMLCode"/>
+          <w:rFonts w:ascii="Consolas" w:eastAsiaTheme="majorEastAsia" w:hAnsi="Consolas"/>
+          <w:color w:val="000000"/>
+          <w:bdr w:val="none" w:sz="0" w:space="0" w:color="auto" w:frame="1"/>
+        </w:rPr>
+      </w:pPr>
+      <w:r>
+        <w:rPr>
+          <w:rStyle w:val="HTMLCode"/>
+          <w:rFonts w:ascii="Consolas" w:eastAsiaTheme="majorEastAsia" w:hAnsi="Consolas"/>
+          <w:color w:val="000000"/>
+          <w:bdr w:val="none" w:sz="0" w:space="0" w:color="auto" w:frame="1"/>
+        </w:rPr>
+        <w:t xml:space="preserve">    </w:t>
+      </w:r>
+      <w:r>
+        <w:rPr>
+          <w:rStyle w:val="token"/>
+          <w:rFonts w:ascii="inherit" w:hAnsi="inherit"/>
+          <w:color w:val="0077AA"/>
+          <w:sz w:val="21"/>
+          <w:szCs w:val="21"/>
+          <w:bdr w:val="none" w:sz="0" w:space="0" w:color="auto" w:frame="1"/>
+        </w:rPr>
+        <w:t>const</w:t>
+      </w:r>
+      <w:r>
+        <w:rPr>
+          <w:rStyle w:val="HTMLCode"/>
+          <w:rFonts w:ascii="Consolas" w:eastAsiaTheme="majorEastAsia" w:hAnsi="Consolas"/>
+          <w:color w:val="000000"/>
+          <w:bdr w:val="none" w:sz="0" w:space="0" w:color="auto" w:frame="1"/>
+        </w:rPr>
+        <w:t xml:space="preserve"> greeting </w:t>
+      </w:r>
+      <w:r>
+        <w:rPr>
+          <w:rStyle w:val="token"/>
+          <w:rFonts w:ascii="inherit" w:hAnsi="inherit"/>
+          <w:color w:val="9A6E3A"/>
+          <w:sz w:val="21"/>
+          <w:szCs w:val="21"/>
+          <w:bdr w:val="none" w:sz="0" w:space="0" w:color="auto" w:frame="1"/>
+        </w:rPr>
+        <w:t>=</w:t>
+      </w:r>
+      <w:r>
+        <w:rPr>
+          <w:rStyle w:val="HTMLCode"/>
+          <w:rFonts w:ascii="Consolas" w:eastAsiaTheme="majorEastAsia" w:hAnsi="Consolas"/>
+          <w:color w:val="000000"/>
+          <w:bdr w:val="none" w:sz="0" w:space="0" w:color="auto" w:frame="1"/>
+        </w:rPr>
+        <w:t xml:space="preserve"> </w:t>
+      </w:r>
+      <w:r>
+        <w:rPr>
+          <w:rStyle w:val="token"/>
+          <w:rFonts w:ascii="inherit" w:hAnsi="inherit"/>
+          <w:color w:val="669900"/>
+          <w:sz w:val="21"/>
+          <w:szCs w:val="21"/>
+          <w:bdr w:val="none" w:sz="0" w:space="0" w:color="auto" w:frame="1"/>
+        </w:rPr>
+        <w:t>"say Hello instead"</w:t>
+      </w:r>
+      <w:r>
+        <w:rPr>
+          <w:rStyle w:val="token"/>
+          <w:rFonts w:ascii="inherit" w:hAnsi="inherit"/>
+          <w:color w:val="999999"/>
+          <w:sz w:val="21"/>
+          <w:szCs w:val="21"/>
+          <w:bdr w:val="none" w:sz="0" w:space="0" w:color="auto" w:frame="1"/>
+        </w:rPr>
+        <w:t>;</w:t>
+      </w:r>
+      <w:r>
+        <w:rPr>
+          <w:rStyle w:val="token"/>
+          <w:rFonts w:ascii="inherit" w:hAnsi="inherit"/>
+          <w:color w:val="708090"/>
+          <w:sz w:val="21"/>
+          <w:szCs w:val="21"/>
+          <w:bdr w:val="none" w:sz="0" w:space="0" w:color="auto" w:frame="1"/>
+        </w:rPr>
+        <w:t>// error: Identifier 'greeting' has already been declared</w:t>
+      </w:r>
+    </w:p>
+    <w:p>
+      <w:pPr>
+        <w:pStyle w:val="NormalWeb"/>
+        <w:shd w:val="clear" w:color="auto" w:fill="FFFFFF"/>
+        <w:spacing w:before="0" w:beforeAutospacing="0" w:after="0" w:afterAutospacing="0"/>
+        <w:textAlignment w:val="baseline"/>
+        <w:rPr>
+          <w:rFonts w:ascii="Arial" w:hAnsi="Arial" w:cs="Arial"/>
+          <w:color w:val="0A0A23"/>
+          <w:sz w:val="29"/>
+          <w:szCs w:val="29"/>
+        </w:rPr>
+      </w:pPr>
+      <w:r>
+        <w:rPr>
+          <w:rFonts w:ascii="Arial" w:hAnsi="Arial" w:cs="Arial"/>
+          <w:color w:val="0A0A23"/>
+          <w:sz w:val="29"/>
+          <w:szCs w:val="29"/>
+        </w:rPr>
+        <w:t>Every </w:t>
+      </w:r>
+      <w:r>
+        <w:rPr>
+          <w:rStyle w:val="HTMLCode"/>
+          <w:rFonts w:eastAsiaTheme="majorEastAsia"/>
+          <w:color w:val="0A0A23"/>
+          <w:sz w:val="23"/>
+          <w:szCs w:val="23"/>
+          <w:bdr w:val="none" w:sz="0" w:space="0" w:color="auto" w:frame="1"/>
+        </w:rPr>
+        <w:t>const</w:t>
+      </w:r>
+      <w:r>
+        <w:rPr>
+          <w:rFonts w:ascii="Arial" w:hAnsi="Arial" w:cs="Arial"/>
+          <w:color w:val="0A0A23"/>
+          <w:sz w:val="29"/>
+          <w:szCs w:val="29"/>
+        </w:rPr>
+        <w:t> declaration, therefore, must be initialized at the time of declaration.</w:t>
+      </w:r>
+    </w:p>
+    <w:p/>
+    <w:p>
+      <w:pPr>
+        <w:pStyle w:val="Heading2"/>
+      </w:pPr>
+      <w:r>
+        <w:t>Conclusion</w:t>
+      </w:r>
+    </w:p>
+    <w:p/>
+    <w:p>
+      <w:r>
+        <w:t xml:space="preserve">While they all are </w:t>
+      </w:r>
+      <w:proofErr w:type="spellStart"/>
+      <w:r>
+        <w:t>hosited</w:t>
+      </w:r>
+      <w:proofErr w:type="spellEnd"/>
+      <w:r>
+        <w:t xml:space="preserve"> to the top </w:t>
+      </w:r>
+      <w:proofErr w:type="gramStart"/>
+      <w:r>
+        <w:t>of  their</w:t>
+      </w:r>
+      <w:proofErr w:type="gramEnd"/>
+      <w:r>
+        <w:t xml:space="preserve"> scope. But </w:t>
+      </w:r>
+      <w:proofErr w:type="spellStart"/>
+      <w:r>
+        <w:t>wile</w:t>
+      </w:r>
+      <w:proofErr w:type="spellEnd"/>
+      <w:r>
+        <w:t xml:space="preserve"> var variables are initialized with undefined, let and const variables are not initialized.</w:t>
+      </w:r>
+    </w:p>
+    <w:p/>
+    <w:p/>
+    <w:p/>
+    <w:p/>
+    <w:p/>
+    <w:p/>
+    <w:p/>
+    <w:p/>
+    <w:p/>
+    <w:p/>
+    <w:p/>
+    <w:p/>
+    <w:p/>
+    <w:p/>
+    <w:p/>
+    <w:p/>
+    <w:p/>
+    <w:p/>
+    <w:p/>
+    <w:p>
+      <w:r>
+        <w:br w:type="page"/>
+      </w:r>
+    </w:p>
+    <w:p>
+      <w:pPr>
+        <w:pStyle w:val="Heading1"/>
+      </w:pPr>
+      <w:r>
+        <w:lastRenderedPageBreak/>
+        <w:t xml:space="preserve">Semicolons in </w:t>
+      </w:r>
+      <w:proofErr w:type="spellStart"/>
+      <w:r>
+        <w:t>javascript</w:t>
+      </w:r>
+      <w:proofErr w:type="spellEnd"/>
+      <w:r>
+        <w:t>: to use or not to use?</w:t>
+      </w:r>
+    </w:p>
+    <w:p/>
+    <w:p>
+      <w:pPr>
+        <w:rPr>
+          <w:rFonts w:ascii="Georgia" w:hAnsi="Georgia"/>
+          <w:color w:val="292929"/>
+          <w:spacing w:val="-1"/>
+          <w:sz w:val="32"/>
+          <w:szCs w:val="32"/>
+          <w:shd w:val="clear" w:color="auto" w:fill="FFFFFF"/>
+        </w:rPr>
+      </w:pPr>
+      <w:r>
+        <w:rPr>
+          <w:rFonts w:ascii="Georgia" w:hAnsi="Georgia"/>
+          <w:color w:val="292929"/>
+          <w:spacing w:val="-1"/>
+          <w:sz w:val="32"/>
+          <w:szCs w:val="32"/>
+          <w:shd w:val="clear" w:color="auto" w:fill="FFFFFF"/>
+        </w:rPr>
+        <w:t>The official guidelines say that JS uses a semi colon to terminate a statement.</w:t>
+      </w:r>
+    </w:p>
+    <w:p>
+      <w:pPr>
+        <w:rPr>
+          <w:rFonts w:ascii="Georgia" w:hAnsi="Georgia"/>
+          <w:color w:val="292929"/>
+          <w:spacing w:val="-1"/>
+          <w:sz w:val="32"/>
+          <w:szCs w:val="32"/>
+          <w:shd w:val="clear" w:color="auto" w:fill="FFFFFF"/>
+        </w:rPr>
+      </w:pPr>
+      <w:r>
+        <w:rPr>
+          <w:rFonts w:ascii="Georgia" w:hAnsi="Georgia"/>
+          <w:color w:val="292929"/>
+          <w:spacing w:val="-1"/>
+          <w:sz w:val="32"/>
+          <w:szCs w:val="32"/>
+          <w:shd w:val="clear" w:color="auto" w:fill="FFFFFF"/>
+        </w:rPr>
+        <w:t>The ECMAScript spec describes how, if a statement is not explicitly terminated with a semicolon, sometimes a semicolon will be automatically inserted by JavaScript engine (called “Automatic Semicolon Insertion” (ASI)).</w:t>
+      </w:r>
+      <w:r>
+        <w:rPr>
+          <w:rFonts w:ascii="Georgia" w:hAnsi="Georgia"/>
+          <w:color w:val="292929"/>
+          <w:spacing w:val="-1"/>
+          <w:sz w:val="32"/>
+          <w:szCs w:val="32"/>
+          <w:shd w:val="clear" w:color="auto" w:fill="FFFFFF"/>
+        </w:rPr>
+        <w:t xml:space="preserve"> </w:t>
+      </w:r>
+      <w:r>
+        <w:rPr>
+          <w:rFonts w:ascii="Georgia" w:hAnsi="Georgia"/>
+          <w:color w:val="292929"/>
+          <w:spacing w:val="-1"/>
+          <w:sz w:val="32"/>
+          <w:szCs w:val="32"/>
+          <w:shd w:val="clear" w:color="auto" w:fill="FFFFFF"/>
+        </w:rPr>
+        <w:t>if you don’t physically put them in, the engine will do it for you. It just happens behind the scenes. ASI helps the parser to determine when a statement ends.</w:t>
+      </w:r>
+    </w:p>
+    <w:p>
+      <w:pPr>
+        <w:pStyle w:val="Heading2"/>
+      </w:pPr>
+      <w:r>
+        <w:t xml:space="preserve">Conclusion </w:t>
+      </w:r>
+    </w:p>
+    <w:p/>
+    <w:p>
+      <w:pPr>
+        <w:rPr>
+          <w:rFonts w:cstheme="minorHAnsi"/>
+        </w:rPr>
+      </w:pPr>
+      <w:r>
+        <w:t xml:space="preserve">I say </w:t>
+      </w:r>
+      <w:proofErr w:type="spellStart"/>
+      <w:r>
+        <w:t>its</w:t>
+      </w:r>
+      <w:proofErr w:type="spellEnd"/>
+      <w:r>
+        <w:t xml:space="preserve"> </w:t>
+      </w:r>
+      <w:proofErr w:type="gramStart"/>
+      <w:r>
+        <w:t>advisable  to</w:t>
+      </w:r>
+      <w:proofErr w:type="gramEnd"/>
+      <w:r>
+        <w:t xml:space="preserve"> use semicolons rather than </w:t>
+      </w:r>
+      <w:proofErr w:type="spellStart"/>
+      <w:r>
+        <w:t>dependening</w:t>
+      </w:r>
+      <w:proofErr w:type="spellEnd"/>
+      <w:r>
+        <w:t xml:space="preserve"> on automatic insertion . plus it is a good habit to use it often </w:t>
+      </w:r>
+      <w:proofErr w:type="spellStart"/>
+      <w:r>
+        <w:t>casue</w:t>
+      </w:r>
+      <w:proofErr w:type="spellEnd"/>
+      <w:r>
+        <w:t xml:space="preserve"> it will develop ones skill for other </w:t>
+      </w:r>
+      <w:proofErr w:type="spellStart"/>
+      <w:r>
+        <w:t>languges</w:t>
+      </w:r>
+      <w:proofErr w:type="spellEnd"/>
+      <w:r>
+        <w:t xml:space="preserve"> that depend </w:t>
+      </w:r>
+      <w:proofErr w:type="gramStart"/>
+      <w:r>
+        <w:t xml:space="preserve">on </w:t>
+      </w:r>
+      <w:r>
+        <w:rPr>
+          <w:rFonts w:ascii="Arial" w:hAnsi="Arial" w:cs="Arial"/>
+          <w:color w:val="0A0A23"/>
+          <w:sz w:val="29"/>
+          <w:szCs w:val="29"/>
+          <w:shd w:val="clear" w:color="auto" w:fill="FFFFFF"/>
+        </w:rPr>
+        <w:t> </w:t>
+      </w:r>
+      <w:r>
+        <w:rPr>
+          <w:rFonts w:cstheme="minorHAnsi"/>
+          <w:color w:val="0A0A23"/>
+          <w:shd w:val="clear" w:color="auto" w:fill="FFFFFF"/>
+        </w:rPr>
+        <w:t>an</w:t>
+      </w:r>
+      <w:proofErr w:type="gramEnd"/>
+      <w:r>
+        <w:rPr>
+          <w:rFonts w:cstheme="minorHAnsi"/>
+          <w:color w:val="0A0A23"/>
+          <w:shd w:val="clear" w:color="auto" w:fill="FFFFFF"/>
+        </w:rPr>
+        <w:t xml:space="preserve"> </w:t>
+      </w:r>
+      <w:r>
+        <w:rPr>
+          <w:rFonts w:cstheme="minorHAnsi"/>
+          <w:color w:val="0A0A23"/>
+          <w:shd w:val="clear" w:color="auto" w:fill="FFFFFF"/>
+        </w:rPr>
+        <w:t>explicit semicolon</w:t>
+      </w:r>
+      <w:r>
+        <w:rPr>
+          <w:rFonts w:cstheme="minorHAnsi"/>
+          <w:color w:val="0A0A23"/>
+          <w:shd w:val="clear" w:color="auto" w:fill="FFFFFF"/>
+        </w:rPr>
+        <w:t>.</w:t>
+      </w:r>
+    </w:p>
+    <w:p/>
+    <w:p/>
+    <w:p/>
+    <w:p/>
+    <w:p>
+      <w:r>
+        <w:br w:type="page"/>
       </w:r>
     </w:p>
     <w:p/>

</xml_diff>